<commit_message>
Na feedback Eric (docx)
</commit_message>
<xml_diff>
--- a/docs/Handleiding BGT-inlooptool QGIS.docx
+++ b/docs/Handleiding BGT-inlooptool QGIS.docx
@@ -1,6 +1,6 @@
 
 <file path=word/document.xml><?xml version="1.0" encoding="utf-8"?>
-<w:document xmlns:wpc="http://schemas.microsoft.com/office/word/2010/wordprocessingCanvas" xmlns:cx="http://schemas.microsoft.com/office/drawing/2014/chartex" xmlns:cx1="http://schemas.microsoft.com/office/drawing/2015/9/8/chartex" xmlns:cx2="http://schemas.microsoft.com/office/drawing/2015/10/21/chartex" xmlns:cx3="http://schemas.microsoft.com/office/drawing/2016/5/9/chartex" xmlns:cx4="http://schemas.microsoft.com/office/drawing/2016/5/10/chartex" xmlns:cx5="http://schemas.microsoft.com/office/drawing/2016/5/11/chartex" xmlns:cx6="http://schemas.microsoft.com/office/drawing/2016/5/12/chartex" xmlns:cx7="http://schemas.microsoft.com/office/drawing/2016/5/13/chartex" xmlns:cx8="http://schemas.microsoft.com/office/drawing/2016/5/14/chartex" xmlns:mc="http://schemas.openxmlformats.org/markup-compatibility/2006" xmlns:aink="http://schemas.microsoft.com/office/drawing/2016/ink" xmlns:am3d="http://schemas.microsoft.com/office/drawing/2017/model3d" xmlns:o="urn:schemas-microsoft-com:office:office" xmlns:r="http://schemas.openxmlformats.org/officeDocument/2006/relationships" xmlns:m="http://schemas.openxmlformats.org/officeDocument/2006/math" xmlns:v="urn:schemas-microsoft-com:vml" xmlns:wp14="http://schemas.microsoft.com/office/word/2010/wordprocessingDrawing" xmlns:wp="http://schemas.openxmlformats.org/drawingml/2006/wordprocessingDrawing" xmlns:w10="urn:schemas-microsoft-com:office:word" xmlns:w="http://schemas.openxmlformats.org/wordprocessingml/2006/main" xmlns:w14="http://schemas.microsoft.com/office/word/2010/wordml" xmlns:w15="http://schemas.microsoft.com/office/word/2012/wordml" xmlns:w16cex="http://schemas.microsoft.com/office/word/2018/wordml/cex" xmlns:w16cid="http://schemas.microsoft.com/office/word/2016/wordml/cid" xmlns:w16="http://schemas.microsoft.com/office/word/2018/wordml" xmlns:w16sdtdh="http://schemas.microsoft.com/office/word/2020/wordml/sdtdatahash" xmlns:w16se="http://schemas.microsoft.com/office/word/2015/wordml/symex" xmlns:wpg="http://schemas.microsoft.com/office/word/2010/wordprocessingGroup" xmlns:wpi="http://schemas.microsoft.com/office/word/2010/wordprocessingInk" xmlns:wne="http://schemas.microsoft.com/office/word/2006/wordml" xmlns:wps="http://schemas.microsoft.com/office/word/2010/wordprocessingShape" mc:Ignorable="w14 w15 w16se w16cid w16 w16cex w16sdtdh wp14">
+<w:document xmlns:wpc="http://schemas.microsoft.com/office/word/2010/wordprocessingCanvas" xmlns:cx="http://schemas.microsoft.com/office/drawing/2014/chartex" xmlns:cx1="http://schemas.microsoft.com/office/drawing/2015/9/8/chartex" xmlns:cx2="http://schemas.microsoft.com/office/drawing/2015/10/21/chartex" xmlns:cx3="http://schemas.microsoft.com/office/drawing/2016/5/9/chartex" xmlns:cx4="http://schemas.microsoft.com/office/drawing/2016/5/10/chartex" xmlns:cx5="http://schemas.microsoft.com/office/drawing/2016/5/11/chartex" xmlns:cx6="http://schemas.microsoft.com/office/drawing/2016/5/12/chartex" xmlns:cx7="http://schemas.microsoft.com/office/drawing/2016/5/13/chartex" xmlns:cx8="http://schemas.microsoft.com/office/drawing/2016/5/14/chartex" xmlns:mc="http://schemas.openxmlformats.org/markup-compatibility/2006" xmlns:aink="http://schemas.microsoft.com/office/drawing/2016/ink" xmlns:am3d="http://schemas.microsoft.com/office/drawing/2017/model3d" xmlns:o="urn:schemas-microsoft-com:office:office" xmlns:oel="http://schemas.microsoft.com/office/2019/extlst" xmlns:r="http://schemas.openxmlformats.org/officeDocument/2006/relationships" xmlns:m="http://schemas.openxmlformats.org/officeDocument/2006/math" xmlns:v="urn:schemas-microsoft-com:vml" xmlns:wp14="http://schemas.microsoft.com/office/word/2010/wordprocessingDrawing" xmlns:wp="http://schemas.openxmlformats.org/drawingml/2006/wordprocessingDrawing" xmlns:w10="urn:schemas-microsoft-com:office:word" xmlns:w="http://schemas.openxmlformats.org/wordprocessingml/2006/main" xmlns:w14="http://schemas.microsoft.com/office/word/2010/wordml" xmlns:w15="http://schemas.microsoft.com/office/word/2012/wordml" xmlns:w16cex="http://schemas.microsoft.com/office/word/2018/wordml/cex" xmlns:w16cid="http://schemas.microsoft.com/office/word/2016/wordml/cid" xmlns:w16="http://schemas.microsoft.com/office/word/2018/wordml" xmlns:w16sdtdh="http://schemas.microsoft.com/office/word/2020/wordml/sdtdatahash" xmlns:w16se="http://schemas.microsoft.com/office/word/2015/wordml/symex" xmlns:wpg="http://schemas.microsoft.com/office/word/2010/wordprocessingGroup" xmlns:wpi="http://schemas.microsoft.com/office/word/2010/wordprocessingInk" xmlns:wne="http://schemas.microsoft.com/office/word/2006/wordml" xmlns:wps="http://schemas.microsoft.com/office/word/2010/wordprocessingShape" mc:Ignorable="w14 w15 w16se w16cid w16 w16cex w16sdtdh wp14">
   <w:body>
     <w:p>
       <w:pPr>
@@ -13,6 +13,188 @@
           <w:iCs/>
         </w:rPr>
       </w:pPr>
+      <w:r>
+        <w:rPr>
+          <w:noProof/>
+        </w:rPr>
+        <mc:AlternateContent>
+          <mc:Choice Requires="wps">
+            <w:drawing>
+              <wp:anchor distT="0" distB="0" distL="114300" distR="114300" simplePos="0" relativeHeight="251684864" behindDoc="0" locked="0" layoutInCell="1" allowOverlap="1" wp14:anchorId="0B57E9A7" wp14:editId="44D3B206">
+                <wp:simplePos x="0" y="0"/>
+                <wp:positionH relativeFrom="margin">
+                  <wp:posOffset>-652780</wp:posOffset>
+                </wp:positionH>
+                <wp:positionV relativeFrom="paragraph">
+                  <wp:posOffset>6278879</wp:posOffset>
+                </wp:positionV>
+                <wp:extent cx="5198745" cy="2143125"/>
+                <wp:effectExtent l="0" t="0" r="1905" b="9525"/>
+                <wp:wrapNone/>
+                <wp:docPr id="13" name="Tekstvak 13"/>
+                <wp:cNvGraphicFramePr/>
+                <a:graphic xmlns:a="http://schemas.openxmlformats.org/drawingml/2006/main">
+                  <a:graphicData uri="http://schemas.microsoft.com/office/word/2010/wordprocessingShape">
+                    <wps:wsp>
+                      <wps:cNvSpPr txBox="1"/>
+                      <wps:spPr>
+                        <a:xfrm>
+                          <a:off x="0" y="0"/>
+                          <a:ext cx="5198745" cy="2143125"/>
+                        </a:xfrm>
+                        <a:prstGeom prst="rect">
+                          <a:avLst/>
+                        </a:prstGeom>
+                        <a:solidFill>
+                          <a:schemeClr val="lt1"/>
+                        </a:solidFill>
+                        <a:ln w="6350">
+                          <a:noFill/>
+                        </a:ln>
+                      </wps:spPr>
+                      <wps:txbx>
+                        <w:txbxContent>
+                          <w:p>
+                            <w:pPr>
+                              <w:rPr>
+                                <w:b/>
+                                <w:bCs/>
+                                <w:color w:val="005BE7"/>
+                                <w:sz w:val="72"/>
+                                <w:szCs w:val="72"/>
+                              </w:rPr>
+                            </w:pPr>
+                            <w:r>
+                              <w:rPr>
+                                <w:b/>
+                                <w:bCs/>
+                                <w:color w:val="005BE7"/>
+                                <w:sz w:val="72"/>
+                                <w:szCs w:val="72"/>
+                              </w:rPr>
+                              <w:t>HANDLEIDING</w:t>
+                            </w:r>
+                            <w:r>
+                              <w:rPr>
+                                <w:b/>
+                                <w:bCs/>
+                                <w:color w:val="005BE7"/>
+                                <w:sz w:val="72"/>
+                                <w:szCs w:val="72"/>
+                              </w:rPr>
+                              <w:br/>
+                            </w:r>
+                            <w:r>
+                              <w:rPr>
+                                <w:b/>
+                                <w:bCs/>
+                                <w:color w:val="005BE7"/>
+                                <w:sz w:val="72"/>
+                                <w:szCs w:val="72"/>
+                              </w:rPr>
+                              <w:t>BGT-INLOOPTOOL</w:t>
+                            </w:r>
+                            <w:r>
+                              <w:rPr>
+                                <w:b/>
+                                <w:bCs/>
+                                <w:color w:val="005BE7"/>
+                                <w:sz w:val="72"/>
+                                <w:szCs w:val="72"/>
+                              </w:rPr>
+                              <w:t xml:space="preserve"> voor QGIS-gebruikers</w:t>
+                            </w:r>
+                          </w:p>
+                          <w:p/>
+                        </w:txbxContent>
+                      </wps:txbx>
+                      <wps:bodyPr rot="0" spcFirstLastPara="0" vertOverflow="overflow" horzOverflow="overflow" vert="horz" wrap="square" lIns="91440" tIns="45720" rIns="91440" bIns="45720" numCol="1" spcCol="0" rtlCol="0" fromWordArt="0" anchor="t" anchorCtr="0" forceAA="0" compatLnSpc="1">
+                        <a:prstTxWarp prst="textNoShape">
+                          <a:avLst/>
+                        </a:prstTxWarp>
+                        <a:noAutofit/>
+                      </wps:bodyPr>
+                    </wps:wsp>
+                  </a:graphicData>
+                </a:graphic>
+                <wp14:sizeRelH relativeFrom="margin">
+                  <wp14:pctWidth>0</wp14:pctWidth>
+                </wp14:sizeRelH>
+                <wp14:sizeRelV relativeFrom="margin">
+                  <wp14:pctHeight>0</wp14:pctHeight>
+                </wp14:sizeRelV>
+              </wp:anchor>
+            </w:drawing>
+          </mc:Choice>
+          <mc:Fallback>
+            <w:pict>
+              <v:shapetype w14:anchorId="0B57E9A7" id="_x0000_t202" coordsize="21600,21600" o:spt="202" path="m,l,21600r21600,l21600,xe">
+                <v:stroke joinstyle="miter"/>
+                <v:path gradientshapeok="t" o:connecttype="rect"/>
+              </v:shapetype>
+              <v:shape id="Tekstvak 13" o:spid="_x0000_s1026" type="#_x0000_t202" style="position:absolute;left:0;text-align:left;margin-left:-51.4pt;margin-top:494.4pt;width:409.35pt;height:168.75pt;z-index:251684864;visibility:visible;mso-wrap-style:square;mso-width-percent:0;mso-height-percent:0;mso-wrap-distance-left:9pt;mso-wrap-distance-top:0;mso-wrap-distance-right:9pt;mso-wrap-distance-bottom:0;mso-position-horizontal:absolute;mso-position-horizontal-relative:margin;mso-position-vertical:absolute;mso-position-vertical-relative:text;mso-width-percent:0;mso-height-percent:0;mso-width-relative:margin;mso-height-relative:margin;v-text-anchor:top" o:gfxdata="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" fillcolor="white [3201]" stroked="f" strokeweight=".5pt">
+                <v:textbox>
+                  <w:txbxContent>
+                    <w:p>
+                      <w:pPr>
+                        <w:rPr>
+                          <w:b/>
+                          <w:bCs/>
+                          <w:color w:val="005BE7"/>
+                          <w:sz w:val="72"/>
+                          <w:szCs w:val="72"/>
+                        </w:rPr>
+                      </w:pPr>
+                      <w:r>
+                        <w:rPr>
+                          <w:b/>
+                          <w:bCs/>
+                          <w:color w:val="005BE7"/>
+                          <w:sz w:val="72"/>
+                          <w:szCs w:val="72"/>
+                        </w:rPr>
+                        <w:t>HANDLEIDING</w:t>
+                      </w:r>
+                      <w:r>
+                        <w:rPr>
+                          <w:b/>
+                          <w:bCs/>
+                          <w:color w:val="005BE7"/>
+                          <w:sz w:val="72"/>
+                          <w:szCs w:val="72"/>
+                        </w:rPr>
+                        <w:br/>
+                      </w:r>
+                      <w:r>
+                        <w:rPr>
+                          <w:b/>
+                          <w:bCs/>
+                          <w:color w:val="005BE7"/>
+                          <w:sz w:val="72"/>
+                          <w:szCs w:val="72"/>
+                        </w:rPr>
+                        <w:t>BGT-INLOOPTOOL</w:t>
+                      </w:r>
+                      <w:r>
+                        <w:rPr>
+                          <w:b/>
+                          <w:bCs/>
+                          <w:color w:val="005BE7"/>
+                          <w:sz w:val="72"/>
+                          <w:szCs w:val="72"/>
+                        </w:rPr>
+                        <w:t xml:space="preserve"> voor QGIS-gebruikers</w:t>
+                      </w:r>
+                    </w:p>
+                    <w:p/>
+                  </w:txbxContent>
+                </v:textbox>
+                <w10:wrap anchorx="margin"/>
+              </v:shape>
+            </w:pict>
+          </mc:Fallback>
+        </mc:AlternateContent>
+      </w:r>
       <w:r>
         <w:rPr>
           <w:noProof/>
@@ -227,155 +409,8 @@
         <w:rPr>
           <w:noProof/>
         </w:rPr>
-        <mc:AlternateContent>
-          <mc:Choice Requires="wps">
-            <w:drawing>
-              <wp:anchor distT="0" distB="0" distL="114300" distR="114300" simplePos="0" relativeHeight="251691008" behindDoc="0" locked="0" layoutInCell="1" allowOverlap="1" wp14:anchorId="10CA84BC" wp14:editId="168311A0">
-                <wp:simplePos x="0" y="0"/>
-                <wp:positionH relativeFrom="column">
-                  <wp:posOffset>-551825</wp:posOffset>
-                </wp:positionH>
-                <wp:positionV relativeFrom="paragraph">
-                  <wp:posOffset>8047545</wp:posOffset>
-                </wp:positionV>
-                <wp:extent cx="3408218" cy="415637"/>
-                <wp:effectExtent l="0" t="0" r="1905" b="3810"/>
-                <wp:wrapNone/>
-                <wp:docPr id="20" name="Tekstvak 20"/>
-                <wp:cNvGraphicFramePr/>
-                <a:graphic xmlns:a="http://schemas.openxmlformats.org/drawingml/2006/main">
-                  <a:graphicData uri="http://schemas.microsoft.com/office/word/2010/wordprocessingShape">
-                    <wps:wsp>
-                      <wps:cNvSpPr txBox="1"/>
-                      <wps:spPr>
-                        <a:xfrm>
-                          <a:off x="0" y="0"/>
-                          <a:ext cx="3408218" cy="415637"/>
-                        </a:xfrm>
-                        <a:prstGeom prst="rect">
-                          <a:avLst/>
-                        </a:prstGeom>
-                        <a:solidFill>
-                          <a:schemeClr val="lt1"/>
-                        </a:solidFill>
-                        <a:ln w="6350">
-                          <a:noFill/>
-                        </a:ln>
-                      </wps:spPr>
-                      <wps:txbx>
-                        <w:txbxContent>
-                          <w:p>
-                            <w:pPr>
-                              <w:rPr>
-                                <w:i/>
-                                <w:iCs/>
-                                <w:sz w:val="24"/>
-                                <w:szCs w:val="24"/>
-                              </w:rPr>
-                            </w:pPr>
-                            <w:r>
-                              <w:rPr>
-                                <w:i/>
-                                <w:iCs/>
-                                <w:sz w:val="24"/>
-                                <w:szCs w:val="24"/>
-                              </w:rPr>
-                              <w:t xml:space="preserve">Gebruikersgroep </w:t>
-                            </w:r>
-                            <w:r>
-                              <w:rPr>
-                                <w:i/>
-                                <w:iCs/>
-                                <w:sz w:val="24"/>
-                                <w:szCs w:val="24"/>
-                              </w:rPr>
-                              <w:t>QGIS</w:t>
-                            </w:r>
-                          </w:p>
-                          <w:p>
-                            <w:pPr>
-                              <w:rPr>
-                                <w:lang w:val="en-US"/>
-                              </w:rPr>
-                            </w:pPr>
-                          </w:p>
-                        </w:txbxContent>
-                      </wps:txbx>
-                      <wps:bodyPr rot="0" spcFirstLastPara="0" vertOverflow="overflow" horzOverflow="overflow" vert="horz" wrap="square" lIns="91440" tIns="45720" rIns="91440" bIns="45720" numCol="1" spcCol="0" rtlCol="0" fromWordArt="0" anchor="t" anchorCtr="0" forceAA="0" compatLnSpc="1">
-                        <a:prstTxWarp prst="textNoShape">
-                          <a:avLst/>
-                        </a:prstTxWarp>
-                        <a:noAutofit/>
-                      </wps:bodyPr>
-                    </wps:wsp>
-                  </a:graphicData>
-                </a:graphic>
-                <wp14:sizeRelH relativeFrom="margin">
-                  <wp14:pctWidth>0</wp14:pctWidth>
-                </wp14:sizeRelH>
-                <wp14:sizeRelV relativeFrom="margin">
-                  <wp14:pctHeight>0</wp14:pctHeight>
-                </wp14:sizeRelV>
-              </wp:anchor>
-            </w:drawing>
-          </mc:Choice>
-          <mc:Fallback>
-            <w:pict>
-              <v:shapetype w14:anchorId="10CA84BC" id="_x0000_t202" coordsize="21600,21600" o:spt="202" path="m,l,21600r21600,l21600,xe">
-                <v:stroke joinstyle="miter"/>
-                <v:path gradientshapeok="t" o:connecttype="rect"/>
-              </v:shapetype>
-              <v:shape id="Tekstvak 20" o:spid="_x0000_s1026" type="#_x0000_t202" style="position:absolute;left:0;text-align:left;margin-left:-43.45pt;margin-top:633.65pt;width:268.35pt;height:32.75pt;z-index:251691008;visibility:visible;mso-wrap-style:square;mso-width-percent:0;mso-height-percent:0;mso-wrap-distance-left:9pt;mso-wrap-distance-top:0;mso-wrap-distance-right:9pt;mso-wrap-distance-bottom:0;mso-position-horizontal:absolute;mso-position-horizontal-relative:text;mso-position-vertical:absolute;mso-position-vertical-relative:text;mso-width-percent:0;mso-height-percent:0;mso-width-relative:margin;mso-height-relative:margin;v-text-anchor:top" o:gfxdata="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" fillcolor="white [3201]" stroked="f" strokeweight=".5pt">
-                <v:textbox>
-                  <w:txbxContent>
-                    <w:p>
-                      <w:pPr>
-                        <w:rPr>
-                          <w:i/>
-                          <w:iCs/>
-                          <w:sz w:val="24"/>
-                          <w:szCs w:val="24"/>
-                        </w:rPr>
-                      </w:pPr>
-                      <w:r>
-                        <w:rPr>
-                          <w:i/>
-                          <w:iCs/>
-                          <w:sz w:val="24"/>
-                          <w:szCs w:val="24"/>
-                        </w:rPr>
-                        <w:t xml:space="preserve">Gebruikersgroep </w:t>
-                      </w:r>
-                      <w:r>
-                        <w:rPr>
-                          <w:i/>
-                          <w:iCs/>
-                          <w:sz w:val="24"/>
-                          <w:szCs w:val="24"/>
-                        </w:rPr>
-                        <w:t>QGIS</w:t>
-                      </w:r>
-                    </w:p>
-                    <w:p>
-                      <w:pPr>
-                        <w:rPr>
-                          <w:lang w:val="en-US"/>
-                        </w:rPr>
-                      </w:pPr>
-                    </w:p>
-                  </w:txbxContent>
-                </v:textbox>
-              </v:shape>
-            </w:pict>
-          </mc:Fallback>
-        </mc:AlternateContent>
-      </w:r>
-      <w:r>
-        <w:rPr>
-          <w:noProof/>
-        </w:rPr>
         <w:drawing>
-          <wp:anchor distT="0" distB="0" distL="114300" distR="114300" simplePos="0" relativeHeight="251693056" behindDoc="0" locked="0" layoutInCell="1" allowOverlap="1" wp14:anchorId="2E9B4DE4" wp14:editId="3D47D6A1">
+          <wp:anchor distT="0" distB="0" distL="114300" distR="114300" simplePos="0" relativeHeight="251693056" behindDoc="0" locked="0" layoutInCell="1" allowOverlap="1" wp14:anchorId="2E9B4DE4" wp14:editId="46614AB5">
             <wp:simplePos x="0" y="0"/>
             <wp:positionH relativeFrom="leftMargin">
               <wp:posOffset>202318</wp:posOffset>
@@ -436,164 +471,6 @@
             </wp14:sizeRelV>
           </wp:anchor>
         </w:drawing>
-      </w:r>
-      <w:r>
-        <w:rPr>
-          <w:noProof/>
-        </w:rPr>
-        <mc:AlternateContent>
-          <mc:Choice Requires="wps">
-            <w:drawing>
-              <wp:anchor distT="0" distB="0" distL="114300" distR="114300" simplePos="0" relativeHeight="251684864" behindDoc="0" locked="0" layoutInCell="1" allowOverlap="1" wp14:anchorId="0B57E9A7" wp14:editId="71568116">
-                <wp:simplePos x="0" y="0"/>
-                <wp:positionH relativeFrom="margin">
-                  <wp:posOffset>-651048</wp:posOffset>
-                </wp:positionH>
-                <wp:positionV relativeFrom="paragraph">
-                  <wp:posOffset>6278260</wp:posOffset>
-                </wp:positionV>
-                <wp:extent cx="5198745" cy="1531917"/>
-                <wp:effectExtent l="0" t="0" r="1905" b="0"/>
-                <wp:wrapNone/>
-                <wp:docPr id="13" name="Tekstvak 13"/>
-                <wp:cNvGraphicFramePr/>
-                <a:graphic xmlns:a="http://schemas.openxmlformats.org/drawingml/2006/main">
-                  <a:graphicData uri="http://schemas.microsoft.com/office/word/2010/wordprocessingShape">
-                    <wps:wsp>
-                      <wps:cNvSpPr txBox="1"/>
-                      <wps:spPr>
-                        <a:xfrm>
-                          <a:off x="0" y="0"/>
-                          <a:ext cx="5198745" cy="1531917"/>
-                        </a:xfrm>
-                        <a:prstGeom prst="rect">
-                          <a:avLst/>
-                        </a:prstGeom>
-                        <a:solidFill>
-                          <a:schemeClr val="lt1"/>
-                        </a:solidFill>
-                        <a:ln w="6350">
-                          <a:noFill/>
-                        </a:ln>
-                      </wps:spPr>
-                      <wps:txbx>
-                        <w:txbxContent>
-                          <w:p>
-                            <w:pPr>
-                              <w:rPr>
-                                <w:b/>
-                                <w:bCs/>
-                                <w:color w:val="005BE7"/>
-                                <w:sz w:val="72"/>
-                                <w:szCs w:val="72"/>
-                              </w:rPr>
-                            </w:pPr>
-                            <w:r>
-                              <w:rPr>
-                                <w:b/>
-                                <w:bCs/>
-                                <w:color w:val="005BE7"/>
-                                <w:sz w:val="72"/>
-                                <w:szCs w:val="72"/>
-                              </w:rPr>
-                              <w:t>HANDLEIDING</w:t>
-                            </w:r>
-                            <w:r>
-                              <w:rPr>
-                                <w:b/>
-                                <w:bCs/>
-                                <w:color w:val="005BE7"/>
-                                <w:sz w:val="72"/>
-                                <w:szCs w:val="72"/>
-                              </w:rPr>
-                              <w:br/>
-                            </w:r>
-                            <w:r>
-                              <w:rPr>
-                                <w:b/>
-                                <w:bCs/>
-                                <w:color w:val="005BE7"/>
-                                <w:sz w:val="72"/>
-                                <w:szCs w:val="72"/>
-                              </w:rPr>
-                              <w:t>BGT-INLOOPTOOL</w:t>
-                            </w:r>
-                          </w:p>
-                          <w:p/>
-                        </w:txbxContent>
-                      </wps:txbx>
-                      <wps:bodyPr rot="0" spcFirstLastPara="0" vertOverflow="overflow" horzOverflow="overflow" vert="horz" wrap="square" lIns="91440" tIns="45720" rIns="91440" bIns="45720" numCol="1" spcCol="0" rtlCol="0" fromWordArt="0" anchor="t" anchorCtr="0" forceAA="0" compatLnSpc="1">
-                        <a:prstTxWarp prst="textNoShape">
-                          <a:avLst/>
-                        </a:prstTxWarp>
-                        <a:noAutofit/>
-                      </wps:bodyPr>
-                    </wps:wsp>
-                  </a:graphicData>
-                </a:graphic>
-                <wp14:sizeRelH relativeFrom="margin">
-                  <wp14:pctWidth>0</wp14:pctWidth>
-                </wp14:sizeRelH>
-                <wp14:sizeRelV relativeFrom="margin">
-                  <wp14:pctHeight>0</wp14:pctHeight>
-                </wp14:sizeRelV>
-              </wp:anchor>
-            </w:drawing>
-          </mc:Choice>
-          <mc:Fallback>
-            <w:pict>
-              <v:shape w14:anchorId="0B57E9A7" id="Tekstvak 13" o:spid="_x0000_s1027" type="#_x0000_t202" style="position:absolute;left:0;text-align:left;margin-left:-51.25pt;margin-top:494.35pt;width:409.35pt;height:120.6pt;z-index:251684864;visibility:visible;mso-wrap-style:square;mso-width-percent:0;mso-height-percent:0;mso-wrap-distance-left:9pt;mso-wrap-distance-top:0;mso-wrap-distance-right:9pt;mso-wrap-distance-bottom:0;mso-position-horizontal:absolute;mso-position-horizontal-relative:margin;mso-position-vertical:absolute;mso-position-vertical-relative:text;mso-width-percent:0;mso-height-percent:0;mso-width-relative:margin;mso-height-relative:margin;v-text-anchor:top" o:gfxdata="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" fillcolor="white [3201]" stroked="f" strokeweight=".5pt">
-                <v:textbox>
-                  <w:txbxContent>
-                    <w:p>
-                      <w:pPr>
-                        <w:rPr>
-                          <w:b/>
-                          <w:bCs/>
-                          <w:color w:val="005BE7"/>
-                          <w:sz w:val="72"/>
-                          <w:szCs w:val="72"/>
-                        </w:rPr>
-                      </w:pPr>
-                      <w:r>
-                        <w:rPr>
-                          <w:b/>
-                          <w:bCs/>
-                          <w:color w:val="005BE7"/>
-                          <w:sz w:val="72"/>
-                          <w:szCs w:val="72"/>
-                        </w:rPr>
-                        <w:t>HANDLEIDING</w:t>
-                      </w:r>
-                      <w:r>
-                        <w:rPr>
-                          <w:b/>
-                          <w:bCs/>
-                          <w:color w:val="005BE7"/>
-                          <w:sz w:val="72"/>
-                          <w:szCs w:val="72"/>
-                        </w:rPr>
-                        <w:br/>
-                      </w:r>
-                      <w:r>
-                        <w:rPr>
-                          <w:b/>
-                          <w:bCs/>
-                          <w:color w:val="005BE7"/>
-                          <w:sz w:val="72"/>
-                          <w:szCs w:val="72"/>
-                        </w:rPr>
-                        <w:t>BGT-INLOOPTOOL</w:t>
-                      </w:r>
-                    </w:p>
-                    <w:p/>
-                  </w:txbxContent>
-                </v:textbox>
-                <w10:wrap anchorx="margin"/>
-              </v:shape>
-            </w:pict>
-          </mc:Fallback>
-        </mc:AlternateContent>
       </w:r>
       <w:sdt>
         <w:sdtPr>
@@ -981,7 +858,7 @@
     </w:p>
     <w:p>
       <w:pPr>
-        <w:pStyle w:val="Title"/>
+        <w:pStyle w:val="Titel"/>
         <w:jc w:val="both"/>
         <w:rPr>
           <w:color w:val="2F5496" w:themeColor="accent1" w:themeShade="BF"/>
@@ -996,20 +873,12 @@
           <w:color w:val="005BE7"/>
         </w:rPr>
         <w:lastRenderedPageBreak/>
-        <w:t>Intr</w:t>
-      </w:r>
-      <w:bookmarkStart w:id="1" w:name="_Hlk100049061"/>
-      <w:r>
-        <w:rPr>
-          <w:color w:val="005BE7"/>
-        </w:rPr>
-        <w:t>oductie</w:t>
-      </w:r>
-      <w:bookmarkEnd w:id="1"/>
-    </w:p>
-    <w:p>
-      <w:pPr>
-        <w:pStyle w:val="Title"/>
+        <w:t>Inleiding</w:t>
+      </w:r>
+    </w:p>
+    <w:p>
+      <w:pPr>
+        <w:pStyle w:val="Titel"/>
         <w:jc w:val="both"/>
         <w:rPr>
           <w:b/>
@@ -1034,34 +903,19 @@
         <w:t xml:space="preserve"> Voor rioleringsmodellen is het van groot belang dat de juiste inloop van afvoerende oppervlakken gekoppeld is aan het juiste deel van het openbare (afval)watersysteem</w:t>
       </w:r>
       <w:r>
-        <w:t>. Hiervoor heeft stichting RIONED een uniforme methodiek ontwikkeld voor het koppelen en typeren van de vlakken die zijn vastgelegd in de BGT: de BGT-inlooptabel. Zie hiervoor de handleiding</w:t>
-      </w:r>
-      <w:r>
-        <w:t xml:space="preserve">: </w:t>
-      </w:r>
-      <w:bookmarkStart w:id="2" w:name="_Hlk100664780"/>
-      <w:r>
-        <w:fldChar w:fldCharType="begin"/>
-      </w:r>
-      <w:r>
-        <w:instrText xml:space="preserve"> HYPERLINK "https://www.riool.net/handleiding-voor-de-bgt-inlooptabel-2021-" </w:instrText>
-      </w:r>
-      <w:r>
-        <w:fldChar w:fldCharType="separate"/>
-      </w:r>
-      <w:r>
-        <w:rPr>
-          <w:rStyle w:val="Hyperlink"/>
-        </w:rPr>
-        <w:t>BGT Inlooptabel</w:t>
-      </w:r>
-      <w:r>
-        <w:fldChar w:fldCharType="end"/>
-      </w:r>
+        <w:t xml:space="preserve">. Hiervoor heeft Stichting RIONED een uniforme methodiek ontwikkeld voor het koppelen en typeren van de vlakken die zijn vastgelegd in de BGT: de BGT-inlooptabel. Zie hiervoor de handleiding: </w:t>
+      </w:r>
+      <w:hyperlink r:id="rId12" w:history="1">
+        <w:r>
+          <w:rPr>
+            <w:rStyle w:val="Hyperlink"/>
+          </w:rPr>
+          <w:t>https://www.riool.net/handleiding-voor-de-bgt-inlooptabel-2021-</w:t>
+        </w:r>
+      </w:hyperlink>
       <w:r>
         <w:t xml:space="preserve">. </w:t>
       </w:r>
-      <w:bookmarkEnd w:id="2"/>
     </w:p>
     <w:p>
       <w:pPr>
@@ -1069,42 +923,33 @@
         <w:jc w:val="both"/>
       </w:pPr>
       <w:r>
-        <w:t>Om het inventariseren van de oppervlakken die afvoeren op rioleringssystemen middels de BGT-inlooptabel eenvoudiger en sneller te maken</w:t>
-      </w:r>
-      <w:r>
-        <w:t>,</w:t>
-      </w:r>
-      <w:r>
-        <w:t xml:space="preserve"> hebben STOWA en stichting RIONED de BGT-inlooptool ontwikkeld. De BGT-inlooptool </w:t>
-      </w:r>
-      <w:bookmarkStart w:id="3" w:name="_Hlk100664993"/>
-      <w:r>
-        <w:t>is een plug-in voor GIS-</w:t>
-      </w:r>
-      <w:r>
-        <w:t>softwarepakketten</w:t>
-      </w:r>
-      <w:r>
-        <w:t xml:space="preserve"> </w:t>
-      </w:r>
-      <w:r>
-        <w:t xml:space="preserve">en </w:t>
+        <w:t xml:space="preserve">Om het inventariseren van de oppervlakken die afvoeren op rioleringssystemen middels de </w:t>
+      </w:r>
+      <w:proofErr w:type="spellStart"/>
+      <w:r>
+        <w:t>BGTInlooptabel</w:t>
+      </w:r>
+      <w:proofErr w:type="spellEnd"/>
+      <w:r>
+        <w:t xml:space="preserve"> eenvoudiger en sneller te maken, hebben STOWA en Stichting RIONED de BGT-inlooptool ontwikkeld. De BGT-inlooptool is een plug-in voor GIS-softwarepakketten, die geautomatiseerd een </w:t>
+      </w:r>
+      <w:r>
+        <w:t>goede eerste inschatting (80</w:t>
+      </w:r>
+      <w:r>
+        <w:t>+</w:t>
+      </w:r>
+      <w:r>
+        <w:t xml:space="preserve">%) </w:t>
       </w:r>
       <w:r>
         <w:t xml:space="preserve">geeft </w:t>
       </w:r>
       <w:r>
-        <w:t xml:space="preserve">een </w:t>
-      </w:r>
-      <w:r>
-        <w:t>goede eerste inschatting (80%) welke oppervlakken naar welk riool afstromen, op basis van data uit basisregistraties en geüniformeerde databronnen voor veel organisaties in het stedelijk waterbeheer</w:t>
-      </w:r>
-      <w:bookmarkEnd w:id="3"/>
-      <w:r>
-        <w:t xml:space="preserve">. </w:t>
-      </w:r>
-      <w:r>
-        <w:t xml:space="preserve">De basisdata die hieruit volgt kan gebruikt worden voor modellen, analyses, afvalwaterprognoses en kaarten. </w:t>
+        <w:t xml:space="preserve">welke oppervlakken naar welk riool afstromen, op basis van data uit basisregistraties en </w:t>
+      </w:r>
+      <w:r>
+        <w:t>uit de eigen rioleringsbeheerdata. De basisdata die hieruit volgt over de afstroming(sverdeling), kan gebruikt worden voor modellen, analyses, afvalwaterprognoses en kaarten.</w:t>
       </w:r>
     </w:p>
     <w:p>
@@ -1113,35 +958,55 @@
         <w:jc w:val="both"/>
       </w:pPr>
       <w:r>
-        <w:t>De BGT-inlooptool is ontwikkeld</w:t>
-      </w:r>
-      <w:r>
-        <w:t xml:space="preserve"> door</w:t>
-      </w:r>
-      <w:r>
-        <w:t xml:space="preserve"> de begeleidingscommissie en het ontwikkelteam.</w:t>
+        <w:t>De BGT-inlooptool is ontwikkeld een ontwikkelteam en door een begeleidingscommissie.</w:t>
+      </w:r>
+    </w:p>
+    <w:p>
+      <w:pPr>
+        <w:spacing w:before="0"/>
+        <w:jc w:val="both"/>
+        <w:rPr>
+          <w:b/>
+          <w:bCs/>
+        </w:rPr>
+      </w:pPr>
+      <w:r>
+        <w:rPr>
+          <w:b/>
+          <w:bCs/>
+        </w:rPr>
+        <w:t>Ontwikkelteam</w:t>
+      </w:r>
+      <w:r>
+        <w:rPr>
+          <w:b/>
+          <w:bCs/>
+        </w:rPr>
+        <w:tab/>
       </w:r>
     </w:p>
     <w:tbl>
       <w:tblPr>
-        <w:tblStyle w:val="PlainTable4"/>
+        <w:tblStyle w:val="Tabelraster"/>
         <w:tblW w:w="0" w:type="auto"/>
+        <w:tblBorders>
+          <w:top w:val="none" w:sz="0" w:space="0" w:color="auto"/>
+          <w:left w:val="none" w:sz="0" w:space="0" w:color="auto"/>
+          <w:bottom w:val="none" w:sz="0" w:space="0" w:color="auto"/>
+          <w:right w:val="none" w:sz="0" w:space="0" w:color="auto"/>
+          <w:insideH w:val="none" w:sz="0" w:space="0" w:color="auto"/>
+          <w:insideV w:val="none" w:sz="0" w:space="0" w:color="auto"/>
+        </w:tblBorders>
         <w:tblLook w:val="04A0" w:firstRow="1" w:lastRow="0" w:firstColumn="1" w:lastColumn="0" w:noHBand="0" w:noVBand="1"/>
       </w:tblPr>
       <w:tblGrid>
-        <w:gridCol w:w="2552"/>
-        <w:gridCol w:w="1559"/>
-        <w:gridCol w:w="2552"/>
-        <w:gridCol w:w="2407"/>
+        <w:gridCol w:w="2694"/>
+        <w:gridCol w:w="6366"/>
       </w:tblGrid>
       <w:tr>
-        <w:trPr>
-          <w:cnfStyle w:val="100000000000" w:firstRow="1" w:lastRow="0" w:firstColumn="0" w:lastColumn="0" w:oddVBand="0" w:evenVBand="0" w:oddHBand="0" w:evenHBand="0" w:firstRowFirstColumn="0" w:firstRowLastColumn="0" w:lastRowFirstColumn="0" w:lastRowLastColumn="0"/>
-        </w:trPr>
         <w:tc>
           <w:tcPr>
-            <w:cnfStyle w:val="001000000000" w:firstRow="0" w:lastRow="0" w:firstColumn="1" w:lastColumn="0" w:oddVBand="0" w:evenVBand="0" w:oddHBand="0" w:evenHBand="0" w:firstRowFirstColumn="0" w:firstRowLastColumn="0" w:lastRowFirstColumn="0" w:lastRowLastColumn="0"/>
-            <w:tcW w:w="2552" w:type="dxa"/>
+            <w:tcW w:w="2694" w:type="dxa"/>
           </w:tcPr>
           <w:p>
             <w:pPr>
@@ -1149,133 +1014,21 @@
               <w:jc w:val="both"/>
             </w:pPr>
             <w:r>
-              <w:t>Begeleidingscommissie</w:t>
+              <w:t>Arnold van ’t Veld</w:t>
             </w:r>
           </w:p>
         </w:tc>
         <w:tc>
           <w:tcPr>
-            <w:tcW w:w="1559" w:type="dxa"/>
+            <w:tcW w:w="6366" w:type="dxa"/>
           </w:tcPr>
           <w:p>
             <w:pPr>
               <w:spacing w:before="0"/>
               <w:jc w:val="both"/>
-              <w:cnfStyle w:val="100000000000" w:firstRow="1" w:lastRow="0" w:firstColumn="0" w:lastColumn="0" w:oddVBand="0" w:evenVBand="0" w:oddHBand="0" w:evenHBand="0" w:firstRowFirstColumn="0" w:firstRowLastColumn="0" w:lastRowFirstColumn="0" w:lastRowLastColumn="0"/>
             </w:pPr>
-          </w:p>
-        </w:tc>
-        <w:tc>
-          <w:tcPr>
-            <w:tcW w:w="2552" w:type="dxa"/>
-          </w:tcPr>
-          <w:p>
-            <w:pPr>
-              <w:spacing w:before="0"/>
-              <w:jc w:val="both"/>
-              <w:cnfStyle w:val="100000000000" w:firstRow="1" w:lastRow="0" w:firstColumn="0" w:lastColumn="0" w:oddVBand="0" w:evenVBand="0" w:oddHBand="0" w:evenHBand="0" w:firstRowFirstColumn="0" w:firstRowLastColumn="0" w:lastRowFirstColumn="0" w:lastRowLastColumn="0"/>
-            </w:pPr>
-            <w:r>
-              <w:t>Ontwikkelteam</w:t>
-            </w:r>
-          </w:p>
-        </w:tc>
-        <w:tc>
-          <w:tcPr>
-            <w:tcW w:w="2407" w:type="dxa"/>
-          </w:tcPr>
-          <w:p>
-            <w:pPr>
-              <w:spacing w:before="0"/>
-              <w:jc w:val="both"/>
-              <w:cnfStyle w:val="100000000000" w:firstRow="1" w:lastRow="0" w:firstColumn="0" w:lastColumn="0" w:oddVBand="0" w:evenVBand="0" w:oddHBand="0" w:evenHBand="0" w:firstRowFirstColumn="0" w:firstRowLastColumn="0" w:lastRowFirstColumn="0" w:lastRowLastColumn="0"/>
-            </w:pPr>
-          </w:p>
-        </w:tc>
-      </w:tr>
-      <w:tr>
-        <w:trPr>
-          <w:cnfStyle w:val="000000100000" w:firstRow="0" w:lastRow="0" w:firstColumn="0" w:lastColumn="0" w:oddVBand="0" w:evenVBand="0" w:oddHBand="1" w:evenHBand="0" w:firstRowFirstColumn="0" w:firstRowLastColumn="0" w:lastRowFirstColumn="0" w:lastRowLastColumn="0"/>
-        </w:trPr>
-        <w:tc>
-          <w:tcPr>
-            <w:cnfStyle w:val="001000000000" w:firstRow="0" w:lastRow="0" w:firstColumn="1" w:lastColumn="0" w:oddVBand="0" w:evenVBand="0" w:oddHBand="0" w:evenHBand="0" w:firstRowFirstColumn="0" w:firstRowLastColumn="0" w:lastRowFirstColumn="0" w:lastRowLastColumn="0"/>
-            <w:tcW w:w="2552" w:type="dxa"/>
-          </w:tcPr>
-          <w:p>
-            <w:pPr>
-              <w:spacing w:before="0"/>
-            </w:pPr>
-            <w:r>
-              <w:t>Naam</w:t>
-            </w:r>
-          </w:p>
-        </w:tc>
-        <w:tc>
-          <w:tcPr>
-            <w:tcW w:w="1559" w:type="dxa"/>
-          </w:tcPr>
-          <w:p>
-            <w:pPr>
-              <w:spacing w:before="0"/>
-              <w:cnfStyle w:val="000000100000" w:firstRow="0" w:lastRow="0" w:firstColumn="0" w:lastColumn="0" w:oddVBand="0" w:evenVBand="0" w:oddHBand="1" w:evenHBand="0" w:firstRowFirstColumn="0" w:firstRowLastColumn="0" w:lastRowFirstColumn="0" w:lastRowLastColumn="0"/>
-              <w:rPr>
-                <w:b/>
-                <w:bCs/>
-              </w:rPr>
-            </w:pPr>
-            <w:r>
-              <w:rPr>
-                <w:b/>
-                <w:bCs/>
-              </w:rPr>
-              <w:t xml:space="preserve">Organisatie </w:t>
-            </w:r>
-          </w:p>
-        </w:tc>
-        <w:tc>
-          <w:tcPr>
-            <w:tcW w:w="2552" w:type="dxa"/>
-          </w:tcPr>
-          <w:p>
-            <w:pPr>
-              <w:spacing w:before="0"/>
-              <w:jc w:val="both"/>
-              <w:cnfStyle w:val="000000100000" w:firstRow="0" w:lastRow="0" w:firstColumn="0" w:lastColumn="0" w:oddVBand="0" w:evenVBand="0" w:oddHBand="1" w:evenHBand="0" w:firstRowFirstColumn="0" w:firstRowLastColumn="0" w:lastRowFirstColumn="0" w:lastRowLastColumn="0"/>
-              <w:rPr>
-                <w:b/>
-                <w:bCs/>
-              </w:rPr>
-            </w:pPr>
-            <w:r>
-              <w:rPr>
-                <w:b/>
-                <w:bCs/>
-              </w:rPr>
-              <w:t>Naam</w:t>
-            </w:r>
-          </w:p>
-        </w:tc>
-        <w:tc>
-          <w:tcPr>
-            <w:tcW w:w="2407" w:type="dxa"/>
-          </w:tcPr>
-          <w:p>
-            <w:pPr>
-              <w:spacing w:before="0"/>
-              <w:jc w:val="both"/>
-              <w:cnfStyle w:val="000000100000" w:firstRow="0" w:lastRow="0" w:firstColumn="0" w:lastColumn="0" w:oddVBand="0" w:evenVBand="0" w:oddHBand="1" w:evenHBand="0" w:firstRowFirstColumn="0" w:firstRowLastColumn="0" w:lastRowFirstColumn="0" w:lastRowLastColumn="0"/>
-              <w:rPr>
-                <w:b/>
-                <w:bCs/>
-              </w:rPr>
-            </w:pPr>
-            <w:r>
-              <w:rPr>
-                <w:b/>
-                <w:bCs/>
-              </w:rPr>
-              <w:t>Organisatie</w:t>
+            <w:r>
+              <w:t>Nelen &amp; Schuurmans</w:t>
             </w:r>
           </w:p>
         </w:tc>
@@ -1283,189 +1036,33 @@
       <w:tr>
         <w:tc>
           <w:tcPr>
-            <w:cnfStyle w:val="001000000000" w:firstRow="0" w:lastRow="0" w:firstColumn="1" w:lastColumn="0" w:oddVBand="0" w:evenVBand="0" w:oddHBand="0" w:evenHBand="0" w:firstRowFirstColumn="0" w:firstRowLastColumn="0" w:lastRowFirstColumn="0" w:lastRowLastColumn="0"/>
-            <w:tcW w:w="2552" w:type="dxa"/>
-            <w:vAlign w:val="bottom"/>
-          </w:tcPr>
-          <w:p>
-            <w:pPr>
-              <w:spacing w:before="0"/>
-              <w:rPr>
-                <w:b w:val="0"/>
-                <w:bCs w:val="0"/>
-              </w:rPr>
-            </w:pPr>
-            <w:r>
-              <w:rPr>
-                <w:rFonts w:ascii="Calibri" w:hAnsi="Calibri" w:cs="Calibri"/>
-                <w:b w:val="0"/>
-                <w:bCs w:val="0"/>
-                <w:color w:val="000000"/>
-                <w:bdr w:val="none" w:sz="0" w:space="0" w:color="auto" w:frame="1"/>
-              </w:rPr>
-              <w:t>Freek Verhoef</w:t>
-            </w:r>
-          </w:p>
-        </w:tc>
-        <w:tc>
-          <w:tcPr>
-            <w:tcW w:w="1559" w:type="dxa"/>
-            <w:vAlign w:val="bottom"/>
-          </w:tcPr>
-          <w:p>
-            <w:pPr>
-              <w:spacing w:before="0"/>
-              <w:cnfStyle w:val="000000000000" w:firstRow="0" w:lastRow="0" w:firstColumn="0" w:lastColumn="0" w:oddVBand="0" w:evenVBand="0" w:oddHBand="0" w:evenHBand="0" w:firstRowFirstColumn="0" w:firstRowLastColumn="0" w:lastRowFirstColumn="0" w:lastRowLastColumn="0"/>
-            </w:pPr>
-            <w:r>
-              <w:rPr>
-                <w:rFonts w:ascii="Calibri" w:hAnsi="Calibri" w:cs="Calibri"/>
-                <w:color w:val="000000"/>
-                <w:bdr w:val="none" w:sz="0" w:space="0" w:color="auto" w:frame="1"/>
-              </w:rPr>
-              <w:t>Den Haag</w:t>
-            </w:r>
-          </w:p>
-        </w:tc>
-        <w:tc>
-          <w:tcPr>
-            <w:tcW w:w="2552" w:type="dxa"/>
+            <w:tcW w:w="2694" w:type="dxa"/>
           </w:tcPr>
           <w:p>
             <w:pPr>
               <w:spacing w:before="0"/>
               <w:jc w:val="both"/>
-              <w:cnfStyle w:val="000000000000" w:firstRow="0" w:lastRow="0" w:firstColumn="0" w:lastColumn="0" w:oddVBand="0" w:evenVBand="0" w:oddHBand="0" w:evenHBand="0" w:firstRowFirstColumn="0" w:firstRowLastColumn="0" w:lastRowFirstColumn="0" w:lastRowLastColumn="0"/>
             </w:pPr>
             <w:r>
-              <w:rPr>
-                <w:rFonts w:ascii="Calibri" w:hAnsi="Calibri" w:cs="Calibri"/>
-                <w:color w:val="000000"/>
-                <w:bdr w:val="none" w:sz="0" w:space="0" w:color="auto" w:frame="1"/>
-              </w:rPr>
-              <w:t>Arnold van 't Veld</w:t>
-            </w:r>
+              <w:t xml:space="preserve">Leendert van </w:t>
+            </w:r>
+            <w:proofErr w:type="spellStart"/>
+            <w:r>
+              <w:t>Wolfswinkel</w:t>
+            </w:r>
+            <w:proofErr w:type="spellEnd"/>
           </w:p>
         </w:tc>
         <w:tc>
           <w:tcPr>
-            <w:tcW w:w="2407" w:type="dxa"/>
+            <w:tcW w:w="6366" w:type="dxa"/>
           </w:tcPr>
           <w:p>
             <w:pPr>
               <w:spacing w:before="0"/>
               <w:jc w:val="both"/>
-              <w:cnfStyle w:val="000000000000" w:firstRow="0" w:lastRow="0" w:firstColumn="0" w:lastColumn="0" w:oddVBand="0" w:evenVBand="0" w:oddHBand="0" w:evenHBand="0" w:firstRowFirstColumn="0" w:firstRowLastColumn="0" w:lastRowFirstColumn="0" w:lastRowLastColumn="0"/>
             </w:pPr>
             <w:r>
-              <w:rPr>
-                <w:rFonts w:ascii="Calibri" w:hAnsi="Calibri" w:cs="Calibri"/>
-                <w:color w:val="000000"/>
-                <w:bdr w:val="none" w:sz="0" w:space="0" w:color="auto" w:frame="1"/>
-              </w:rPr>
-              <w:t>Nelen &amp; Schuurmans</w:t>
-            </w:r>
-          </w:p>
-        </w:tc>
-      </w:tr>
-      <w:tr>
-        <w:trPr>
-          <w:cnfStyle w:val="000000100000" w:firstRow="0" w:lastRow="0" w:firstColumn="0" w:lastColumn="0" w:oddVBand="0" w:evenVBand="0" w:oddHBand="1" w:evenHBand="0" w:firstRowFirstColumn="0" w:firstRowLastColumn="0" w:lastRowFirstColumn="0" w:lastRowLastColumn="0"/>
-        </w:trPr>
-        <w:tc>
-          <w:tcPr>
-            <w:cnfStyle w:val="001000000000" w:firstRow="0" w:lastRow="0" w:firstColumn="1" w:lastColumn="0" w:oddVBand="0" w:evenVBand="0" w:oddHBand="0" w:evenHBand="0" w:firstRowFirstColumn="0" w:firstRowLastColumn="0" w:lastRowFirstColumn="0" w:lastRowLastColumn="0"/>
-            <w:tcW w:w="2552" w:type="dxa"/>
-          </w:tcPr>
-          <w:p>
-            <w:pPr>
-              <w:spacing w:before="0"/>
-              <w:rPr>
-                <w:b w:val="0"/>
-                <w:bCs w:val="0"/>
-              </w:rPr>
-            </w:pPr>
-            <w:r>
-              <w:rPr>
-                <w:b w:val="0"/>
-                <w:bCs w:val="0"/>
-              </w:rPr>
-              <w:t>Eric Oosterom</w:t>
-            </w:r>
-          </w:p>
-        </w:tc>
-        <w:tc>
-          <w:tcPr>
-            <w:tcW w:w="1559" w:type="dxa"/>
-          </w:tcPr>
-          <w:p>
-            <w:pPr>
-              <w:spacing w:before="0"/>
-              <w:cnfStyle w:val="000000100000" w:firstRow="0" w:lastRow="0" w:firstColumn="0" w:lastColumn="0" w:oddVBand="0" w:evenVBand="0" w:oddHBand="1" w:evenHBand="0" w:firstRowFirstColumn="0" w:firstRowLastColumn="0" w:lastRowFirstColumn="0" w:lastRowLastColumn="0"/>
-            </w:pPr>
-            <w:r>
-              <w:t>R</w:t>
-            </w:r>
-            <w:r>
-              <w:t>IO</w:t>
-            </w:r>
-            <w:r>
-              <w:t>NED</w:t>
-            </w:r>
-          </w:p>
-        </w:tc>
-        <w:tc>
-          <w:tcPr>
-            <w:tcW w:w="2552" w:type="dxa"/>
-          </w:tcPr>
-          <w:p>
-            <w:pPr>
-              <w:spacing w:before="0"/>
-              <w:jc w:val="both"/>
-              <w:cnfStyle w:val="000000100000" w:firstRow="0" w:lastRow="0" w:firstColumn="0" w:lastColumn="0" w:oddVBand="0" w:evenVBand="0" w:oddHBand="1" w:evenHBand="0" w:firstRowFirstColumn="0" w:firstRowLastColumn="0" w:lastRowFirstColumn="0" w:lastRowLastColumn="0"/>
-            </w:pPr>
-            <w:r>
-              <w:rPr>
-                <w:rFonts w:ascii="Calibri" w:hAnsi="Calibri" w:cs="Calibri"/>
-                <w:color w:val="000000"/>
-                <w:bdr w:val="none" w:sz="0" w:space="0" w:color="auto" w:frame="1"/>
-              </w:rPr>
-              <w:t>Leendert</w:t>
-            </w:r>
-            <w:r>
-              <w:rPr>
-                <w:rFonts w:ascii="Calibri" w:hAnsi="Calibri" w:cs="Calibri"/>
-                <w:color w:val="000000"/>
-                <w:bdr w:val="none" w:sz="0" w:space="0" w:color="auto" w:frame="1"/>
-              </w:rPr>
-              <w:t xml:space="preserve"> </w:t>
-            </w:r>
-            <w:r>
-              <w:rPr>
-                <w:rFonts w:ascii="Calibri" w:hAnsi="Calibri" w:cs="Calibri"/>
-                <w:color w:val="000000"/>
-                <w:bdr w:val="none" w:sz="0" w:space="0" w:color="auto" w:frame="1"/>
-              </w:rPr>
-              <w:t>van Wolfswinkel</w:t>
-            </w:r>
-          </w:p>
-        </w:tc>
-        <w:tc>
-          <w:tcPr>
-            <w:tcW w:w="2407" w:type="dxa"/>
-          </w:tcPr>
-          <w:p>
-            <w:pPr>
-              <w:spacing w:before="0"/>
-              <w:jc w:val="both"/>
-              <w:cnfStyle w:val="000000100000" w:firstRow="0" w:lastRow="0" w:firstColumn="0" w:lastColumn="0" w:oddVBand="0" w:evenVBand="0" w:oddHBand="1" w:evenHBand="0" w:firstRowFirstColumn="0" w:firstRowLastColumn="0" w:lastRowFirstColumn="0" w:lastRowLastColumn="0"/>
-            </w:pPr>
-            <w:r>
-              <w:rPr>
-                <w:rFonts w:ascii="Calibri" w:hAnsi="Calibri" w:cs="Calibri"/>
-                <w:color w:val="000000"/>
-                <w:bdr w:val="none" w:sz="0" w:space="0" w:color="auto" w:frame="1"/>
-              </w:rPr>
               <w:t>Nelen &amp; Schuurmans</w:t>
             </w:r>
           </w:p>
@@ -1474,329 +1071,67 @@
       <w:tr>
         <w:tc>
           <w:tcPr>
-            <w:cnfStyle w:val="001000000000" w:firstRow="0" w:lastRow="0" w:firstColumn="1" w:lastColumn="0" w:oddVBand="0" w:evenVBand="0" w:oddHBand="0" w:evenHBand="0" w:firstRowFirstColumn="0" w:firstRowLastColumn="0" w:lastRowFirstColumn="0" w:lastRowLastColumn="0"/>
-            <w:tcW w:w="2552" w:type="dxa"/>
-          </w:tcPr>
-          <w:p>
-            <w:pPr>
-              <w:spacing w:before="0"/>
-              <w:rPr>
-                <w:b w:val="0"/>
-                <w:bCs w:val="0"/>
-              </w:rPr>
-            </w:pPr>
-            <w:r>
-              <w:rPr>
-                <w:b w:val="0"/>
-                <w:bCs w:val="0"/>
-              </w:rPr>
-              <w:t>Bert Palsma</w:t>
-            </w:r>
-          </w:p>
-        </w:tc>
-        <w:tc>
-          <w:tcPr>
-            <w:tcW w:w="1559" w:type="dxa"/>
-          </w:tcPr>
-          <w:p>
-            <w:pPr>
-              <w:spacing w:before="0"/>
-              <w:cnfStyle w:val="000000000000" w:firstRow="0" w:lastRow="0" w:firstColumn="0" w:lastColumn="0" w:oddVBand="0" w:evenVBand="0" w:oddHBand="0" w:evenHBand="0" w:firstRowFirstColumn="0" w:firstRowLastColumn="0" w:lastRowFirstColumn="0" w:lastRowLastColumn="0"/>
-            </w:pPr>
-            <w:r>
-              <w:t>STOWA</w:t>
-            </w:r>
-          </w:p>
-        </w:tc>
-        <w:tc>
-          <w:tcPr>
-            <w:tcW w:w="2552" w:type="dxa"/>
-          </w:tcPr>
-          <w:p>
-            <w:pPr>
-              <w:spacing w:before="0"/>
-              <w:cnfStyle w:val="000000000000" w:firstRow="0" w:lastRow="0" w:firstColumn="0" w:lastColumn="0" w:oddVBand="0" w:evenVBand="0" w:oddHBand="0" w:evenHBand="0" w:firstRowFirstColumn="0" w:firstRowLastColumn="0" w:lastRowFirstColumn="0" w:lastRowLastColumn="0"/>
-            </w:pPr>
-            <w:r>
-              <w:rPr>
-                <w:rFonts w:ascii="Calibri" w:hAnsi="Calibri" w:cs="Calibri"/>
-                <w:color w:val="000000"/>
-                <w:bdr w:val="none" w:sz="0" w:space="0" w:color="auto" w:frame="1"/>
-              </w:rPr>
-              <w:t>Emile de Badts</w:t>
-            </w:r>
-          </w:p>
-        </w:tc>
-        <w:tc>
-          <w:tcPr>
-            <w:tcW w:w="2407" w:type="dxa"/>
+            <w:tcW w:w="2694" w:type="dxa"/>
           </w:tcPr>
           <w:p>
             <w:pPr>
               <w:spacing w:before="0"/>
               <w:jc w:val="both"/>
-              <w:cnfStyle w:val="000000000000" w:firstRow="0" w:lastRow="0" w:firstColumn="0" w:lastColumn="0" w:oddVBand="0" w:evenVBand="0" w:oddHBand="0" w:evenHBand="0" w:firstRowFirstColumn="0" w:firstRowLastColumn="0" w:lastRowFirstColumn="0" w:lastRowLastColumn="0"/>
             </w:pPr>
             <w:r>
-              <w:rPr>
-                <w:rFonts w:ascii="Calibri" w:hAnsi="Calibri" w:cs="Calibri"/>
-                <w:color w:val="000000"/>
-                <w:bdr w:val="none" w:sz="0" w:space="0" w:color="auto" w:frame="1"/>
-              </w:rPr>
-              <w:t>Nelen &amp; Schuurmans</w:t>
-            </w:r>
-          </w:p>
-        </w:tc>
-      </w:tr>
-      <w:tr>
-        <w:trPr>
-          <w:cnfStyle w:val="000000100000" w:firstRow="0" w:lastRow="0" w:firstColumn="0" w:lastColumn="0" w:oddVBand="0" w:evenVBand="0" w:oddHBand="1" w:evenHBand="0" w:firstRowFirstColumn="0" w:firstRowLastColumn="0" w:lastRowFirstColumn="0" w:lastRowLastColumn="0"/>
-        </w:trPr>
-        <w:tc>
-          <w:tcPr>
-            <w:cnfStyle w:val="001000000000" w:firstRow="0" w:lastRow="0" w:firstColumn="1" w:lastColumn="0" w:oddVBand="0" w:evenVBand="0" w:oddHBand="0" w:evenHBand="0" w:firstRowFirstColumn="0" w:firstRowLastColumn="0" w:lastRowFirstColumn="0" w:lastRowLastColumn="0"/>
-            <w:tcW w:w="2552" w:type="dxa"/>
-          </w:tcPr>
-          <w:p>
-            <w:pPr>
-              <w:spacing w:before="0"/>
-              <w:rPr>
-                <w:b w:val="0"/>
-                <w:bCs w:val="0"/>
-              </w:rPr>
-            </w:pPr>
-            <w:r>
-              <w:rPr>
-                <w:b w:val="0"/>
-                <w:bCs w:val="0"/>
-              </w:rPr>
-              <w:t>Mark Lamers</w:t>
-            </w:r>
+              <w:t xml:space="preserve">Emile de </w:t>
+            </w:r>
+            <w:proofErr w:type="spellStart"/>
+            <w:r>
+              <w:t>Badts</w:t>
+            </w:r>
+            <w:proofErr w:type="spellEnd"/>
           </w:p>
         </w:tc>
         <w:tc>
           <w:tcPr>
-            <w:tcW w:w="1559" w:type="dxa"/>
-          </w:tcPr>
-          <w:p>
-            <w:pPr>
-              <w:spacing w:before="0"/>
-              <w:cnfStyle w:val="000000100000" w:firstRow="0" w:lastRow="0" w:firstColumn="0" w:lastColumn="0" w:oddVBand="0" w:evenVBand="0" w:oddHBand="1" w:evenHBand="0" w:firstRowFirstColumn="0" w:firstRowLastColumn="0" w:lastRowFirstColumn="0" w:lastRowLastColumn="0"/>
-            </w:pPr>
-            <w:r>
-              <w:t>HHNK</w:t>
-            </w:r>
-          </w:p>
-        </w:tc>
-        <w:tc>
-          <w:tcPr>
-            <w:tcW w:w="2552" w:type="dxa"/>
-            <w:vAlign w:val="bottom"/>
+            <w:tcW w:w="6366" w:type="dxa"/>
           </w:tcPr>
           <w:p>
             <w:pPr>
               <w:spacing w:before="0"/>
               <w:jc w:val="both"/>
-              <w:cnfStyle w:val="000000100000" w:firstRow="0" w:lastRow="0" w:firstColumn="0" w:lastColumn="0" w:oddVBand="0" w:evenVBand="0" w:oddHBand="1" w:evenHBand="0" w:firstRowFirstColumn="0" w:firstRowLastColumn="0" w:lastRowFirstColumn="0" w:lastRowLastColumn="0"/>
             </w:pPr>
             <w:r>
-              <w:rPr>
-                <w:rFonts w:ascii="Calibri" w:hAnsi="Calibri" w:cs="Calibri"/>
-                <w:color w:val="000000"/>
-                <w:bdr w:val="none" w:sz="0" w:space="0" w:color="auto" w:frame="1"/>
-              </w:rPr>
-              <w:t>Sjoerd Hoekstra</w:t>
-            </w:r>
-          </w:p>
-        </w:tc>
-        <w:tc>
-          <w:tcPr>
-            <w:tcW w:w="2407" w:type="dxa"/>
-            <w:vAlign w:val="bottom"/>
-          </w:tcPr>
-          <w:p>
-            <w:pPr>
-              <w:spacing w:before="0"/>
-              <w:jc w:val="both"/>
-              <w:cnfStyle w:val="000000100000" w:firstRow="0" w:lastRow="0" w:firstColumn="0" w:lastColumn="0" w:oddVBand="0" w:evenVBand="0" w:oddHBand="1" w:evenHBand="0" w:firstRowFirstColumn="0" w:firstRowLastColumn="0" w:lastRowFirstColumn="0" w:lastRowLastColumn="0"/>
-            </w:pPr>
-            <w:proofErr w:type="spellStart"/>
-            <w:r>
-              <w:t>Tauw</w:t>
-            </w:r>
-            <w:proofErr w:type="spellEnd"/>
+              <w:t>Nelen &amp; Schuurmans</w:t>
+            </w:r>
           </w:p>
         </w:tc>
       </w:tr>
       <w:tr>
         <w:tc>
           <w:tcPr>
-            <w:cnfStyle w:val="001000000000" w:firstRow="0" w:lastRow="0" w:firstColumn="1" w:lastColumn="0" w:oddVBand="0" w:evenVBand="0" w:oddHBand="0" w:evenHBand="0" w:firstRowFirstColumn="0" w:firstRowLastColumn="0" w:lastRowFirstColumn="0" w:lastRowLastColumn="0"/>
-            <w:tcW w:w="2552" w:type="dxa"/>
-          </w:tcPr>
-          <w:p>
-            <w:pPr>
-              <w:spacing w:before="0"/>
-              <w:rPr>
-                <w:b w:val="0"/>
-                <w:bCs w:val="0"/>
-              </w:rPr>
-            </w:pPr>
-            <w:r>
-              <w:rPr>
-                <w:rFonts w:ascii="Calibri" w:hAnsi="Calibri" w:cs="Calibri"/>
-                <w:b w:val="0"/>
-                <w:bCs w:val="0"/>
-                <w:color w:val="000000"/>
-                <w:shd w:val="clear" w:color="auto" w:fill="FFFFFF"/>
-              </w:rPr>
-              <w:t>Wim de Blécourt</w:t>
-            </w:r>
-          </w:p>
-        </w:tc>
-        <w:tc>
-          <w:tcPr>
-            <w:tcW w:w="1559" w:type="dxa"/>
-          </w:tcPr>
-          <w:p>
-            <w:pPr>
-              <w:spacing w:before="0"/>
-              <w:cnfStyle w:val="000000000000" w:firstRow="0" w:lastRow="0" w:firstColumn="0" w:lastColumn="0" w:oddVBand="0" w:evenVBand="0" w:oddHBand="0" w:evenHBand="0" w:firstRowFirstColumn="0" w:firstRowLastColumn="0" w:lastRowFirstColumn="0" w:lastRowLastColumn="0"/>
-            </w:pPr>
-            <w:r>
-              <w:t>WDO Delta</w:t>
-            </w:r>
-          </w:p>
-        </w:tc>
-        <w:tc>
-          <w:tcPr>
-            <w:tcW w:w="2552" w:type="dxa"/>
+            <w:tcW w:w="2694" w:type="dxa"/>
           </w:tcPr>
           <w:p>
             <w:pPr>
               <w:spacing w:before="0"/>
               <w:jc w:val="both"/>
-              <w:cnfStyle w:val="000000000000" w:firstRow="0" w:lastRow="0" w:firstColumn="0" w:lastColumn="0" w:oddVBand="0" w:evenVBand="0" w:oddHBand="0" w:evenHBand="0" w:firstRowFirstColumn="0" w:firstRowLastColumn="0" w:lastRowFirstColumn="0" w:lastRowLastColumn="0"/>
             </w:pPr>
-            <w:proofErr w:type="spellStart"/>
-            <w:r>
-              <w:t>Jafeth</w:t>
-            </w:r>
-            <w:proofErr w:type="spellEnd"/>
-            <w:r>
-              <w:t xml:space="preserve"> Heining</w:t>
+            <w:r>
+              <w:t>Sjoerd Hoekstra</w:t>
             </w:r>
           </w:p>
         </w:tc>
         <w:tc>
           <w:tcPr>
-            <w:tcW w:w="2407" w:type="dxa"/>
+            <w:tcW w:w="6366" w:type="dxa"/>
           </w:tcPr>
           <w:p>
             <w:pPr>
               <w:spacing w:before="0"/>
               <w:jc w:val="both"/>
-              <w:cnfStyle w:val="000000000000" w:firstRow="0" w:lastRow="0" w:firstColumn="0" w:lastColumn="0" w:oddVBand="0" w:evenVBand="0" w:oddHBand="0" w:evenHBand="0" w:firstRowFirstColumn="0" w:firstRowLastColumn="0" w:lastRowFirstColumn="0" w:lastRowLastColumn="0"/>
             </w:pPr>
-            <w:proofErr w:type="spellStart"/>
-            <w:r>
-              <w:t>Jafeth</w:t>
-            </w:r>
-            <w:proofErr w:type="spellEnd"/>
-            <w:r>
-              <w:t xml:space="preserve"> Heining</w:t>
-            </w:r>
-          </w:p>
-        </w:tc>
-      </w:tr>
-      <w:tr>
-        <w:trPr>
-          <w:cnfStyle w:val="000000100000" w:firstRow="0" w:lastRow="0" w:firstColumn="0" w:lastColumn="0" w:oddVBand="0" w:evenVBand="0" w:oddHBand="1" w:evenHBand="0" w:firstRowFirstColumn="0" w:firstRowLastColumn="0" w:lastRowFirstColumn="0" w:lastRowLastColumn="0"/>
-        </w:trPr>
-        <w:tc>
-          <w:tcPr>
-            <w:cnfStyle w:val="001000000000" w:firstRow="0" w:lastRow="0" w:firstColumn="1" w:lastColumn="0" w:oddVBand="0" w:evenVBand="0" w:oddHBand="0" w:evenHBand="0" w:firstRowFirstColumn="0" w:firstRowLastColumn="0" w:lastRowFirstColumn="0" w:lastRowLastColumn="0"/>
-            <w:tcW w:w="2552" w:type="dxa"/>
-          </w:tcPr>
-          <w:p>
-            <w:pPr>
-              <w:spacing w:before="0"/>
-              <w:rPr>
-                <w:b w:val="0"/>
-                <w:bCs w:val="0"/>
-              </w:rPr>
-            </w:pPr>
-            <w:r>
-              <w:rPr>
-                <w:b w:val="0"/>
-                <w:bCs w:val="0"/>
-              </w:rPr>
-              <w:t xml:space="preserve">Albert </w:t>
-            </w:r>
-            <w:proofErr w:type="spellStart"/>
-            <w:r>
-              <w:rPr>
-                <w:b w:val="0"/>
-                <w:bCs w:val="0"/>
-              </w:rPr>
-              <w:t>Kemeling</w:t>
-            </w:r>
-            <w:proofErr w:type="spellEnd"/>
-          </w:p>
-        </w:tc>
-        <w:tc>
-          <w:tcPr>
-            <w:tcW w:w="1559" w:type="dxa"/>
-          </w:tcPr>
-          <w:p>
-            <w:pPr>
-              <w:spacing w:before="0"/>
-              <w:cnfStyle w:val="000000100000" w:firstRow="0" w:lastRow="0" w:firstColumn="0" w:lastColumn="0" w:oddVBand="0" w:evenVBand="0" w:oddHBand="1" w:evenHBand="0" w:firstRowFirstColumn="0" w:firstRowLastColumn="0" w:lastRowFirstColumn="0" w:lastRowLastColumn="0"/>
-            </w:pPr>
-            <w:r>
-              <w:t>Rotterdam</w:t>
-            </w:r>
-          </w:p>
-        </w:tc>
-        <w:tc>
-          <w:tcPr>
-            <w:tcW w:w="2552" w:type="dxa"/>
-            <w:vAlign w:val="bottom"/>
-          </w:tcPr>
-          <w:p>
-            <w:pPr>
-              <w:spacing w:before="0"/>
-              <w:jc w:val="both"/>
-              <w:cnfStyle w:val="000000100000" w:firstRow="0" w:lastRow="0" w:firstColumn="0" w:lastColumn="0" w:oddVBand="0" w:evenVBand="0" w:oddHBand="1" w:evenHBand="0" w:firstRowFirstColumn="0" w:firstRowLastColumn="0" w:lastRowFirstColumn="0" w:lastRowLastColumn="0"/>
-            </w:pPr>
-            <w:r>
-              <w:rPr>
-                <w:rFonts w:ascii="Calibri" w:hAnsi="Calibri" w:cs="Calibri"/>
-                <w:color w:val="000000"/>
-                <w:bdr w:val="none" w:sz="0" w:space="0" w:color="auto" w:frame="1"/>
-              </w:rPr>
-              <w:t>Timo Nierop</w:t>
-            </w:r>
-          </w:p>
-        </w:tc>
-        <w:tc>
-          <w:tcPr>
-            <w:tcW w:w="2407" w:type="dxa"/>
-            <w:vAlign w:val="bottom"/>
-          </w:tcPr>
-          <w:p>
-            <w:pPr>
-              <w:spacing w:before="0"/>
-              <w:jc w:val="both"/>
-              <w:cnfStyle w:val="000000100000" w:firstRow="0" w:lastRow="0" w:firstColumn="0" w:lastColumn="0" w:oddVBand="0" w:evenVBand="0" w:oddHBand="1" w:evenHBand="0" w:firstRowFirstColumn="0" w:firstRowLastColumn="0" w:lastRowFirstColumn="0" w:lastRowLastColumn="0"/>
-            </w:pPr>
-            <w:r>
-              <w:rPr>
-                <w:rFonts w:ascii="Calibri" w:hAnsi="Calibri" w:cs="Calibri"/>
-                <w:color w:val="000000"/>
-                <w:bdr w:val="none" w:sz="0" w:space="0" w:color="auto" w:frame="1"/>
-              </w:rPr>
-              <w:t>NOORD stedelijk water</w:t>
+            <w:r>
+              <w:t>T</w:t>
+            </w:r>
+            <w:r>
+              <w:t>AUW</w:t>
             </w:r>
           </w:p>
         </w:tc>
@@ -1804,187 +1139,379 @@
       <w:tr>
         <w:tc>
           <w:tcPr>
-            <w:cnfStyle w:val="001000000000" w:firstRow="0" w:lastRow="0" w:firstColumn="1" w:lastColumn="0" w:oddVBand="0" w:evenVBand="0" w:oddHBand="0" w:evenHBand="0" w:firstRowFirstColumn="0" w:firstRowLastColumn="0" w:lastRowFirstColumn="0" w:lastRowLastColumn="0"/>
-            <w:tcW w:w="2552" w:type="dxa"/>
-          </w:tcPr>
-          <w:p>
-            <w:pPr>
-              <w:spacing w:before="0"/>
-              <w:rPr>
-                <w:b w:val="0"/>
-                <w:bCs w:val="0"/>
-              </w:rPr>
-            </w:pPr>
-            <w:proofErr w:type="spellStart"/>
-            <w:r>
-              <w:rPr>
-                <w:b w:val="0"/>
-                <w:bCs w:val="0"/>
-              </w:rPr>
-              <w:t>Siebrand</w:t>
-            </w:r>
-            <w:proofErr w:type="spellEnd"/>
-            <w:r>
-              <w:rPr>
-                <w:b w:val="0"/>
-                <w:bCs w:val="0"/>
-              </w:rPr>
-              <w:t xml:space="preserve"> van der Hoeven</w:t>
-            </w:r>
-          </w:p>
-        </w:tc>
-        <w:tc>
-          <w:tcPr>
-            <w:tcW w:w="1559" w:type="dxa"/>
-          </w:tcPr>
-          <w:p>
-            <w:pPr>
-              <w:spacing w:before="0"/>
-              <w:cnfStyle w:val="000000000000" w:firstRow="0" w:lastRow="0" w:firstColumn="0" w:lastColumn="0" w:oddVBand="0" w:evenVBand="0" w:oddHBand="0" w:evenHBand="0" w:firstRowFirstColumn="0" w:firstRowLastColumn="0" w:lastRowFirstColumn="0" w:lastRowLastColumn="0"/>
-            </w:pPr>
-            <w:r>
-              <w:t>Delfland</w:t>
-            </w:r>
-          </w:p>
-        </w:tc>
-        <w:tc>
-          <w:tcPr>
-            <w:tcW w:w="2552" w:type="dxa"/>
-            <w:vAlign w:val="bottom"/>
+            <w:tcW w:w="2694" w:type="dxa"/>
           </w:tcPr>
           <w:p>
             <w:pPr>
               <w:spacing w:before="0"/>
               <w:jc w:val="both"/>
-              <w:cnfStyle w:val="000000000000" w:firstRow="0" w:lastRow="0" w:firstColumn="0" w:lastColumn="0" w:oddVBand="0" w:evenVBand="0" w:oddHBand="0" w:evenHBand="0" w:firstRowFirstColumn="0" w:firstRowLastColumn="0" w:lastRowFirstColumn="0" w:lastRowLastColumn="0"/>
             </w:pPr>
+            <w:proofErr w:type="spellStart"/>
+            <w:r>
+              <w:t>Jafeth</w:t>
+            </w:r>
+            <w:proofErr w:type="spellEnd"/>
+            <w:r>
+              <w:t xml:space="preserve"> Heining</w:t>
+            </w:r>
           </w:p>
         </w:tc>
         <w:tc>
           <w:tcPr>
-            <w:tcW w:w="2407" w:type="dxa"/>
-            <w:vAlign w:val="bottom"/>
-          </w:tcPr>
-          <w:p>
-            <w:pPr>
-              <w:spacing w:before="0"/>
-              <w:cnfStyle w:val="000000000000" w:firstRow="0" w:lastRow="0" w:firstColumn="0" w:lastColumn="0" w:oddVBand="0" w:evenVBand="0" w:oddHBand="0" w:evenHBand="0" w:firstRowFirstColumn="0" w:firstRowLastColumn="0" w:lastRowFirstColumn="0" w:lastRowLastColumn="0"/>
-            </w:pPr>
-          </w:p>
-        </w:tc>
-      </w:tr>
-      <w:tr>
-        <w:trPr>
-          <w:cnfStyle w:val="000000100000" w:firstRow="0" w:lastRow="0" w:firstColumn="0" w:lastColumn="0" w:oddVBand="0" w:evenVBand="0" w:oddHBand="1" w:evenHBand="0" w:firstRowFirstColumn="0" w:firstRowLastColumn="0" w:lastRowFirstColumn="0" w:lastRowLastColumn="0"/>
-        </w:trPr>
-        <w:tc>
-          <w:tcPr>
-            <w:cnfStyle w:val="001000000000" w:firstRow="0" w:lastRow="0" w:firstColumn="1" w:lastColumn="0" w:oddVBand="0" w:evenVBand="0" w:oddHBand="0" w:evenHBand="0" w:firstRowFirstColumn="0" w:firstRowLastColumn="0" w:lastRowFirstColumn="0" w:lastRowLastColumn="0"/>
-            <w:tcW w:w="2552" w:type="dxa"/>
-          </w:tcPr>
-          <w:p>
-            <w:pPr>
-              <w:spacing w:before="0"/>
-              <w:rPr>
-                <w:b w:val="0"/>
-                <w:bCs w:val="0"/>
-              </w:rPr>
-            </w:pPr>
-            <w:r>
-              <w:rPr>
-                <w:b w:val="0"/>
-                <w:bCs w:val="0"/>
-              </w:rPr>
-              <w:t>Frank van den Heuvel</w:t>
-            </w:r>
-          </w:p>
-        </w:tc>
-        <w:tc>
-          <w:tcPr>
-            <w:tcW w:w="1559" w:type="dxa"/>
-          </w:tcPr>
-          <w:p>
-            <w:pPr>
-              <w:spacing w:before="0"/>
-              <w:cnfStyle w:val="000000100000" w:firstRow="0" w:lastRow="0" w:firstColumn="0" w:lastColumn="0" w:oddVBand="0" w:evenVBand="0" w:oddHBand="1" w:evenHBand="0" w:firstRowFirstColumn="0" w:firstRowLastColumn="0" w:lastRowFirstColumn="0" w:lastRowLastColumn="0"/>
-            </w:pPr>
-            <w:r>
-              <w:t>WBL</w:t>
-            </w:r>
-          </w:p>
-        </w:tc>
-        <w:tc>
-          <w:tcPr>
-            <w:tcW w:w="2552" w:type="dxa"/>
+            <w:tcW w:w="6366" w:type="dxa"/>
           </w:tcPr>
           <w:p>
             <w:pPr>
               <w:spacing w:before="0"/>
               <w:jc w:val="both"/>
-              <w:cnfStyle w:val="000000100000" w:firstRow="0" w:lastRow="0" w:firstColumn="0" w:lastColumn="0" w:oddVBand="0" w:evenVBand="0" w:oddHBand="1" w:evenHBand="0" w:firstRowFirstColumn="0" w:firstRowLastColumn="0" w:lastRowFirstColumn="0" w:lastRowLastColumn="0"/>
             </w:pPr>
-          </w:p>
-        </w:tc>
-        <w:tc>
-          <w:tcPr>
-            <w:tcW w:w="2407" w:type="dxa"/>
-          </w:tcPr>
-          <w:p>
-            <w:pPr>
-              <w:spacing w:before="0"/>
-              <w:jc w:val="both"/>
-              <w:cnfStyle w:val="000000100000" w:firstRow="0" w:lastRow="0" w:firstColumn="0" w:lastColumn="0" w:oddVBand="0" w:evenVBand="0" w:oddHBand="1" w:evenHBand="0" w:firstRowFirstColumn="0" w:firstRowLastColumn="0" w:lastRowFirstColumn="0" w:lastRowLastColumn="0"/>
-            </w:pPr>
+            <w:proofErr w:type="spellStart"/>
+            <w:r>
+              <w:t>Jafeth</w:t>
+            </w:r>
+            <w:proofErr w:type="spellEnd"/>
+            <w:r>
+              <w:t xml:space="preserve"> Heining Stedelijk Water</w:t>
+            </w:r>
           </w:p>
         </w:tc>
       </w:tr>
       <w:tr>
         <w:tc>
           <w:tcPr>
-            <w:cnfStyle w:val="001000000000" w:firstRow="0" w:lastRow="0" w:firstColumn="1" w:lastColumn="0" w:oddVBand="0" w:evenVBand="0" w:oddHBand="0" w:evenHBand="0" w:firstRowFirstColumn="0" w:firstRowLastColumn="0" w:lastRowFirstColumn="0" w:lastRowLastColumn="0"/>
-            <w:tcW w:w="2552" w:type="dxa"/>
+            <w:tcW w:w="2694" w:type="dxa"/>
           </w:tcPr>
           <w:p>
             <w:pPr>
               <w:spacing w:before="0"/>
               <w:jc w:val="both"/>
             </w:pPr>
+            <w:r>
+              <w:t>Timo Nierop</w:t>
+            </w:r>
           </w:p>
         </w:tc>
         <w:tc>
           <w:tcPr>
-            <w:tcW w:w="1559" w:type="dxa"/>
+            <w:tcW w:w="6366" w:type="dxa"/>
           </w:tcPr>
           <w:p>
             <w:pPr>
               <w:spacing w:before="0"/>
               <w:jc w:val="both"/>
-              <w:cnfStyle w:val="000000000000" w:firstRow="0" w:lastRow="0" w:firstColumn="0" w:lastColumn="0" w:oddVBand="0" w:evenVBand="0" w:oddHBand="0" w:evenHBand="0" w:firstRowFirstColumn="0" w:firstRowLastColumn="0" w:lastRowFirstColumn="0" w:lastRowLastColumn="0"/>
             </w:pPr>
+            <w:r>
+              <w:t>NOORD Stedelijk Water</w:t>
+            </w:r>
           </w:p>
         </w:tc>
+      </w:tr>
+    </w:tbl>
+    <w:p>
+      <w:pPr>
+        <w:spacing w:before="0"/>
+        <w:jc w:val="both"/>
+      </w:pPr>
+    </w:p>
+    <w:p>
+      <w:pPr>
+        <w:spacing w:before="0"/>
+        <w:jc w:val="both"/>
+        <w:rPr>
+          <w:b/>
+          <w:bCs/>
+        </w:rPr>
+      </w:pPr>
+      <w:r>
+        <w:rPr>
+          <w:b/>
+          <w:bCs/>
+        </w:rPr>
+        <w:t>Begeleidingscommissie</w:t>
+      </w:r>
+      <w:r>
+        <w:rPr>
+          <w:b/>
+          <w:bCs/>
+        </w:rPr>
+        <w:tab/>
+      </w:r>
+    </w:p>
+    <w:tbl>
+      <w:tblPr>
+        <w:tblStyle w:val="Tabelraster"/>
+        <w:tblW w:w="0" w:type="auto"/>
+        <w:tblBorders>
+          <w:top w:val="none" w:sz="0" w:space="0" w:color="auto"/>
+          <w:left w:val="none" w:sz="0" w:space="0" w:color="auto"/>
+          <w:bottom w:val="none" w:sz="0" w:space="0" w:color="auto"/>
+          <w:right w:val="none" w:sz="0" w:space="0" w:color="auto"/>
+          <w:insideH w:val="none" w:sz="0" w:space="0" w:color="auto"/>
+          <w:insideV w:val="none" w:sz="0" w:space="0" w:color="auto"/>
+        </w:tblBorders>
+        <w:tblLook w:val="04A0" w:firstRow="1" w:lastRow="0" w:firstColumn="1" w:lastColumn="0" w:noHBand="0" w:noVBand="1"/>
+      </w:tblPr>
+      <w:tblGrid>
+        <w:gridCol w:w="2694"/>
+        <w:gridCol w:w="6366"/>
+      </w:tblGrid>
+      <w:tr>
         <w:tc>
           <w:tcPr>
-            <w:tcW w:w="2552" w:type="dxa"/>
+            <w:tcW w:w="2694" w:type="dxa"/>
           </w:tcPr>
           <w:p>
             <w:pPr>
               <w:spacing w:before="0"/>
               <w:jc w:val="both"/>
-              <w:cnfStyle w:val="000000000000" w:firstRow="0" w:lastRow="0" w:firstColumn="0" w:lastColumn="0" w:oddVBand="0" w:evenVBand="0" w:oddHBand="0" w:evenHBand="0" w:firstRowFirstColumn="0" w:firstRowLastColumn="0" w:lastRowFirstColumn="0" w:lastRowLastColumn="0"/>
             </w:pPr>
+            <w:r>
+              <w:t>Freek Verhoef</w:t>
+            </w:r>
           </w:p>
         </w:tc>
         <w:tc>
           <w:tcPr>
-            <w:tcW w:w="2407" w:type="dxa"/>
+            <w:tcW w:w="6366" w:type="dxa"/>
           </w:tcPr>
           <w:p>
             <w:pPr>
               <w:spacing w:before="0"/>
               <w:jc w:val="both"/>
-              <w:cnfStyle w:val="000000000000" w:firstRow="0" w:lastRow="0" w:firstColumn="0" w:lastColumn="0" w:oddVBand="0" w:evenVBand="0" w:oddHBand="0" w:evenHBand="0" w:firstRowFirstColumn="0" w:firstRowLastColumn="0" w:lastRowFirstColumn="0" w:lastRowLastColumn="0"/>
             </w:pPr>
+            <w:r>
+              <w:t>Den Haag</w:t>
+            </w:r>
+          </w:p>
+        </w:tc>
+      </w:tr>
+      <w:tr>
+        <w:tc>
+          <w:tcPr>
+            <w:tcW w:w="2694" w:type="dxa"/>
+          </w:tcPr>
+          <w:p>
+            <w:pPr>
+              <w:spacing w:before="0"/>
+              <w:jc w:val="both"/>
+            </w:pPr>
+            <w:r>
+              <w:t>Mark Lamers</w:t>
+            </w:r>
+          </w:p>
+        </w:tc>
+        <w:tc>
+          <w:tcPr>
+            <w:tcW w:w="6366" w:type="dxa"/>
+          </w:tcPr>
+          <w:p>
+            <w:pPr>
+              <w:spacing w:before="0"/>
+              <w:jc w:val="both"/>
+            </w:pPr>
+            <w:r>
+              <w:t>Hoogheemraadschap Hollands Noorderkwartier</w:t>
+            </w:r>
+          </w:p>
+        </w:tc>
+      </w:tr>
+      <w:tr>
+        <w:tc>
+          <w:tcPr>
+            <w:tcW w:w="2694" w:type="dxa"/>
+          </w:tcPr>
+          <w:p>
+            <w:pPr>
+              <w:spacing w:before="0"/>
+              <w:jc w:val="both"/>
+            </w:pPr>
+            <w:r>
+              <w:t>Wim de Blécourt</w:t>
+            </w:r>
+          </w:p>
+        </w:tc>
+        <w:tc>
+          <w:tcPr>
+            <w:tcW w:w="6366" w:type="dxa"/>
+          </w:tcPr>
+          <w:p>
+            <w:pPr>
+              <w:spacing w:before="0"/>
+              <w:jc w:val="both"/>
+            </w:pPr>
+            <w:r>
+              <w:t>Waterschap Drentse Overijsselse Delta</w:t>
+            </w:r>
+          </w:p>
+        </w:tc>
+      </w:tr>
+      <w:tr>
+        <w:tc>
+          <w:tcPr>
+            <w:tcW w:w="2694" w:type="dxa"/>
+          </w:tcPr>
+          <w:p>
+            <w:pPr>
+              <w:spacing w:before="0"/>
+              <w:jc w:val="both"/>
+            </w:pPr>
+            <w:r>
+              <w:t xml:space="preserve">Albert </w:t>
+            </w:r>
+            <w:proofErr w:type="spellStart"/>
+            <w:r>
+              <w:t>Kemeling</w:t>
+            </w:r>
+            <w:proofErr w:type="spellEnd"/>
+          </w:p>
+        </w:tc>
+        <w:tc>
+          <w:tcPr>
+            <w:tcW w:w="6366" w:type="dxa"/>
+          </w:tcPr>
+          <w:p>
+            <w:pPr>
+              <w:spacing w:before="0"/>
+              <w:jc w:val="both"/>
+            </w:pPr>
+            <w:r>
+              <w:t>Rotterdam</w:t>
+            </w:r>
+          </w:p>
+        </w:tc>
+      </w:tr>
+      <w:tr>
+        <w:tc>
+          <w:tcPr>
+            <w:tcW w:w="2694" w:type="dxa"/>
+          </w:tcPr>
+          <w:p>
+            <w:pPr>
+              <w:spacing w:before="0"/>
+              <w:jc w:val="both"/>
+            </w:pPr>
+            <w:proofErr w:type="spellStart"/>
+            <w:r>
+              <w:t>Siebrand</w:t>
+            </w:r>
+            <w:proofErr w:type="spellEnd"/>
+            <w:r>
+              <w:t xml:space="preserve"> van der Hoeven</w:t>
+            </w:r>
+          </w:p>
+        </w:tc>
+        <w:tc>
+          <w:tcPr>
+            <w:tcW w:w="6366" w:type="dxa"/>
+          </w:tcPr>
+          <w:p>
+            <w:pPr>
+              <w:spacing w:before="0"/>
+              <w:jc w:val="both"/>
+            </w:pPr>
+            <w:r>
+              <w:t>Hoogheemraadschap van Delfland</w:t>
+            </w:r>
+          </w:p>
+        </w:tc>
+      </w:tr>
+      <w:tr>
+        <w:tc>
+          <w:tcPr>
+            <w:tcW w:w="2694" w:type="dxa"/>
+          </w:tcPr>
+          <w:p>
+            <w:pPr>
+              <w:spacing w:before="0"/>
+              <w:jc w:val="both"/>
+            </w:pPr>
+            <w:r>
+              <w:t>Frank van den Heuvel</w:t>
+            </w:r>
+          </w:p>
+        </w:tc>
+        <w:tc>
+          <w:tcPr>
+            <w:tcW w:w="6366" w:type="dxa"/>
+          </w:tcPr>
+          <w:p>
+            <w:pPr>
+              <w:spacing w:before="0"/>
+              <w:jc w:val="both"/>
+            </w:pPr>
+            <w:proofErr w:type="spellStart"/>
+            <w:r>
+              <w:t>Waterschapsbedrijf</w:t>
+            </w:r>
+            <w:proofErr w:type="spellEnd"/>
+            <w:r>
+              <w:t xml:space="preserve"> Limburg</w:t>
+            </w:r>
+          </w:p>
+        </w:tc>
+      </w:tr>
+      <w:tr>
+        <w:tc>
+          <w:tcPr>
+            <w:tcW w:w="2694" w:type="dxa"/>
+          </w:tcPr>
+          <w:p>
+            <w:pPr>
+              <w:spacing w:before="0"/>
+              <w:jc w:val="both"/>
+            </w:pPr>
+            <w:r>
+              <w:t xml:space="preserve">Bert </w:t>
+            </w:r>
+            <w:proofErr w:type="spellStart"/>
+            <w:r>
+              <w:t>Palsma</w:t>
+            </w:r>
+            <w:proofErr w:type="spellEnd"/>
+          </w:p>
+        </w:tc>
+        <w:tc>
+          <w:tcPr>
+            <w:tcW w:w="6366" w:type="dxa"/>
+          </w:tcPr>
+          <w:p>
+            <w:pPr>
+              <w:spacing w:before="0"/>
+              <w:jc w:val="both"/>
+            </w:pPr>
+            <w:r>
+              <w:t>STOWA</w:t>
+            </w:r>
+          </w:p>
+        </w:tc>
+      </w:tr>
+      <w:tr>
+        <w:tc>
+          <w:tcPr>
+            <w:tcW w:w="2694" w:type="dxa"/>
+          </w:tcPr>
+          <w:p>
+            <w:pPr>
+              <w:spacing w:before="0"/>
+              <w:jc w:val="both"/>
+            </w:pPr>
+            <w:r>
+              <w:t>Eric Oosterom</w:t>
+            </w:r>
+          </w:p>
+        </w:tc>
+        <w:tc>
+          <w:tcPr>
+            <w:tcW w:w="6366" w:type="dxa"/>
+          </w:tcPr>
+          <w:p>
+            <w:pPr>
+              <w:spacing w:before="0"/>
+              <w:jc w:val="both"/>
+            </w:pPr>
+            <w:r>
+              <w:t>Stichting RIONED</w:t>
+            </w:r>
           </w:p>
         </w:tc>
       </w:tr>
@@ -1994,24 +1521,6 @@
         <w:spacing w:before="0"/>
         <w:jc w:val="both"/>
       </w:pPr>
-      <w:r>
-        <w:t>De begeleidingscommissie en het ontwikkelteam hebben tevens ondersteuning gehad van een gebruikersgroep</w:t>
-      </w:r>
-      <w:r>
-        <w:t xml:space="preserve"> die de tool hebben getest</w:t>
-      </w:r>
-      <w:r>
-        <w:t xml:space="preserve">, bestaande uit mensen </w:t>
-      </w:r>
-      <w:r>
-        <w:t xml:space="preserve">vanuit verschillende </w:t>
-      </w:r>
-      <w:r>
-        <w:t>gemeenten, waterschappen, adviesbureaus en zzp’ers</w:t>
-      </w:r>
-      <w:r>
-        <w:t xml:space="preserve">. </w:t>
-      </w:r>
     </w:p>
     <w:p>
       <w:pPr>
@@ -2019,10 +1528,27 @@
         <w:jc w:val="both"/>
       </w:pPr>
       <w:r>
+        <w:t>De begeleidingscommissie en het ontwikkelteam hebben tevens ondersteuning gehad van een gebruikersgroep, bestaande uit mensen van verschillende gemeenten, waterschappen en adviesbureaus, die de tool hebben getest.</w:t>
+      </w:r>
+    </w:p>
+    <w:p>
+      <w:pPr>
+        <w:spacing w:before="0"/>
+        <w:jc w:val="both"/>
+      </w:pPr>
+      <w:r>
         <w:t>De tool is beschikbaar</w:t>
       </w:r>
       <w:r>
-        <w:t xml:space="preserve"> voor zowel QGIS als ArcGIS. In deze handleiding vindt u de instructies voor het gebruik van de BGT-inlooptool in </w:t>
+        <w:t xml:space="preserve"> voor zowel QGIS als </w:t>
+      </w:r>
+      <w:proofErr w:type="spellStart"/>
+      <w:r>
+        <w:t>ArcGIS</w:t>
+      </w:r>
+      <w:proofErr w:type="spellEnd"/>
+      <w:r>
+        <w:t xml:space="preserve">. In deze handleiding vindt u de instructies voor het gebruik van de BGT-inlooptool in </w:t>
       </w:r>
       <w:r>
         <w:t>QGIS</w:t>
@@ -2030,10 +1556,17 @@
       <w:r>
         <w:t xml:space="preserve">. </w:t>
       </w:r>
-      <w:r>
-        <w:t xml:space="preserve">Voor verdere vragen kunt u terecht bij </w:t>
-      </w:r>
-      <w:hyperlink r:id="rId12" w:history="1">
+      <w:bookmarkStart w:id="1" w:name="_Hlk100052454"/>
+    </w:p>
+    <w:p>
+      <w:pPr>
+        <w:spacing w:before="0"/>
+        <w:jc w:val="both"/>
+      </w:pPr>
+      <w:r>
+        <w:t xml:space="preserve">Voor inhoudelijke vragen en gebruiksondersteuning kunt u terecht bij </w:t>
+      </w:r>
+      <w:hyperlink r:id="rId13" w:history="1">
         <w:r>
           <w:rPr>
             <w:rStyle w:val="Hyperlink"/>
@@ -2042,9 +1575,31 @@
         </w:r>
       </w:hyperlink>
       <w:r>
-        <w:t>.</w:t>
-      </w:r>
-      <w:bookmarkStart w:id="4" w:name="_Hlk100052454"/>
+        <w:rPr>
+          <w:rStyle w:val="Hyperlink"/>
+        </w:rPr>
+        <w:t xml:space="preserve">. </w:t>
+      </w:r>
+      <w:r>
+        <w:t>Voor algemene  vragen over het project en de BGT Inlooptabel en -tool kunt u contact opnemen met Stichting RIONED via</w:t>
+      </w:r>
+      <w:r>
+        <w:rPr>
+          <w:rStyle w:val="Hyperlink"/>
+        </w:rPr>
+        <w:t xml:space="preserve"> </w:t>
+      </w:r>
+      <w:hyperlink r:id="rId14" w:history="1">
+        <w:r>
+          <w:rPr>
+            <w:rStyle w:val="Hyperlink"/>
+          </w:rPr>
+          <w:t>info@rioned.org</w:t>
+        </w:r>
+      </w:hyperlink>
+      <w:r>
+        <w:t xml:space="preserve">.  </w:t>
+      </w:r>
     </w:p>
     <w:p>
       <w:pPr>
@@ -2058,18 +1613,18 @@
         <mc:AlternateContent>
           <mc:Choice Requires="wpg">
             <w:drawing>
-              <wp:anchor distT="0" distB="0" distL="114300" distR="114300" simplePos="0" relativeHeight="251777024" behindDoc="0" locked="0" layoutInCell="1" allowOverlap="1" wp14:anchorId="6CD00FD2" wp14:editId="47FA6D9B">
+              <wp:anchor distT="0" distB="0" distL="114300" distR="114300" simplePos="0" relativeHeight="251777024" behindDoc="0" locked="0" layoutInCell="1" allowOverlap="1" wp14:anchorId="730CCE14" wp14:editId="775DAEBE">
                 <wp:simplePos x="0" y="0"/>
                 <wp:positionH relativeFrom="page">
-                  <wp:posOffset>-180975</wp:posOffset>
+                  <wp:posOffset>-223520</wp:posOffset>
                 </wp:positionH>
                 <wp:positionV relativeFrom="paragraph">
-                  <wp:posOffset>2874646</wp:posOffset>
+                  <wp:posOffset>742949</wp:posOffset>
                 </wp:positionV>
-                <wp:extent cx="6419850" cy="149860"/>
+                <wp:extent cx="6419850" cy="150259"/>
                 <wp:effectExtent l="0" t="19050" r="19050" b="21590"/>
                 <wp:wrapNone/>
-                <wp:docPr id="2" name="Groep 2"/>
+                <wp:docPr id="5" name="Groep 5"/>
                 <wp:cNvGraphicFramePr/>
                 <a:graphic xmlns:a="http://schemas.openxmlformats.org/drawingml/2006/main">
                   <a:graphicData uri="http://schemas.microsoft.com/office/word/2010/wordprocessingGroup">
@@ -2078,13 +1633,13 @@
                       <wpg:grpSpPr>
                         <a:xfrm>
                           <a:off x="0" y="0"/>
-                          <a:ext cx="6419850" cy="149860"/>
+                          <a:ext cx="6419850" cy="150259"/>
                           <a:chOff x="0" y="3780292"/>
                           <a:chExt cx="6419850" cy="150264"/>
                         </a:xfrm>
                       </wpg:grpSpPr>
                       <wps:wsp>
-                        <wps:cNvPr id="3" name="Rechte verbindingslijn 3"/>
+                        <wps:cNvPr id="6" name="Rechte verbindingslijn 6"/>
                         <wps:cNvCnPr/>
                         <wps:spPr>
                           <a:xfrm>
@@ -2117,7 +1672,7 @@
                         <wps:bodyPr/>
                       </wps:wsp>
                       <wps:wsp>
-                        <wps:cNvPr id="4" name="Rechte verbindingslijn 4"/>
+                        <wps:cNvPr id="8" name="Rechte verbindingslijn 8"/>
                         <wps:cNvCnPr/>
                         <wps:spPr>
                           <a:xfrm rot="10800000" flipV="1">
@@ -2163,11 +1718,11 @@
           </mc:Choice>
           <mc:Fallback>
             <w:pict>
-              <v:group w14:anchorId="43F160E5" id="Groep 2" o:spid="_x0000_s1026" style="position:absolute;margin-left:-14.25pt;margin-top:226.35pt;width:505.5pt;height:11.8pt;z-index:251777024;mso-position-horizontal-relative:page;mso-width-relative:margin;mso-height-relative:margin" coordorigin=",37802" coordsize="64198,1502" o:gfxdata="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">
-                <v:line id="Rechte verbindingslijn 3" o:spid="_x0000_s1027" style="position:absolute;visibility:visible;mso-wrap-style:square" from="0,37802" to="64192,37802" o:connectortype="straight" o:gfxdata="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" strokecolor="#4472c4 [3204]" strokeweight="2.25pt">
+              <v:group w14:anchorId="7CC8E5FD" id="Groep 5" o:spid="_x0000_s1026" style="position:absolute;margin-left:-17.6pt;margin-top:58.5pt;width:505.5pt;height:11.85pt;z-index:251777024;mso-position-horizontal-relative:page;mso-width-relative:margin;mso-height-relative:margin" coordorigin=",37802" coordsize="64198,1502" o:gfxdata="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">
+                <v:line id="Rechte verbindingslijn 6" o:spid="_x0000_s1027" style="position:absolute;visibility:visible;mso-wrap-style:square" from="0,37802" to="64192,37802" o:connectortype="straight" o:gfxdata="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" strokecolor="#4472c4 [3204]" strokeweight="2.25pt">
                   <v:stroke joinstyle="miter"/>
                 </v:line>
-                <v:line id="Rechte verbindingslijn 4" o:spid="_x0000_s1028" style="position:absolute;rotation:180;flip:y;visibility:visible;mso-wrap-style:square" from="190,39305" to="64198,39305" o:connectortype="straight" o:gfxdata="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" strokecolor="#ed7d31 [3205]" strokeweight="2.25pt">
+                <v:line id="Rechte verbindingslijn 8" o:spid="_x0000_s1028" style="position:absolute;rotation:180;flip:y;visibility:visible;mso-wrap-style:square" from="190,39305" to="64198,39305" o:connectortype="straight" o:gfxdata="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" strokecolor="#ed7d31 [3205]" strokeweight="2.25pt">
                   <v:stroke joinstyle="miter"/>
                 </v:line>
                 <w10:wrap anchorx="page"/>
@@ -2176,14 +1731,11 @@
           </mc:Fallback>
         </mc:AlternateContent>
       </w:r>
-      <w:r>
-        <w:br w:type="page"/>
-      </w:r>
-    </w:p>
-    <w:bookmarkEnd w:id="4"/>
-    <w:p>
-      <w:pPr>
-        <w:pStyle w:val="Title"/>
+    </w:p>
+    <w:bookmarkEnd w:id="1"/>
+    <w:p>
+      <w:pPr>
+        <w:pStyle w:val="Titel"/>
         <w:jc w:val="both"/>
         <w:rPr>
           <w:color w:val="005BE7"/>
@@ -2192,7 +1744,7 @@
     </w:p>
     <w:p>
       <w:pPr>
-        <w:pStyle w:val="Title"/>
+        <w:pStyle w:val="Titel"/>
         <w:jc w:val="both"/>
         <w:rPr>
           <w:color w:val="005BE7"/>
@@ -2227,7 +1779,7 @@
         </w:p>
         <w:p>
           <w:pPr>
-            <w:pStyle w:val="TOC1"/>
+            <w:pStyle w:val="Inhopg1"/>
             <w:tabs>
               <w:tab w:val="left" w:pos="440"/>
               <w:tab w:val="right" w:leader="dot" w:pos="9060"/>
@@ -2302,7 +1854,7 @@
         </w:p>
         <w:p>
           <w:pPr>
-            <w:pStyle w:val="TOC1"/>
+            <w:pStyle w:val="Inhopg1"/>
             <w:tabs>
               <w:tab w:val="left" w:pos="440"/>
               <w:tab w:val="right" w:leader="dot" w:pos="9060"/>
@@ -2359,7 +1911,7 @@
         </w:p>
         <w:p>
           <w:pPr>
-            <w:pStyle w:val="TOC1"/>
+            <w:pStyle w:val="Inhopg1"/>
             <w:tabs>
               <w:tab w:val="left" w:pos="660"/>
               <w:tab w:val="right" w:leader="dot" w:pos="9060"/>
@@ -2440,7 +1992,7 @@
         </w:p>
         <w:p>
           <w:pPr>
-            <w:pStyle w:val="TOC1"/>
+            <w:pStyle w:val="Inhopg1"/>
             <w:tabs>
               <w:tab w:val="left" w:pos="660"/>
               <w:tab w:val="right" w:leader="dot" w:pos="9060"/>
@@ -2503,7 +2055,7 @@
         </w:p>
         <w:p>
           <w:pPr>
-            <w:pStyle w:val="TOC1"/>
+            <w:pStyle w:val="Inhopg1"/>
             <w:tabs>
               <w:tab w:val="left" w:pos="660"/>
               <w:tab w:val="right" w:leader="dot" w:pos="9060"/>
@@ -2584,7 +2136,7 @@
         </w:p>
         <w:p>
           <w:pPr>
-            <w:pStyle w:val="TOC1"/>
+            <w:pStyle w:val="Inhopg1"/>
             <w:tabs>
               <w:tab w:val="left" w:pos="440"/>
               <w:tab w:val="right" w:leader="dot" w:pos="9060"/>
@@ -2677,7 +2229,7 @@
         </w:p>
         <w:p>
           <w:pPr>
-            <w:pStyle w:val="TOC1"/>
+            <w:pStyle w:val="Inhopg1"/>
             <w:tabs>
               <w:tab w:val="left" w:pos="660"/>
               <w:tab w:val="right" w:leader="dot" w:pos="9060"/>
@@ -2747,7 +2299,7 @@
         </w:p>
         <w:p>
           <w:pPr>
-            <w:pStyle w:val="TOC1"/>
+            <w:pStyle w:val="Inhopg1"/>
             <w:tabs>
               <w:tab w:val="left" w:pos="660"/>
               <w:tab w:val="right" w:leader="dot" w:pos="9060"/>
@@ -2851,7 +2403,7 @@
         </w:p>
         <w:p>
           <w:pPr>
-            <w:pStyle w:val="TOC1"/>
+            <w:pStyle w:val="Inhopg1"/>
             <w:tabs>
               <w:tab w:val="left" w:pos="660"/>
               <w:tab w:val="right" w:leader="dot" w:pos="9060"/>
@@ -2955,7 +2507,7 @@
         </w:p>
         <w:p>
           <w:pPr>
-            <w:pStyle w:val="TOC1"/>
+            <w:pStyle w:val="Inhopg1"/>
             <w:tabs>
               <w:tab w:val="right" w:leader="dot" w:pos="9060"/>
             </w:tabs>
@@ -3195,7 +2747,7 @@
     </w:p>
     <w:p>
       <w:pPr>
-        <w:pStyle w:val="Title"/>
+        <w:pStyle w:val="Titel"/>
         <w:jc w:val="both"/>
         <w:rPr>
           <w:color w:val="2F5496" w:themeColor="accent1" w:themeShade="BF"/>
@@ -3218,7 +2770,7 @@
         <w:tab/>
         <w:t>Install</w:t>
       </w:r>
-      <w:bookmarkStart w:id="5" w:name="_Hlk100051183"/>
+      <w:bookmarkStart w:id="2" w:name="_Hlk100051183"/>
       <w:r>
         <w:rPr>
           <w:color w:val="005BE7"/>
@@ -3231,7 +2783,7 @@
         </w:rPr>
         <w:t xml:space="preserve">in </w:t>
       </w:r>
-      <w:bookmarkEnd w:id="5"/>
+      <w:bookmarkEnd w:id="2"/>
       <w:r>
         <w:rPr>
           <w:color w:val="005BE7"/>
@@ -3299,7 +2851,7 @@
                     <pic:cNvPicPr/>
                   </pic:nvPicPr>
                   <pic:blipFill>
-                    <a:blip r:embed="rId13">
+                    <a:blip r:embed="rId15">
                       <a:extLst>
                         <a:ext uri="{28A0092B-C50C-407E-A947-70E740481C1C}">
                           <a14:useLocalDpi xmlns:a14="http://schemas.microsoft.com/office/drawing/2010/main" val="0"/>
@@ -3380,7 +2932,7 @@
                     <pic:cNvPicPr/>
                   </pic:nvPicPr>
                   <pic:blipFill>
-                    <a:blip r:embed="rId14">
+                    <a:blip r:embed="rId16">
                       <a:extLst>
                         <a:ext uri="{28A0092B-C50C-407E-A947-70E740481C1C}">
                           <a14:useLocalDpi xmlns:a14="http://schemas.microsoft.com/office/drawing/2010/main" val="0"/>
@@ -3415,12 +2967,12 @@
         <w:t xml:space="preserve"> </w:t>
       </w:r>
     </w:p>
-    <w:bookmarkStart w:id="6" w:name="_Toc86841660"/>
     <w:p>
       <w:pPr>
         <w:spacing w:before="0"/>
         <w:jc w:val="both"/>
       </w:pPr>
+      <w:bookmarkStart w:id="3" w:name="_Toc86841660"/>
       <w:r>
         <w:rPr>
           <w:noProof/>
@@ -3428,13 +2980,13 @@
         <mc:AlternateContent>
           <mc:Choice Requires="wpg">
             <w:drawing>
-              <wp:anchor distT="0" distB="0" distL="114300" distR="114300" simplePos="0" relativeHeight="251719680" behindDoc="0" locked="0" layoutInCell="1" allowOverlap="1" wp14:anchorId="08D61F36" wp14:editId="67CCCA44">
+              <wp:anchor distT="0" distB="0" distL="114300" distR="114300" simplePos="0" relativeHeight="251719680" behindDoc="0" locked="0" layoutInCell="1" allowOverlap="1" wp14:anchorId="08D61F36" wp14:editId="464A98E2">
                 <wp:simplePos x="0" y="0"/>
                 <wp:positionH relativeFrom="page">
-                  <wp:posOffset>-68192</wp:posOffset>
+                  <wp:posOffset>-191770</wp:posOffset>
                 </wp:positionH>
                 <wp:positionV relativeFrom="paragraph">
-                  <wp:posOffset>3672016</wp:posOffset>
+                  <wp:posOffset>3662045</wp:posOffset>
                 </wp:positionV>
                 <wp:extent cx="6419850" cy="150259"/>
                 <wp:effectExtent l="0" t="19050" r="19050" b="21590"/>
@@ -3533,7 +3085,7 @@
           </mc:Choice>
           <mc:Fallback>
             <w:pict>
-              <v:group w14:anchorId="6B86D818" id="Groep 155" o:spid="_x0000_s1026" style="position:absolute;margin-left:-5.35pt;margin-top:289.15pt;width:505.5pt;height:11.85pt;z-index:251719680;mso-position-horizontal-relative:page;mso-width-relative:margin;mso-height-relative:margin" coordorigin=",37802" coordsize="64198,1502" o:gfxdata="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">
+              <v:group w14:anchorId="63E7CD98" id="Groep 155" o:spid="_x0000_s1026" style="position:absolute;margin-left:-15.1pt;margin-top:288.35pt;width:505.5pt;height:11.85pt;z-index:251719680;mso-position-horizontal-relative:page;mso-width-relative:margin;mso-height-relative:margin" coordorigin=",37802" coordsize="64198,1502" o:gfxdata="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">
                 <v:line id="Rechte verbindingslijn 156" o:spid="_x0000_s1027" style="position:absolute;visibility:visible;mso-wrap-style:square" from="0,37802" to="64192,37802" o:connectortype="straight" o:gfxdata="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" strokecolor="#4472c4 [3204]" strokeweight="2.25pt">
                   <v:stroke joinstyle="miter"/>
                 </v:line>
@@ -3595,7 +3147,7 @@
                           </pic:cNvPicPr>
                         </pic:nvPicPr>
                         <pic:blipFill>
-                          <a:blip r:embed="rId15">
+                          <a:blip r:embed="rId17">
                             <a:extLst>
                               <a:ext uri="{28A0092B-C50C-407E-A947-70E740481C1C}">
                                 <a14:useLocalDpi xmlns:a14="http://schemas.microsoft.com/office/drawing/2010/main" val="0"/>
@@ -3690,7 +3242,7 @@
                   <o:lock v:ext="edit" aspectratio="t"/>
                 </v:shapetype>
                 <v:shape id="Afbeelding 23" o:spid="_x0000_s1027" type="#_x0000_t75" style="position:absolute;width:46234;height:33756;visibility:visible;mso-wrap-style:square" o:gfxdata="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">
-                  <v:imagedata r:id="rId16" o:title=""/>
+                  <v:imagedata r:id="rId18" o:title=""/>
                 </v:shape>
                 <v:roundrect id="Rechthoek: afgeronde hoeken 24" o:spid="_x0000_s1028" style="position:absolute;left:35547;top:29527;width:10744;height:2477;visibility:visible;mso-wrap-style:square;v-text-anchor:middle" arcsize="10923f" o:gfxdata="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" filled="f" strokecolor="#05e920" strokeweight="2.25pt">
                   <v:stroke joinstyle="miter"/>
@@ -3702,15 +3254,7 @@
         </mc:AlternateContent>
       </w:r>
       <w:r>
-        <w:t>Door op BGT-</w:t>
-      </w:r>
-      <w:proofErr w:type="spellStart"/>
-      <w:r>
-        <w:t>inlooptool</w:t>
-      </w:r>
-      <w:proofErr w:type="spellEnd"/>
-      <w:r>
-        <w:t xml:space="preserve"> en </w:t>
+        <w:t xml:space="preserve">Door op BGT-inlooptool en </w:t>
       </w:r>
       <w:r>
         <w:t>‘</w:t>
@@ -3881,7 +3425,7 @@
                     <pic:cNvPicPr/>
                   </pic:nvPicPr>
                   <pic:blipFill>
-                    <a:blip r:embed="rId17">
+                    <a:blip r:embed="rId19">
                       <a:extLst>
                         <a:ext uri="{28A0092B-C50C-407E-A947-70E740481C1C}">
                           <a14:useLocalDpi xmlns:a14="http://schemas.microsoft.com/office/drawing/2010/main" val="0"/>
@@ -3933,13 +3477,13 @@
         <mc:AlternateContent>
           <mc:Choice Requires="wpg">
             <w:drawing>
-              <wp:anchor distT="0" distB="0" distL="114300" distR="114300" simplePos="0" relativeHeight="251750400" behindDoc="0" locked="0" layoutInCell="1" allowOverlap="1" wp14:anchorId="2B43B397" wp14:editId="127512E9">
+              <wp:anchor distT="0" distB="0" distL="114300" distR="114300" simplePos="0" relativeHeight="251750400" behindDoc="0" locked="0" layoutInCell="1" allowOverlap="1" wp14:anchorId="2B43B397" wp14:editId="798F0A8C">
                 <wp:simplePos x="0" y="0"/>
                 <wp:positionH relativeFrom="page">
-                  <wp:posOffset>-102235</wp:posOffset>
+                  <wp:posOffset>-207010</wp:posOffset>
                 </wp:positionH>
                 <wp:positionV relativeFrom="paragraph">
-                  <wp:posOffset>4479100</wp:posOffset>
+                  <wp:posOffset>4478655</wp:posOffset>
                 </wp:positionV>
                 <wp:extent cx="6419850" cy="150259"/>
                 <wp:effectExtent l="0" t="19050" r="19050" b="21590"/>
@@ -4038,7 +3582,7 @@
           </mc:Choice>
           <mc:Fallback>
             <w:pict>
-              <v:group w14:anchorId="275136DA" id="Groep 29" o:spid="_x0000_s1026" style="position:absolute;margin-left:-8.05pt;margin-top:352.7pt;width:505.5pt;height:11.85pt;z-index:251750400;mso-position-horizontal-relative:page;mso-width-relative:margin;mso-height-relative:margin" coordorigin=",37802" coordsize="64198,1502" o:gfxdata="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">
+              <v:group w14:anchorId="7D673B26" id="Groep 29" o:spid="_x0000_s1026" style="position:absolute;margin-left:-16.3pt;margin-top:352.65pt;width:505.5pt;height:11.85pt;z-index:251750400;mso-position-horizontal-relative:page;mso-width-relative:margin;mso-height-relative:margin" coordorigin=",37802" coordsize="64198,1502" o:gfxdata="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">
                 <v:line id="Rechte verbindingslijn 30" o:spid="_x0000_s1027" style="position:absolute;visibility:visible;mso-wrap-style:square" from="0,37802" to="64192,37802" o:connectortype="straight" o:gfxdata="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" strokecolor="#4472c4 [3204]" strokeweight="2.25pt">
                   <v:stroke joinstyle="miter"/>
                 </v:line>
@@ -4060,7 +3604,7 @@
     </w:p>
     <w:p>
       <w:pPr>
-        <w:pStyle w:val="Title"/>
+        <w:pStyle w:val="Titel"/>
         <w:jc w:val="both"/>
         <w:rPr>
           <w:color w:val="005BE7"/>
@@ -4073,7 +3617,7 @@
         <w:lastRenderedPageBreak/>
         <w:t>2 Benodigde data ophalen</w:t>
       </w:r>
-      <w:bookmarkEnd w:id="6"/>
+      <w:bookmarkEnd w:id="3"/>
     </w:p>
     <w:p/>
     <w:p>
@@ -4104,7 +3648,7 @@
     </w:p>
     <w:p>
       <w:pPr>
-        <w:pStyle w:val="ListParagraph"/>
+        <w:pStyle w:val="Lijstalinea"/>
         <w:numPr>
           <w:ilvl w:val="0"/>
           <w:numId w:val="16"/>
@@ -4125,7 +3669,7 @@
     </w:p>
     <w:p>
       <w:pPr>
-        <w:pStyle w:val="ListParagraph"/>
+        <w:pStyle w:val="Lijstalinea"/>
         <w:numPr>
           <w:ilvl w:val="0"/>
           <w:numId w:val="16"/>
@@ -4138,7 +3682,7 @@
     </w:p>
     <w:p>
       <w:pPr>
-        <w:pStyle w:val="ListParagraph"/>
+        <w:pStyle w:val="Lijstalinea"/>
         <w:numPr>
           <w:ilvl w:val="0"/>
           <w:numId w:val="16"/>
@@ -4249,18 +3793,18 @@
     </w:p>
     <w:p>
       <w:pPr>
-        <w:pStyle w:val="Heading2"/>
+        <w:pStyle w:val="Kop2"/>
         <w:jc w:val="both"/>
         <w:rPr>
           <w:color w:val="005BE7"/>
         </w:rPr>
       </w:pPr>
-      <w:bookmarkStart w:id="7" w:name="_Toc86841661"/>
-      <w:bookmarkStart w:id="8" w:name="_Hlk59636057"/>
-    </w:p>
-    <w:p>
-      <w:pPr>
-        <w:pStyle w:val="Heading2"/>
+      <w:bookmarkStart w:id="4" w:name="_Toc86841661"/>
+      <w:bookmarkStart w:id="5" w:name="_Hlk59636057"/>
+    </w:p>
+    <w:p>
+      <w:pPr>
+        <w:pStyle w:val="Kop2"/>
         <w:jc w:val="both"/>
         <w:rPr>
           <w:color w:val="005BE7"/>
@@ -4290,7 +3834,7 @@
         </w:rPr>
         <w:t>ophalen</w:t>
       </w:r>
-      <w:bookmarkEnd w:id="7"/>
+      <w:bookmarkEnd w:id="4"/>
     </w:p>
     <w:p>
       <w:pPr>
@@ -4345,7 +3889,7 @@
       <w:r>
         <w:t xml:space="preserve">Mocht u de BGT-data toch willen downloaden buiten de plug-in om, dan kan dat via </w:t>
       </w:r>
-      <w:hyperlink r:id="rId18" w:history="1">
+      <w:hyperlink r:id="rId20" w:history="1">
         <w:r>
           <w:rPr>
             <w:rStyle w:val="Hyperlink"/>
@@ -4356,7 +3900,7 @@
       <w:r>
         <w:t xml:space="preserve">. </w:t>
       </w:r>
-      <w:bookmarkStart w:id="9" w:name="_Hlk86841175"/>
+      <w:bookmarkStart w:id="6" w:name="_Hlk86841175"/>
       <w:r>
         <w:t xml:space="preserve">Kies dan onder Formaat </w:t>
       </w:r>
@@ -4374,8 +3918,8 @@
       <w:r>
         <w:t xml:space="preserve"> en download alle standaard aangevinkte lagen (allesbehalve plaatsbepalingspunten).</w:t>
       </w:r>
-      <w:bookmarkEnd w:id="8"/>
-      <w:bookmarkEnd w:id="9"/>
+      <w:bookmarkEnd w:id="5"/>
+      <w:bookmarkEnd w:id="6"/>
     </w:p>
     <w:p>
       <w:pPr>
@@ -4384,7 +3928,7 @@
     </w:p>
     <w:p>
       <w:pPr>
-        <w:pStyle w:val="Heading2"/>
+        <w:pStyle w:val="Kop2"/>
         <w:numPr>
           <w:ilvl w:val="1"/>
           <w:numId w:val="15"/>
@@ -4394,7 +3938,7 @@
           <w:color w:val="005BE7"/>
         </w:rPr>
       </w:pPr>
-      <w:bookmarkStart w:id="10" w:name="_Toc86841662"/>
+      <w:bookmarkStart w:id="7" w:name="_Toc86841662"/>
       <w:r>
         <w:rPr>
           <w:color w:val="005BE7"/>
@@ -4402,33 +3946,28 @@
         <w:t>GWSW-data ophalen</w:t>
       </w:r>
     </w:p>
-    <w:bookmarkEnd w:id="10"/>
+    <w:bookmarkEnd w:id="7"/>
     <w:p>
       <w:pPr>
         <w:jc w:val="both"/>
       </w:pPr>
       <w:r>
-        <w:t>Via de GWSW</w:t>
-      </w:r>
-      <w:r>
-        <w:t>-</w:t>
-      </w:r>
-      <w:r>
-        <w:t xml:space="preserve">Server van Rioned is de dataset van de riolering te downloaden. </w:t>
-      </w:r>
-      <w:r>
-        <w:t xml:space="preserve">Let op: </w:t>
-      </w:r>
-      <w:r>
-        <w:t xml:space="preserve">Nog niet alle gemeenten hebben hun data </w:t>
-      </w:r>
-      <w:r>
-        <w:t xml:space="preserve">geüpload op de GWSW-server. </w:t>
-      </w:r>
+        <w:t>Via de GWSW-server van Stichting RIONED is de dataset van de riolering te downloaden in de gestandaardiseerde vorm die nodig is voor de BGT-inlooptool. [Let op: Nog niet alle gemeenten hebben hun data geüpload op de GWSW-server. Zie het kader hieronder.]</w:t>
+      </w:r>
+    </w:p>
+    <w:p>
+      <w:pPr>
+        <w:jc w:val="both"/>
+        <w:rPr>
+          <w:rStyle w:val="Hyperlink"/>
+          <w:color w:val="auto"/>
+          <w:u w:val="none"/>
+        </w:rPr>
+      </w:pPr>
       <w:r>
         <w:t xml:space="preserve">Ga naar </w:t>
       </w:r>
-      <w:hyperlink r:id="rId19" w:history="1">
+      <w:hyperlink r:id="rId21" w:history="1">
         <w:r>
           <w:rPr>
             <w:rStyle w:val="Hyperlink"/>
@@ -4444,42 +3983,6 @@
         </w:rPr>
         <w:t>.</w:t>
       </w:r>
-      <w:r>
-        <w:t xml:space="preserve">Selecteer de menuoptie “GWSW </w:t>
-      </w:r>
-      <w:proofErr w:type="spellStart"/>
-      <w:r>
-        <w:t>Geo</w:t>
-      </w:r>
-      <w:proofErr w:type="spellEnd"/>
-      <w:r>
-        <w:t xml:space="preserve">”. Geef de naam van de dataset, kies het type </w:t>
-      </w:r>
-      <w:proofErr w:type="spellStart"/>
-      <w:r>
-        <w:t>GeoPackage</w:t>
-      </w:r>
-      <w:proofErr w:type="spellEnd"/>
-      <w:r>
-        <w:t xml:space="preserve"> en </w:t>
-      </w:r>
-      <w:r>
-        <w:t>‘</w:t>
-      </w:r>
-      <w:r>
-        <w:t xml:space="preserve">download </w:t>
-      </w:r>
-      <w:proofErr w:type="spellStart"/>
-      <w:r>
-        <w:t>geo</w:t>
-      </w:r>
-      <w:proofErr w:type="spellEnd"/>
-      <w:r>
-        <w:t>-bestand</w:t>
-      </w:r>
-      <w:r>
-        <w:t>’.</w:t>
-      </w:r>
     </w:p>
     <w:p>
       <w:pPr>
@@ -4490,16 +3993,16 @@
           <w:noProof/>
         </w:rPr>
         <w:drawing>
-          <wp:anchor distT="0" distB="0" distL="114300" distR="114300" simplePos="0" relativeHeight="251667456" behindDoc="1" locked="0" layoutInCell="1" allowOverlap="1" wp14:anchorId="31B334C5" wp14:editId="669674EF">
+          <wp:anchor distT="0" distB="0" distL="114300" distR="114300" simplePos="0" relativeHeight="251667456" behindDoc="1" locked="0" layoutInCell="1" allowOverlap="1" wp14:anchorId="31B334C5" wp14:editId="66A228D3">
             <wp:simplePos x="0" y="0"/>
             <wp:positionH relativeFrom="margin">
               <wp:align>left</wp:align>
             </wp:positionH>
             <wp:positionV relativeFrom="paragraph">
-              <wp:posOffset>210919</wp:posOffset>
+              <wp:posOffset>537845</wp:posOffset>
             </wp:positionV>
-            <wp:extent cx="5497830" cy="3783965"/>
-            <wp:effectExtent l="0" t="0" r="7620" b="6985"/>
+            <wp:extent cx="5151755" cy="3545840"/>
+            <wp:effectExtent l="0" t="0" r="0" b="0"/>
             <wp:wrapTopAndBottom/>
             <wp:docPr id="14" name="Afbeelding 14" descr="Afbeelding met tekst&#10;&#10;Automatisch gegenereerde beschrijving"/>
             <wp:cNvGraphicFramePr>
@@ -4513,7 +4016,7 @@
                     <pic:cNvPicPr/>
                   </pic:nvPicPr>
                   <pic:blipFill>
-                    <a:blip r:embed="rId20" cstate="print">
+                    <a:blip r:embed="rId22" cstate="print">
                       <a:extLst>
                         <a:ext uri="{28A0092B-C50C-407E-A947-70E740481C1C}">
                           <a14:useLocalDpi xmlns:a14="http://schemas.microsoft.com/office/drawing/2010/main" val="0"/>
@@ -4527,7 +4030,7 @@
                   <pic:spPr>
                     <a:xfrm>
                       <a:off x="0" y="0"/>
-                      <a:ext cx="5497830" cy="3783965"/>
+                      <a:ext cx="5151755" cy="3545840"/>
                     </a:xfrm>
                     <a:prstGeom prst="rect">
                       <a:avLst/>
@@ -4545,8 +4048,37 @@
           </wp:anchor>
         </w:drawing>
       </w:r>
-    </w:p>
-    <w:bookmarkStart w:id="11" w:name="_Toc86841663"/>
+      <w:r>
+        <w:t>Selec</w:t>
+      </w:r>
+      <w:r>
+        <w:t xml:space="preserve">teer de menuoptie “GWSW </w:t>
+      </w:r>
+      <w:proofErr w:type="spellStart"/>
+      <w:r>
+        <w:t>Geo</w:t>
+      </w:r>
+      <w:proofErr w:type="spellEnd"/>
+      <w:r>
+        <w:t xml:space="preserve">”. Geef de naam van de dataset (de gemeentenaam), kies het type </w:t>
+      </w:r>
+      <w:proofErr w:type="spellStart"/>
+      <w:r>
+        <w:t>GeoPackage</w:t>
+      </w:r>
+      <w:proofErr w:type="spellEnd"/>
+      <w:r>
+        <w:t xml:space="preserve"> en “download </w:t>
+      </w:r>
+      <w:proofErr w:type="spellStart"/>
+      <w:r>
+        <w:t>geo</w:t>
+      </w:r>
+      <w:proofErr w:type="spellEnd"/>
+      <w:r>
+        <w:t xml:space="preserve">-bestand”. </w:t>
+      </w:r>
+    </w:p>
     <w:p>
       <w:pPr>
         <w:jc w:val="both"/>
@@ -4558,13 +4090,13 @@
         <mc:AlternateContent>
           <mc:Choice Requires="wpg">
             <w:drawing>
-              <wp:anchor distT="0" distB="0" distL="114300" distR="114300" simplePos="0" relativeHeight="251723776" behindDoc="0" locked="0" layoutInCell="1" allowOverlap="1" wp14:anchorId="7303FC14" wp14:editId="75403A30">
+              <wp:anchor distT="0" distB="0" distL="114300" distR="114300" simplePos="0" relativeHeight="251779072" behindDoc="0" locked="0" layoutInCell="1" allowOverlap="1" wp14:anchorId="3097016B" wp14:editId="73ECDC8D">
                 <wp:simplePos x="0" y="0"/>
-                <wp:positionH relativeFrom="page">
-                  <wp:posOffset>-118745</wp:posOffset>
+                <wp:positionH relativeFrom="margin">
+                  <wp:posOffset>-1190625</wp:posOffset>
                 </wp:positionH>
                 <wp:positionV relativeFrom="paragraph">
-                  <wp:posOffset>4244282</wp:posOffset>
+                  <wp:posOffset>3928111</wp:posOffset>
                 </wp:positionV>
                 <wp:extent cx="6419850" cy="149860"/>
                 <wp:effectExtent l="0" t="19050" r="19050" b="21590"/>
@@ -4663,24 +4195,30 @@
           </mc:Choice>
           <mc:Fallback>
             <w:pict>
-              <v:group w14:anchorId="00C48DAE" id="Groep 161" o:spid="_x0000_s1026" style="position:absolute;margin-left:-9.35pt;margin-top:334.2pt;width:505.5pt;height:11.8pt;z-index:251723776;mso-position-horizontal-relative:page;mso-width-relative:margin;mso-height-relative:margin" coordorigin=",37802" coordsize="64198,1502" o:gfxdata="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">
+              <v:group w14:anchorId="406279E4" id="Groep 161" o:spid="_x0000_s1026" style="position:absolute;margin-left:-93.75pt;margin-top:309.3pt;width:505.5pt;height:11.8pt;z-index:251779072;mso-position-horizontal-relative:margin;mso-width-relative:margin;mso-height-relative:margin" coordorigin=",37802" coordsize="64198,1502" o:gfxdata="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">
                 <v:line id="Rechte verbindingslijn 162" o:spid="_x0000_s1027" style="position:absolute;visibility:visible;mso-wrap-style:square" from="0,37802" to="64192,37802" o:connectortype="straight" o:gfxdata="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" strokecolor="#4472c4 [3204]" strokeweight="2.25pt">
                   <v:stroke joinstyle="miter"/>
                 </v:line>
                 <v:line id="Rechte verbindingslijn 163" o:spid="_x0000_s1028" style="position:absolute;rotation:180;flip:y;visibility:visible;mso-wrap-style:square" from="190,39305" to="64198,39305" o:connectortype="straight" o:gfxdata="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" strokecolor="#ed7d31 [3205]" strokeweight="2.25pt">
                   <v:stroke joinstyle="miter"/>
                 </v:line>
-                <w10:wrap anchorx="page"/>
+                <w10:wrap anchorx="margin"/>
               </v:group>
             </w:pict>
           </mc:Fallback>
         </mc:AlternateContent>
       </w:r>
     </w:p>
-    <w:bookmarkEnd w:id="11"/>
-    <w:p>
-      <w:pPr>
-        <w:pStyle w:val="Heading2"/>
+    <w:p>
+      <w:pPr>
+        <w:jc w:val="both"/>
+      </w:pPr>
+      <w:bookmarkStart w:id="8" w:name="_Toc86841663"/>
+    </w:p>
+    <w:bookmarkEnd w:id="8"/>
+    <w:p>
+      <w:pPr>
+        <w:pStyle w:val="Kop2"/>
         <w:jc w:val="both"/>
         <w:rPr>
           <w:color w:val="005BE7"/>
@@ -4691,20 +4229,19 @@
           <w:rFonts w:cstheme="minorHAnsi"/>
           <w:noProof/>
         </w:rPr>
-        <w:lastRenderedPageBreak/>
         <mc:AlternateContent>
           <mc:Choice Requires="wps">
             <w:drawing>
-              <wp:anchor distT="0" distB="0" distL="114300" distR="114300" simplePos="0" relativeHeight="251752448" behindDoc="0" locked="0" layoutInCell="1" allowOverlap="1" wp14:anchorId="36BF8603" wp14:editId="59DCB3EB">
+              <wp:anchor distT="0" distB="0" distL="114300" distR="114300" simplePos="0" relativeHeight="251752448" behindDoc="0" locked="0" layoutInCell="1" allowOverlap="1" wp14:anchorId="36BF8603" wp14:editId="2B313E19">
                 <wp:simplePos x="0" y="0"/>
                 <wp:positionH relativeFrom="margin">
-                  <wp:posOffset>0</wp:posOffset>
+                  <wp:align>left</wp:align>
                 </wp:positionH>
                 <wp:positionV relativeFrom="paragraph">
                   <wp:posOffset>213360</wp:posOffset>
                 </wp:positionV>
-                <wp:extent cx="5509895" cy="1531620"/>
-                <wp:effectExtent l="0" t="0" r="14605" b="11430"/>
+                <wp:extent cx="5509895" cy="2505075"/>
+                <wp:effectExtent l="0" t="0" r="14605" b="28575"/>
                 <wp:wrapTopAndBottom/>
                 <wp:docPr id="26" name="Tekstvak 26"/>
                 <wp:cNvGraphicFramePr/>
@@ -4715,7 +4252,7 @@
                       <wps:spPr>
                         <a:xfrm>
                           <a:off x="0" y="0"/>
-                          <a:ext cx="5509895" cy="1531620"/>
+                          <a:ext cx="5509895" cy="2505075"/>
                         </a:xfrm>
                         <a:prstGeom prst="rect">
                           <a:avLst/>
@@ -4732,6 +4269,12 @@
                       <wps:txbx>
                         <w:txbxContent>
                           <w:p>
+                            <w:pPr>
+                              <w:rPr>
+                                <w:rFonts w:cstheme="minorHAnsi"/>
+                                <w:shd w:val="clear" w:color="auto" w:fill="FFFFFF"/>
+                              </w:rPr>
+                            </w:pPr>
                             <w:r>
                               <w:rPr>
                                 <w:rFonts w:ascii="Segoe UI Emoji" w:hAnsi="Segoe UI Emoji" w:cs="Segoe UI Emoji"/>
@@ -4762,35 +4305,122 @@
                                 <w:rFonts w:cstheme="minorHAnsi"/>
                                 <w:shd w:val="clear" w:color="auto" w:fill="FFFFFF"/>
                               </w:rPr>
-                              <w:t>Gemeenten kunnen via </w:t>
+                              <w:t>Gemeenten kunnen via</w:t>
                             </w:r>
-                            <w:hyperlink r:id="rId21" w:tgtFrame="_blank" w:history="1">
+                            <w:r>
+                              <w:rPr>
+                                <w:rFonts w:cstheme="minorHAnsi"/>
+                                <w:shd w:val="clear" w:color="auto" w:fill="FFFFFF"/>
+                              </w:rPr>
+                              <w:t xml:space="preserve"> </w:t>
+                            </w:r>
+                            <w:hyperlink r:id="rId23" w:history="1">
                               <w:r>
                                 <w:rPr>
                                   <w:rStyle w:val="Hyperlink"/>
-                                  <w:rFonts w:cstheme="minorHAnsi"/>
-                                  <w:bdr w:val="none" w:sz="0" w:space="0" w:color="auto" w:frame="1"/>
-                                  <w:shd w:val="clear" w:color="auto" w:fill="FFFFFF"/>
                                 </w:rPr>
-                                <w:t>https://data.gwsw.nl</w:t>
+                                <w:t>https://apps.gwsw.nl/item_upload</w:t>
                               </w:r>
                             </w:hyperlink>
+                            <w:r>
+                              <w:t>?</w:t>
+                            </w:r>
                             <w:r>
                               <w:rPr>
                                 <w:rFonts w:cstheme="minorHAnsi"/>
                                 <w:color w:val="323130"/>
                                 <w:shd w:val="clear" w:color="auto" w:fill="FFFFFF"/>
                               </w:rPr>
-                              <w:t> </w:t>
+                              <w:t xml:space="preserve"> </w:t>
                             </w:r>
                             <w:r>
                               <w:rPr>
                                 <w:rFonts w:cstheme="minorHAnsi"/>
                                 <w:shd w:val="clear" w:color="auto" w:fill="FFFFFF"/>
                               </w:rPr>
-                              <w:t>hun data uploaden naar de GWSW-server. Een gemeente zal daartoe eerst een werkmap en uploadsleutel op de GWSW-server moeten opvragen via </w:t>
+                              <w:t xml:space="preserve">hun data </w:t>
                             </w:r>
-                            <w:hyperlink r:id="rId22" w:tgtFrame="_blank" w:history="1">
+                            <w:r>
+                              <w:rPr>
+                                <w:rFonts w:cstheme="minorHAnsi"/>
+                                <w:shd w:val="clear" w:color="auto" w:fill="FFFFFF"/>
+                              </w:rPr>
+                              <w:t>in het GWSW-formaat (</w:t>
+                            </w:r>
+                            <w:proofErr w:type="spellStart"/>
+                            <w:r>
+                              <w:rPr>
+                                <w:rFonts w:cstheme="minorHAnsi"/>
+                                <w:shd w:val="clear" w:color="auto" w:fill="FFFFFF"/>
+                              </w:rPr>
+                              <w:t>OroX</w:t>
+                            </w:r>
+                            <w:proofErr w:type="spellEnd"/>
+                            <w:r>
+                              <w:rPr>
+                                <w:rFonts w:cstheme="minorHAnsi"/>
+                                <w:shd w:val="clear" w:color="auto" w:fill="FFFFFF"/>
+                              </w:rPr>
+                              <w:t xml:space="preserve">) </w:t>
+                            </w:r>
+                            <w:r>
+                              <w:rPr>
+                                <w:rFonts w:cstheme="minorHAnsi"/>
+                                <w:shd w:val="clear" w:color="auto" w:fill="FFFFFF"/>
+                              </w:rPr>
+                              <w:t xml:space="preserve">uploaden naar de GWSW-server. </w:t>
+                            </w:r>
+                          </w:p>
+                          <w:p>
+                            <w:pPr>
+                              <w:rPr>
+                                <w:rFonts w:cstheme="minorHAnsi"/>
+                                <w:shd w:val="clear" w:color="auto" w:fill="FFFFFF"/>
+                              </w:rPr>
+                            </w:pPr>
+                            <w:r>
+                              <w:rPr>
+                                <w:rFonts w:cstheme="minorHAnsi"/>
+                                <w:shd w:val="clear" w:color="auto" w:fill="FFFFFF"/>
+                              </w:rPr>
+                              <w:t xml:space="preserve">Een gemeente </w:t>
+                            </w:r>
+                            <w:r>
+                              <w:rPr>
+                                <w:rFonts w:cstheme="minorHAnsi"/>
+                                <w:shd w:val="clear" w:color="auto" w:fill="FFFFFF"/>
+                              </w:rPr>
+                              <w:t xml:space="preserve">kan </w:t>
+                            </w:r>
+                            <w:r>
+                              <w:rPr>
+                                <w:rFonts w:cstheme="minorHAnsi"/>
+                                <w:shd w:val="clear" w:color="auto" w:fill="FFFFFF"/>
+                              </w:rPr>
+                              <w:t xml:space="preserve">daartoe een werkmap en </w:t>
+                            </w:r>
+                            <w:r>
+                              <w:rPr>
+                                <w:rFonts w:cstheme="minorHAnsi"/>
+                                <w:shd w:val="clear" w:color="auto" w:fill="FFFFFF"/>
+                              </w:rPr>
+                              <w:t xml:space="preserve">een </w:t>
+                            </w:r>
+                            <w:r>
+                              <w:rPr>
+                                <w:rFonts w:cstheme="minorHAnsi"/>
+                                <w:shd w:val="clear" w:color="auto" w:fill="FFFFFF"/>
+                              </w:rPr>
+                              <w:t>uploadsleutel op de GWSW-server opvragen via</w:t>
+                            </w:r>
+                            <w:r>
+                              <w:rPr>
+                                <w:rFonts w:cstheme="minorHAnsi"/>
+                                <w:shd w:val="clear" w:color="auto" w:fill="FFFFFF"/>
+                              </w:rPr>
+                              <w:t xml:space="preserve"> </w:t>
+                            </w:r>
+                            <w:hyperlink r:id="rId24" w:tgtFrame="_blank" w:history="1">
                               <w:r>
                                 <w:rPr>
                                   <w:rStyle w:val="Hyperlink"/>
@@ -4809,7 +4439,7 @@
                               </w:rPr>
                               <w:t xml:space="preserve">. </w:t>
                             </w:r>
-                            <w:bookmarkStart w:id="12" w:name="_Hlk86841344"/>
+                            <w:bookmarkStart w:id="9" w:name="_Hlk86841344"/>
                             <w:r>
                               <w:rPr>
                                 <w:rFonts w:cstheme="minorHAnsi"/>
@@ -4833,7 +4463,7 @@
                               </w:rPr>
                               <w:t>(</w:t>
                             </w:r>
-                            <w:hyperlink r:id="rId23" w:tgtFrame="_blank" w:history="1">
+                            <w:hyperlink r:id="rId25" w:tgtFrame="_blank" w:history="1">
                               <w:r>
                                 <w:rPr>
                                   <w:rStyle w:val="Hyperlink"/>
@@ -4859,7 +4489,12 @@
                               </w:rPr>
                               <w:t>om uw dataset conform het GWSW te maken, te uploaden en te valideren via de GWSW-nulmeting.</w:t>
                             </w:r>
-                            <w:bookmarkEnd w:id="12"/>
+                            <w:bookmarkEnd w:id="9"/>
+                          </w:p>
+                          <w:p>
+                            <w:r>
+                              <w:t>Zodra de rioleringsdataset op de GWSW-server staat, kunnen naast de BGT-inlooptool ook andere toepassingen soepel van die data gebruik maken, waaronder hydraulische rekensoftware, gemaalbeheersystemen, GIS-applicaties en publicatie als open data via PDOK</w:t>
+                            </w:r>
                           </w:p>
                         </w:txbxContent>
                       </wps:txbx>
@@ -4883,10 +4518,16 @@
           </mc:Choice>
           <mc:Fallback>
             <w:pict>
-              <v:shape w14:anchorId="36BF8603" id="Tekstvak 26" o:spid="_x0000_s1029" type="#_x0000_t202" style="position:absolute;left:0;text-align:left;margin-left:0;margin-top:16.8pt;width:433.85pt;height:120.6pt;z-index:251752448;visibility:visible;mso-wrap-style:square;mso-width-percent:0;mso-height-percent:0;mso-wrap-distance-left:9pt;mso-wrap-distance-top:0;mso-wrap-distance-right:9pt;mso-wrap-distance-bottom:0;mso-position-horizontal:absolute;mso-position-horizontal-relative:margin;mso-position-vertical:absolute;mso-position-vertical-relative:text;mso-width-percent:0;mso-height-percent:0;mso-width-relative:margin;mso-height-relative:margin;v-text-anchor:top" o:gfxdata="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" fillcolor="white [3201]" strokecolor="#ed7d31 [3205]" strokeweight=".5pt">
+              <v:shape w14:anchorId="36BF8603" id="Tekstvak 26" o:spid="_x0000_s1028" type="#_x0000_t202" style="position:absolute;left:0;text-align:left;margin-left:0;margin-top:16.8pt;width:433.85pt;height:197.25pt;z-index:251752448;visibility:visible;mso-wrap-style:square;mso-width-percent:0;mso-height-percent:0;mso-wrap-distance-left:9pt;mso-wrap-distance-top:0;mso-wrap-distance-right:9pt;mso-wrap-distance-bottom:0;mso-position-horizontal:left;mso-position-horizontal-relative:margin;mso-position-vertical:absolute;mso-position-vertical-relative:text;mso-width-percent:0;mso-height-percent:0;mso-width-relative:margin;mso-height-relative:margin;v-text-anchor:top" o:gfxdata="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" fillcolor="white [3201]" strokecolor="#ed7d31 [3205]" strokeweight=".5pt">
                 <v:textbox>
                   <w:txbxContent>
                     <w:p>
+                      <w:pPr>
+                        <w:rPr>
+                          <w:rFonts w:cstheme="minorHAnsi"/>
+                          <w:shd w:val="clear" w:color="auto" w:fill="FFFFFF"/>
+                        </w:rPr>
+                      </w:pPr>
                       <w:r>
                         <w:rPr>
                           <w:rFonts w:ascii="Segoe UI Emoji" w:hAnsi="Segoe UI Emoji" w:cs="Segoe UI Emoji"/>
@@ -4917,35 +4558,122 @@
                           <w:rFonts w:cstheme="minorHAnsi"/>
                           <w:shd w:val="clear" w:color="auto" w:fill="FFFFFF"/>
                         </w:rPr>
-                        <w:t>Gemeenten kunnen via </w:t>
+                        <w:t>Gemeenten kunnen via</w:t>
                       </w:r>
-                      <w:hyperlink r:id="rId24" w:tgtFrame="_blank" w:history="1">
+                      <w:r>
+                        <w:rPr>
+                          <w:rFonts w:cstheme="minorHAnsi"/>
+                          <w:shd w:val="clear" w:color="auto" w:fill="FFFFFF"/>
+                        </w:rPr>
+                        <w:t xml:space="preserve"> </w:t>
+                      </w:r>
+                      <w:hyperlink r:id="rId26" w:history="1">
                         <w:r>
                           <w:rPr>
                             <w:rStyle w:val="Hyperlink"/>
-                            <w:rFonts w:cstheme="minorHAnsi"/>
-                            <w:bdr w:val="none" w:sz="0" w:space="0" w:color="auto" w:frame="1"/>
-                            <w:shd w:val="clear" w:color="auto" w:fill="FFFFFF"/>
                           </w:rPr>
-                          <w:t>https://data.gwsw.nl</w:t>
+                          <w:t>https://apps.gwsw.nl/item_upload</w:t>
                         </w:r>
                       </w:hyperlink>
+                      <w:r>
+                        <w:t>?</w:t>
+                      </w:r>
                       <w:r>
                         <w:rPr>
                           <w:rFonts w:cstheme="minorHAnsi"/>
                           <w:color w:val="323130"/>
                           <w:shd w:val="clear" w:color="auto" w:fill="FFFFFF"/>
                         </w:rPr>
-                        <w:t> </w:t>
+                        <w:t xml:space="preserve"> </w:t>
                       </w:r>
                       <w:r>
                         <w:rPr>
                           <w:rFonts w:cstheme="minorHAnsi"/>
                           <w:shd w:val="clear" w:color="auto" w:fill="FFFFFF"/>
                         </w:rPr>
-                        <w:t>hun data uploaden naar de GWSW-server. Een gemeente zal daartoe eerst een werkmap en uploadsleutel op de GWSW-server moeten opvragen via </w:t>
+                        <w:t xml:space="preserve">hun data </w:t>
                       </w:r>
-                      <w:hyperlink r:id="rId25" w:tgtFrame="_blank" w:history="1">
+                      <w:r>
+                        <w:rPr>
+                          <w:rFonts w:cstheme="minorHAnsi"/>
+                          <w:shd w:val="clear" w:color="auto" w:fill="FFFFFF"/>
+                        </w:rPr>
+                        <w:t>in het GWSW-formaat (</w:t>
+                      </w:r>
+                      <w:proofErr w:type="spellStart"/>
+                      <w:r>
+                        <w:rPr>
+                          <w:rFonts w:cstheme="minorHAnsi"/>
+                          <w:shd w:val="clear" w:color="auto" w:fill="FFFFFF"/>
+                        </w:rPr>
+                        <w:t>OroX</w:t>
+                      </w:r>
+                      <w:proofErr w:type="spellEnd"/>
+                      <w:r>
+                        <w:rPr>
+                          <w:rFonts w:cstheme="minorHAnsi"/>
+                          <w:shd w:val="clear" w:color="auto" w:fill="FFFFFF"/>
+                        </w:rPr>
+                        <w:t xml:space="preserve">) </w:t>
+                      </w:r>
+                      <w:r>
+                        <w:rPr>
+                          <w:rFonts w:cstheme="minorHAnsi"/>
+                          <w:shd w:val="clear" w:color="auto" w:fill="FFFFFF"/>
+                        </w:rPr>
+                        <w:t xml:space="preserve">uploaden naar de GWSW-server. </w:t>
+                      </w:r>
+                    </w:p>
+                    <w:p>
+                      <w:pPr>
+                        <w:rPr>
+                          <w:rFonts w:cstheme="minorHAnsi"/>
+                          <w:shd w:val="clear" w:color="auto" w:fill="FFFFFF"/>
+                        </w:rPr>
+                      </w:pPr>
+                      <w:r>
+                        <w:rPr>
+                          <w:rFonts w:cstheme="minorHAnsi"/>
+                          <w:shd w:val="clear" w:color="auto" w:fill="FFFFFF"/>
+                        </w:rPr>
+                        <w:t xml:space="preserve">Een gemeente </w:t>
+                      </w:r>
+                      <w:r>
+                        <w:rPr>
+                          <w:rFonts w:cstheme="minorHAnsi"/>
+                          <w:shd w:val="clear" w:color="auto" w:fill="FFFFFF"/>
+                        </w:rPr>
+                        <w:t xml:space="preserve">kan </w:t>
+                      </w:r>
+                      <w:r>
+                        <w:rPr>
+                          <w:rFonts w:cstheme="minorHAnsi"/>
+                          <w:shd w:val="clear" w:color="auto" w:fill="FFFFFF"/>
+                        </w:rPr>
+                        <w:t xml:space="preserve">daartoe een werkmap en </w:t>
+                      </w:r>
+                      <w:r>
+                        <w:rPr>
+                          <w:rFonts w:cstheme="minorHAnsi"/>
+                          <w:shd w:val="clear" w:color="auto" w:fill="FFFFFF"/>
+                        </w:rPr>
+                        <w:t xml:space="preserve">een </w:t>
+                      </w:r>
+                      <w:r>
+                        <w:rPr>
+                          <w:rFonts w:cstheme="minorHAnsi"/>
+                          <w:shd w:val="clear" w:color="auto" w:fill="FFFFFF"/>
+                        </w:rPr>
+                        <w:t>uploadsleutel op de GWSW-server opvragen via</w:t>
+                      </w:r>
+                      <w:r>
+                        <w:rPr>
+                          <w:rFonts w:cstheme="minorHAnsi"/>
+                          <w:shd w:val="clear" w:color="auto" w:fill="FFFFFF"/>
+                        </w:rPr>
+                        <w:t xml:space="preserve"> </w:t>
+                      </w:r>
+                      <w:hyperlink r:id="rId27" w:tgtFrame="_blank" w:history="1">
                         <w:r>
                           <w:rPr>
                             <w:rStyle w:val="Hyperlink"/>
@@ -4964,7 +4692,7 @@
                         </w:rPr>
                         <w:t xml:space="preserve">. </w:t>
                       </w:r>
-                      <w:bookmarkStart w:id="13" w:name="_Hlk86841344"/>
+                      <w:bookmarkStart w:id="10" w:name="_Hlk86841344"/>
                       <w:r>
                         <w:rPr>
                           <w:rFonts w:cstheme="minorHAnsi"/>
@@ -4988,7 +4716,7 @@
                         </w:rPr>
                         <w:t>(</w:t>
                       </w:r>
-                      <w:hyperlink r:id="rId26" w:tgtFrame="_blank" w:history="1">
+                      <w:hyperlink r:id="rId28" w:tgtFrame="_blank" w:history="1">
                         <w:r>
                           <w:rPr>
                             <w:rStyle w:val="Hyperlink"/>
@@ -5014,7 +4742,12 @@
                         </w:rPr>
                         <w:t>om uw dataset conform het GWSW te maken, te uploaden en te valideren via de GWSW-nulmeting.</w:t>
                       </w:r>
-                      <w:bookmarkEnd w:id="13"/>
+                      <w:bookmarkEnd w:id="10"/>
+                    </w:p>
+                    <w:p>
+                      <w:r>
+                        <w:t>Zodra de rioleringsdataset op de GWSW-server staat, kunnen naast de BGT-inlooptool ook andere toepassingen soepel van die data gebruik maken, waaronder hydraulische rekensoftware, gemaalbeheersystemen, GIS-applicaties en publicatie als open data via PDOK</w:t>
+                      </w:r>
                     </w:p>
                   </w:txbxContent>
                 </v:textbox>
@@ -5032,12 +4765,13 @@
     </w:p>
     <w:p>
       <w:pPr>
-        <w:pStyle w:val="Heading2"/>
+        <w:pStyle w:val="Kop2"/>
         <w:jc w:val="both"/>
         <w:rPr>
           <w:color w:val="005BE7"/>
         </w:rPr>
       </w:pPr>
+      <w:bookmarkStart w:id="11" w:name="_Hlk103163405"/>
       <w:r>
         <w:rPr>
           <w:color w:val="005BE7"/>
@@ -5063,22 +4797,31 @@
         <w:t>ophalen</w:t>
       </w:r>
     </w:p>
+    <w:bookmarkEnd w:id="11"/>
     <w:p>
       <w:pPr>
         <w:jc w:val="both"/>
       </w:pPr>
       <w:r>
+        <w:t>Het toevoegen van de BAG in de tool is optioneel. Het is slechts van belang om het bouwjaar aan een gebouw te kunnen koppelen.</w:t>
+      </w:r>
+    </w:p>
+    <w:p>
+      <w:pPr>
+        <w:spacing w:before="0"/>
+      </w:pPr>
+      <w:r>
         <w:rPr>
           <w:noProof/>
         </w:rPr>
         <w:drawing>
-          <wp:anchor distT="0" distB="0" distL="114300" distR="114300" simplePos="0" relativeHeight="251754496" behindDoc="1" locked="0" layoutInCell="1" allowOverlap="1" wp14:anchorId="533AB9C7" wp14:editId="3A1E0161">
+          <wp:anchor distT="0" distB="0" distL="114300" distR="114300" simplePos="0" relativeHeight="251754496" behindDoc="1" locked="0" layoutInCell="1" allowOverlap="1" wp14:anchorId="533AB9C7" wp14:editId="32361297">
             <wp:simplePos x="0" y="0"/>
             <wp:positionH relativeFrom="margin">
               <wp:align>left</wp:align>
             </wp:positionH>
             <wp:positionV relativeFrom="page">
-              <wp:posOffset>3858895</wp:posOffset>
+              <wp:posOffset>5135245</wp:posOffset>
             </wp:positionV>
             <wp:extent cx="4319905" cy="2220595"/>
             <wp:effectExtent l="0" t="0" r="4445" b="8255"/>
@@ -5095,7 +4838,7 @@
                     <pic:cNvPicPr/>
                   </pic:nvPicPr>
                   <pic:blipFill>
-                    <a:blip r:embed="rId27">
+                    <a:blip r:embed="rId29">
                       <a:extLst>
                         <a:ext uri="{28A0092B-C50C-407E-A947-70E740481C1C}">
                           <a14:useLocalDpi xmlns:a14="http://schemas.microsoft.com/office/drawing/2010/main" val="0"/>
@@ -5127,19 +4870,6 @@
           </wp:anchor>
         </w:drawing>
       </w:r>
-      <w:r>
-        <w:t>Het toevoegen van de BAG in de tool is optioneel. Het is slechts van belang om het bouwjaar aan een gebouw te kunnen koppelen.</w:t>
-      </w:r>
-    </w:p>
-    <w:p>
-      <w:pPr>
-        <w:spacing w:before="0"/>
-      </w:pPr>
-    </w:p>
-    <w:p>
-      <w:pPr>
-        <w:spacing w:before="0"/>
-      </w:pPr>
     </w:p>
     <w:p>
       <w:pPr>
@@ -5150,7 +4880,7 @@
       </w:r>
       <w:r>
         <w:rPr>
-          <w:rStyle w:val="FootnoteReference"/>
+          <w:rStyle w:val="Voetnootmarkering"/>
         </w:rPr>
         <w:footnoteReference w:id="1"/>
       </w:r>
@@ -5159,7 +4889,7 @@
       </w:r>
     </w:p>
     <w:p>
-      <w:hyperlink r:id="rId28" w:history="1">
+      <w:hyperlink r:id="rId30" w:history="1">
         <w:r>
           <w:rPr>
             <w:rStyle w:val="Hyperlink"/>
@@ -5185,19 +4915,6 @@
       <w:pPr>
         <w:spacing w:before="0"/>
       </w:pPr>
-    </w:p>
-    <w:p>
-      <w:pPr>
-        <w:spacing w:before="0"/>
-        <w:rPr>
-          <w:rFonts w:asciiTheme="majorHAnsi" w:eastAsiaTheme="majorEastAsia" w:hAnsiTheme="majorHAnsi" w:cstheme="majorBidi"/>
-          <w:color w:val="005BE7"/>
-          <w:spacing w:val="-10"/>
-          <w:kern w:val="28"/>
-          <w:sz w:val="56"/>
-          <w:szCs w:val="56"/>
-        </w:rPr>
-      </w:pPr>
       <w:r>
         <w:rPr>
           <w:noProof/>
@@ -5205,13 +4922,13 @@
         <mc:AlternateContent>
           <mc:Choice Requires="wpg">
             <w:drawing>
-              <wp:anchor distT="0" distB="0" distL="114300" distR="114300" simplePos="0" relativeHeight="251730944" behindDoc="0" locked="0" layoutInCell="1" allowOverlap="1" wp14:anchorId="3492C400" wp14:editId="0BE1E3EE">
+              <wp:anchor distT="0" distB="0" distL="114300" distR="114300" simplePos="0" relativeHeight="251730944" behindDoc="0" locked="0" layoutInCell="1" allowOverlap="1" wp14:anchorId="3492C400" wp14:editId="2A92FE63">
                 <wp:simplePos x="0" y="0"/>
-                <wp:positionH relativeFrom="page">
-                  <wp:posOffset>-59377</wp:posOffset>
+                <wp:positionH relativeFrom="margin">
+                  <wp:posOffset>-1238250</wp:posOffset>
                 </wp:positionH>
                 <wp:positionV relativeFrom="paragraph">
-                  <wp:posOffset>2040510</wp:posOffset>
+                  <wp:posOffset>1322070</wp:posOffset>
                 </wp:positionV>
                 <wp:extent cx="6419850" cy="149860"/>
                 <wp:effectExtent l="0" t="19050" r="19050" b="21590"/>
@@ -5310,24 +5027,18 @@
           </mc:Choice>
           <mc:Fallback>
             <w:pict>
-              <v:group w14:anchorId="7C8970D6" id="Groep 170" o:spid="_x0000_s1026" style="position:absolute;margin-left:-4.7pt;margin-top:160.65pt;width:505.5pt;height:11.8pt;z-index:251730944;mso-position-horizontal-relative:page;mso-width-relative:margin;mso-height-relative:margin" coordorigin=",37802" coordsize="64198,1502" o:gfxdata="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">
+              <v:group w14:anchorId="3F5EF80C" id="Groep 170" o:spid="_x0000_s1026" style="position:absolute;margin-left:-97.5pt;margin-top:104.1pt;width:505.5pt;height:11.8pt;z-index:251730944;mso-position-horizontal-relative:margin;mso-width-relative:margin;mso-height-relative:margin" coordorigin=",37802" coordsize="64198,1502" o:gfxdata="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">
                 <v:line id="Rechte verbindingslijn 171" o:spid="_x0000_s1027" style="position:absolute;visibility:visible;mso-wrap-style:square" from="0,37802" to="64192,37802" o:connectortype="straight" o:gfxdata="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" strokecolor="#4472c4 [3204]" strokeweight="2.25pt">
                   <v:stroke joinstyle="miter"/>
                 </v:line>
                 <v:line id="Rechte verbindingslijn 172" o:spid="_x0000_s1028" style="position:absolute;rotation:180;flip:y;visibility:visible;mso-wrap-style:square" from="190,39305" to="64198,39305" o:connectortype="straight" o:gfxdata="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" strokecolor="#ed7d31 [3205]" strokeweight="2.25pt">
                   <v:stroke joinstyle="miter"/>
                 </v:line>
-                <w10:wrap anchorx="page"/>
+                <w10:wrap anchorx="margin"/>
               </v:group>
             </w:pict>
           </mc:Fallback>
         </mc:AlternateContent>
-      </w:r>
-      <w:r>
-        <w:rPr>
-          <w:color w:val="005BE7"/>
-        </w:rPr>
-        <w:br w:type="page"/>
       </w:r>
     </w:p>
     <w:p>
@@ -5366,7 +5077,7 @@
                     <pic:cNvPicPr/>
                   </pic:nvPicPr>
                   <pic:blipFill>
-                    <a:blip r:embed="rId29">
+                    <a:blip r:embed="rId31">
                       <a:extLst>
                         <a:ext uri="{28A0092B-C50C-407E-A947-70E740481C1C}">
                           <a14:useLocalDpi xmlns:a14="http://schemas.microsoft.com/office/drawing/2010/main" val="0"/>
@@ -5442,7 +5153,7 @@
                     <pic:cNvPicPr/>
                   </pic:nvPicPr>
                   <pic:blipFill>
-                    <a:blip r:embed="rId30">
+                    <a:blip r:embed="rId32">
                       <a:extLst>
                         <a:ext uri="{28A0092B-C50C-407E-A947-70E740481C1C}">
                           <a14:useLocalDpi xmlns:a14="http://schemas.microsoft.com/office/drawing/2010/main" val="0"/>
@@ -5490,6 +5201,11 @@
           <w:color w:val="005BE7"/>
         </w:rPr>
       </w:pPr>
+    </w:p>
+    <w:p>
+      <w:pPr>
+        <w:jc w:val="both"/>
+      </w:pPr>
       <w:r>
         <w:rPr>
           <w:noProof/>
@@ -5497,13 +5213,13 @@
         <mc:AlternateContent>
           <mc:Choice Requires="wpg">
             <w:drawing>
-              <wp:anchor distT="0" distB="0" distL="114300" distR="114300" simplePos="0" relativeHeight="251760640" behindDoc="0" locked="0" layoutInCell="1" allowOverlap="1" wp14:anchorId="734B5A13" wp14:editId="533C2DD7">
+              <wp:anchor distT="0" distB="0" distL="114300" distR="114300" simplePos="0" relativeHeight="251760640" behindDoc="0" locked="0" layoutInCell="1" allowOverlap="1" wp14:anchorId="734B5A13" wp14:editId="2FA64219">
                 <wp:simplePos x="0" y="0"/>
                 <wp:positionH relativeFrom="page">
-                  <wp:posOffset>-22860</wp:posOffset>
+                  <wp:posOffset>-146685</wp:posOffset>
                 </wp:positionH>
                 <wp:positionV relativeFrom="paragraph">
-                  <wp:posOffset>595440</wp:posOffset>
+                  <wp:posOffset>309245</wp:posOffset>
                 </wp:positionV>
                 <wp:extent cx="6419850" cy="149860"/>
                 <wp:effectExtent l="0" t="19050" r="19050" b="21590"/>
@@ -5602,7 +5318,7 @@
           </mc:Choice>
           <mc:Fallback>
             <w:pict>
-              <v:group w14:anchorId="5217D3D0" id="Groep 38" o:spid="_x0000_s1026" style="position:absolute;margin-left:-1.8pt;margin-top:46.9pt;width:505.5pt;height:11.8pt;z-index:251760640;mso-position-horizontal-relative:page;mso-width-relative:margin;mso-height-relative:margin" coordorigin=",37802" coordsize="64198,1502" o:gfxdata="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">
+              <v:group w14:anchorId="267C50CD" id="Groep 38" o:spid="_x0000_s1026" style="position:absolute;margin-left:-11.55pt;margin-top:24.35pt;width:505.5pt;height:11.8pt;z-index:251760640;mso-position-horizontal-relative:page;mso-width-relative:margin;mso-height-relative:margin" coordorigin=",37802" coordsize="64198,1502" o:gfxdata="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">
                 <v:line id="Rechte verbindingslijn 39" o:spid="_x0000_s1027" style="position:absolute;visibility:visible;mso-wrap-style:square" from="0,37802" to="64192,37802" o:connectortype="straight" o:gfxdata="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" strokecolor="#4472c4 [3204]" strokeweight="2.25pt">
                   <v:stroke joinstyle="miter"/>
                 </v:line>
@@ -5615,11 +5331,6 @@
           </mc:Fallback>
         </mc:AlternateContent>
       </w:r>
-    </w:p>
-    <w:p>
-      <w:pPr>
-        <w:jc w:val="both"/>
-      </w:pPr>
     </w:p>
     <w:p>
       <w:pPr>
@@ -5654,7 +5365,7 @@
                     <pic:cNvPicPr/>
                   </pic:nvPicPr>
                   <pic:blipFill>
-                    <a:blip r:embed="rId31">
+                    <a:blip r:embed="rId33">
                       <a:extLst>
                         <a:ext uri="{28A0092B-C50C-407E-A947-70E740481C1C}">
                           <a14:useLocalDpi xmlns:a14="http://schemas.microsoft.com/office/drawing/2010/main" val="0"/>
@@ -5735,7 +5446,7 @@
                     <pic:cNvPicPr/>
                   </pic:nvPicPr>
                   <pic:blipFill>
-                    <a:blip r:embed="rId32" cstate="print">
+                    <a:blip r:embed="rId34" cstate="print">
                       <a:extLst>
                         <a:ext uri="{28A0092B-C50C-407E-A947-70E740481C1C}">
                           <a14:useLocalDpi xmlns:a14="http://schemas.microsoft.com/office/drawing/2010/main" val="0"/>
@@ -5946,7 +5657,7 @@
     </w:p>
     <w:p>
       <w:pPr>
-        <w:pStyle w:val="Title"/>
+        <w:pStyle w:val="Titel"/>
         <w:jc w:val="both"/>
       </w:pPr>
       <w:r>
@@ -5971,7 +5682,7 @@
     </w:p>
     <w:p>
       <w:pPr>
-        <w:pStyle w:val="Heading2"/>
+        <w:pStyle w:val="Kop2"/>
         <w:jc w:val="both"/>
         <w:rPr>
           <w:color w:val="005BE7"/>
@@ -5980,7 +5691,7 @@
     </w:p>
     <w:p>
       <w:pPr>
-        <w:pStyle w:val="Heading2"/>
+        <w:pStyle w:val="Kop2"/>
         <w:jc w:val="both"/>
         <w:rPr>
           <w:color w:val="005BE7"/>
@@ -6007,7 +5718,7 @@
         <w:t>óó</w:t>
       </w:r>
       <w:r>
-        <w:t xml:space="preserve">r het starten van de tool is het handig om een polygoonbestandje te maken van een gebiedsgrens en deze in het QGIS project op te nemen. Ook is het handig om vooraf even naar het tabblad </w:t>
+        <w:t xml:space="preserve">r het starten van de tool is het handig om een polygoonbestandje te maken van een gebiedsgrens en deze in het QGIS project op te nemen. Ook is het handig om vooraf naar het tabblad </w:t>
       </w:r>
       <w:r>
         <w:t>‘</w:t>
@@ -6063,7 +5774,7 @@
                     <pic:cNvPicPr/>
                   </pic:nvPicPr>
                   <pic:blipFill>
-                    <a:blip r:embed="rId33" cstate="print">
+                    <a:blip r:embed="rId35" cstate="print">
                       <a:extLst>
                         <a:ext uri="{28A0092B-C50C-407E-A947-70E740481C1C}">
                           <a14:useLocalDpi xmlns:a14="http://schemas.microsoft.com/office/drawing/2010/main" val="0"/>
@@ -6104,7 +5815,10 @@
       </w:r>
       <w:proofErr w:type="spellEnd"/>
       <w:r>
-        <w:t xml:space="preserve"> icoontje. Kies een locatie en naam voor de gebiedsuitsnede van de BGT en klik op ‘download’. Kies de invoerbestanden, waarbij de BAG en de kolken optioneel zijn. </w:t>
+        <w:t>-</w:t>
+      </w:r>
+      <w:r>
+        <w:t xml:space="preserve">icoontje. Kies een locatie en naam voor de gebiedsuitsnede van de BGT en klik op ‘download’. Kies de invoerbestanden, waarbij de BAG en de kolken optioneel zijn. </w:t>
       </w:r>
     </w:p>
     <w:p/>
@@ -6399,58 +6113,57 @@
     </w:p>
     <w:p>
       <w:pPr>
-        <w:pStyle w:val="Heading2"/>
+        <w:pStyle w:val="Kop2"/>
         <w:jc w:val="both"/>
         <w:rPr>
           <w:color w:val="005BE7"/>
         </w:rPr>
       </w:pPr>
-      <w:bookmarkStart w:id="13" w:name="_Toc86841666"/>
+      <w:bookmarkStart w:id="12" w:name="_Toc86841666"/>
       <w:r>
         <w:rPr>
           <w:color w:val="005BE7"/>
         </w:rPr>
         <w:lastRenderedPageBreak/>
-        <w:t>3.1 Instellingen BGT Inlooptool</w:t>
-      </w:r>
-    </w:p>
-    <w:bookmarkEnd w:id="13"/>
+        <w:t>3.1 Instellingen BGT-inlooptool</w:t>
+      </w:r>
+    </w:p>
+    <w:bookmarkEnd w:id="12"/>
     <w:p>
       <w:pPr>
         <w:jc w:val="both"/>
       </w:pPr>
       <w:r>
-        <w:t xml:space="preserve">De BGT Inlooptool maakt bij de start onderscheid in niet aangesloten (met name onverhard) en aangesloten </w:t>
-      </w:r>
-      <w:r>
-        <w:t>vlakken.</w:t>
-      </w:r>
-      <w:r>
-        <w:t xml:space="preserve"> De typeringen “begroeid terreindeel”, “waterdeel”, “ondersteunend waterdeel” en “overbruggingsdeel” vallen doorgaans onder niet aangesloten oppervlakken. Aangesloten vlakken zijn doorgaans vlakken met verhardingstype “gesloten verharding”, “open verharding”, “half verhard” en panden en bouwwerken die in de nabijheid van een hemelwater ontvangende voorziening liggen. Onderstaand wordt omschreven hoe de instellingen grotendeels werken. In </w:t>
+        <w:t xml:space="preserve">De BGT-inlooptool maakt bij de start onderscheid in niet-aangesloten (met name onverhard) en aangesloten vlakken. De typeringen “begroeid terreindeel”, “waterdeel”, “ondersteunend waterdeel” en “overbruggingsdeel” vallen doorgaans onder niet-aangesloten oppervlakken. Aangesloten vlakken zijn doorgaans vlakken met verhardingstype “gesloten verharding”, “open verharding”, “half verhard” en panden en bouwwerken die in de nabijheid van een </w:t>
+      </w:r>
+      <w:proofErr w:type="spellStart"/>
+      <w:r>
+        <w:t>hemelwaterontvangende</w:t>
+      </w:r>
+      <w:proofErr w:type="spellEnd"/>
+      <w:r>
+        <w:t xml:space="preserve"> voorziening liggen. Onderstaand </w:t>
+      </w:r>
+      <w:r>
+        <w:t xml:space="preserve">wordt omschreven hoe de instellingen grotendeels werken. In </w:t>
       </w:r>
       <w:r>
         <w:fldChar w:fldCharType="begin"/>
       </w:r>
       <w:r>
-        <w:instrText xml:space="preserve"> REF _Ref60220255 \h </w:instrText>
-      </w:r>
-      <w:r>
-        <w:instrText xml:space="preserve"> \* MERGEFORMAT </w:instrText>
+        <w:instrText xml:space="preserve"> REF _Ref60220255 \h  \* MERGEFORMAT </w:instrText>
       </w:r>
       <w:r>
         <w:fldChar w:fldCharType="separate"/>
       </w:r>
       <w:r>
-        <w:t>Bijlage Stroomdiagram</w:t>
+        <w:t>Bijlage 1 Stroomdiagram</w:t>
       </w:r>
       <w:r>
         <w:fldChar w:fldCharType="end"/>
       </w:r>
       <w:r>
-        <w:t xml:space="preserve"> </w:t>
-      </w:r>
-      <w:r>
-        <w:t>is de volledige beslisboom opgenomen.</w:t>
+        <w:t xml:space="preserve"> is de volledige beslisboom opgenomen.</w:t>
       </w:r>
     </w:p>
     <w:p>
@@ -6468,23 +6181,64 @@
         </w:rPr>
         <w:t xml:space="preserve"> </w:t>
       </w:r>
-    </w:p>
-    <w:p>
-      <w:r>
-        <w:t>A</w:t>
-      </w:r>
-      <w:r>
-        <w:t>fstand (m) “vlak” tot een hemelwater ontvangende voorziening (meestal riolering). Is de afstand van het vlak tot een voorziening groter dan ingevulde afstand, dan is het vlak niet aangesloten op een hemelwater ontvangende voorziening.</w:t>
-      </w:r>
-    </w:p>
-    <w:p>
-      <w:pPr>
-        <w:jc w:val="both"/>
-        <w:rPr>
-          <w:i/>
-          <w:iCs/>
-        </w:rPr>
-      </w:pPr>
+      <w:r>
+        <w:br/>
+      </w:r>
+      <w:r>
+        <w:t xml:space="preserve">Afstand (m) </w:t>
+      </w:r>
+      <w:r>
+        <w:t xml:space="preserve">van een </w:t>
+      </w:r>
+      <w:r>
+        <w:t xml:space="preserve">“vlak” tot een </w:t>
+      </w:r>
+      <w:proofErr w:type="spellStart"/>
+      <w:r>
+        <w:t>hemelwaterontvangende</w:t>
+      </w:r>
+      <w:proofErr w:type="spellEnd"/>
+      <w:r>
+        <w:t xml:space="preserve"> voorziening (meestal riolering). Is de afstand van het vlak tot een voorziening groter dan </w:t>
+      </w:r>
+      <w:r>
+        <w:t xml:space="preserve">de </w:t>
+      </w:r>
+      <w:r>
+        <w:t xml:space="preserve">ingevulde </w:t>
+      </w:r>
+      <w:r>
+        <w:t>maximum</w:t>
+      </w:r>
+      <w:r>
+        <w:t xml:space="preserve">afstand, dan </w:t>
+      </w:r>
+      <w:r>
+        <w:t xml:space="preserve">wordt </w:t>
+      </w:r>
+      <w:r>
+        <w:t xml:space="preserve">het vlak </w:t>
+      </w:r>
+      <w:r>
+        <w:t xml:space="preserve">als </w:t>
+      </w:r>
+      <w:r>
+        <w:t>niet</w:t>
+      </w:r>
+      <w:r>
+        <w:t>-</w:t>
+      </w:r>
+      <w:r>
+        <w:t xml:space="preserve">aangesloten </w:t>
+      </w:r>
+      <w:r>
+        <w:t>beschouwd</w:t>
+      </w:r>
+      <w:r>
+        <w:t>.</w:t>
+      </w:r>
+    </w:p>
+    <w:p>
       <w:r>
         <w:rPr>
           <w:i/>
@@ -6493,223 +6247,226 @@
         </w:rPr>
         <w:t xml:space="preserve">Maximale afstand verhardingsvlak tot oppervlaktewater </w:t>
       </w:r>
-    </w:p>
-    <w:p>
-      <w:pPr>
-        <w:jc w:val="both"/>
+      <w:r>
+        <w:rPr>
+          <w:i/>
+          <w:iCs/>
+        </w:rPr>
+        <w:br/>
+      </w:r>
+      <w:r>
+        <w:t xml:space="preserve">Afstand (m) </w:t>
+      </w:r>
+      <w:r>
+        <w:t xml:space="preserve">van een </w:t>
+      </w:r>
+      <w:r>
+        <w:t xml:space="preserve">“vlak” [niet zijnde pand of bouwwerk] tot oppervlaktewater. Is de afstand van het vlak tot het oppervlaktewater kleiner dan ingevuld, dan loost het vlak op oppervlaktewater. </w:t>
+      </w:r>
+    </w:p>
+    <w:p>
+      <w:r>
         <w:rPr>
           <w:i/>
           <w:iCs/>
           <w:color w:val="005BE7"/>
         </w:rPr>
-      </w:pPr>
-      <w:r>
-        <w:t>A</w:t>
-      </w:r>
-      <w:r>
-        <w:t>fstand (m) “vlak” [niet zijnde pand of bouwwerk] tot oppervlaktewater. Is de afstand van het vlak tot het oppervlaktewater kleiner dan ingevuld, dan loost het vlak op oppervlaktewater</w:t>
-      </w:r>
-      <w:r>
-        <w:t>.</w:t>
-      </w:r>
-      <w:r>
-        <w:t xml:space="preserve"> </w:t>
-      </w:r>
-    </w:p>
-    <w:p>
-      <w:pPr>
-        <w:jc w:val="both"/>
+        <w:t>Maximale afstand pand tot oppervlaktewater</w:t>
+      </w:r>
+      <w:r>
         <w:rPr>
           <w:i/>
           <w:iCs/>
           <w:color w:val="005BE7"/>
         </w:rPr>
-      </w:pPr>
+        <w:br/>
+      </w:r>
+      <w:r>
+        <w:t>A</w:t>
+      </w:r>
+      <w:r>
+        <w:t xml:space="preserve">fstand (m) van een “vlak” (pand/bouwwerk) tot oppervlaktewater. Is de afstand van het pand tot het oppervlaktewater kleiner dan ingevuld, dan loost het pand op oppervlaktewater. </w:t>
+      </w:r>
+    </w:p>
+    <w:p>
       <w:r>
         <w:rPr>
           <w:i/>
           <w:iCs/>
           <w:color w:val="005BE7"/>
         </w:rPr>
-        <w:t>Maximale afstand pand tot oppervlaktewater</w:t>
-      </w:r>
-    </w:p>
-    <w:p>
-      <w:pPr>
-        <w:jc w:val="both"/>
-      </w:pPr>
-      <w:r>
-        <w:t xml:space="preserve">De afstand (m) van een “vlak” (pand/bouwwerk) tot oppervlaktewater. Is de afstand van het pand tot het oppervlaktewater kleiner dan ingevuld, dan loost het pand op oppervlaktewater. </w:t>
-      </w:r>
-    </w:p>
-    <w:p>
-      <w:pPr>
-        <w:jc w:val="both"/>
-      </w:pPr>
+        <w:t>Maximale afstand verhardingsvlak tot kolk</w:t>
+      </w:r>
+      <w:r>
+        <w:br/>
+      </w:r>
+      <w:r>
+        <w:t>Als het vlak verder afligt van een kolk dan deze maximale afstand</w:t>
+      </w:r>
+      <w:r>
+        <w:t>,</w:t>
+      </w:r>
+      <w:r>
+        <w:t xml:space="preserve"> dan is het vlak “niet</w:t>
+      </w:r>
+      <w:r>
+        <w:t>-</w:t>
+      </w:r>
+      <w:r>
+        <w:t xml:space="preserve">aangesloten”. </w:t>
+      </w:r>
+    </w:p>
+    <w:p>
       <w:r>
         <w:rPr>
           <w:i/>
           <w:iCs/>
           <w:color w:val="005BE7"/>
         </w:rPr>
-        <w:t>Maximale afstand verhardingsvlak tot kolk</w:t>
-      </w:r>
-    </w:p>
-    <w:p>
-      <w:pPr>
-        <w:jc w:val="both"/>
-      </w:pPr>
-      <w:r>
-        <w:t xml:space="preserve">Als het vlak verder afligt van een kolk dan deze maximale afstand dan is het vlak “niet aangesloten”. </w:t>
-      </w:r>
-    </w:p>
-    <w:p>
-      <w:pPr>
-        <w:jc w:val="both"/>
-      </w:pPr>
+        <w:t>Maximale afstand afgekoppeld stelsel</w:t>
+      </w:r>
+      <w:r>
+        <w:br/>
+      </w:r>
+      <w:r>
+        <w:t>Het verschil in afstand tussen a) het vlak tot de gemengde buis en b) het vlak tot de HWA-buis. Indien dit verschil groter is en gemengd dichter bij het vlak ligt, watert het vlak af op gemengd.</w:t>
+      </w:r>
+    </w:p>
+    <w:p>
       <w:r>
         <w:rPr>
           <w:i/>
           <w:iCs/>
           <w:color w:val="005BE7"/>
         </w:rPr>
-        <w:t>Maximale afstand afgekoppeld stelsel</w:t>
-      </w:r>
-    </w:p>
-    <w:p>
-      <w:pPr>
-        <w:jc w:val="both"/>
-      </w:pPr>
-      <w:r>
-        <w:t xml:space="preserve">Het verschil in afstand tussen a) het vlak tot de gemengde buis en b) het vlak tot de </w:t>
-      </w:r>
-      <w:r>
-        <w:t>HWA-buis</w:t>
-      </w:r>
-      <w:r>
-        <w:t>. Indien dit verschil groter is en gemengd dichter bij het vlak ligt</w:t>
-      </w:r>
-      <w:r>
-        <w:t>,</w:t>
-      </w:r>
-      <w:r>
-        <w:t xml:space="preserve"> watert het vlak af op gemengd.</w:t>
-      </w:r>
-    </w:p>
-    <w:p>
-      <w:pPr>
-        <w:jc w:val="both"/>
-      </w:pPr>
+        <w:t>Maximale afstand drievoudig stelsel</w:t>
+      </w:r>
+      <w:bookmarkStart w:id="13" w:name="_Hlk86841379"/>
+      <w:r>
+        <w:br/>
+      </w:r>
+      <w:r>
+        <w:t xml:space="preserve">Hemelwater afkomstig van daken </w:t>
+      </w:r>
+      <w:r>
+        <w:t xml:space="preserve">wordt als </w:t>
+      </w:r>
+      <w:r>
+        <w:t>schoon</w:t>
+      </w:r>
+      <w:r>
+        <w:t xml:space="preserve"> beschouwd. D</w:t>
+      </w:r>
+      <w:r>
+        <w:t>it water gaat direct zonder zuiveringsstap naar het oppervlaktewater. Hemelwater afkomstig van verharding/wegen is ‘vervuild’</w:t>
+      </w:r>
+      <w:r>
+        <w:t>;</w:t>
+      </w:r>
+      <w:r>
+        <w:t xml:space="preserve"> dit wordt ingezameld in een stelsel met zuiveringsstap (VGS of hemelwaterriool met bijvoorbeeld helofytenfilter of een stelsel waar nog een zuiveringsstap kan worden ingebouwd). Dit stelseltype komt niet veel voor. We zien deze stelsels met name op bedrijventerreinen, industrieterreinen en/of drukke verkeersaders aangelegd tussen eind jaren negentig </w:t>
+      </w:r>
+      <w:r>
+        <w:t xml:space="preserve">en </w:t>
+      </w:r>
+      <w:r>
+        <w:t>ongeveer 2005.</w:t>
+      </w:r>
+      <w:bookmarkEnd w:id="13"/>
+    </w:p>
+    <w:p>
       <w:r>
         <w:rPr>
           <w:i/>
           <w:iCs/>
           <w:color w:val="005BE7"/>
         </w:rPr>
-        <w:t>Maximale afstand drievoudig stelsel</w:t>
-      </w:r>
-      <w:bookmarkStart w:id="14" w:name="_Hlk86841379"/>
-    </w:p>
-    <w:p>
-      <w:pPr>
-        <w:jc w:val="both"/>
-      </w:pPr>
-      <w:r>
-        <w:t>H</w:t>
-      </w:r>
-      <w:r>
-        <w:t xml:space="preserve">emelwater afkomstig van daken is schoon, dit water gaat direct zonder zuiveringsstap naar het </w:t>
-      </w:r>
-      <w:r>
-        <w:t>oppervlaktewater</w:t>
-      </w:r>
-      <w:r>
-        <w:t>. Hemelwater afkomstig van verharding/wegen is ‘vervuild’ dit wordt ingezameld in een stelsel met zuiveringsstap (VGS of hemelwaterriool met bijvoorbeeld helofytenfilter of een stelsel waar nog een zuiveringsstap kan worden ingebouwd</w:t>
-      </w:r>
-      <w:r>
-        <w:t>)</w:t>
-      </w:r>
-      <w:r>
-        <w:t>. Dit stelseltype komt niet veel voor</w:t>
-      </w:r>
-      <w:r>
-        <w:t>. We zien deze stelsels</w:t>
-      </w:r>
-      <w:r>
-        <w:t xml:space="preserve"> met name op bedrijventerreinen</w:t>
-      </w:r>
-      <w:r>
-        <w:t xml:space="preserve">, </w:t>
-      </w:r>
-      <w:r>
-        <w:t>industrieterreinen</w:t>
-      </w:r>
-      <w:r>
-        <w:t xml:space="preserve"> en/of </w:t>
-      </w:r>
-      <w:r>
-        <w:t xml:space="preserve">drukke verkeersaders aangelegd tussen eind jaren negentig tot begin </w:t>
-      </w:r>
-      <w:proofErr w:type="spellStart"/>
-      <w:r>
-        <w:t>zeros</w:t>
-      </w:r>
-      <w:proofErr w:type="spellEnd"/>
-      <w:r>
-        <w:t xml:space="preserve"> (ongeveer 2005).</w:t>
-      </w:r>
-      <w:bookmarkEnd w:id="14"/>
-    </w:p>
-    <w:p>
-      <w:pPr>
-        <w:jc w:val="both"/>
-      </w:pPr>
+        <w:t>Verhardingsgraad erf</w:t>
+      </w:r>
+      <w:r>
+        <w:br/>
+      </w:r>
+      <w:r>
+        <w:t>Dit percentage van tuinen of grond rondom gebouwen wordt meegerekend als aangesloten verhard oppervlak.</w:t>
+      </w:r>
+    </w:p>
+    <w:p>
       <w:r>
         <w:rPr>
           <w:i/>
           <w:iCs/>
           <w:color w:val="005BE7"/>
         </w:rPr>
-        <w:t>Verhardingsgraad erf</w:t>
-      </w:r>
-    </w:p>
-    <w:p>
-      <w:pPr>
-        <w:jc w:val="both"/>
-      </w:pPr>
-      <w:r>
-        <w:t>Dit percentage van tuinen of grond rondom gebouwen wordt meegerekend als aangesloten verhard oppervlak.</w:t>
-      </w:r>
-    </w:p>
-    <w:p>
-      <w:pPr>
-        <w:jc w:val="both"/>
-      </w:pPr>
+        <w:t>Verhardingsgraad half</w:t>
+      </w:r>
       <w:r>
         <w:rPr>
           <w:i/>
           <w:iCs/>
           <w:color w:val="005BE7"/>
         </w:rPr>
-        <w:t xml:space="preserve">Verhardingsgraad half verhard </w:t>
-      </w:r>
-    </w:p>
-    <w:p>
-      <w:pPr>
-        <w:jc w:val="both"/>
-      </w:pPr>
-      <w:r>
-        <w:t>Dit percentage van half verharde wegen (b.v. schelpenpad) wordt meegerekend als aangesloten verhard oppervlak.</w:t>
-      </w:r>
-    </w:p>
-    <w:p>
-      <w:pPr>
-        <w:spacing w:before="0"/>
+        <w:t>-</w:t>
+      </w:r>
+      <w:r>
         <w:rPr>
           <w:i/>
           <w:iCs/>
           <w:color w:val="005BE7"/>
         </w:rPr>
+        <w:t xml:space="preserve">verhard </w:t>
+      </w:r>
+      <w:r>
+        <w:br/>
+      </w:r>
+      <w:r>
+        <w:t>Dit percentage van half</w:t>
+      </w:r>
+      <w:r>
+        <w:t>-</w:t>
+      </w:r>
+      <w:r>
+        <w:t>verharde wegen (b.v. schelpenpad) wordt meegerekend als aangesloten verhard oppervlak.</w:t>
+      </w:r>
+    </w:p>
+    <w:p>
+      <w:r>
+        <w:rPr>
+          <w:i/>
+          <w:iCs/>
+          <w:color w:val="005BE7"/>
+        </w:rPr>
+        <w:t>Afkoppelen (hellende) daken</w:t>
+      </w:r>
+      <w:r>
+        <w:br/>
+      </w:r>
+      <w:r>
+        <w:t xml:space="preserve">Rekening houden met afgekoppelde daken. Indien </w:t>
+      </w:r>
+      <w:r>
+        <w:rPr>
+          <w:u w:val="single"/>
+        </w:rPr>
+        <w:t>niet</w:t>
+      </w:r>
+      <w:r>
+        <w:t xml:space="preserve"> aangevinkt gaat de tool ervan uit dat het dak sowieso is afgekoppeld van gemengd [indien gemengd en HWA voldoen aan “Maximale afstand afgekoppeld stelsel”]. Indien aangevinkt gaat de tool verder kijken naar het bouwjaar van het pand. Oude panden (gebouwd vóór opgegeven bouwjaar) gaan naar 100% gemengd. Nieuwe panden worden </w:t>
+      </w:r>
+      <w:r>
+        <w:t xml:space="preserve">behandeld als </w:t>
+      </w:r>
+      <w:r>
+        <w:t xml:space="preserve">volledig afgekoppeld van het gemengde riool. </w:t>
+      </w:r>
+    </w:p>
+    <w:p>
+      <w:pPr>
+        <w:spacing w:before="0"/>
+        <w:rPr>
+          <w:i/>
+          <w:iCs/>
+          <w:color w:val="005BE7"/>
+        </w:rPr>
       </w:pPr>
       <w:r>
         <w:rPr>
@@ -6718,18 +6475,18 @@
         <mc:AlternateContent>
           <mc:Choice Requires="wpg">
             <w:drawing>
-              <wp:anchor distT="0" distB="0" distL="114300" distR="114300" simplePos="0" relativeHeight="251735040" behindDoc="0" locked="0" layoutInCell="1" allowOverlap="1" wp14:anchorId="48A6D36E" wp14:editId="1824428F">
+              <wp:anchor distT="0" distB="0" distL="114300" distR="114300" simplePos="0" relativeHeight="251781120" behindDoc="0" locked="0" layoutInCell="1" allowOverlap="1" wp14:anchorId="66A33CE3" wp14:editId="549EDC0D">
                 <wp:simplePos x="0" y="0"/>
-                <wp:positionH relativeFrom="page">
-                  <wp:posOffset>-153035</wp:posOffset>
+                <wp:positionH relativeFrom="margin">
+                  <wp:posOffset>-1104900</wp:posOffset>
                 </wp:positionH>
                 <wp:positionV relativeFrom="paragraph">
-                  <wp:posOffset>973900</wp:posOffset>
+                  <wp:posOffset>571499</wp:posOffset>
                 </wp:positionV>
                 <wp:extent cx="6419850" cy="149860"/>
                 <wp:effectExtent l="0" t="19050" r="19050" b="21590"/>
                 <wp:wrapNone/>
-                <wp:docPr id="176" name="Groep 176"/>
+                <wp:docPr id="9" name="Groep 9"/>
                 <wp:cNvGraphicFramePr/>
                 <a:graphic xmlns:a="http://schemas.openxmlformats.org/drawingml/2006/main">
                   <a:graphicData uri="http://schemas.microsoft.com/office/word/2010/wordprocessingGroup">
@@ -6744,7 +6501,7 @@
                         </a:xfrm>
                       </wpg:grpSpPr>
                       <wps:wsp>
-                        <wps:cNvPr id="177" name="Rechte verbindingslijn 177"/>
+                        <wps:cNvPr id="10" name="Rechte verbindingslijn 10"/>
                         <wps:cNvCnPr/>
                         <wps:spPr>
                           <a:xfrm>
@@ -6777,7 +6534,7 @@
                         <wps:bodyPr/>
                       </wps:wsp>
                       <wps:wsp>
-                        <wps:cNvPr id="178" name="Rechte verbindingslijn 178"/>
+                        <wps:cNvPr id="11" name="Rechte verbindingslijn 11"/>
                         <wps:cNvCnPr/>
                         <wps:spPr>
                           <a:xfrm rot="10800000" flipV="1">
@@ -6823,14 +6580,14 @@
           </mc:Choice>
           <mc:Fallback>
             <w:pict>
-              <v:group w14:anchorId="0F9CBC6E" id="Groep 176" o:spid="_x0000_s1026" style="position:absolute;margin-left:-12.05pt;margin-top:76.7pt;width:505.5pt;height:11.8pt;z-index:251735040;mso-position-horizontal-relative:page;mso-width-relative:margin;mso-height-relative:margin" coordorigin=",37802" coordsize="64198,1502" o:gfxdata="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">
-                <v:line id="Rechte verbindingslijn 177" o:spid="_x0000_s1027" style="position:absolute;visibility:visible;mso-wrap-style:square" from="0,37802" to="64192,37802" o:connectortype="straight" o:gfxdata="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" strokecolor="#4472c4 [3204]" strokeweight="2.25pt">
+              <v:group w14:anchorId="3032DD9E" id="Groep 9" o:spid="_x0000_s1026" style="position:absolute;margin-left:-87pt;margin-top:45pt;width:505.5pt;height:11.8pt;z-index:251781120;mso-position-horizontal-relative:margin;mso-width-relative:margin;mso-height-relative:margin" coordorigin=",37802" coordsize="64198,1502" o:gfxdata="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">
+                <v:line id="Rechte verbindingslijn 10" o:spid="_x0000_s1027" style="position:absolute;visibility:visible;mso-wrap-style:square" from="0,37802" to="64192,37802" o:connectortype="straight" o:gfxdata="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" strokecolor="#4472c4 [3204]" strokeweight="2.25pt">
                   <v:stroke joinstyle="miter"/>
                 </v:line>
-                <v:line id="Rechte verbindingslijn 178" o:spid="_x0000_s1028" style="position:absolute;rotation:180;flip:y;visibility:visible;mso-wrap-style:square" from="190,39305" to="64198,39305" o:connectortype="straight" o:gfxdata="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" strokecolor="#ed7d31 [3205]" strokeweight="2.25pt">
+                <v:line id="Rechte verbindingslijn 11" o:spid="_x0000_s1028" style="position:absolute;rotation:180;flip:y;visibility:visible;mso-wrap-style:square" from="190,39305" to="64198,39305" o:connectortype="straight" o:gfxdata="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" strokecolor="#ed7d31 [3205]" strokeweight="2.25pt">
                   <v:stroke joinstyle="miter"/>
                 </v:line>
-                <w10:wrap anchorx="page"/>
+                <w10:wrap anchorx="margin"/>
               </v:group>
             </w:pict>
           </mc:Fallback>
@@ -6846,9 +6603,6 @@
       </w:r>
     </w:p>
     <w:p>
-      <w:pPr>
-        <w:jc w:val="both"/>
-      </w:pPr>
       <w:r>
         <w:rPr>
           <w:i/>
@@ -6856,90 +6610,41 @@
           <w:color w:val="005BE7"/>
         </w:rPr>
         <w:lastRenderedPageBreak/>
-        <w:t>Afkoppelen (hellende) daken</w:t>
-      </w:r>
-    </w:p>
-    <w:p>
-      <w:pPr>
-        <w:jc w:val="both"/>
-      </w:pPr>
-      <w:r>
-        <w:t xml:space="preserve">Rekening houden met afgekoppelde daken. Indien </w:t>
-      </w:r>
-      <w:r>
-        <w:rPr>
-          <w:u w:val="single"/>
-        </w:rPr>
-        <w:t>niet</w:t>
-      </w:r>
-      <w:r>
-        <w:t xml:space="preserve"> aangevinkt gaat de tool ervan uit dat het dak sowieso is afgekoppeld van gemengd [indien gemengd en HWA voldoen aan “Maximale afstand afgekoppeld stelsel”]. Indien aangevinkt gaat de tool verder kijken naar het bouwjaar van het pand</w:t>
-      </w:r>
-      <w:r>
-        <w:t>.</w:t>
-      </w:r>
-      <w:r>
-        <w:t xml:space="preserve"> Oude panden (gebouwd vóór opgegeven bouwjaar) gaan naar 100% gemengd. Nieuwe panden worden volledig afgekoppeld van het gemengde riool. </w:t>
-      </w:r>
-    </w:p>
-    <w:p>
-      <w:r>
-        <w:rPr>
-          <w:i/>
-          <w:iCs/>
+        <w:t>Bouwjaar gescheiden binnenhuisriolering</w:t>
+      </w:r>
+      <w:r>
+        <w:rPr>
           <w:color w:val="005BE7"/>
         </w:rPr>
-        <w:t>Bouwjaar gescheiden binnenhuisriolering</w:t>
-      </w:r>
-      <w:r>
-        <w:rPr>
-          <w:color w:val="005BE7"/>
-        </w:rPr>
         <w:t xml:space="preserve"> </w:t>
       </w:r>
-      <w:bookmarkStart w:id="15" w:name="_Hlk86841389"/>
+      <w:bookmarkStart w:id="14" w:name="_Hlk86841389"/>
       <w:r>
         <w:br/>
       </w:r>
       <w:r>
-        <w:t xml:space="preserve">Het jaartal vanaf wanneer de meeste woningen gescheiden riolering aanbieden. Deze gegevens haalt de tool uit de BAG. </w:t>
-      </w:r>
-      <w:r>
-        <w:t>Deze optie</w:t>
-      </w:r>
-      <w:r>
-        <w:t xml:space="preserve"> bepaalt </w:t>
-      </w:r>
-      <w:r>
-        <w:t>bij afkoppelen</w:t>
-      </w:r>
-      <w:r>
-        <w:t xml:space="preserve"> of het pand niet, voor de helft of volledig wordt afgekoppeld</w:t>
-      </w:r>
-      <w:r>
-        <w:t>. Dit gebeurt</w:t>
-      </w:r>
-      <w:r>
-        <w:t xml:space="preserve"> </w:t>
-      </w:r>
-      <w:r>
-        <w:t>zodra</w:t>
-      </w:r>
-      <w:r>
-        <w:t xml:space="preserve"> er naast het gemengde riool ook een </w:t>
-      </w:r>
-      <w:r>
-        <w:t>ander</w:t>
-      </w:r>
-      <w:r>
-        <w:t xml:space="preserve"> hemelwater ontvangende voorziening binnen X meter van het gemengde riool aanwezig is.</w:t>
-      </w:r>
-      <w:bookmarkEnd w:id="15"/>
+        <w:t xml:space="preserve">Het jaartal vanaf wanneer de meeste woningen gescheiden riolering aanbieden. Deze gegevens haalt de tool uit de BAG. Deze optie bepaalt bij afkoppelen of het pand niet, voor de helft of volledig wordt </w:t>
+      </w:r>
+      <w:r>
+        <w:t xml:space="preserve">behandeld als </w:t>
+      </w:r>
+      <w:r>
+        <w:t xml:space="preserve">afgekoppeld. Dit gebeurt zodra er naast het gemengde riool ook een ander </w:t>
+      </w:r>
+      <w:proofErr w:type="spellStart"/>
+      <w:r>
+        <w:t>hemelwaterontvangende</w:t>
+      </w:r>
+      <w:proofErr w:type="spellEnd"/>
+      <w:r>
+        <w:t xml:space="preserve"> voorziening binnen X meter van het gemengde riool aanwezig is.</w:t>
+      </w:r>
+      <w:bookmarkEnd w:id="14"/>
     </w:p>
     <w:p/>
     <w:p>
       <w:pPr>
-        <w:pStyle w:val="Heading2"/>
+        <w:pStyle w:val="Kop2"/>
         <w:jc w:val="both"/>
         <w:rPr>
           <w:color w:val="005BE7"/>
@@ -6984,7 +6689,7 @@
                     <pic:cNvPicPr/>
                   </pic:nvPicPr>
                   <pic:blipFill>
-                    <a:blip r:embed="rId34" cstate="print">
+                    <a:blip r:embed="rId36" cstate="print">
                       <a:extLst>
                         <a:ext uri="{28A0092B-C50C-407E-A947-70E740481C1C}">
                           <a14:useLocalDpi xmlns:a14="http://schemas.microsoft.com/office/drawing/2010/main" val="0"/>
@@ -7071,13 +6776,13 @@
         <mc:AlternateContent>
           <mc:Choice Requires="wpg">
             <w:drawing>
-              <wp:anchor distT="0" distB="0" distL="114300" distR="114300" simplePos="0" relativeHeight="251772928" behindDoc="0" locked="0" layoutInCell="1" allowOverlap="1" wp14:anchorId="1E98F4CA" wp14:editId="47662F93">
+              <wp:anchor distT="0" distB="0" distL="114300" distR="114300" simplePos="0" relativeHeight="251772928" behindDoc="0" locked="0" layoutInCell="1" allowOverlap="1" wp14:anchorId="1E98F4CA" wp14:editId="0F6A2C1B">
                 <wp:simplePos x="0" y="0"/>
                 <wp:positionH relativeFrom="page">
-                  <wp:posOffset>-12321</wp:posOffset>
+                  <wp:posOffset>-259715</wp:posOffset>
                 </wp:positionH>
                 <wp:positionV relativeFrom="paragraph">
-                  <wp:posOffset>4030344</wp:posOffset>
+                  <wp:posOffset>4048760</wp:posOffset>
                 </wp:positionV>
                 <wp:extent cx="6419850" cy="149860"/>
                 <wp:effectExtent l="0" t="19050" r="19050" b="21590"/>
@@ -7176,7 +6881,7 @@
           </mc:Choice>
           <mc:Fallback>
             <w:pict>
-              <v:group w14:anchorId="32DCCDB2" id="Groep 51" o:spid="_x0000_s1026" style="position:absolute;margin-left:-.95pt;margin-top:317.35pt;width:505.5pt;height:11.8pt;z-index:251772928;mso-position-horizontal-relative:page;mso-width-relative:margin;mso-height-relative:margin" coordorigin=",37802" coordsize="64198,1502" o:gfxdata="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">
+              <v:group w14:anchorId="7BFB7A52" id="Groep 51" o:spid="_x0000_s1026" style="position:absolute;margin-left:-20.45pt;margin-top:318.8pt;width:505.5pt;height:11.8pt;z-index:251772928;mso-position-horizontal-relative:page;mso-width-relative:margin;mso-height-relative:margin" coordorigin=",37802" coordsize="64198,1502" o:gfxdata="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">
                 <v:line id="Rechte verbindingslijn 52" o:spid="_x0000_s1027" style="position:absolute;visibility:visible;mso-wrap-style:square" from="0,37802" to="64192,37802" o:connectortype="straight" o:gfxdata="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" strokecolor="#4472c4 [3204]" strokeweight="2.25pt">
                   <v:stroke joinstyle="miter"/>
                 </v:line>
@@ -7458,7 +7163,7 @@
                           </pic:cNvPicPr>
                         </pic:nvPicPr>
                         <pic:blipFill>
-                          <a:blip r:embed="rId35">
+                          <a:blip r:embed="rId37">
                             <a:extLst>
                               <a:ext uri="{28A0092B-C50C-407E-A947-70E740481C1C}">
                                 <a14:useLocalDpi xmlns:a14="http://schemas.microsoft.com/office/drawing/2010/main" val="0"/>
@@ -7506,7 +7211,7 @@
                 </v:shapetype>
                 <v:shape id="Pijl: rechts 49" o:spid="_x0000_s1027" type="#_x0000_t13" style="position:absolute;left:53530;top:47472;width:4039;height:2121;rotation:-90;visibility:visible;mso-wrap-style:square;v-text-anchor:middle" o:gfxdata="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" adj="15928" fillcolor="#05e920" strokecolor="#05e920" strokeweight="1pt"/>
                 <v:shape id="Afbeelding 50" o:spid="_x0000_s1028" type="#_x0000_t75" style="position:absolute;width:57594;height:46494;visibility:visible;mso-wrap-style:square" o:gfxdata="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">
-                  <v:imagedata r:id="rId36" o:title=""/>
+                  <v:imagedata r:id="rId38" o:title=""/>
                 </v:shape>
                 <w10:anchorlock/>
               </v:group>
@@ -7520,7 +7225,7 @@
     </w:p>
     <w:p>
       <w:pPr>
-        <w:pStyle w:val="Heading1"/>
+        <w:pStyle w:val="Kop1"/>
         <w:ind w:left="426"/>
         <w:jc w:val="both"/>
         <w:rPr>
@@ -7530,8 +7235,8 @@
           <w:szCs w:val="24"/>
         </w:rPr>
         <w:sectPr>
-          <w:headerReference w:type="default" r:id="rId37"/>
-          <w:footerReference w:type="default" r:id="rId38"/>
+          <w:headerReference w:type="default" r:id="rId39"/>
+          <w:footerReference w:type="default" r:id="rId40"/>
           <w:pgSz w:w="11906" w:h="16838" w:code="9"/>
           <w:pgMar w:top="567" w:right="1418" w:bottom="567" w:left="1418" w:header="567" w:footer="0" w:gutter="0"/>
           <w:pgNumType w:start="0"/>
@@ -7543,15 +7248,15 @@
     </w:p>
     <w:p>
       <w:pPr>
-        <w:pStyle w:val="Heading1"/>
+        <w:pStyle w:val="Kop1"/>
         <w:jc w:val="both"/>
         <w:rPr>
           <w:color w:val="005BE7"/>
         </w:rPr>
       </w:pPr>
-      <w:bookmarkStart w:id="16" w:name="_Ref60220246"/>
-      <w:bookmarkStart w:id="17" w:name="_Ref60220255"/>
-      <w:bookmarkStart w:id="18" w:name="_Toc86841668"/>
+      <w:bookmarkStart w:id="15" w:name="_Ref60220246"/>
+      <w:bookmarkStart w:id="16" w:name="_Ref60220255"/>
+      <w:bookmarkStart w:id="17" w:name="_Toc86841668"/>
       <w:r>
         <w:rPr>
           <w:color w:val="005BE7"/>
@@ -7565,15 +7270,15 @@
         </w:rPr>
         <w:t xml:space="preserve"> Stroomdiagr</w:t>
       </w:r>
+      <w:bookmarkEnd w:id="15"/>
       <w:bookmarkEnd w:id="16"/>
+      <w:r>
+        <w:rPr>
+          <w:color w:val="005BE7"/>
+        </w:rPr>
+        <w:t>am</w:t>
+      </w:r>
       <w:bookmarkEnd w:id="17"/>
-      <w:r>
-        <w:rPr>
-          <w:color w:val="005BE7"/>
-        </w:rPr>
-        <w:t>am</w:t>
-      </w:r>
-      <w:bookmarkEnd w:id="18"/>
     </w:p>
     <w:p>
       <w:pPr>
@@ -7615,7 +7320,7 @@
                     <pic:cNvPicPr/>
                   </pic:nvPicPr>
                   <pic:blipFill>
-                    <a:blip r:embed="rId39" cstate="print">
+                    <a:blip r:embed="rId41" cstate="print">
                       <a:extLst>
                         <a:ext uri="{28A0092B-C50C-407E-A947-70E740481C1C}">
                           <a14:useLocalDpi xmlns:a14="http://schemas.microsoft.com/office/drawing/2010/main" val="0"/>
@@ -7795,7 +7500,7 @@
 </file>
 
 <file path=word/endnotes.xml><?xml version="1.0" encoding="utf-8"?>
-<w:endnotes xmlns:wpc="http://schemas.microsoft.com/office/word/2010/wordprocessingCanvas" xmlns:cx="http://schemas.microsoft.com/office/drawing/2014/chartex" xmlns:cx1="http://schemas.microsoft.com/office/drawing/2015/9/8/chartex" xmlns:cx2="http://schemas.microsoft.com/office/drawing/2015/10/21/chartex" xmlns:cx3="http://schemas.microsoft.com/office/drawing/2016/5/9/chartex" xmlns:cx4="http://schemas.microsoft.com/office/drawing/2016/5/10/chartex" xmlns:cx5="http://schemas.microsoft.com/office/drawing/2016/5/11/chartex" xmlns:cx6="http://schemas.microsoft.com/office/drawing/2016/5/12/chartex" xmlns:cx7="http://schemas.microsoft.com/office/drawing/2016/5/13/chartex" xmlns:cx8="http://schemas.microsoft.com/office/drawing/2016/5/14/chartex" xmlns:mc="http://schemas.openxmlformats.org/markup-compatibility/2006" xmlns:aink="http://schemas.microsoft.com/office/drawing/2016/ink" xmlns:am3d="http://schemas.microsoft.com/office/drawing/2017/model3d" xmlns:o="urn:schemas-microsoft-com:office:office" xmlns:r="http://schemas.openxmlformats.org/officeDocument/2006/relationships" xmlns:m="http://schemas.openxmlformats.org/officeDocument/2006/math" xmlns:v="urn:schemas-microsoft-com:vml" xmlns:wp14="http://schemas.microsoft.com/office/word/2010/wordprocessingDrawing" xmlns:wp="http://schemas.openxmlformats.org/drawingml/2006/wordprocessingDrawing" xmlns:w10="urn:schemas-microsoft-com:office:word" xmlns:w="http://schemas.openxmlformats.org/wordprocessingml/2006/main" xmlns:w14="http://schemas.microsoft.com/office/word/2010/wordml" xmlns:w15="http://schemas.microsoft.com/office/word/2012/wordml" xmlns:w16cex="http://schemas.microsoft.com/office/word/2018/wordml/cex" xmlns:w16cid="http://schemas.microsoft.com/office/word/2016/wordml/cid" xmlns:w16="http://schemas.microsoft.com/office/word/2018/wordml" xmlns:w16sdtdh="http://schemas.microsoft.com/office/word/2020/wordml/sdtdatahash" xmlns:w16se="http://schemas.microsoft.com/office/word/2015/wordml/symex" xmlns:wpg="http://schemas.microsoft.com/office/word/2010/wordprocessingGroup" xmlns:wpi="http://schemas.microsoft.com/office/word/2010/wordprocessingInk" xmlns:wne="http://schemas.microsoft.com/office/word/2006/wordml" xmlns:wps="http://schemas.microsoft.com/office/word/2010/wordprocessingShape" mc:Ignorable="w14 w15 w16se w16cid w16 w16cex w16sdtdh wp14">
+<w:endnotes xmlns:wpc="http://schemas.microsoft.com/office/word/2010/wordprocessingCanvas" xmlns:cx="http://schemas.microsoft.com/office/drawing/2014/chartex" xmlns:cx1="http://schemas.microsoft.com/office/drawing/2015/9/8/chartex" xmlns:cx2="http://schemas.microsoft.com/office/drawing/2015/10/21/chartex" xmlns:cx3="http://schemas.microsoft.com/office/drawing/2016/5/9/chartex" xmlns:cx4="http://schemas.microsoft.com/office/drawing/2016/5/10/chartex" xmlns:cx5="http://schemas.microsoft.com/office/drawing/2016/5/11/chartex" xmlns:cx6="http://schemas.microsoft.com/office/drawing/2016/5/12/chartex" xmlns:cx7="http://schemas.microsoft.com/office/drawing/2016/5/13/chartex" xmlns:cx8="http://schemas.microsoft.com/office/drawing/2016/5/14/chartex" xmlns:mc="http://schemas.openxmlformats.org/markup-compatibility/2006" xmlns:aink="http://schemas.microsoft.com/office/drawing/2016/ink" xmlns:am3d="http://schemas.microsoft.com/office/drawing/2017/model3d" xmlns:o="urn:schemas-microsoft-com:office:office" xmlns:oel="http://schemas.microsoft.com/office/2019/extlst" xmlns:r="http://schemas.openxmlformats.org/officeDocument/2006/relationships" xmlns:m="http://schemas.openxmlformats.org/officeDocument/2006/math" xmlns:v="urn:schemas-microsoft-com:vml" xmlns:wp14="http://schemas.microsoft.com/office/word/2010/wordprocessingDrawing" xmlns:wp="http://schemas.openxmlformats.org/drawingml/2006/wordprocessingDrawing" xmlns:w10="urn:schemas-microsoft-com:office:word" xmlns:w="http://schemas.openxmlformats.org/wordprocessingml/2006/main" xmlns:w14="http://schemas.microsoft.com/office/word/2010/wordml" xmlns:w15="http://schemas.microsoft.com/office/word/2012/wordml" xmlns:w16cex="http://schemas.microsoft.com/office/word/2018/wordml/cex" xmlns:w16cid="http://schemas.microsoft.com/office/word/2016/wordml/cid" xmlns:w16="http://schemas.microsoft.com/office/word/2018/wordml" xmlns:w16sdtdh="http://schemas.microsoft.com/office/word/2020/wordml/sdtdatahash" xmlns:w16se="http://schemas.microsoft.com/office/word/2015/wordml/symex" xmlns:wpg="http://schemas.microsoft.com/office/word/2010/wordprocessingGroup" xmlns:wpi="http://schemas.microsoft.com/office/word/2010/wordprocessingInk" xmlns:wne="http://schemas.microsoft.com/office/word/2006/wordml" xmlns:wps="http://schemas.microsoft.com/office/word/2010/wordprocessingShape" mc:Ignorable="w14 w15 w16se w16cid w16 w16cex w16sdtdh wp14">
   <w:endnote w:type="separator" w:id="-1">
     <w:p>
       <w:pPr>
@@ -7820,7 +7525,7 @@
 </file>
 
 <file path=word/footer1.xml><?xml version="1.0" encoding="utf-8"?>
-<w:ftr xmlns:wpc="http://schemas.microsoft.com/office/word/2010/wordprocessingCanvas" xmlns:cx="http://schemas.microsoft.com/office/drawing/2014/chartex" xmlns:cx1="http://schemas.microsoft.com/office/drawing/2015/9/8/chartex" xmlns:cx2="http://schemas.microsoft.com/office/drawing/2015/10/21/chartex" xmlns:cx3="http://schemas.microsoft.com/office/drawing/2016/5/9/chartex" xmlns:cx4="http://schemas.microsoft.com/office/drawing/2016/5/10/chartex" xmlns:cx5="http://schemas.microsoft.com/office/drawing/2016/5/11/chartex" xmlns:cx6="http://schemas.microsoft.com/office/drawing/2016/5/12/chartex" xmlns:cx7="http://schemas.microsoft.com/office/drawing/2016/5/13/chartex" xmlns:cx8="http://schemas.microsoft.com/office/drawing/2016/5/14/chartex" xmlns:mc="http://schemas.openxmlformats.org/markup-compatibility/2006" xmlns:aink="http://schemas.microsoft.com/office/drawing/2016/ink" xmlns:am3d="http://schemas.microsoft.com/office/drawing/2017/model3d" xmlns:o="urn:schemas-microsoft-com:office:office" xmlns:r="http://schemas.openxmlformats.org/officeDocument/2006/relationships" xmlns:m="http://schemas.openxmlformats.org/officeDocument/2006/math" xmlns:v="urn:schemas-microsoft-com:vml" xmlns:wp14="http://schemas.microsoft.com/office/word/2010/wordprocessingDrawing" xmlns:wp="http://schemas.openxmlformats.org/drawingml/2006/wordprocessingDrawing" xmlns:w10="urn:schemas-microsoft-com:office:word" xmlns:w="http://schemas.openxmlformats.org/wordprocessingml/2006/main" xmlns:w14="http://schemas.microsoft.com/office/word/2010/wordml" xmlns:w15="http://schemas.microsoft.com/office/word/2012/wordml" xmlns:w16cex="http://schemas.microsoft.com/office/word/2018/wordml/cex" xmlns:w16cid="http://schemas.microsoft.com/office/word/2016/wordml/cid" xmlns:w16="http://schemas.microsoft.com/office/word/2018/wordml" xmlns:w16sdtdh="http://schemas.microsoft.com/office/word/2020/wordml/sdtdatahash" xmlns:w16se="http://schemas.microsoft.com/office/word/2015/wordml/symex" xmlns:wpg="http://schemas.microsoft.com/office/word/2010/wordprocessingGroup" xmlns:wpi="http://schemas.microsoft.com/office/word/2010/wordprocessingInk" xmlns:wne="http://schemas.microsoft.com/office/word/2006/wordml" xmlns:wps="http://schemas.microsoft.com/office/word/2010/wordprocessingShape" mc:Ignorable="w14 w15 w16se w16cid w16 w16cex w16sdtdh wp14">
+<w:ftr xmlns:wpc="http://schemas.microsoft.com/office/word/2010/wordprocessingCanvas" xmlns:cx="http://schemas.microsoft.com/office/drawing/2014/chartex" xmlns:cx1="http://schemas.microsoft.com/office/drawing/2015/9/8/chartex" xmlns:cx2="http://schemas.microsoft.com/office/drawing/2015/10/21/chartex" xmlns:cx3="http://schemas.microsoft.com/office/drawing/2016/5/9/chartex" xmlns:cx4="http://schemas.microsoft.com/office/drawing/2016/5/10/chartex" xmlns:cx5="http://schemas.microsoft.com/office/drawing/2016/5/11/chartex" xmlns:cx6="http://schemas.microsoft.com/office/drawing/2016/5/12/chartex" xmlns:cx7="http://schemas.microsoft.com/office/drawing/2016/5/13/chartex" xmlns:cx8="http://schemas.microsoft.com/office/drawing/2016/5/14/chartex" xmlns:mc="http://schemas.openxmlformats.org/markup-compatibility/2006" xmlns:aink="http://schemas.microsoft.com/office/drawing/2016/ink" xmlns:am3d="http://schemas.microsoft.com/office/drawing/2017/model3d" xmlns:o="urn:schemas-microsoft-com:office:office" xmlns:oel="http://schemas.microsoft.com/office/2019/extlst" xmlns:r="http://schemas.openxmlformats.org/officeDocument/2006/relationships" xmlns:m="http://schemas.openxmlformats.org/officeDocument/2006/math" xmlns:v="urn:schemas-microsoft-com:vml" xmlns:wp14="http://schemas.microsoft.com/office/word/2010/wordprocessingDrawing" xmlns:wp="http://schemas.openxmlformats.org/drawingml/2006/wordprocessingDrawing" xmlns:w10="urn:schemas-microsoft-com:office:word" xmlns:w="http://schemas.openxmlformats.org/wordprocessingml/2006/main" xmlns:w14="http://schemas.microsoft.com/office/word/2010/wordml" xmlns:w15="http://schemas.microsoft.com/office/word/2012/wordml" xmlns:w16cex="http://schemas.microsoft.com/office/word/2018/wordml/cex" xmlns:w16cid="http://schemas.microsoft.com/office/word/2016/wordml/cid" xmlns:w16="http://schemas.microsoft.com/office/word/2018/wordml" xmlns:w16sdtdh="http://schemas.microsoft.com/office/word/2020/wordml/sdtdatahash" xmlns:w16se="http://schemas.microsoft.com/office/word/2015/wordml/symex" xmlns:wpg="http://schemas.microsoft.com/office/word/2010/wordprocessingGroup" xmlns:wpi="http://schemas.microsoft.com/office/word/2010/wordprocessingInk" xmlns:wne="http://schemas.microsoft.com/office/word/2006/wordml" xmlns:wps="http://schemas.microsoft.com/office/word/2010/wordprocessingShape" mc:Ignorable="w14 w15 w16se w16cid w16 w16cex w16sdtdh wp14">
   <w:sdt>
     <w:sdtPr>
       <w:id w:val="1266044372"/>
@@ -7833,7 +7538,7 @@
     <w:sdtContent>
       <w:p>
         <w:pPr>
-          <w:pStyle w:val="Footer"/>
+          <w:pStyle w:val="Voettekst"/>
           <w:jc w:val="right"/>
         </w:pPr>
         <w:r>
@@ -7856,14 +7561,14 @@
   </w:sdt>
   <w:p>
     <w:pPr>
-      <w:pStyle w:val="Footer"/>
+      <w:pStyle w:val="Voettekst"/>
     </w:pPr>
   </w:p>
 </w:ftr>
 </file>
 
 <file path=word/footnotes.xml><?xml version="1.0" encoding="utf-8"?>
-<w:footnotes xmlns:wpc="http://schemas.microsoft.com/office/word/2010/wordprocessingCanvas" xmlns:cx="http://schemas.microsoft.com/office/drawing/2014/chartex" xmlns:cx1="http://schemas.microsoft.com/office/drawing/2015/9/8/chartex" xmlns:cx2="http://schemas.microsoft.com/office/drawing/2015/10/21/chartex" xmlns:cx3="http://schemas.microsoft.com/office/drawing/2016/5/9/chartex" xmlns:cx4="http://schemas.microsoft.com/office/drawing/2016/5/10/chartex" xmlns:cx5="http://schemas.microsoft.com/office/drawing/2016/5/11/chartex" xmlns:cx6="http://schemas.microsoft.com/office/drawing/2016/5/12/chartex" xmlns:cx7="http://schemas.microsoft.com/office/drawing/2016/5/13/chartex" xmlns:cx8="http://schemas.microsoft.com/office/drawing/2016/5/14/chartex" xmlns:mc="http://schemas.openxmlformats.org/markup-compatibility/2006" xmlns:aink="http://schemas.microsoft.com/office/drawing/2016/ink" xmlns:am3d="http://schemas.microsoft.com/office/drawing/2017/model3d" xmlns:o="urn:schemas-microsoft-com:office:office" xmlns:r="http://schemas.openxmlformats.org/officeDocument/2006/relationships" xmlns:m="http://schemas.openxmlformats.org/officeDocument/2006/math" xmlns:v="urn:schemas-microsoft-com:vml" xmlns:wp14="http://schemas.microsoft.com/office/word/2010/wordprocessingDrawing" xmlns:wp="http://schemas.openxmlformats.org/drawingml/2006/wordprocessingDrawing" xmlns:w10="urn:schemas-microsoft-com:office:word" xmlns:w="http://schemas.openxmlformats.org/wordprocessingml/2006/main" xmlns:w14="http://schemas.microsoft.com/office/word/2010/wordml" xmlns:w15="http://schemas.microsoft.com/office/word/2012/wordml" xmlns:w16cex="http://schemas.microsoft.com/office/word/2018/wordml/cex" xmlns:w16cid="http://schemas.microsoft.com/office/word/2016/wordml/cid" xmlns:w16="http://schemas.microsoft.com/office/word/2018/wordml" xmlns:w16sdtdh="http://schemas.microsoft.com/office/word/2020/wordml/sdtdatahash" xmlns:w16se="http://schemas.microsoft.com/office/word/2015/wordml/symex" xmlns:wpg="http://schemas.microsoft.com/office/word/2010/wordprocessingGroup" xmlns:wpi="http://schemas.microsoft.com/office/word/2010/wordprocessingInk" xmlns:wne="http://schemas.microsoft.com/office/word/2006/wordml" xmlns:wps="http://schemas.microsoft.com/office/word/2010/wordprocessingShape" mc:Ignorable="w14 w15 w16se w16cid w16 w16cex w16sdtdh wp14">
+<w:footnotes xmlns:wpc="http://schemas.microsoft.com/office/word/2010/wordprocessingCanvas" xmlns:cx="http://schemas.microsoft.com/office/drawing/2014/chartex" xmlns:cx1="http://schemas.microsoft.com/office/drawing/2015/9/8/chartex" xmlns:cx2="http://schemas.microsoft.com/office/drawing/2015/10/21/chartex" xmlns:cx3="http://schemas.microsoft.com/office/drawing/2016/5/9/chartex" xmlns:cx4="http://schemas.microsoft.com/office/drawing/2016/5/10/chartex" xmlns:cx5="http://schemas.microsoft.com/office/drawing/2016/5/11/chartex" xmlns:cx6="http://schemas.microsoft.com/office/drawing/2016/5/12/chartex" xmlns:cx7="http://schemas.microsoft.com/office/drawing/2016/5/13/chartex" xmlns:cx8="http://schemas.microsoft.com/office/drawing/2016/5/14/chartex" xmlns:mc="http://schemas.openxmlformats.org/markup-compatibility/2006" xmlns:aink="http://schemas.microsoft.com/office/drawing/2016/ink" xmlns:am3d="http://schemas.microsoft.com/office/drawing/2017/model3d" xmlns:o="urn:schemas-microsoft-com:office:office" xmlns:oel="http://schemas.microsoft.com/office/2019/extlst" xmlns:r="http://schemas.openxmlformats.org/officeDocument/2006/relationships" xmlns:m="http://schemas.openxmlformats.org/officeDocument/2006/math" xmlns:v="urn:schemas-microsoft-com:vml" xmlns:wp14="http://schemas.microsoft.com/office/word/2010/wordprocessingDrawing" xmlns:wp="http://schemas.openxmlformats.org/drawingml/2006/wordprocessingDrawing" xmlns:w10="urn:schemas-microsoft-com:office:word" xmlns:w="http://schemas.openxmlformats.org/wordprocessingml/2006/main" xmlns:w14="http://schemas.microsoft.com/office/word/2010/wordml" xmlns:w15="http://schemas.microsoft.com/office/word/2012/wordml" xmlns:w16cex="http://schemas.microsoft.com/office/word/2018/wordml/cex" xmlns:w16cid="http://schemas.microsoft.com/office/word/2016/wordml/cid" xmlns:w16="http://schemas.microsoft.com/office/word/2018/wordml" xmlns:w16sdtdh="http://schemas.microsoft.com/office/word/2020/wordml/sdtdatahash" xmlns:w16se="http://schemas.microsoft.com/office/word/2015/wordml/symex" xmlns:wpg="http://schemas.microsoft.com/office/word/2010/wordprocessingGroup" xmlns:wpi="http://schemas.microsoft.com/office/word/2010/wordprocessingInk" xmlns:wne="http://schemas.microsoft.com/office/word/2006/wordml" xmlns:wps="http://schemas.microsoft.com/office/word/2010/wordprocessingShape" mc:Ignorable="w14 w15 w16se w16cid w16 w16cex w16sdtdh wp14">
   <w:footnote w:type="separator" w:id="-1">
     <w:p>
       <w:pPr>
@@ -7894,7 +7599,7 @@
       </w:pPr>
       <w:r>
         <w:rPr>
-          <w:rStyle w:val="FootnoteReference"/>
+          <w:rStyle w:val="Voetnootmarkering"/>
           <w:sz w:val="20"/>
           <w:szCs w:val="20"/>
         </w:rPr>
@@ -7910,7 +7615,7 @@
     </w:p>
     <w:p>
       <w:pPr>
-        <w:pStyle w:val="FootnoteText"/>
+        <w:pStyle w:val="Voetnoottekst"/>
         <w:rPr>
           <w:rFonts w:ascii="Arial" w:hAnsi="Arial" w:cs="Arial"/>
         </w:rPr>
@@ -7921,22 +7626,22 @@
 </file>
 
 <file path=word/header1.xml><?xml version="1.0" encoding="utf-8"?>
-<w:hdr xmlns:wpc="http://schemas.microsoft.com/office/word/2010/wordprocessingCanvas" xmlns:cx="http://schemas.microsoft.com/office/drawing/2014/chartex" xmlns:cx1="http://schemas.microsoft.com/office/drawing/2015/9/8/chartex" xmlns:cx2="http://schemas.microsoft.com/office/drawing/2015/10/21/chartex" xmlns:cx3="http://schemas.microsoft.com/office/drawing/2016/5/9/chartex" xmlns:cx4="http://schemas.microsoft.com/office/drawing/2016/5/10/chartex" xmlns:cx5="http://schemas.microsoft.com/office/drawing/2016/5/11/chartex" xmlns:cx6="http://schemas.microsoft.com/office/drawing/2016/5/12/chartex" xmlns:cx7="http://schemas.microsoft.com/office/drawing/2016/5/13/chartex" xmlns:cx8="http://schemas.microsoft.com/office/drawing/2016/5/14/chartex" xmlns:mc="http://schemas.openxmlformats.org/markup-compatibility/2006" xmlns:aink="http://schemas.microsoft.com/office/drawing/2016/ink" xmlns:am3d="http://schemas.microsoft.com/office/drawing/2017/model3d" xmlns:o="urn:schemas-microsoft-com:office:office" xmlns:r="http://schemas.openxmlformats.org/officeDocument/2006/relationships" xmlns:m="http://schemas.openxmlformats.org/officeDocument/2006/math" xmlns:v="urn:schemas-microsoft-com:vml" xmlns:wp14="http://schemas.microsoft.com/office/word/2010/wordprocessingDrawing" xmlns:wp="http://schemas.openxmlformats.org/drawingml/2006/wordprocessingDrawing" xmlns:w10="urn:schemas-microsoft-com:office:word" xmlns:w="http://schemas.openxmlformats.org/wordprocessingml/2006/main" xmlns:w14="http://schemas.microsoft.com/office/word/2010/wordml" xmlns:w15="http://schemas.microsoft.com/office/word/2012/wordml" xmlns:w16cex="http://schemas.microsoft.com/office/word/2018/wordml/cex" xmlns:w16cid="http://schemas.microsoft.com/office/word/2016/wordml/cid" xmlns:w16="http://schemas.microsoft.com/office/word/2018/wordml" xmlns:w16sdtdh="http://schemas.microsoft.com/office/word/2020/wordml/sdtdatahash" xmlns:w16se="http://schemas.microsoft.com/office/word/2015/wordml/symex" xmlns:wpg="http://schemas.microsoft.com/office/word/2010/wordprocessingGroup" xmlns:wpi="http://schemas.microsoft.com/office/word/2010/wordprocessingInk" xmlns:wne="http://schemas.microsoft.com/office/word/2006/wordml" xmlns:wps="http://schemas.microsoft.com/office/word/2010/wordprocessingShape" mc:Ignorable="w14 w15 w16se w16cid w16 w16cex w16sdtdh wp14">
+<w:hdr xmlns:wpc="http://schemas.microsoft.com/office/word/2010/wordprocessingCanvas" xmlns:cx="http://schemas.microsoft.com/office/drawing/2014/chartex" xmlns:cx1="http://schemas.microsoft.com/office/drawing/2015/9/8/chartex" xmlns:cx2="http://schemas.microsoft.com/office/drawing/2015/10/21/chartex" xmlns:cx3="http://schemas.microsoft.com/office/drawing/2016/5/9/chartex" xmlns:cx4="http://schemas.microsoft.com/office/drawing/2016/5/10/chartex" xmlns:cx5="http://schemas.microsoft.com/office/drawing/2016/5/11/chartex" xmlns:cx6="http://schemas.microsoft.com/office/drawing/2016/5/12/chartex" xmlns:cx7="http://schemas.microsoft.com/office/drawing/2016/5/13/chartex" xmlns:cx8="http://schemas.microsoft.com/office/drawing/2016/5/14/chartex" xmlns:mc="http://schemas.openxmlformats.org/markup-compatibility/2006" xmlns:aink="http://schemas.microsoft.com/office/drawing/2016/ink" xmlns:am3d="http://schemas.microsoft.com/office/drawing/2017/model3d" xmlns:o="urn:schemas-microsoft-com:office:office" xmlns:oel="http://schemas.microsoft.com/office/2019/extlst" xmlns:r="http://schemas.openxmlformats.org/officeDocument/2006/relationships" xmlns:m="http://schemas.openxmlformats.org/officeDocument/2006/math" xmlns:v="urn:schemas-microsoft-com:vml" xmlns:wp14="http://schemas.microsoft.com/office/word/2010/wordprocessingDrawing" xmlns:wp="http://schemas.openxmlformats.org/drawingml/2006/wordprocessingDrawing" xmlns:w10="urn:schemas-microsoft-com:office:word" xmlns:w="http://schemas.openxmlformats.org/wordprocessingml/2006/main" xmlns:w14="http://schemas.microsoft.com/office/word/2010/wordml" xmlns:w15="http://schemas.microsoft.com/office/word/2012/wordml" xmlns:w16cex="http://schemas.microsoft.com/office/word/2018/wordml/cex" xmlns:w16cid="http://schemas.microsoft.com/office/word/2016/wordml/cid" xmlns:w16="http://schemas.microsoft.com/office/word/2018/wordml" xmlns:w16sdtdh="http://schemas.microsoft.com/office/word/2020/wordml/sdtdatahash" xmlns:w16se="http://schemas.microsoft.com/office/word/2015/wordml/symex" xmlns:wpg="http://schemas.microsoft.com/office/word/2010/wordprocessingGroup" xmlns:wpi="http://schemas.microsoft.com/office/word/2010/wordprocessingInk" xmlns:wne="http://schemas.microsoft.com/office/word/2006/wordml" xmlns:wps="http://schemas.microsoft.com/office/word/2010/wordprocessingShape" mc:Ignorable="w14 w15 w16se w16cid w16 w16cex w16sdtdh wp14">
   <w:p>
     <w:pPr>
-      <w:pStyle w:val="Header"/>
+      <w:pStyle w:val="Koptekst"/>
     </w:pPr>
   </w:p>
   <w:p>
     <w:pPr>
-      <w:pStyle w:val="Header"/>
+      <w:pStyle w:val="Koptekst"/>
     </w:pPr>
   </w:p>
 </w:hdr>
 </file>
 
 <file path=word/numbering.xml><?xml version="1.0" encoding="utf-8"?>
-<w:numbering xmlns:wpc="http://schemas.microsoft.com/office/word/2010/wordprocessingCanvas" xmlns:cx="http://schemas.microsoft.com/office/drawing/2014/chartex" xmlns:cx1="http://schemas.microsoft.com/office/drawing/2015/9/8/chartex" xmlns:cx2="http://schemas.microsoft.com/office/drawing/2015/10/21/chartex" xmlns:cx3="http://schemas.microsoft.com/office/drawing/2016/5/9/chartex" xmlns:cx4="http://schemas.microsoft.com/office/drawing/2016/5/10/chartex" xmlns:cx5="http://schemas.microsoft.com/office/drawing/2016/5/11/chartex" xmlns:cx6="http://schemas.microsoft.com/office/drawing/2016/5/12/chartex" xmlns:cx7="http://schemas.microsoft.com/office/drawing/2016/5/13/chartex" xmlns:cx8="http://schemas.microsoft.com/office/drawing/2016/5/14/chartex" xmlns:mc="http://schemas.openxmlformats.org/markup-compatibility/2006" xmlns:aink="http://schemas.microsoft.com/office/drawing/2016/ink" xmlns:am3d="http://schemas.microsoft.com/office/drawing/2017/model3d" xmlns:o="urn:schemas-microsoft-com:office:office" xmlns:r="http://schemas.openxmlformats.org/officeDocument/2006/relationships" xmlns:m="http://schemas.openxmlformats.org/officeDocument/2006/math" xmlns:v="urn:schemas-microsoft-com:vml" xmlns:wp14="http://schemas.microsoft.com/office/word/2010/wordprocessingDrawing" xmlns:wp="http://schemas.openxmlformats.org/drawingml/2006/wordprocessingDrawing" xmlns:w10="urn:schemas-microsoft-com:office:word" xmlns:w="http://schemas.openxmlformats.org/wordprocessingml/2006/main" xmlns:w14="http://schemas.microsoft.com/office/word/2010/wordml" xmlns:w15="http://schemas.microsoft.com/office/word/2012/wordml" xmlns:w16cex="http://schemas.microsoft.com/office/word/2018/wordml/cex" xmlns:w16cid="http://schemas.microsoft.com/office/word/2016/wordml/cid" xmlns:w16="http://schemas.microsoft.com/office/word/2018/wordml" xmlns:w16sdtdh="http://schemas.microsoft.com/office/word/2020/wordml/sdtdatahash" xmlns:w16se="http://schemas.microsoft.com/office/word/2015/wordml/symex" xmlns:wpg="http://schemas.microsoft.com/office/word/2010/wordprocessingGroup" xmlns:wpi="http://schemas.microsoft.com/office/word/2010/wordprocessingInk" xmlns:wne="http://schemas.microsoft.com/office/word/2006/wordml" xmlns:wps="http://schemas.microsoft.com/office/word/2010/wordprocessingShape" mc:Ignorable="w14 w15 w16se w16cid w16 w16cex w16sdtdh wp14">
+<w:numbering xmlns:wpc="http://schemas.microsoft.com/office/word/2010/wordprocessingCanvas" xmlns:cx="http://schemas.microsoft.com/office/drawing/2014/chartex" xmlns:cx1="http://schemas.microsoft.com/office/drawing/2015/9/8/chartex" xmlns:cx2="http://schemas.microsoft.com/office/drawing/2015/10/21/chartex" xmlns:cx3="http://schemas.microsoft.com/office/drawing/2016/5/9/chartex" xmlns:cx4="http://schemas.microsoft.com/office/drawing/2016/5/10/chartex" xmlns:cx5="http://schemas.microsoft.com/office/drawing/2016/5/11/chartex" xmlns:cx6="http://schemas.microsoft.com/office/drawing/2016/5/12/chartex" xmlns:cx7="http://schemas.microsoft.com/office/drawing/2016/5/13/chartex" xmlns:cx8="http://schemas.microsoft.com/office/drawing/2016/5/14/chartex" xmlns:mc="http://schemas.openxmlformats.org/markup-compatibility/2006" xmlns:aink="http://schemas.microsoft.com/office/drawing/2016/ink" xmlns:am3d="http://schemas.microsoft.com/office/drawing/2017/model3d" xmlns:o="urn:schemas-microsoft-com:office:office" xmlns:oel="http://schemas.microsoft.com/office/2019/extlst" xmlns:r="http://schemas.openxmlformats.org/officeDocument/2006/relationships" xmlns:m="http://schemas.openxmlformats.org/officeDocument/2006/math" xmlns:v="urn:schemas-microsoft-com:vml" xmlns:wp14="http://schemas.microsoft.com/office/word/2010/wordprocessingDrawing" xmlns:wp="http://schemas.openxmlformats.org/drawingml/2006/wordprocessingDrawing" xmlns:w10="urn:schemas-microsoft-com:office:word" xmlns:w="http://schemas.openxmlformats.org/wordprocessingml/2006/main" xmlns:w14="http://schemas.microsoft.com/office/word/2010/wordml" xmlns:w15="http://schemas.microsoft.com/office/word/2012/wordml" xmlns:w16cex="http://schemas.microsoft.com/office/word/2018/wordml/cex" xmlns:w16cid="http://schemas.microsoft.com/office/word/2016/wordml/cid" xmlns:w16="http://schemas.microsoft.com/office/word/2018/wordml" xmlns:w16sdtdh="http://schemas.microsoft.com/office/word/2020/wordml/sdtdatahash" xmlns:w16se="http://schemas.microsoft.com/office/word/2015/wordml/symex" xmlns:wpg="http://schemas.microsoft.com/office/word/2010/wordprocessingGroup" xmlns:wpi="http://schemas.microsoft.com/office/word/2010/wordprocessingInk" xmlns:wne="http://schemas.microsoft.com/office/word/2006/wordml" xmlns:wps="http://schemas.microsoft.com/office/word/2010/wordprocessingShape" mc:Ignorable="w14 w15 w16se w16cid w16 w16cex w16sdtdh wp14">
   <w:abstractNum w:abstractNumId="0" w15:restartNumberingAfterBreak="0">
     <w:nsid w:val="12C30226"/>
     <w:multiLevelType w:val="hybridMultilevel"/>
@@ -9600,52 +9305,52 @@
       </w:rPr>
     </w:lvl>
   </w:abstractNum>
-  <w:num w:numId="1">
+  <w:num w:numId="1" w16cid:durableId="1188837757">
     <w:abstractNumId w:val="13"/>
   </w:num>
-  <w:num w:numId="2">
+  <w:num w:numId="2" w16cid:durableId="1972129657">
     <w:abstractNumId w:val="6"/>
   </w:num>
-  <w:num w:numId="3">
+  <w:num w:numId="3" w16cid:durableId="1935045518">
     <w:abstractNumId w:val="10"/>
   </w:num>
-  <w:num w:numId="4">
+  <w:num w:numId="4" w16cid:durableId="1385254349">
     <w:abstractNumId w:val="14"/>
   </w:num>
-  <w:num w:numId="5">
+  <w:num w:numId="5" w16cid:durableId="607660626">
     <w:abstractNumId w:val="3"/>
   </w:num>
-  <w:num w:numId="6">
+  <w:num w:numId="6" w16cid:durableId="770860486">
     <w:abstractNumId w:val="12"/>
   </w:num>
-  <w:num w:numId="7">
+  <w:num w:numId="7" w16cid:durableId="1552107854">
     <w:abstractNumId w:val="11"/>
   </w:num>
-  <w:num w:numId="8">
+  <w:num w:numId="8" w16cid:durableId="1605385394">
     <w:abstractNumId w:val="4"/>
   </w:num>
-  <w:num w:numId="9">
+  <w:num w:numId="9" w16cid:durableId="360397850">
     <w:abstractNumId w:val="1"/>
   </w:num>
-  <w:num w:numId="10">
+  <w:num w:numId="10" w16cid:durableId="1517882486">
     <w:abstractNumId w:val="2"/>
   </w:num>
-  <w:num w:numId="11">
+  <w:num w:numId="11" w16cid:durableId="1099374645">
     <w:abstractNumId w:val="5"/>
   </w:num>
-  <w:num w:numId="12">
+  <w:num w:numId="12" w16cid:durableId="1003317117">
     <w:abstractNumId w:val="9"/>
   </w:num>
-  <w:num w:numId="13">
+  <w:num w:numId="13" w16cid:durableId="1100104817">
     <w:abstractNumId w:val="15"/>
   </w:num>
-  <w:num w:numId="14">
+  <w:num w:numId="14" w16cid:durableId="2055536684">
     <w:abstractNumId w:val="7"/>
   </w:num>
-  <w:num w:numId="15">
+  <w:num w:numId="15" w16cid:durableId="2036924488">
     <w:abstractNumId w:val="8"/>
   </w:num>
-  <w:num w:numId="16">
+  <w:num w:numId="16" w16cid:durableId="357631678">
     <w:abstractNumId w:val="0"/>
   </w:num>
 </w:numbering>
@@ -10046,7 +9751,7 @@
     <w:lsdException w:name="Unresolved Mention" w:semiHidden="1" w:unhideWhenUsed="1"/>
     <w:lsdException w:name="Smart Link" w:semiHidden="1" w:unhideWhenUsed="1"/>
   </w:latentStyles>
-  <w:style w:type="paragraph" w:default="1" w:styleId="Normal">
+  <w:style w:type="paragraph" w:default="1" w:styleId="Standaard">
     <w:name w:val="Normal"/>
     <w:qFormat/>
     <w:rsid w:val="00BD1B42"/>
@@ -10054,11 +9759,11 @@
       <w:spacing w:before="120"/>
     </w:pPr>
   </w:style>
-  <w:style w:type="paragraph" w:styleId="Heading1">
+  <w:style w:type="paragraph" w:styleId="Kop1">
     <w:name w:val="heading 1"/>
-    <w:basedOn w:val="Normal"/>
-    <w:next w:val="Normal"/>
-    <w:link w:val="Heading1Char"/>
+    <w:basedOn w:val="Standaard"/>
+    <w:next w:val="Standaard"/>
+    <w:link w:val="Kop1Char"/>
     <w:uiPriority w:val="9"/>
     <w:qFormat/>
     <w:rsid w:val="00BD1B42"/>
@@ -10075,11 +9780,11 @@
       <w:szCs w:val="32"/>
     </w:rPr>
   </w:style>
-  <w:style w:type="paragraph" w:styleId="Heading2">
+  <w:style w:type="paragraph" w:styleId="Kop2">
     <w:name w:val="heading 2"/>
-    <w:basedOn w:val="Normal"/>
-    <w:next w:val="Normal"/>
-    <w:link w:val="Heading2Char"/>
+    <w:basedOn w:val="Standaard"/>
+    <w:next w:val="Standaard"/>
+    <w:link w:val="Kop2Char"/>
     <w:uiPriority w:val="9"/>
     <w:unhideWhenUsed/>
     <w:qFormat/>
@@ -10097,11 +9802,11 @@
       <w:szCs w:val="26"/>
     </w:rPr>
   </w:style>
-  <w:style w:type="paragraph" w:styleId="Heading3">
+  <w:style w:type="paragraph" w:styleId="Kop3">
     <w:name w:val="heading 3"/>
-    <w:basedOn w:val="Normal"/>
-    <w:next w:val="Normal"/>
-    <w:link w:val="Heading3Char"/>
+    <w:basedOn w:val="Standaard"/>
+    <w:next w:val="Standaard"/>
+    <w:link w:val="Kop3Char"/>
     <w:uiPriority w:val="9"/>
     <w:semiHidden/>
     <w:unhideWhenUsed/>
@@ -10120,13 +9825,13 @@
       <w:szCs w:val="24"/>
     </w:rPr>
   </w:style>
-  <w:style w:type="character" w:default="1" w:styleId="DefaultParagraphFont">
+  <w:style w:type="character" w:default="1" w:styleId="Standaardalinea-lettertype">
     <w:name w:val="Default Paragraph Font"/>
     <w:uiPriority w:val="1"/>
     <w:semiHidden/>
     <w:unhideWhenUsed/>
   </w:style>
-  <w:style w:type="table" w:default="1" w:styleId="TableNormal">
+  <w:style w:type="table" w:default="1" w:styleId="Standaardtabel">
     <w:name w:val="Normal Table"/>
     <w:uiPriority w:val="99"/>
     <w:semiHidden/>
@@ -10141,16 +9846,16 @@
       </w:tblCellMar>
     </w:tblPr>
   </w:style>
-  <w:style w:type="numbering" w:default="1" w:styleId="NoList">
+  <w:style w:type="numbering" w:default="1" w:styleId="Geenlijst">
     <w:name w:val="No List"/>
     <w:uiPriority w:val="99"/>
     <w:semiHidden/>
     <w:unhideWhenUsed/>
   </w:style>
-  <w:style w:type="paragraph" w:styleId="Header">
+  <w:style w:type="paragraph" w:styleId="Koptekst">
     <w:name w:val="header"/>
-    <w:basedOn w:val="Normal"/>
-    <w:link w:val="HeaderChar"/>
+    <w:basedOn w:val="Standaard"/>
+    <w:link w:val="KoptekstChar"/>
     <w:uiPriority w:val="99"/>
     <w:unhideWhenUsed/>
     <w:rsid w:val="00C47861"/>
@@ -10162,17 +9867,17 @@
       <w:spacing w:after="0" w:line="240" w:lineRule="auto"/>
     </w:pPr>
   </w:style>
-  <w:style w:type="character" w:customStyle="1" w:styleId="HeaderChar">
-    <w:name w:val="Header Char"/>
-    <w:basedOn w:val="DefaultParagraphFont"/>
-    <w:link w:val="Header"/>
+  <w:style w:type="character" w:customStyle="1" w:styleId="KoptekstChar">
+    <w:name w:val="Koptekst Char"/>
+    <w:basedOn w:val="Standaardalinea-lettertype"/>
+    <w:link w:val="Koptekst"/>
     <w:uiPriority w:val="99"/>
     <w:rsid w:val="00C47861"/>
   </w:style>
-  <w:style w:type="paragraph" w:styleId="Footer">
+  <w:style w:type="paragraph" w:styleId="Voettekst">
     <w:name w:val="footer"/>
-    <w:basedOn w:val="Normal"/>
-    <w:link w:val="FooterChar"/>
+    <w:basedOn w:val="Standaard"/>
+    <w:link w:val="VoettekstChar"/>
     <w:uiPriority w:val="99"/>
     <w:unhideWhenUsed/>
     <w:rsid w:val="00C47861"/>
@@ -10184,17 +9889,17 @@
       <w:spacing w:after="0" w:line="240" w:lineRule="auto"/>
     </w:pPr>
   </w:style>
-  <w:style w:type="character" w:customStyle="1" w:styleId="FooterChar">
-    <w:name w:val="Footer Char"/>
-    <w:basedOn w:val="DefaultParagraphFont"/>
-    <w:link w:val="Footer"/>
+  <w:style w:type="character" w:customStyle="1" w:styleId="VoettekstChar">
+    <w:name w:val="Voettekst Char"/>
+    <w:basedOn w:val="Standaardalinea-lettertype"/>
+    <w:link w:val="Voettekst"/>
     <w:uiPriority w:val="99"/>
     <w:rsid w:val="00C47861"/>
   </w:style>
-  <w:style w:type="character" w:customStyle="1" w:styleId="Heading1Char">
-    <w:name w:val="Heading 1 Char"/>
-    <w:basedOn w:val="DefaultParagraphFont"/>
-    <w:link w:val="Heading1"/>
+  <w:style w:type="character" w:customStyle="1" w:styleId="Kop1Char">
+    <w:name w:val="Kop 1 Char"/>
+    <w:basedOn w:val="Standaardalinea-lettertype"/>
+    <w:link w:val="Kop1"/>
     <w:uiPriority w:val="9"/>
     <w:rsid w:val="00BD1B42"/>
     <w:rPr>
@@ -10204,10 +9909,10 @@
       <w:szCs w:val="32"/>
     </w:rPr>
   </w:style>
-  <w:style w:type="paragraph" w:styleId="TOCHeading">
+  <w:style w:type="paragraph" w:styleId="Kopvaninhoudsopgave">
     <w:name w:val="TOC Heading"/>
-    <w:basedOn w:val="Heading1"/>
-    <w:next w:val="Normal"/>
+    <w:basedOn w:val="Kop1"/>
+    <w:next w:val="Standaard"/>
     <w:uiPriority w:val="39"/>
     <w:unhideWhenUsed/>
     <w:qFormat/>
@@ -10219,10 +9924,10 @@
       <w:lang w:eastAsia="nl-NL"/>
     </w:rPr>
   </w:style>
-  <w:style w:type="character" w:customStyle="1" w:styleId="Heading2Char">
-    <w:name w:val="Heading 2 Char"/>
-    <w:basedOn w:val="DefaultParagraphFont"/>
-    <w:link w:val="Heading2"/>
+  <w:style w:type="character" w:customStyle="1" w:styleId="Kop2Char">
+    <w:name w:val="Kop 2 Char"/>
+    <w:basedOn w:val="Standaardalinea-lettertype"/>
+    <w:link w:val="Kop2"/>
     <w:uiPriority w:val="9"/>
     <w:rsid w:val="00A861A4"/>
     <w:rPr>
@@ -10232,10 +9937,10 @@
       <w:szCs w:val="26"/>
     </w:rPr>
   </w:style>
-  <w:style w:type="paragraph" w:styleId="TOC1">
+  <w:style w:type="paragraph" w:styleId="Inhopg1">
     <w:name w:val="toc 1"/>
-    <w:basedOn w:val="Normal"/>
-    <w:next w:val="Normal"/>
+    <w:basedOn w:val="Standaard"/>
+    <w:next w:val="Standaard"/>
     <w:autoRedefine/>
     <w:uiPriority w:val="39"/>
     <w:unhideWhenUsed/>
@@ -10246,7 +9951,7 @@
   </w:style>
   <w:style w:type="character" w:styleId="Hyperlink">
     <w:name w:val="Hyperlink"/>
-    <w:basedOn w:val="DefaultParagraphFont"/>
+    <w:basedOn w:val="Standaardalinea-lettertype"/>
     <w:uiPriority w:val="99"/>
     <w:unhideWhenUsed/>
     <w:rsid w:val="00A861A4"/>
@@ -10255,10 +9960,10 @@
       <w:u w:val="single"/>
     </w:rPr>
   </w:style>
-  <w:style w:type="character" w:customStyle="1" w:styleId="Heading3Char">
-    <w:name w:val="Heading 3 Char"/>
-    <w:basedOn w:val="DefaultParagraphFont"/>
-    <w:link w:val="Heading3"/>
+  <w:style w:type="character" w:customStyle="1" w:styleId="Kop3Char">
+    <w:name w:val="Kop 3 Char"/>
+    <w:basedOn w:val="Standaardalinea-lettertype"/>
+    <w:link w:val="Kop3"/>
     <w:uiPriority w:val="9"/>
     <w:semiHidden/>
     <w:rsid w:val="00AE3EC6"/>
@@ -10269,9 +9974,9 @@
       <w:szCs w:val="24"/>
     </w:rPr>
   </w:style>
-  <w:style w:type="paragraph" w:styleId="ListParagraph">
+  <w:style w:type="paragraph" w:styleId="Lijstalinea">
     <w:name w:val="List Paragraph"/>
-    <w:basedOn w:val="Normal"/>
+    <w:basedOn w:val="Standaard"/>
     <w:uiPriority w:val="34"/>
     <w:qFormat/>
     <w:rsid w:val="00D13641"/>
@@ -10280,9 +9985,9 @@
       <w:contextualSpacing/>
     </w:pPr>
   </w:style>
-  <w:style w:type="character" w:styleId="UnresolvedMention">
+  <w:style w:type="character" w:styleId="Onopgelostemelding">
     <w:name w:val="Unresolved Mention"/>
-    <w:basedOn w:val="DefaultParagraphFont"/>
+    <w:basedOn w:val="Standaardalinea-lettertype"/>
     <w:uiPriority w:val="99"/>
     <w:semiHidden/>
     <w:unhideWhenUsed/>
@@ -10292,9 +9997,9 @@
       <w:shd w:val="clear" w:color="auto" w:fill="E1DFDD"/>
     </w:rPr>
   </w:style>
-  <w:style w:type="character" w:styleId="CommentReference">
+  <w:style w:type="character" w:styleId="Verwijzingopmerking">
     <w:name w:val="annotation reference"/>
-    <w:basedOn w:val="DefaultParagraphFont"/>
+    <w:basedOn w:val="Standaardalinea-lettertype"/>
     <w:uiPriority w:val="99"/>
     <w:semiHidden/>
     <w:unhideWhenUsed/>
@@ -10304,10 +10009,10 @@
       <w:szCs w:val="16"/>
     </w:rPr>
   </w:style>
-  <w:style w:type="paragraph" w:styleId="CommentText">
+  <w:style w:type="paragraph" w:styleId="Tekstopmerking">
     <w:name w:val="annotation text"/>
-    <w:basedOn w:val="Normal"/>
-    <w:link w:val="CommentTextChar"/>
+    <w:basedOn w:val="Standaard"/>
+    <w:link w:val="TekstopmerkingChar"/>
     <w:uiPriority w:val="99"/>
     <w:semiHidden/>
     <w:unhideWhenUsed/>
@@ -10320,10 +10025,10 @@
       <w:szCs w:val="20"/>
     </w:rPr>
   </w:style>
-  <w:style w:type="character" w:customStyle="1" w:styleId="CommentTextChar">
-    <w:name w:val="Comment Text Char"/>
-    <w:basedOn w:val="DefaultParagraphFont"/>
-    <w:link w:val="CommentText"/>
+  <w:style w:type="character" w:customStyle="1" w:styleId="TekstopmerkingChar">
+    <w:name w:val="Tekst opmerking Char"/>
+    <w:basedOn w:val="Standaardalinea-lettertype"/>
+    <w:link w:val="Tekstopmerking"/>
     <w:uiPriority w:val="99"/>
     <w:semiHidden/>
     <w:rsid w:val="009A7040"/>
@@ -10332,11 +10037,11 @@
       <w:szCs w:val="20"/>
     </w:rPr>
   </w:style>
-  <w:style w:type="paragraph" w:styleId="CommentSubject">
+  <w:style w:type="paragraph" w:styleId="Onderwerpvanopmerking">
     <w:name w:val="annotation subject"/>
-    <w:basedOn w:val="CommentText"/>
-    <w:next w:val="CommentText"/>
-    <w:link w:val="CommentSubjectChar"/>
+    <w:basedOn w:val="Tekstopmerking"/>
+    <w:next w:val="Tekstopmerking"/>
+    <w:link w:val="OnderwerpvanopmerkingChar"/>
     <w:uiPriority w:val="99"/>
     <w:semiHidden/>
     <w:unhideWhenUsed/>
@@ -10346,10 +10051,10 @@
       <w:bCs/>
     </w:rPr>
   </w:style>
-  <w:style w:type="character" w:customStyle="1" w:styleId="CommentSubjectChar">
-    <w:name w:val="Comment Subject Char"/>
-    <w:basedOn w:val="CommentTextChar"/>
-    <w:link w:val="CommentSubject"/>
+  <w:style w:type="character" w:customStyle="1" w:styleId="OnderwerpvanopmerkingChar">
+    <w:name w:val="Onderwerp van opmerking Char"/>
+    <w:basedOn w:val="TekstopmerkingChar"/>
+    <w:link w:val="Onderwerpvanopmerking"/>
     <w:uiPriority w:val="99"/>
     <w:semiHidden/>
     <w:rsid w:val="009A7040"/>
@@ -10360,7 +10065,7 @@
       <w:szCs w:val="20"/>
     </w:rPr>
   </w:style>
-  <w:style w:type="paragraph" w:styleId="Revision">
+  <w:style w:type="paragraph" w:styleId="Revisie">
     <w:name w:val="Revision"/>
     <w:hidden/>
     <w:uiPriority w:val="99"/>
@@ -10370,10 +10075,10 @@
       <w:spacing w:after="0" w:line="240" w:lineRule="auto"/>
     </w:pPr>
   </w:style>
-  <w:style w:type="paragraph" w:styleId="BalloonText">
+  <w:style w:type="paragraph" w:styleId="Ballontekst">
     <w:name w:val="Balloon Text"/>
-    <w:basedOn w:val="Normal"/>
-    <w:link w:val="BalloonTextChar"/>
+    <w:basedOn w:val="Standaard"/>
+    <w:link w:val="BallontekstChar"/>
     <w:uiPriority w:val="99"/>
     <w:semiHidden/>
     <w:unhideWhenUsed/>
@@ -10387,10 +10092,10 @@
       <w:szCs w:val="18"/>
     </w:rPr>
   </w:style>
-  <w:style w:type="character" w:customStyle="1" w:styleId="BalloonTextChar">
-    <w:name w:val="Balloon Text Char"/>
-    <w:basedOn w:val="DefaultParagraphFont"/>
-    <w:link w:val="BalloonText"/>
+  <w:style w:type="character" w:customStyle="1" w:styleId="BallontekstChar">
+    <w:name w:val="Ballontekst Char"/>
+    <w:basedOn w:val="Standaardalinea-lettertype"/>
+    <w:link w:val="Ballontekst"/>
     <w:uiPriority w:val="99"/>
     <w:semiHidden/>
     <w:rsid w:val="009A7040"/>
@@ -10400,10 +10105,10 @@
       <w:szCs w:val="18"/>
     </w:rPr>
   </w:style>
-  <w:style w:type="paragraph" w:styleId="FootnoteText">
+  <w:style w:type="paragraph" w:styleId="Voetnoottekst">
     <w:name w:val="footnote text"/>
-    <w:basedOn w:val="Normal"/>
-    <w:link w:val="FootnoteTextChar"/>
+    <w:basedOn w:val="Standaard"/>
+    <w:link w:val="VoetnoottekstChar"/>
     <w:uiPriority w:val="99"/>
     <w:semiHidden/>
     <w:unhideWhenUsed/>
@@ -10416,10 +10121,10 @@
       <w:szCs w:val="20"/>
     </w:rPr>
   </w:style>
-  <w:style w:type="character" w:customStyle="1" w:styleId="FootnoteTextChar">
-    <w:name w:val="Footnote Text Char"/>
-    <w:basedOn w:val="DefaultParagraphFont"/>
-    <w:link w:val="FootnoteText"/>
+  <w:style w:type="character" w:customStyle="1" w:styleId="VoetnoottekstChar">
+    <w:name w:val="Voetnoottekst Char"/>
+    <w:basedOn w:val="Standaardalinea-lettertype"/>
+    <w:link w:val="Voetnoottekst"/>
     <w:uiPriority w:val="99"/>
     <w:semiHidden/>
     <w:rsid w:val="00E818CD"/>
@@ -10428,9 +10133,9 @@
       <w:szCs w:val="20"/>
     </w:rPr>
   </w:style>
-  <w:style w:type="character" w:styleId="FootnoteReference">
+  <w:style w:type="character" w:styleId="Voetnootmarkering">
     <w:name w:val="footnote reference"/>
-    <w:basedOn w:val="DefaultParagraphFont"/>
+    <w:basedOn w:val="Standaardalinea-lettertype"/>
     <w:uiPriority w:val="99"/>
     <w:semiHidden/>
     <w:unhideWhenUsed/>
@@ -10439,9 +10144,9 @@
       <w:vertAlign w:val="superscript"/>
     </w:rPr>
   </w:style>
-  <w:style w:type="character" w:styleId="FollowedHyperlink">
+  <w:style w:type="character" w:styleId="GevolgdeHyperlink">
     <w:name w:val="FollowedHyperlink"/>
-    <w:basedOn w:val="DefaultParagraphFont"/>
+    <w:basedOn w:val="Standaardalinea-lettertype"/>
     <w:uiPriority w:val="99"/>
     <w:semiHidden/>
     <w:unhideWhenUsed/>
@@ -10451,9 +10156,9 @@
       <w:u w:val="single"/>
     </w:rPr>
   </w:style>
-  <w:style w:type="paragraph" w:styleId="NoSpacing">
+  <w:style w:type="paragraph" w:styleId="Geenafstand">
     <w:name w:val="No Spacing"/>
-    <w:link w:val="NoSpacingChar"/>
+    <w:link w:val="GeenafstandChar"/>
     <w:uiPriority w:val="1"/>
     <w:qFormat/>
     <w:rsid w:val="009B0C3E"/>
@@ -10465,10 +10170,10 @@
       <w:lang w:eastAsia="nl-NL"/>
     </w:rPr>
   </w:style>
-  <w:style w:type="character" w:customStyle="1" w:styleId="NoSpacingChar">
-    <w:name w:val="No Spacing Char"/>
-    <w:basedOn w:val="DefaultParagraphFont"/>
-    <w:link w:val="NoSpacing"/>
+  <w:style w:type="character" w:customStyle="1" w:styleId="GeenafstandChar">
+    <w:name w:val="Geen afstand Char"/>
+    <w:basedOn w:val="Standaardalinea-lettertype"/>
+    <w:link w:val="Geenafstand"/>
     <w:uiPriority w:val="1"/>
     <w:rsid w:val="009B0C3E"/>
     <w:rPr>
@@ -10476,11 +10181,11 @@
       <w:lang w:eastAsia="nl-NL"/>
     </w:rPr>
   </w:style>
-  <w:style w:type="paragraph" w:styleId="Title">
+  <w:style w:type="paragraph" w:styleId="Titel">
     <w:name w:val="Title"/>
-    <w:basedOn w:val="Normal"/>
-    <w:next w:val="Normal"/>
-    <w:link w:val="TitleChar"/>
+    <w:basedOn w:val="Standaard"/>
+    <w:next w:val="Standaard"/>
+    <w:link w:val="TitelChar"/>
     <w:uiPriority w:val="10"/>
     <w:qFormat/>
     <w:rsid w:val="004424DB"/>
@@ -10496,10 +10201,10 @@
       <w:szCs w:val="56"/>
     </w:rPr>
   </w:style>
-  <w:style w:type="character" w:customStyle="1" w:styleId="TitleChar">
-    <w:name w:val="Title Char"/>
-    <w:basedOn w:val="DefaultParagraphFont"/>
-    <w:link w:val="Title"/>
+  <w:style w:type="character" w:customStyle="1" w:styleId="TitelChar">
+    <w:name w:val="Titel Char"/>
+    <w:basedOn w:val="Standaardalinea-lettertype"/>
+    <w:link w:val="Titel"/>
     <w:uiPriority w:val="10"/>
     <w:rsid w:val="004424DB"/>
     <w:rPr>
@@ -10510,10 +10215,10 @@
       <w:szCs w:val="56"/>
     </w:rPr>
   </w:style>
-  <w:style w:type="paragraph" w:styleId="TOC2">
+  <w:style w:type="paragraph" w:styleId="Inhopg2">
     <w:name w:val="toc 2"/>
-    <w:basedOn w:val="Normal"/>
-    <w:next w:val="Normal"/>
+    <w:basedOn w:val="Standaard"/>
+    <w:next w:val="Standaard"/>
     <w:autoRedefine/>
     <w:uiPriority w:val="39"/>
     <w:unhideWhenUsed/>
@@ -10523,9 +10228,9 @@
       <w:ind w:left="220"/>
     </w:pPr>
   </w:style>
-  <w:style w:type="paragraph" w:styleId="NormalWeb">
+  <w:style w:type="paragraph" w:styleId="Normaalweb">
     <w:name w:val="Normal (Web)"/>
-    <w:basedOn w:val="Normal"/>
+    <w:basedOn w:val="Standaard"/>
     <w:uiPriority w:val="99"/>
     <w:semiHidden/>
     <w:unhideWhenUsed/>
@@ -10540,9 +10245,9 @@
       <w:lang w:eastAsia="nl-NL"/>
     </w:rPr>
   </w:style>
-  <w:style w:type="table" w:styleId="TableGrid">
+  <w:style w:type="table" w:styleId="Tabelraster">
     <w:name w:val="Table Grid"/>
-    <w:basedOn w:val="TableNormal"/>
+    <w:basedOn w:val="Standaardtabel"/>
     <w:uiPriority w:val="39"/>
     <w:rsid w:val="00CC27E0"/>
     <w:pPr>
@@ -10559,9 +10264,9 @@
       </w:tblBorders>
     </w:tblPr>
   </w:style>
-  <w:style w:type="table" w:styleId="PlainTable4">
+  <w:style w:type="table" w:styleId="Onopgemaaktetabel4">
     <w:name w:val="Plain Table 4"/>
-    <w:basedOn w:val="TableNormal"/>
+    <w:basedOn w:val="Standaardtabel"/>
     <w:uiPriority w:val="44"/>
     <w:rsid w:val="0004365E"/>
     <w:pPr>

</xml_diff>

<commit_message>
Verbeteringen in de documentatie en toevoegen known issues QGIS
</commit_message>
<xml_diff>
--- a/docs/Handleiding BGT-inlooptool QGIS.docx
+++ b/docs/Handleiding BGT-inlooptool QGIS.docx
@@ -132,7 +132,7 @@
                 <v:stroke joinstyle="miter"/>
                 <v:path gradientshapeok="t" o:connecttype="rect"/>
               </v:shapetype>
-              <v:shape id="Tekstvak 13" o:spid="_x0000_s1026" type="#_x0000_t202" style="position:absolute;left:0;text-align:left;margin-left:-51.4pt;margin-top:494.4pt;width:409.35pt;height:168.75pt;z-index:251684864;visibility:visible;mso-wrap-style:square;mso-width-percent:0;mso-height-percent:0;mso-wrap-distance-left:9pt;mso-wrap-distance-top:0;mso-wrap-distance-right:9pt;mso-wrap-distance-bottom:0;mso-position-horizontal:absolute;mso-position-horizontal-relative:margin;mso-position-vertical:absolute;mso-position-vertical-relative:text;mso-width-percent:0;mso-height-percent:0;mso-width-relative:margin;mso-height-relative:margin;v-text-anchor:top" o:gfxdata="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" fillcolor="white [3201]" stroked="f" strokeweight=".5pt">
+              <v:shape id="Tekstvak 13" o:spid="_x0000_s1026" type="#_x0000_t202" style="position:absolute;left:0;text-align:left;margin-left:-51.4pt;margin-top:494.4pt;width:409.35pt;height:168.75pt;z-index:251684864;visibility:visible;mso-wrap-style:square;mso-width-percent:0;mso-height-percent:0;mso-wrap-distance-left:9pt;mso-wrap-distance-top:0;mso-wrap-distance-right:9pt;mso-wrap-distance-bottom:0;mso-position-horizontal:absolute;mso-position-horizontal-relative:margin;mso-position-vertical:absolute;mso-position-vertical-relative:text;mso-width-percent:0;mso-height-percent:0;mso-width-relative:margin;mso-height-relative:margin;v-text-anchor:top" o:gfxdata="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" fillcolor="white [3201]" stroked="f" strokeweight=".5pt">
                 <v:textbox>
                   <w:txbxContent>
                     <w:p>
@@ -591,7 +591,16 @@
                                     <w:sz w:val="20"/>
                                     <w:szCs w:val="20"/>
                                   </w:rPr>
-                                  <w:t>5 april 2022</w:t>
+                                  <w:t>27</w:t>
+                                </w:r>
+                                <w:r>
+                                  <w:rPr>
+                                    <w:i/>
+                                    <w:iCs/>
+                                    <w:sz w:val="20"/>
+                                    <w:szCs w:val="20"/>
+                                  </w:rPr>
+                                  <w:t xml:space="preserve"> april 2022</w:t>
                                 </w:r>
                               </w:p>
                               <w:p>
@@ -620,7 +629,7 @@
               </mc:Choice>
               <mc:Fallback>
                 <w:pict>
-                  <v:shape w14:anchorId="3DC9438E" id="Tekstvak 19" o:spid="_x0000_s1028" type="#_x0000_t202" style="position:absolute;left:0;text-align:left;margin-left:386.3pt;margin-top:750.55pt;width:125.3pt;height:60.8pt;z-index:251688960;visibility:visible;mso-wrap-style:square;mso-height-percent:0;mso-wrap-distance-left:9pt;mso-wrap-distance-top:0;mso-wrap-distance-right:9pt;mso-wrap-distance-bottom:0;mso-position-horizontal:absolute;mso-position-horizontal-relative:text;mso-position-vertical:absolute;mso-position-vertical-relative:text;mso-height-percent:0;mso-height-relative:margin;v-text-anchor:top" o:gfxdata="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" fillcolor="white [3201]" stroked="f" strokeweight=".5pt">
+                  <v:shape w14:anchorId="3DC9438E" id="Tekstvak 19" o:spid="_x0000_s1027" type="#_x0000_t202" style="position:absolute;left:0;text-align:left;margin-left:386.3pt;margin-top:750.55pt;width:125.3pt;height:60.8pt;z-index:251688960;visibility:visible;mso-wrap-style:square;mso-height-percent:0;mso-wrap-distance-left:9pt;mso-wrap-distance-top:0;mso-wrap-distance-right:9pt;mso-wrap-distance-bottom:0;mso-position-horizontal:absolute;mso-position-horizontal-relative:text;mso-position-vertical:absolute;mso-position-vertical-relative:text;mso-height-percent:0;mso-height-relative:margin;v-text-anchor:top" o:gfxdata="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" fillcolor="white [3201]" stroked="f" strokeweight=".5pt">
                     <v:textbox>
                       <w:txbxContent>
                         <w:p>
@@ -685,7 +694,16 @@
                               <w:sz w:val="20"/>
                               <w:szCs w:val="20"/>
                             </w:rPr>
-                            <w:t>5 april 2022</w:t>
+                            <w:t>27</w:t>
+                          </w:r>
+                          <w:r>
+                            <w:rPr>
+                              <w:i/>
+                              <w:iCs/>
+                              <w:sz w:val="20"/>
+                              <w:szCs w:val="20"/>
+                            </w:rPr>
+                            <w:t xml:space="preserve"> april 2022</w:t>
                           </w:r>
                         </w:p>
                         <w:p>
@@ -854,11 +872,10 @@
           </w:r>
         </w:sdtContent>
       </w:sdt>
-      <w:bookmarkStart w:id="0" w:name="_Toc86841659"/>
-    </w:p>
-    <w:p>
-      <w:pPr>
-        <w:pStyle w:val="Titel"/>
+    </w:p>
+    <w:p>
+      <w:pPr>
+        <w:pStyle w:val="Title"/>
         <w:jc w:val="both"/>
         <w:rPr>
           <w:color w:val="2F5496" w:themeColor="accent1" w:themeShade="BF"/>
@@ -878,7 +895,7 @@
     </w:p>
     <w:p>
       <w:pPr>
-        <w:pStyle w:val="Titel"/>
+        <w:pStyle w:val="Title"/>
         <w:jc w:val="both"/>
         <w:rPr>
           <w:b/>
@@ -987,7 +1004,7 @@
     </w:p>
     <w:tbl>
       <w:tblPr>
-        <w:tblStyle w:val="Tabelraster"/>
+        <w:tblStyle w:val="TableGrid"/>
         <w:tblW w:w="0" w:type="auto"/>
         <w:tblBorders>
           <w:top w:val="none" w:sz="0" w:space="0" w:color="auto"/>
@@ -1044,13 +1061,8 @@
               <w:jc w:val="both"/>
             </w:pPr>
             <w:r>
-              <w:t xml:space="preserve">Leendert van </w:t>
-            </w:r>
-            <w:proofErr w:type="spellStart"/>
-            <w:r>
-              <w:t>Wolfswinkel</w:t>
-            </w:r>
-            <w:proofErr w:type="spellEnd"/>
+              <w:t>Leendert van Wolfswinkel</w:t>
+            </w:r>
           </w:p>
         </w:tc>
         <w:tc>
@@ -1079,13 +1091,8 @@
               <w:jc w:val="both"/>
             </w:pPr>
             <w:r>
-              <w:t xml:space="preserve">Emile de </w:t>
-            </w:r>
-            <w:proofErr w:type="spellStart"/>
-            <w:r>
-              <w:t>Badts</w:t>
-            </w:r>
-            <w:proofErr w:type="spellEnd"/>
+              <w:t>Emile de Badts</w:t>
+            </w:r>
           </w:p>
         </w:tc>
         <w:tc>
@@ -1239,7 +1246,7 @@
     </w:p>
     <w:tbl>
       <w:tblPr>
-        <w:tblStyle w:val="Tabelraster"/>
+        <w:tblStyle w:val="TableGrid"/>
         <w:tblW w:w="0" w:type="auto"/>
         <w:tblBorders>
           <w:top w:val="none" w:sz="0" w:space="0" w:color="auto"/>
@@ -1280,6 +1287,9 @@
               <w:jc w:val="both"/>
             </w:pPr>
             <w:r>
+              <w:t xml:space="preserve">Gemeente </w:t>
+            </w:r>
+            <w:r>
               <w:t>Den Haag</w:t>
             </w:r>
           </w:p>
@@ -1374,6 +1384,9 @@
               <w:spacing w:before="0"/>
               <w:jc w:val="both"/>
             </w:pPr>
+            <w:r>
+              <w:t xml:space="preserve">Gemeente </w:t>
+            </w:r>
             <w:r>
               <w:t>Rotterdam</w:t>
             </w:r>
@@ -1461,13 +1474,8 @@
               <w:jc w:val="both"/>
             </w:pPr>
             <w:r>
-              <w:t xml:space="preserve">Bert </w:t>
-            </w:r>
-            <w:proofErr w:type="spellStart"/>
-            <w:r>
-              <w:t>Palsma</w:t>
-            </w:r>
-            <w:proofErr w:type="spellEnd"/>
+              <w:t>Bert Palsma</w:t>
+            </w:r>
           </w:p>
         </w:tc>
         <w:tc>
@@ -1540,15 +1548,7 @@
         <w:t>De tool is beschikbaar</w:t>
       </w:r>
       <w:r>
-        <w:t xml:space="preserve"> voor zowel QGIS als </w:t>
-      </w:r>
-      <w:proofErr w:type="spellStart"/>
-      <w:r>
-        <w:t>ArcGIS</w:t>
-      </w:r>
-      <w:proofErr w:type="spellEnd"/>
-      <w:r>
-        <w:t xml:space="preserve">. In deze handleiding vindt u de instructies voor het gebruik van de BGT-inlooptool in </w:t>
+        <w:t xml:space="preserve"> voor zowel QGIS als ArcGIS. In deze handleiding vindt u de instructies voor het gebruik van de BGT-inlooptool in </w:t>
       </w:r>
       <w:r>
         <w:t>QGIS</w:t>
@@ -1556,7 +1556,7 @@
       <w:r>
         <w:t xml:space="preserve">. </w:t>
       </w:r>
-      <w:bookmarkStart w:id="1" w:name="_Hlk100052454"/>
+      <w:bookmarkStart w:id="0" w:name="_Hlk100052454"/>
     </w:p>
     <w:p>
       <w:pPr>
@@ -1606,136 +1606,11 @@
         <w:spacing w:before="0"/>
         <w:jc w:val="both"/>
       </w:pPr>
-      <w:r>
-        <w:rPr>
-          <w:noProof/>
-        </w:rPr>
-        <mc:AlternateContent>
-          <mc:Choice Requires="wpg">
-            <w:drawing>
-              <wp:anchor distT="0" distB="0" distL="114300" distR="114300" simplePos="0" relativeHeight="251777024" behindDoc="0" locked="0" layoutInCell="1" allowOverlap="1" wp14:anchorId="730CCE14" wp14:editId="775DAEBE">
-                <wp:simplePos x="0" y="0"/>
-                <wp:positionH relativeFrom="page">
-                  <wp:posOffset>-223520</wp:posOffset>
-                </wp:positionH>
-                <wp:positionV relativeFrom="paragraph">
-                  <wp:posOffset>742949</wp:posOffset>
-                </wp:positionV>
-                <wp:extent cx="6419850" cy="150259"/>
-                <wp:effectExtent l="0" t="19050" r="19050" b="21590"/>
-                <wp:wrapNone/>
-                <wp:docPr id="5" name="Groep 5"/>
-                <wp:cNvGraphicFramePr/>
-                <a:graphic xmlns:a="http://schemas.openxmlformats.org/drawingml/2006/main">
-                  <a:graphicData uri="http://schemas.microsoft.com/office/word/2010/wordprocessingGroup">
-                    <wpg:wgp>
-                      <wpg:cNvGrpSpPr/>
-                      <wpg:grpSpPr>
-                        <a:xfrm>
-                          <a:off x="0" y="0"/>
-                          <a:ext cx="6419850" cy="150259"/>
-                          <a:chOff x="0" y="3780292"/>
-                          <a:chExt cx="6419850" cy="150264"/>
-                        </a:xfrm>
-                      </wpg:grpSpPr>
-                      <wps:wsp>
-                        <wps:cNvPr id="6" name="Rechte verbindingslijn 6"/>
-                        <wps:cNvCnPr/>
-                        <wps:spPr>
-                          <a:xfrm>
-                            <a:off x="0" y="3780292"/>
-                            <a:ext cx="6419238" cy="0"/>
-                          </a:xfrm>
-                          <a:prstGeom prst="line">
-                            <a:avLst/>
-                          </a:prstGeom>
-                          <a:ln w="28575">
-                            <a:solidFill>
-                              <a:schemeClr val="accent1"/>
-                            </a:solidFill>
-                          </a:ln>
-                        </wps:spPr>
-                        <wps:style>
-                          <a:lnRef idx="1">
-                            <a:schemeClr val="accent1"/>
-                          </a:lnRef>
-                          <a:fillRef idx="0">
-                            <a:schemeClr val="accent1"/>
-                          </a:fillRef>
-                          <a:effectRef idx="0">
-                            <a:schemeClr val="accent1"/>
-                          </a:effectRef>
-                          <a:fontRef idx="minor">
-                            <a:schemeClr val="tx1"/>
-                          </a:fontRef>
-                        </wps:style>
-                        <wps:bodyPr/>
-                      </wps:wsp>
-                      <wps:wsp>
-                        <wps:cNvPr id="8" name="Rechte verbindingslijn 8"/>
-                        <wps:cNvCnPr/>
-                        <wps:spPr>
-                          <a:xfrm rot="10800000" flipV="1">
-                            <a:off x="19050" y="3930556"/>
-                            <a:ext cx="6400800" cy="0"/>
-                          </a:xfrm>
-                          <a:prstGeom prst="line">
-                            <a:avLst/>
-                          </a:prstGeom>
-                          <a:ln w="28575">
-                            <a:solidFill>
-                              <a:schemeClr val="accent2"/>
-                            </a:solidFill>
-                          </a:ln>
-                        </wps:spPr>
-                        <wps:style>
-                          <a:lnRef idx="1">
-                            <a:schemeClr val="accent1"/>
-                          </a:lnRef>
-                          <a:fillRef idx="0">
-                            <a:schemeClr val="accent1"/>
-                          </a:fillRef>
-                          <a:effectRef idx="0">
-                            <a:schemeClr val="accent1"/>
-                          </a:effectRef>
-                          <a:fontRef idx="minor">
-                            <a:schemeClr val="tx1"/>
-                          </a:fontRef>
-                        </wps:style>
-                        <wps:bodyPr/>
-                      </wps:wsp>
-                    </wpg:wgp>
-                  </a:graphicData>
-                </a:graphic>
-                <wp14:sizeRelH relativeFrom="margin">
-                  <wp14:pctWidth>0</wp14:pctWidth>
-                </wp14:sizeRelH>
-                <wp14:sizeRelV relativeFrom="margin">
-                  <wp14:pctHeight>0</wp14:pctHeight>
-                </wp14:sizeRelV>
-              </wp:anchor>
-            </w:drawing>
-          </mc:Choice>
-          <mc:Fallback>
-            <w:pict>
-              <v:group w14:anchorId="7CC8E5FD" id="Groep 5" o:spid="_x0000_s1026" style="position:absolute;margin-left:-17.6pt;margin-top:58.5pt;width:505.5pt;height:11.85pt;z-index:251777024;mso-position-horizontal-relative:page;mso-width-relative:margin;mso-height-relative:margin" coordorigin=",37802" coordsize="64198,1502" o:gfxdata="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">
-                <v:line id="Rechte verbindingslijn 6" o:spid="_x0000_s1027" style="position:absolute;visibility:visible;mso-wrap-style:square" from="0,37802" to="64192,37802" o:connectortype="straight" o:gfxdata="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" strokecolor="#4472c4 [3204]" strokeweight="2.25pt">
-                  <v:stroke joinstyle="miter"/>
-                </v:line>
-                <v:line id="Rechte verbindingslijn 8" o:spid="_x0000_s1028" style="position:absolute;rotation:180;flip:y;visibility:visible;mso-wrap-style:square" from="190,39305" to="64198,39305" o:connectortype="straight" o:gfxdata="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" strokecolor="#ed7d31 [3205]" strokeweight="2.25pt">
-                  <v:stroke joinstyle="miter"/>
-                </v:line>
-                <w10:wrap anchorx="page"/>
-              </v:group>
-            </w:pict>
-          </mc:Fallback>
-        </mc:AlternateContent>
-      </w:r>
-    </w:p>
-    <w:bookmarkEnd w:id="1"/>
-    <w:p>
-      <w:pPr>
-        <w:pStyle w:val="Titel"/>
+    </w:p>
+    <w:bookmarkEnd w:id="0"/>
+    <w:p>
+      <w:pPr>
+        <w:pStyle w:val="Title"/>
         <w:jc w:val="both"/>
         <w:rPr>
           <w:color w:val="005BE7"/>
@@ -1744,7 +1619,7 @@
     </w:p>
     <w:p>
       <w:pPr>
-        <w:pStyle w:val="Titel"/>
+        <w:pStyle w:val="Title"/>
         <w:jc w:val="both"/>
         <w:rPr>
           <w:color w:val="005BE7"/>
@@ -1779,12 +1654,10 @@
         </w:p>
         <w:p>
           <w:pPr>
-            <w:pStyle w:val="Inhopg1"/>
+            <w:pStyle w:val="TOC1"/>
             <w:tabs>
-              <w:tab w:val="left" w:pos="440"/>
               <w:tab w:val="right" w:leader="dot" w:pos="9060"/>
             </w:tabs>
-            <w:jc w:val="both"/>
             <w:rPr>
               <w:rFonts w:eastAsiaTheme="minorEastAsia"/>
               <w:noProof/>
@@ -1800,41 +1673,13 @@
           <w:r>
             <w:fldChar w:fldCharType="separate"/>
           </w:r>
-          <w:hyperlink w:anchor="_Toc86841659" w:history="1">
+          <w:hyperlink w:anchor="_Toc104546264" w:history="1">
             <w:r>
               <w:rPr>
                 <w:rStyle w:val="Hyperlink"/>
-                <w:b/>
-                <w:bCs/>
                 <w:noProof/>
               </w:rPr>
-              <w:t>1.</w:t>
-            </w:r>
-            <w:r>
-              <w:rPr>
-                <w:rFonts w:eastAsiaTheme="minorEastAsia"/>
-                <w:noProof/>
-                <w:lang w:eastAsia="nl-NL"/>
-              </w:rPr>
-              <w:tab/>
-            </w:r>
-            <w:r>
-              <w:rPr>
-                <w:rStyle w:val="Hyperlink"/>
-                <w:b/>
-                <w:bCs/>
-                <w:noProof/>
-              </w:rPr>
-              <w:t>Install</w:t>
-            </w:r>
-            <w:r>
-              <w:rPr>
-                <w:rStyle w:val="Hyperlink"/>
-                <w:b/>
-                <w:bCs/>
-                <w:noProof/>
-              </w:rPr>
-              <w:t>atie</w:t>
+              <w:t>1 Installatie in QGIS</w:t>
             </w:r>
             <w:r>
               <w:rPr>
@@ -1848,50 +1693,63 @@
                 <w:noProof/>
                 <w:webHidden/>
               </w:rPr>
+              <w:fldChar w:fldCharType="begin"/>
+            </w:r>
+            <w:r>
+              <w:rPr>
+                <w:noProof/>
+                <w:webHidden/>
+              </w:rPr>
+              <w:instrText xml:space="preserve"> PAGEREF _Toc104546264 \h </w:instrText>
+            </w:r>
+            <w:r>
+              <w:rPr>
+                <w:noProof/>
+                <w:webHidden/>
+              </w:rPr>
+            </w:r>
+            <w:r>
+              <w:rPr>
+                <w:noProof/>
+                <w:webHidden/>
+              </w:rPr>
+              <w:fldChar w:fldCharType="separate"/>
+            </w:r>
+            <w:r>
+              <w:rPr>
+                <w:noProof/>
+                <w:webHidden/>
+              </w:rPr>
               <w:t>3</w:t>
+            </w:r>
+            <w:r>
+              <w:rPr>
+                <w:noProof/>
+                <w:webHidden/>
+              </w:rPr>
+              <w:fldChar w:fldCharType="end"/>
             </w:r>
           </w:hyperlink>
         </w:p>
         <w:p>
           <w:pPr>
-            <w:pStyle w:val="Inhopg1"/>
+            <w:pStyle w:val="TOC1"/>
             <w:tabs>
-              <w:tab w:val="left" w:pos="440"/>
               <w:tab w:val="right" w:leader="dot" w:pos="9060"/>
             </w:tabs>
-            <w:jc w:val="both"/>
             <w:rPr>
               <w:rFonts w:eastAsiaTheme="minorEastAsia"/>
               <w:noProof/>
               <w:lang w:eastAsia="nl-NL"/>
             </w:rPr>
           </w:pPr>
-          <w:hyperlink w:anchor="_Toc86841660" w:history="1">
+          <w:hyperlink w:anchor="_Toc104546265" w:history="1">
             <w:r>
               <w:rPr>
                 <w:rStyle w:val="Hyperlink"/>
-                <w:b/>
-                <w:bCs/>
                 <w:noProof/>
               </w:rPr>
-              <w:t>2.</w:t>
-            </w:r>
-            <w:r>
-              <w:rPr>
-                <w:rFonts w:eastAsiaTheme="minorEastAsia"/>
-                <w:noProof/>
-                <w:lang w:eastAsia="nl-NL"/>
-              </w:rPr>
-              <w:tab/>
-            </w:r>
-            <w:r>
-              <w:rPr>
-                <w:rStyle w:val="Hyperlink"/>
-                <w:b/>
-                <w:bCs/>
-                <w:noProof/>
-              </w:rPr>
-              <w:t>Benodigde data ophalen</w:t>
+              <w:t>2 Benodigde data ophalen</w:t>
             </w:r>
             <w:r>
               <w:rPr>
@@ -1905,74 +1763,63 @@
                 <w:noProof/>
                 <w:webHidden/>
               </w:rPr>
+              <w:fldChar w:fldCharType="begin"/>
+            </w:r>
+            <w:r>
+              <w:rPr>
+                <w:noProof/>
+                <w:webHidden/>
+              </w:rPr>
+              <w:instrText xml:space="preserve"> PAGEREF _Toc104546265 \h </w:instrText>
+            </w:r>
+            <w:r>
+              <w:rPr>
+                <w:noProof/>
+                <w:webHidden/>
+              </w:rPr>
+            </w:r>
+            <w:r>
+              <w:rPr>
+                <w:noProof/>
+                <w:webHidden/>
+              </w:rPr>
+              <w:fldChar w:fldCharType="separate"/>
+            </w:r>
+            <w:r>
+              <w:rPr>
+                <w:noProof/>
+                <w:webHidden/>
+              </w:rPr>
               <w:t>5</w:t>
+            </w:r>
+            <w:r>
+              <w:rPr>
+                <w:noProof/>
+                <w:webHidden/>
+              </w:rPr>
+              <w:fldChar w:fldCharType="end"/>
             </w:r>
           </w:hyperlink>
         </w:p>
         <w:p>
           <w:pPr>
-            <w:pStyle w:val="Inhopg1"/>
+            <w:pStyle w:val="TOC2"/>
             <w:tabs>
-              <w:tab w:val="left" w:pos="660"/>
               <w:tab w:val="right" w:leader="dot" w:pos="9060"/>
             </w:tabs>
-            <w:jc w:val="both"/>
             <w:rPr>
               <w:rFonts w:eastAsiaTheme="minorEastAsia"/>
               <w:noProof/>
               <w:lang w:eastAsia="nl-NL"/>
             </w:rPr>
           </w:pPr>
-          <w:r>
-            <w:rPr>
-              <w:noProof/>
-            </w:rPr>
-            <w:tab/>
-          </w:r>
-          <w:hyperlink w:anchor="_Toc86841661" w:history="1">
+          <w:hyperlink w:anchor="_Toc104546266" w:history="1">
             <w:r>
               <w:rPr>
                 <w:rStyle w:val="Hyperlink"/>
-                <w:b/>
-                <w:bCs/>
                 <w:noProof/>
               </w:rPr>
-              <w:t>2.1</w:t>
-            </w:r>
-            <w:r>
-              <w:rPr>
-                <w:rFonts w:eastAsiaTheme="minorEastAsia"/>
-                <w:noProof/>
-                <w:lang w:eastAsia="nl-NL"/>
-              </w:rPr>
-              <w:t xml:space="preserve"> </w:t>
-            </w:r>
-            <w:r>
-              <w:rPr>
-                <w:rStyle w:val="Hyperlink"/>
-                <w:b/>
-                <w:bCs/>
-                <w:noProof/>
-              </w:rPr>
-              <w:t>BGT</w:t>
-            </w:r>
-            <w:r>
-              <w:rPr>
-                <w:rStyle w:val="Hyperlink"/>
-                <w:b/>
-                <w:bCs/>
-                <w:noProof/>
-              </w:rPr>
-              <w:t>-data</w:t>
-            </w:r>
-            <w:r>
-              <w:rPr>
-                <w:rStyle w:val="Hyperlink"/>
-                <w:b/>
-                <w:bCs/>
-                <w:noProof/>
-              </w:rPr>
-              <w:t xml:space="preserve"> ophalen</w:t>
+              <w:t>2.1 BGT-data ophalen</w:t>
             </w:r>
             <w:r>
               <w:rPr>
@@ -1986,56 +1833,63 @@
                 <w:noProof/>
                 <w:webHidden/>
               </w:rPr>
+              <w:fldChar w:fldCharType="begin"/>
+            </w:r>
+            <w:r>
+              <w:rPr>
+                <w:noProof/>
+                <w:webHidden/>
+              </w:rPr>
+              <w:instrText xml:space="preserve"> PAGEREF _Toc104546266 \h </w:instrText>
+            </w:r>
+            <w:r>
+              <w:rPr>
+                <w:noProof/>
+                <w:webHidden/>
+              </w:rPr>
+            </w:r>
+            <w:r>
+              <w:rPr>
+                <w:noProof/>
+                <w:webHidden/>
+              </w:rPr>
+              <w:fldChar w:fldCharType="separate"/>
+            </w:r>
+            <w:r>
+              <w:rPr>
+                <w:noProof/>
+                <w:webHidden/>
+              </w:rPr>
               <w:t>5</w:t>
+            </w:r>
+            <w:r>
+              <w:rPr>
+                <w:noProof/>
+                <w:webHidden/>
+              </w:rPr>
+              <w:fldChar w:fldCharType="end"/>
             </w:r>
           </w:hyperlink>
         </w:p>
         <w:p>
           <w:pPr>
-            <w:pStyle w:val="Inhopg1"/>
+            <w:pStyle w:val="TOC2"/>
             <w:tabs>
-              <w:tab w:val="left" w:pos="660"/>
               <w:tab w:val="right" w:leader="dot" w:pos="9060"/>
             </w:tabs>
-            <w:jc w:val="both"/>
             <w:rPr>
               <w:rFonts w:eastAsiaTheme="minorEastAsia"/>
               <w:noProof/>
               <w:lang w:eastAsia="nl-NL"/>
             </w:rPr>
           </w:pPr>
-          <w:r>
-            <w:rPr>
-              <w:noProof/>
-            </w:rPr>
-            <w:tab/>
-          </w:r>
-          <w:hyperlink w:anchor="_Toc86841662" w:history="1">
+          <w:hyperlink w:anchor="_Toc104546267" w:history="1">
             <w:r>
               <w:rPr>
                 <w:rStyle w:val="Hyperlink"/>
-                <w:b/>
-                <w:bCs/>
                 <w:noProof/>
               </w:rPr>
-              <w:t>2.2</w:t>
-            </w:r>
-            <w:r>
-              <w:rPr>
-                <w:rFonts w:eastAsiaTheme="minorEastAsia"/>
-                <w:noProof/>
-                <w:lang w:eastAsia="nl-NL"/>
-              </w:rPr>
-              <w:t xml:space="preserve"> </w:t>
-            </w:r>
-            <w:r>
-              <w:rPr>
-                <w:rStyle w:val="Hyperlink"/>
-                <w:b/>
-                <w:bCs/>
-                <w:noProof/>
-              </w:rPr>
-              <w:t>GWSW-data ophalen</w:t>
+              <w:t>2.2 GWSW-data ophalen</w:t>
             </w:r>
             <w:r>
               <w:rPr>
@@ -2049,74 +1903,63 @@
                 <w:noProof/>
                 <w:webHidden/>
               </w:rPr>
+              <w:fldChar w:fldCharType="begin"/>
+            </w:r>
+            <w:r>
+              <w:rPr>
+                <w:noProof/>
+                <w:webHidden/>
+              </w:rPr>
+              <w:instrText xml:space="preserve"> PAGEREF _Toc104546267 \h </w:instrText>
+            </w:r>
+            <w:r>
+              <w:rPr>
+                <w:noProof/>
+                <w:webHidden/>
+              </w:rPr>
+            </w:r>
+            <w:r>
+              <w:rPr>
+                <w:noProof/>
+                <w:webHidden/>
+              </w:rPr>
+              <w:fldChar w:fldCharType="separate"/>
+            </w:r>
+            <w:r>
+              <w:rPr>
+                <w:noProof/>
+                <w:webHidden/>
+              </w:rPr>
               <w:t>5</w:t>
+            </w:r>
+            <w:r>
+              <w:rPr>
+                <w:noProof/>
+                <w:webHidden/>
+              </w:rPr>
+              <w:fldChar w:fldCharType="end"/>
             </w:r>
           </w:hyperlink>
         </w:p>
         <w:p>
           <w:pPr>
-            <w:pStyle w:val="Inhopg1"/>
+            <w:pStyle w:val="TOC2"/>
             <w:tabs>
-              <w:tab w:val="left" w:pos="660"/>
               <w:tab w:val="right" w:leader="dot" w:pos="9060"/>
             </w:tabs>
-            <w:jc w:val="both"/>
             <w:rPr>
               <w:rFonts w:eastAsiaTheme="minorEastAsia"/>
               <w:noProof/>
               <w:lang w:eastAsia="nl-NL"/>
             </w:rPr>
           </w:pPr>
-          <w:r>
-            <w:rPr>
-              <w:noProof/>
-            </w:rPr>
-            <w:tab/>
-          </w:r>
-          <w:hyperlink w:anchor="_Toc86841663" w:history="1">
+          <w:hyperlink w:anchor="_Toc104546268" w:history="1">
             <w:r>
               <w:rPr>
                 <w:rStyle w:val="Hyperlink"/>
-                <w:b/>
-                <w:bCs/>
                 <w:noProof/>
               </w:rPr>
-              <w:t>2.3</w:t>
-            </w:r>
-            <w:r>
-              <w:rPr>
-                <w:rFonts w:eastAsiaTheme="minorEastAsia"/>
-                <w:noProof/>
-                <w:lang w:eastAsia="nl-NL"/>
-              </w:rPr>
-              <w:t xml:space="preserve"> </w:t>
-            </w:r>
-            <w:r>
-              <w:rPr>
-                <w:rStyle w:val="Hyperlink"/>
-                <w:b/>
-                <w:bCs/>
-                <w:noProof/>
-              </w:rPr>
-              <w:t>BAG</w:t>
-            </w:r>
-            <w:r>
-              <w:rPr>
-                <w:rStyle w:val="Hyperlink"/>
-                <w:b/>
-                <w:bCs/>
-                <w:noProof/>
-              </w:rPr>
-              <w:t>-data</w:t>
-            </w:r>
-            <w:r>
-              <w:rPr>
-                <w:rStyle w:val="Hyperlink"/>
-                <w:b/>
-                <w:bCs/>
-                <w:noProof/>
-              </w:rPr>
-              <w:t xml:space="preserve"> ophalen</w:t>
+              <w:t>2.3 BAG-data ophalen</w:t>
             </w:r>
             <w:r>
               <w:rPr>
@@ -2130,52 +1973,63 @@
                 <w:noProof/>
                 <w:webHidden/>
               </w:rPr>
+              <w:fldChar w:fldCharType="begin"/>
+            </w:r>
+            <w:r>
+              <w:rPr>
+                <w:noProof/>
+                <w:webHidden/>
+              </w:rPr>
+              <w:instrText xml:space="preserve"> PAGEREF _Toc104546268 \h </w:instrText>
+            </w:r>
+            <w:r>
+              <w:rPr>
+                <w:noProof/>
+                <w:webHidden/>
+              </w:rPr>
+            </w:r>
+            <w:r>
+              <w:rPr>
+                <w:noProof/>
+                <w:webHidden/>
+              </w:rPr>
+              <w:fldChar w:fldCharType="separate"/>
+            </w:r>
+            <w:r>
+              <w:rPr>
+                <w:noProof/>
+                <w:webHidden/>
+              </w:rPr>
               <w:t>6</w:t>
+            </w:r>
+            <w:r>
+              <w:rPr>
+                <w:noProof/>
+                <w:webHidden/>
+              </w:rPr>
+              <w:fldChar w:fldCharType="end"/>
             </w:r>
           </w:hyperlink>
         </w:p>
         <w:p>
           <w:pPr>
-            <w:pStyle w:val="Inhopg1"/>
+            <w:pStyle w:val="TOC1"/>
             <w:tabs>
-              <w:tab w:val="left" w:pos="440"/>
               <w:tab w:val="right" w:leader="dot" w:pos="9060"/>
             </w:tabs>
-            <w:jc w:val="both"/>
             <w:rPr>
               <w:rFonts w:eastAsiaTheme="minorEastAsia"/>
               <w:noProof/>
               <w:lang w:eastAsia="nl-NL"/>
             </w:rPr>
           </w:pPr>
-          <w:hyperlink w:anchor="_Toc86841665" w:history="1">
+          <w:hyperlink w:anchor="_Toc104546269" w:history="1">
             <w:r>
               <w:rPr>
                 <w:rStyle w:val="Hyperlink"/>
-                <w:rFonts w:cstheme="majorHAnsi"/>
-                <w:b/>
-                <w:bCs/>
                 <w:noProof/>
               </w:rPr>
-              <w:t>3.</w:t>
-            </w:r>
-            <w:r>
-              <w:rPr>
-                <w:rFonts w:eastAsiaTheme="minorEastAsia"/>
-                <w:noProof/>
-                <w:lang w:eastAsia="nl-NL"/>
-              </w:rPr>
-              <w:tab/>
-            </w:r>
-            <w:r>
-              <w:rPr>
-                <w:rStyle w:val="Hyperlink"/>
-                <w:rFonts w:cstheme="majorHAnsi"/>
-                <w:b/>
-                <w:bCs/>
-                <w:noProof/>
-              </w:rPr>
-              <w:t>BGT Inlooptool draaien</w:t>
+              <w:t>3 BGT Inlooptool draaien</w:t>
             </w:r>
             <w:r>
               <w:rPr>
@@ -2196,7 +2050,7 @@
                 <w:noProof/>
                 <w:webHidden/>
               </w:rPr>
-              <w:instrText xml:space="preserve"> PAGEREF _Toc86841665 \h </w:instrText>
+              <w:instrText xml:space="preserve"> PAGEREF _Toc104546269 \h </w:instrText>
             </w:r>
             <w:r>
               <w:rPr>
@@ -2229,310 +2083,23 @@
         </w:p>
         <w:p>
           <w:pPr>
-            <w:pStyle w:val="Inhopg1"/>
-            <w:tabs>
-              <w:tab w:val="left" w:pos="660"/>
-              <w:tab w:val="right" w:leader="dot" w:pos="9060"/>
-            </w:tabs>
-            <w:jc w:val="both"/>
-            <w:rPr>
-              <w:noProof/>
-            </w:rPr>
-          </w:pPr>
-          <w:r>
-            <w:rPr>
-              <w:noProof/>
-            </w:rPr>
-            <w:tab/>
-          </w:r>
-          <w:hyperlink w:anchor="_Toc86841666" w:history="1">
-            <w:r>
-              <w:rPr>
-                <w:rStyle w:val="Hyperlink"/>
-                <w:b/>
-                <w:bCs/>
-                <w:noProof/>
-              </w:rPr>
-              <w:t>3.1</w:t>
-            </w:r>
-            <w:r>
-              <w:rPr>
-                <w:rFonts w:eastAsiaTheme="minorEastAsia"/>
-                <w:noProof/>
-                <w:lang w:eastAsia="nl-NL"/>
-              </w:rPr>
-              <w:t xml:space="preserve"> </w:t>
-            </w:r>
-            <w:r>
-              <w:rPr>
-                <w:rStyle w:val="Hyperlink"/>
-                <w:b/>
-                <w:bCs/>
-                <w:noProof/>
-              </w:rPr>
-              <w:t>Start</w:t>
-            </w:r>
-            <w:r>
-              <w:rPr>
-                <w:rStyle w:val="Hyperlink"/>
-                <w:b/>
-                <w:bCs/>
-                <w:noProof/>
-              </w:rPr>
-              <w:t xml:space="preserve"> BGT Inlooptool</w:t>
-            </w:r>
-            <w:r>
-              <w:rPr>
-                <w:noProof/>
-                <w:webHidden/>
-              </w:rPr>
-              <w:tab/>
-            </w:r>
-            <w:r>
-              <w:rPr>
-                <w:noProof/>
-                <w:webHidden/>
-              </w:rPr>
-              <w:t>9</w:t>
-            </w:r>
-          </w:hyperlink>
-        </w:p>
-        <w:p>
-          <w:pPr>
-            <w:pStyle w:val="Inhopg1"/>
-            <w:tabs>
-              <w:tab w:val="left" w:pos="660"/>
-              <w:tab w:val="right" w:leader="dot" w:pos="9060"/>
-            </w:tabs>
-            <w:jc w:val="both"/>
-            <w:rPr>
-              <w:noProof/>
-            </w:rPr>
-          </w:pPr>
-          <w:r>
-            <w:rPr>
-              <w:noProof/>
-            </w:rPr>
-            <w:tab/>
-          </w:r>
-          <w:hyperlink w:anchor="_Toc86841666" w:history="1">
-            <w:r>
-              <w:rPr>
-                <w:rStyle w:val="Hyperlink"/>
-                <w:b/>
-                <w:bCs/>
-                <w:noProof/>
-              </w:rPr>
-              <w:t>3.</w:t>
-            </w:r>
-            <w:r>
-              <w:rPr>
-                <w:rStyle w:val="Hyperlink"/>
-                <w:b/>
-                <w:bCs/>
-                <w:noProof/>
-              </w:rPr>
-              <w:t>2</w:t>
-            </w:r>
-            <w:r>
-              <w:rPr>
-                <w:rFonts w:eastAsiaTheme="minorEastAsia"/>
-                <w:noProof/>
-                <w:lang w:eastAsia="nl-NL"/>
-              </w:rPr>
-              <w:t xml:space="preserve"> </w:t>
-            </w:r>
-            <w:r>
-              <w:rPr>
-                <w:rStyle w:val="Hyperlink"/>
-                <w:b/>
-                <w:bCs/>
-                <w:noProof/>
-              </w:rPr>
-              <w:t>Instellingen BGT Inlooptool</w:t>
-            </w:r>
-            <w:r>
-              <w:rPr>
-                <w:noProof/>
-                <w:webHidden/>
-              </w:rPr>
-              <w:tab/>
-            </w:r>
-            <w:r>
-              <w:rPr>
-                <w:noProof/>
-                <w:webHidden/>
-              </w:rPr>
-              <w:fldChar w:fldCharType="begin"/>
-            </w:r>
-            <w:r>
-              <w:rPr>
-                <w:noProof/>
-                <w:webHidden/>
-              </w:rPr>
-              <w:instrText xml:space="preserve"> PAGEREF _Toc86841666 \h </w:instrText>
-            </w:r>
-            <w:r>
-              <w:rPr>
-                <w:noProof/>
-                <w:webHidden/>
-              </w:rPr>
-            </w:r>
-            <w:r>
-              <w:rPr>
-                <w:noProof/>
-                <w:webHidden/>
-              </w:rPr>
-              <w:fldChar w:fldCharType="separate"/>
-            </w:r>
-            <w:r>
-              <w:rPr>
-                <w:noProof/>
-                <w:webHidden/>
-              </w:rPr>
-              <w:t>10</w:t>
-            </w:r>
-            <w:r>
-              <w:rPr>
-                <w:noProof/>
-                <w:webHidden/>
-              </w:rPr>
-              <w:fldChar w:fldCharType="end"/>
-            </w:r>
-          </w:hyperlink>
-        </w:p>
-        <w:p>
-          <w:pPr>
-            <w:pStyle w:val="Inhopg1"/>
-            <w:tabs>
-              <w:tab w:val="left" w:pos="660"/>
-              <w:tab w:val="right" w:leader="dot" w:pos="9060"/>
-            </w:tabs>
-            <w:jc w:val="both"/>
-            <w:rPr>
-              <w:noProof/>
-            </w:rPr>
-          </w:pPr>
-          <w:r>
-            <w:rPr>
-              <w:noProof/>
-            </w:rPr>
-            <w:tab/>
-          </w:r>
-          <w:hyperlink w:anchor="_Toc86841667" w:history="1">
-            <w:r>
-              <w:rPr>
-                <w:rStyle w:val="Hyperlink"/>
-                <w:b/>
-                <w:bCs/>
-                <w:noProof/>
-              </w:rPr>
-              <w:t>3.</w:t>
-            </w:r>
-            <w:r>
-              <w:rPr>
-                <w:rStyle w:val="Hyperlink"/>
-                <w:b/>
-                <w:bCs/>
-                <w:noProof/>
-              </w:rPr>
-              <w:t>3</w:t>
-            </w:r>
-            <w:r>
-              <w:rPr>
-                <w:rFonts w:eastAsiaTheme="minorEastAsia"/>
-                <w:noProof/>
-                <w:lang w:eastAsia="nl-NL"/>
-              </w:rPr>
-              <w:t xml:space="preserve"> </w:t>
-            </w:r>
-            <w:r>
-              <w:rPr>
-                <w:rStyle w:val="Hyperlink"/>
-                <w:b/>
-                <w:bCs/>
-                <w:noProof/>
-              </w:rPr>
-              <w:t>Resultaat BGT Inlooptool</w:t>
-            </w:r>
-            <w:r>
-              <w:rPr>
-                <w:noProof/>
-                <w:webHidden/>
-              </w:rPr>
-              <w:tab/>
-            </w:r>
-            <w:r>
-              <w:rPr>
-                <w:noProof/>
-                <w:webHidden/>
-              </w:rPr>
-              <w:fldChar w:fldCharType="begin"/>
-            </w:r>
-            <w:r>
-              <w:rPr>
-                <w:noProof/>
-                <w:webHidden/>
-              </w:rPr>
-              <w:instrText xml:space="preserve"> PAGEREF _Toc86841667 \h </w:instrText>
-            </w:r>
-            <w:r>
-              <w:rPr>
-                <w:noProof/>
-                <w:webHidden/>
-              </w:rPr>
-            </w:r>
-            <w:r>
-              <w:rPr>
-                <w:noProof/>
-                <w:webHidden/>
-              </w:rPr>
-              <w:fldChar w:fldCharType="separate"/>
-            </w:r>
-            <w:r>
-              <w:rPr>
-                <w:noProof/>
-                <w:webHidden/>
-              </w:rPr>
-              <w:t>11</w:t>
-            </w:r>
-            <w:r>
-              <w:rPr>
-                <w:noProof/>
-                <w:webHidden/>
-              </w:rPr>
-              <w:fldChar w:fldCharType="end"/>
-            </w:r>
-          </w:hyperlink>
-        </w:p>
-        <w:p>
-          <w:pPr>
-            <w:pStyle w:val="Inhopg1"/>
+            <w:pStyle w:val="TOC2"/>
             <w:tabs>
               <w:tab w:val="right" w:leader="dot" w:pos="9060"/>
             </w:tabs>
-            <w:jc w:val="both"/>
             <w:rPr>
               <w:rFonts w:eastAsiaTheme="minorEastAsia"/>
               <w:noProof/>
               <w:lang w:eastAsia="nl-NL"/>
             </w:rPr>
           </w:pPr>
-          <w:r>
-            <w:rPr>
-              <w:noProof/>
-            </w:rPr>
-            <w:br/>
-          </w:r>
-          <w:hyperlink w:anchor="_Toc86841668" w:history="1">
+          <w:hyperlink w:anchor="_Toc104546270" w:history="1">
             <w:r>
               <w:rPr>
                 <w:rStyle w:val="Hyperlink"/>
-                <w:b/>
-                <w:bCs/>
                 <w:noProof/>
               </w:rPr>
-              <w:t>Bijlage 1 Stroomdiagram</w:t>
+              <w:t>3.1 Start BGT Inlooptool</w:t>
             </w:r>
             <w:r>
               <w:rPr>
@@ -2553,7 +2120,287 @@
                 <w:noProof/>
                 <w:webHidden/>
               </w:rPr>
-              <w:instrText xml:space="preserve"> PAGEREF _Toc86841668 \h </w:instrText>
+              <w:instrText xml:space="preserve"> PAGEREF _Toc104546270 \h </w:instrText>
+            </w:r>
+            <w:r>
+              <w:rPr>
+                <w:noProof/>
+                <w:webHidden/>
+              </w:rPr>
+            </w:r>
+            <w:r>
+              <w:rPr>
+                <w:noProof/>
+                <w:webHidden/>
+              </w:rPr>
+              <w:fldChar w:fldCharType="separate"/>
+            </w:r>
+            <w:r>
+              <w:rPr>
+                <w:noProof/>
+                <w:webHidden/>
+              </w:rPr>
+              <w:t>9</w:t>
+            </w:r>
+            <w:r>
+              <w:rPr>
+                <w:noProof/>
+                <w:webHidden/>
+              </w:rPr>
+              <w:fldChar w:fldCharType="end"/>
+            </w:r>
+          </w:hyperlink>
+        </w:p>
+        <w:p>
+          <w:pPr>
+            <w:pStyle w:val="TOC2"/>
+            <w:tabs>
+              <w:tab w:val="right" w:leader="dot" w:pos="9060"/>
+            </w:tabs>
+            <w:rPr>
+              <w:rFonts w:eastAsiaTheme="minorEastAsia"/>
+              <w:noProof/>
+              <w:lang w:eastAsia="nl-NL"/>
+            </w:rPr>
+          </w:pPr>
+          <w:hyperlink w:anchor="_Toc104546271" w:history="1">
+            <w:r>
+              <w:rPr>
+                <w:rStyle w:val="Hyperlink"/>
+                <w:noProof/>
+              </w:rPr>
+              <w:t>3.1 Instellingen BGT-inlooptool</w:t>
+            </w:r>
+            <w:r>
+              <w:rPr>
+                <w:noProof/>
+                <w:webHidden/>
+              </w:rPr>
+              <w:tab/>
+            </w:r>
+            <w:r>
+              <w:rPr>
+                <w:noProof/>
+                <w:webHidden/>
+              </w:rPr>
+              <w:fldChar w:fldCharType="begin"/>
+            </w:r>
+            <w:r>
+              <w:rPr>
+                <w:noProof/>
+                <w:webHidden/>
+              </w:rPr>
+              <w:instrText xml:space="preserve"> PAGEREF _Toc104546271 \h </w:instrText>
+            </w:r>
+            <w:r>
+              <w:rPr>
+                <w:noProof/>
+                <w:webHidden/>
+              </w:rPr>
+            </w:r>
+            <w:r>
+              <w:rPr>
+                <w:noProof/>
+                <w:webHidden/>
+              </w:rPr>
+              <w:fldChar w:fldCharType="separate"/>
+            </w:r>
+            <w:r>
+              <w:rPr>
+                <w:noProof/>
+                <w:webHidden/>
+              </w:rPr>
+              <w:t>10</w:t>
+            </w:r>
+            <w:r>
+              <w:rPr>
+                <w:noProof/>
+                <w:webHidden/>
+              </w:rPr>
+              <w:fldChar w:fldCharType="end"/>
+            </w:r>
+          </w:hyperlink>
+        </w:p>
+        <w:p>
+          <w:pPr>
+            <w:pStyle w:val="TOC2"/>
+            <w:tabs>
+              <w:tab w:val="right" w:leader="dot" w:pos="9060"/>
+            </w:tabs>
+            <w:rPr>
+              <w:rFonts w:eastAsiaTheme="minorEastAsia"/>
+              <w:noProof/>
+              <w:lang w:eastAsia="nl-NL"/>
+            </w:rPr>
+          </w:pPr>
+          <w:hyperlink w:anchor="_Toc104546272" w:history="1">
+            <w:r>
+              <w:rPr>
+                <w:rStyle w:val="Hyperlink"/>
+                <w:noProof/>
+              </w:rPr>
+              <w:t>3.2 Resultaat BGT Inlooptool</w:t>
+            </w:r>
+            <w:r>
+              <w:rPr>
+                <w:noProof/>
+                <w:webHidden/>
+              </w:rPr>
+              <w:tab/>
+            </w:r>
+            <w:r>
+              <w:rPr>
+                <w:noProof/>
+                <w:webHidden/>
+              </w:rPr>
+              <w:fldChar w:fldCharType="begin"/>
+            </w:r>
+            <w:r>
+              <w:rPr>
+                <w:noProof/>
+                <w:webHidden/>
+              </w:rPr>
+              <w:instrText xml:space="preserve"> PAGEREF _Toc104546272 \h </w:instrText>
+            </w:r>
+            <w:r>
+              <w:rPr>
+                <w:noProof/>
+                <w:webHidden/>
+              </w:rPr>
+            </w:r>
+            <w:r>
+              <w:rPr>
+                <w:noProof/>
+                <w:webHidden/>
+              </w:rPr>
+              <w:fldChar w:fldCharType="separate"/>
+            </w:r>
+            <w:r>
+              <w:rPr>
+                <w:noProof/>
+                <w:webHidden/>
+              </w:rPr>
+              <w:t>11</w:t>
+            </w:r>
+            <w:r>
+              <w:rPr>
+                <w:noProof/>
+                <w:webHidden/>
+              </w:rPr>
+              <w:fldChar w:fldCharType="end"/>
+            </w:r>
+          </w:hyperlink>
+        </w:p>
+        <w:p>
+          <w:pPr>
+            <w:pStyle w:val="TOC2"/>
+            <w:tabs>
+              <w:tab w:val="right" w:leader="dot" w:pos="9060"/>
+            </w:tabs>
+            <w:rPr>
+              <w:rFonts w:eastAsiaTheme="minorEastAsia"/>
+              <w:noProof/>
+              <w:lang w:eastAsia="nl-NL"/>
+            </w:rPr>
+          </w:pPr>
+          <w:hyperlink w:anchor="_Toc104546273" w:history="1">
+            <w:r>
+              <w:rPr>
+                <w:rStyle w:val="Hyperlink"/>
+                <w:noProof/>
+              </w:rPr>
+              <w:t>3.4 Known issues</w:t>
+            </w:r>
+            <w:r>
+              <w:rPr>
+                <w:noProof/>
+                <w:webHidden/>
+              </w:rPr>
+              <w:tab/>
+            </w:r>
+            <w:r>
+              <w:rPr>
+                <w:noProof/>
+                <w:webHidden/>
+              </w:rPr>
+              <w:fldChar w:fldCharType="begin"/>
+            </w:r>
+            <w:r>
+              <w:rPr>
+                <w:noProof/>
+                <w:webHidden/>
+              </w:rPr>
+              <w:instrText xml:space="preserve"> PAGEREF _Toc104546273 \h </w:instrText>
+            </w:r>
+            <w:r>
+              <w:rPr>
+                <w:noProof/>
+                <w:webHidden/>
+              </w:rPr>
+            </w:r>
+            <w:r>
+              <w:rPr>
+                <w:noProof/>
+                <w:webHidden/>
+              </w:rPr>
+              <w:fldChar w:fldCharType="separate"/>
+            </w:r>
+            <w:r>
+              <w:rPr>
+                <w:noProof/>
+                <w:webHidden/>
+              </w:rPr>
+              <w:t>12</w:t>
+            </w:r>
+            <w:r>
+              <w:rPr>
+                <w:noProof/>
+                <w:webHidden/>
+              </w:rPr>
+              <w:fldChar w:fldCharType="end"/>
+            </w:r>
+          </w:hyperlink>
+        </w:p>
+        <w:p>
+          <w:pPr>
+            <w:pStyle w:val="TOC1"/>
+            <w:tabs>
+              <w:tab w:val="right" w:leader="dot" w:pos="9060"/>
+            </w:tabs>
+            <w:rPr>
+              <w:rFonts w:eastAsiaTheme="minorEastAsia"/>
+              <w:noProof/>
+              <w:lang w:eastAsia="nl-NL"/>
+            </w:rPr>
+          </w:pPr>
+          <w:hyperlink w:anchor="_Toc104546274" w:history="1">
+            <w:r>
+              <w:rPr>
+                <w:rStyle w:val="Hyperlink"/>
+                <w:noProof/>
+              </w:rPr>
+              <w:t>Bijlage Stroomdiagram</w:t>
+            </w:r>
+            <w:r>
+              <w:rPr>
+                <w:noProof/>
+                <w:webHidden/>
+              </w:rPr>
+              <w:tab/>
+            </w:r>
+            <w:r>
+              <w:rPr>
+                <w:noProof/>
+                <w:webHidden/>
+              </w:rPr>
+              <w:fldChar w:fldCharType="begin"/>
+            </w:r>
+            <w:r>
+              <w:rPr>
+                <w:noProof/>
+                <w:webHidden/>
+              </w:rPr>
+              <w:instrText xml:space="preserve"> PAGEREF _Toc104546274 \h </w:instrText>
             </w:r>
             <w:r>
               <w:rPr>
@@ -2612,131 +2459,6 @@
         </w:rPr>
       </w:pPr>
       <w:r>
-        <w:rPr>
-          <w:noProof/>
-        </w:rPr>
-        <mc:AlternateContent>
-          <mc:Choice Requires="wpg">
-            <w:drawing>
-              <wp:anchor distT="0" distB="0" distL="114300" distR="114300" simplePos="0" relativeHeight="251717632" behindDoc="0" locked="0" layoutInCell="1" allowOverlap="1" wp14:anchorId="46285A6F" wp14:editId="4837DB1C">
-                <wp:simplePos x="0" y="0"/>
-                <wp:positionH relativeFrom="page">
-                  <wp:posOffset>-287020</wp:posOffset>
-                </wp:positionH>
-                <wp:positionV relativeFrom="paragraph">
-                  <wp:posOffset>5142865</wp:posOffset>
-                </wp:positionV>
-                <wp:extent cx="6419850" cy="150259"/>
-                <wp:effectExtent l="0" t="19050" r="19050" b="21590"/>
-                <wp:wrapNone/>
-                <wp:docPr id="152" name="Groep 152"/>
-                <wp:cNvGraphicFramePr/>
-                <a:graphic xmlns:a="http://schemas.openxmlformats.org/drawingml/2006/main">
-                  <a:graphicData uri="http://schemas.microsoft.com/office/word/2010/wordprocessingGroup">
-                    <wpg:wgp>
-                      <wpg:cNvGrpSpPr/>
-                      <wpg:grpSpPr>
-                        <a:xfrm>
-                          <a:off x="0" y="0"/>
-                          <a:ext cx="6419850" cy="150259"/>
-                          <a:chOff x="0" y="3780292"/>
-                          <a:chExt cx="6419850" cy="150264"/>
-                        </a:xfrm>
-                      </wpg:grpSpPr>
-                      <wps:wsp>
-                        <wps:cNvPr id="153" name="Rechte verbindingslijn 153"/>
-                        <wps:cNvCnPr/>
-                        <wps:spPr>
-                          <a:xfrm>
-                            <a:off x="0" y="3780292"/>
-                            <a:ext cx="6419238" cy="0"/>
-                          </a:xfrm>
-                          <a:prstGeom prst="line">
-                            <a:avLst/>
-                          </a:prstGeom>
-                          <a:ln w="28575">
-                            <a:solidFill>
-                              <a:schemeClr val="accent1"/>
-                            </a:solidFill>
-                          </a:ln>
-                        </wps:spPr>
-                        <wps:style>
-                          <a:lnRef idx="1">
-                            <a:schemeClr val="accent1"/>
-                          </a:lnRef>
-                          <a:fillRef idx="0">
-                            <a:schemeClr val="accent1"/>
-                          </a:fillRef>
-                          <a:effectRef idx="0">
-                            <a:schemeClr val="accent1"/>
-                          </a:effectRef>
-                          <a:fontRef idx="minor">
-                            <a:schemeClr val="tx1"/>
-                          </a:fontRef>
-                        </wps:style>
-                        <wps:bodyPr/>
-                      </wps:wsp>
-                      <wps:wsp>
-                        <wps:cNvPr id="154" name="Rechte verbindingslijn 154"/>
-                        <wps:cNvCnPr/>
-                        <wps:spPr>
-                          <a:xfrm rot="10800000" flipV="1">
-                            <a:off x="19050" y="3930556"/>
-                            <a:ext cx="6400800" cy="0"/>
-                          </a:xfrm>
-                          <a:prstGeom prst="line">
-                            <a:avLst/>
-                          </a:prstGeom>
-                          <a:ln w="28575">
-                            <a:solidFill>
-                              <a:schemeClr val="accent2"/>
-                            </a:solidFill>
-                          </a:ln>
-                        </wps:spPr>
-                        <wps:style>
-                          <a:lnRef idx="1">
-                            <a:schemeClr val="accent1"/>
-                          </a:lnRef>
-                          <a:fillRef idx="0">
-                            <a:schemeClr val="accent1"/>
-                          </a:fillRef>
-                          <a:effectRef idx="0">
-                            <a:schemeClr val="accent1"/>
-                          </a:effectRef>
-                          <a:fontRef idx="minor">
-                            <a:schemeClr val="tx1"/>
-                          </a:fontRef>
-                        </wps:style>
-                        <wps:bodyPr/>
-                      </wps:wsp>
-                    </wpg:wgp>
-                  </a:graphicData>
-                </a:graphic>
-                <wp14:sizeRelH relativeFrom="margin">
-                  <wp14:pctWidth>0</wp14:pctWidth>
-                </wp14:sizeRelH>
-                <wp14:sizeRelV relativeFrom="margin">
-                  <wp14:pctHeight>0</wp14:pctHeight>
-                </wp14:sizeRelV>
-              </wp:anchor>
-            </w:drawing>
-          </mc:Choice>
-          <mc:Fallback>
-            <w:pict>
-              <v:group w14:anchorId="1794E12B" id="Groep 152" o:spid="_x0000_s1026" style="position:absolute;margin-left:-22.6pt;margin-top:404.95pt;width:505.5pt;height:11.85pt;z-index:251717632;mso-position-horizontal-relative:page;mso-width-relative:margin;mso-height-relative:margin" coordorigin=",37802" coordsize="64198,1502" o:gfxdata="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">
-                <v:line id="Rechte verbindingslijn 153" o:spid="_x0000_s1027" style="position:absolute;visibility:visible;mso-wrap-style:square" from="0,37802" to="64192,37802" o:connectortype="straight" o:gfxdata="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" strokecolor="#4472c4 [3204]" strokeweight="2.25pt">
-                  <v:stroke joinstyle="miter"/>
-                </v:line>
-                <v:line id="Rechte verbindingslijn 154" o:spid="_x0000_s1028" style="position:absolute;rotation:180;flip:y;visibility:visible;mso-wrap-style:square" from="190,39305" to="64198,39305" o:connectortype="straight" o:gfxdata="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" strokecolor="#ed7d31 [3205]" strokeweight="2.25pt">
-                  <v:stroke joinstyle="miter"/>
-                </v:line>
-                <w10:wrap anchorx="page"/>
-              </v:group>
-            </w:pict>
-          </mc:Fallback>
-        </mc:AlternateContent>
-      </w:r>
-      <w:r>
         <w:br w:type="page"/>
       </w:r>
     </w:p>
@@ -2747,51 +2469,31 @@
     </w:p>
     <w:p>
       <w:pPr>
-        <w:pStyle w:val="Titel"/>
-        <w:jc w:val="both"/>
-        <w:rPr>
-          <w:color w:val="2F5496" w:themeColor="accent1" w:themeShade="BF"/>
-          <w:spacing w:val="0"/>
-          <w:kern w:val="0"/>
-          <w:sz w:val="32"/>
-          <w:szCs w:val="32"/>
-        </w:rPr>
-      </w:pPr>
-      <w:r>
-        <w:rPr>
-          <w:color w:val="005BE7"/>
-        </w:rPr>
+        <w:pStyle w:val="Heading1"/>
+      </w:pPr>
+      <w:bookmarkStart w:id="1" w:name="_Toc104546264"/>
+      <w:r>
         <w:t>1</w:t>
       </w:r>
       <w:r>
-        <w:rPr>
-          <w:color w:val="005BE7"/>
-        </w:rPr>
-        <w:tab/>
+        <w:t xml:space="preserve"> </w:t>
+      </w:r>
+      <w:r>
         <w:t>Install</w:t>
       </w:r>
       <w:bookmarkStart w:id="2" w:name="_Hlk100051183"/>
       <w:r>
-        <w:rPr>
-          <w:color w:val="005BE7"/>
-        </w:rPr>
         <w:t xml:space="preserve">atie </w:t>
       </w:r>
       <w:r>
-        <w:rPr>
-          <w:color w:val="005BE7"/>
-        </w:rPr>
         <w:t xml:space="preserve">in </w:t>
       </w:r>
       <w:bookmarkEnd w:id="2"/>
       <w:r>
-        <w:rPr>
-          <w:color w:val="005BE7"/>
-        </w:rPr>
         <w:t>QGIS</w:t>
       </w:r>
-    </w:p>
-    <w:bookmarkEnd w:id="0"/>
+      <w:bookmarkEnd w:id="1"/>
+    </w:p>
     <w:p>
       <w:pPr>
         <w:jc w:val="both"/>
@@ -2965,141 +2667,6 @@
       </w:pPr>
       <w:r>
         <w:t xml:space="preserve"> </w:t>
-      </w:r>
-    </w:p>
-    <w:p>
-      <w:pPr>
-        <w:spacing w:before="0"/>
-        <w:jc w:val="both"/>
-      </w:pPr>
-      <w:bookmarkStart w:id="3" w:name="_Toc86841660"/>
-      <w:r>
-        <w:rPr>
-          <w:noProof/>
-        </w:rPr>
-        <mc:AlternateContent>
-          <mc:Choice Requires="wpg">
-            <w:drawing>
-              <wp:anchor distT="0" distB="0" distL="114300" distR="114300" simplePos="0" relativeHeight="251719680" behindDoc="0" locked="0" layoutInCell="1" allowOverlap="1" wp14:anchorId="08D61F36" wp14:editId="464A98E2">
-                <wp:simplePos x="0" y="0"/>
-                <wp:positionH relativeFrom="page">
-                  <wp:posOffset>-191770</wp:posOffset>
-                </wp:positionH>
-                <wp:positionV relativeFrom="paragraph">
-                  <wp:posOffset>3662045</wp:posOffset>
-                </wp:positionV>
-                <wp:extent cx="6419850" cy="150259"/>
-                <wp:effectExtent l="0" t="19050" r="19050" b="21590"/>
-                <wp:wrapNone/>
-                <wp:docPr id="155" name="Groep 155"/>
-                <wp:cNvGraphicFramePr/>
-                <a:graphic xmlns:a="http://schemas.openxmlformats.org/drawingml/2006/main">
-                  <a:graphicData uri="http://schemas.microsoft.com/office/word/2010/wordprocessingGroup">
-                    <wpg:wgp>
-                      <wpg:cNvGrpSpPr/>
-                      <wpg:grpSpPr>
-                        <a:xfrm>
-                          <a:off x="0" y="0"/>
-                          <a:ext cx="6419850" cy="150259"/>
-                          <a:chOff x="0" y="3780292"/>
-                          <a:chExt cx="6419850" cy="150264"/>
-                        </a:xfrm>
-                      </wpg:grpSpPr>
-                      <wps:wsp>
-                        <wps:cNvPr id="156" name="Rechte verbindingslijn 156"/>
-                        <wps:cNvCnPr/>
-                        <wps:spPr>
-                          <a:xfrm>
-                            <a:off x="0" y="3780292"/>
-                            <a:ext cx="6419238" cy="0"/>
-                          </a:xfrm>
-                          <a:prstGeom prst="line">
-                            <a:avLst/>
-                          </a:prstGeom>
-                          <a:ln w="28575">
-                            <a:solidFill>
-                              <a:schemeClr val="accent1"/>
-                            </a:solidFill>
-                          </a:ln>
-                        </wps:spPr>
-                        <wps:style>
-                          <a:lnRef idx="1">
-                            <a:schemeClr val="accent1"/>
-                          </a:lnRef>
-                          <a:fillRef idx="0">
-                            <a:schemeClr val="accent1"/>
-                          </a:fillRef>
-                          <a:effectRef idx="0">
-                            <a:schemeClr val="accent1"/>
-                          </a:effectRef>
-                          <a:fontRef idx="minor">
-                            <a:schemeClr val="tx1"/>
-                          </a:fontRef>
-                        </wps:style>
-                        <wps:bodyPr/>
-                      </wps:wsp>
-                      <wps:wsp>
-                        <wps:cNvPr id="157" name="Rechte verbindingslijn 157"/>
-                        <wps:cNvCnPr/>
-                        <wps:spPr>
-                          <a:xfrm rot="10800000" flipV="1">
-                            <a:off x="19050" y="3930556"/>
-                            <a:ext cx="6400800" cy="0"/>
-                          </a:xfrm>
-                          <a:prstGeom prst="line">
-                            <a:avLst/>
-                          </a:prstGeom>
-                          <a:ln w="28575">
-                            <a:solidFill>
-                              <a:schemeClr val="accent2"/>
-                            </a:solidFill>
-                          </a:ln>
-                        </wps:spPr>
-                        <wps:style>
-                          <a:lnRef idx="1">
-                            <a:schemeClr val="accent1"/>
-                          </a:lnRef>
-                          <a:fillRef idx="0">
-                            <a:schemeClr val="accent1"/>
-                          </a:fillRef>
-                          <a:effectRef idx="0">
-                            <a:schemeClr val="accent1"/>
-                          </a:effectRef>
-                          <a:fontRef idx="minor">
-                            <a:schemeClr val="tx1"/>
-                          </a:fontRef>
-                        </wps:style>
-                        <wps:bodyPr/>
-                      </wps:wsp>
-                    </wpg:wgp>
-                  </a:graphicData>
-                </a:graphic>
-                <wp14:sizeRelH relativeFrom="margin">
-                  <wp14:pctWidth>0</wp14:pctWidth>
-                </wp14:sizeRelH>
-                <wp14:sizeRelV relativeFrom="margin">
-                  <wp14:pctHeight>0</wp14:pctHeight>
-                </wp14:sizeRelV>
-              </wp:anchor>
-            </w:drawing>
-          </mc:Choice>
-          <mc:Fallback>
-            <w:pict>
-              <v:group w14:anchorId="63E7CD98" id="Groep 155" o:spid="_x0000_s1026" style="position:absolute;margin-left:-15.1pt;margin-top:288.35pt;width:505.5pt;height:11.85pt;z-index:251719680;mso-position-horizontal-relative:page;mso-width-relative:margin;mso-height-relative:margin" coordorigin=",37802" coordsize="64198,1502" o:gfxdata="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">
-                <v:line id="Rechte verbindingslijn 156" o:spid="_x0000_s1027" style="position:absolute;visibility:visible;mso-wrap-style:square" from="0,37802" to="64192,37802" o:connectortype="straight" o:gfxdata="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" strokecolor="#4472c4 [3204]" strokeweight="2.25pt">
-                  <v:stroke joinstyle="miter"/>
-                </v:line>
-                <v:line id="Rechte verbindingslijn 157" o:spid="_x0000_s1028" style="position:absolute;rotation:180;flip:y;visibility:visible;mso-wrap-style:square" from="190,39305" to="64198,39305" o:connectortype="straight" o:gfxdata="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" strokecolor="#ed7d31 [3205]" strokeweight="2.25pt">
-                  <v:stroke joinstyle="miter"/>
-                </v:line>
-                <w10:wrap anchorx="page"/>
-              </v:group>
-            </w:pict>
-          </mc:Fallback>
-        </mc:AlternateContent>
-      </w:r>
-      <w:r>
-        <w:br w:type="page"/>
       </w:r>
     </w:p>
     <w:p>
@@ -3254,7 +2821,15 @@
         </mc:AlternateContent>
       </w:r>
       <w:r>
-        <w:t xml:space="preserve">Door op BGT-inlooptool en </w:t>
+        <w:t>Door op BGT-</w:t>
+      </w:r>
+      <w:proofErr w:type="spellStart"/>
+      <w:r>
+        <w:t>inlooptool</w:t>
+      </w:r>
+      <w:proofErr w:type="spellEnd"/>
+      <w:r>
+        <w:t xml:space="preserve"> en </w:t>
       </w:r>
       <w:r>
         <w:t>‘</w:t>
@@ -3472,131 +3047,6 @@
       </w:pPr>
       <w:r>
         <w:rPr>
-          <w:noProof/>
-        </w:rPr>
-        <mc:AlternateContent>
-          <mc:Choice Requires="wpg">
-            <w:drawing>
-              <wp:anchor distT="0" distB="0" distL="114300" distR="114300" simplePos="0" relativeHeight="251750400" behindDoc="0" locked="0" layoutInCell="1" allowOverlap="1" wp14:anchorId="2B43B397" wp14:editId="798F0A8C">
-                <wp:simplePos x="0" y="0"/>
-                <wp:positionH relativeFrom="page">
-                  <wp:posOffset>-207010</wp:posOffset>
-                </wp:positionH>
-                <wp:positionV relativeFrom="paragraph">
-                  <wp:posOffset>4478655</wp:posOffset>
-                </wp:positionV>
-                <wp:extent cx="6419850" cy="150259"/>
-                <wp:effectExtent l="0" t="19050" r="19050" b="21590"/>
-                <wp:wrapNone/>
-                <wp:docPr id="29" name="Groep 29"/>
-                <wp:cNvGraphicFramePr/>
-                <a:graphic xmlns:a="http://schemas.openxmlformats.org/drawingml/2006/main">
-                  <a:graphicData uri="http://schemas.microsoft.com/office/word/2010/wordprocessingGroup">
-                    <wpg:wgp>
-                      <wpg:cNvGrpSpPr/>
-                      <wpg:grpSpPr>
-                        <a:xfrm>
-                          <a:off x="0" y="0"/>
-                          <a:ext cx="6419850" cy="150259"/>
-                          <a:chOff x="0" y="3780292"/>
-                          <a:chExt cx="6419850" cy="150264"/>
-                        </a:xfrm>
-                      </wpg:grpSpPr>
-                      <wps:wsp>
-                        <wps:cNvPr id="30" name="Rechte verbindingslijn 30"/>
-                        <wps:cNvCnPr/>
-                        <wps:spPr>
-                          <a:xfrm>
-                            <a:off x="0" y="3780292"/>
-                            <a:ext cx="6419238" cy="0"/>
-                          </a:xfrm>
-                          <a:prstGeom prst="line">
-                            <a:avLst/>
-                          </a:prstGeom>
-                          <a:ln w="28575">
-                            <a:solidFill>
-                              <a:schemeClr val="accent1"/>
-                            </a:solidFill>
-                          </a:ln>
-                        </wps:spPr>
-                        <wps:style>
-                          <a:lnRef idx="1">
-                            <a:schemeClr val="accent1"/>
-                          </a:lnRef>
-                          <a:fillRef idx="0">
-                            <a:schemeClr val="accent1"/>
-                          </a:fillRef>
-                          <a:effectRef idx="0">
-                            <a:schemeClr val="accent1"/>
-                          </a:effectRef>
-                          <a:fontRef idx="minor">
-                            <a:schemeClr val="tx1"/>
-                          </a:fontRef>
-                        </wps:style>
-                        <wps:bodyPr/>
-                      </wps:wsp>
-                      <wps:wsp>
-                        <wps:cNvPr id="32" name="Rechte verbindingslijn 32"/>
-                        <wps:cNvCnPr/>
-                        <wps:spPr>
-                          <a:xfrm rot="10800000" flipV="1">
-                            <a:off x="19050" y="3930556"/>
-                            <a:ext cx="6400800" cy="0"/>
-                          </a:xfrm>
-                          <a:prstGeom prst="line">
-                            <a:avLst/>
-                          </a:prstGeom>
-                          <a:ln w="28575">
-                            <a:solidFill>
-                              <a:schemeClr val="accent2"/>
-                            </a:solidFill>
-                          </a:ln>
-                        </wps:spPr>
-                        <wps:style>
-                          <a:lnRef idx="1">
-                            <a:schemeClr val="accent1"/>
-                          </a:lnRef>
-                          <a:fillRef idx="0">
-                            <a:schemeClr val="accent1"/>
-                          </a:fillRef>
-                          <a:effectRef idx="0">
-                            <a:schemeClr val="accent1"/>
-                          </a:effectRef>
-                          <a:fontRef idx="minor">
-                            <a:schemeClr val="tx1"/>
-                          </a:fontRef>
-                        </wps:style>
-                        <wps:bodyPr/>
-                      </wps:wsp>
-                    </wpg:wgp>
-                  </a:graphicData>
-                </a:graphic>
-                <wp14:sizeRelH relativeFrom="margin">
-                  <wp14:pctWidth>0</wp14:pctWidth>
-                </wp14:sizeRelH>
-                <wp14:sizeRelV relativeFrom="margin">
-                  <wp14:pctHeight>0</wp14:pctHeight>
-                </wp14:sizeRelV>
-              </wp:anchor>
-            </w:drawing>
-          </mc:Choice>
-          <mc:Fallback>
-            <w:pict>
-              <v:group w14:anchorId="7D673B26" id="Groep 29" o:spid="_x0000_s1026" style="position:absolute;margin-left:-16.3pt;margin-top:352.65pt;width:505.5pt;height:11.85pt;z-index:251750400;mso-position-horizontal-relative:page;mso-width-relative:margin;mso-height-relative:margin" coordorigin=",37802" coordsize="64198,1502" o:gfxdata="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">
-                <v:line id="Rechte verbindingslijn 30" o:spid="_x0000_s1027" style="position:absolute;visibility:visible;mso-wrap-style:square" from="0,37802" to="64192,37802" o:connectortype="straight" o:gfxdata="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" strokecolor="#4472c4 [3204]" strokeweight="2.25pt">
-                  <v:stroke joinstyle="miter"/>
-                </v:line>
-                <v:line id="Rechte verbindingslijn 32" o:spid="_x0000_s1028" style="position:absolute;rotation:180;flip:y;visibility:visible;mso-wrap-style:square" from="190,39305" to="64198,39305" o:connectortype="straight" o:gfxdata="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" strokecolor="#ed7d31 [3205]" strokeweight="2.25pt">
-                  <v:stroke joinstyle="miter"/>
-                </v:line>
-                <w10:wrap anchorx="page"/>
-              </v:group>
-            </w:pict>
-          </mc:Fallback>
-        </mc:AlternateContent>
-      </w:r>
-      <w:r>
-        <w:rPr>
           <w:color w:val="005BE7"/>
         </w:rPr>
         <w:br w:type="page"/>
@@ -3604,16 +3054,10 @@
     </w:p>
     <w:p>
       <w:pPr>
-        <w:pStyle w:val="Titel"/>
-        <w:jc w:val="both"/>
-        <w:rPr>
-          <w:color w:val="005BE7"/>
-        </w:rPr>
-      </w:pPr>
-      <w:r>
-        <w:rPr>
-          <w:color w:val="005BE7"/>
-        </w:rPr>
+        <w:pStyle w:val="Heading1"/>
+      </w:pPr>
+      <w:bookmarkStart w:id="3" w:name="_Toc104546265"/>
+      <w:r>
         <w:lastRenderedPageBreak/>
         <w:t>2 Benodigde data ophalen</w:t>
       </w:r>
@@ -3648,7 +3092,7 @@
     </w:p>
     <w:p>
       <w:pPr>
-        <w:pStyle w:val="Lijstalinea"/>
+        <w:pStyle w:val="ListParagraph"/>
         <w:numPr>
           <w:ilvl w:val="0"/>
           <w:numId w:val="16"/>
@@ -3669,7 +3113,7 @@
     </w:p>
     <w:p>
       <w:pPr>
-        <w:pStyle w:val="Lijstalinea"/>
+        <w:pStyle w:val="ListParagraph"/>
         <w:numPr>
           <w:ilvl w:val="0"/>
           <w:numId w:val="16"/>
@@ -3682,7 +3126,7 @@
     </w:p>
     <w:p>
       <w:pPr>
-        <w:pStyle w:val="Lijstalinea"/>
+        <w:pStyle w:val="ListParagraph"/>
         <w:numPr>
           <w:ilvl w:val="0"/>
           <w:numId w:val="16"/>
@@ -3793,33 +3237,45 @@
     </w:p>
     <w:p>
       <w:pPr>
-        <w:pStyle w:val="Kop2"/>
+        <w:pStyle w:val="Heading2"/>
         <w:jc w:val="both"/>
         <w:rPr>
           <w:color w:val="005BE7"/>
         </w:rPr>
       </w:pPr>
-      <w:bookmarkStart w:id="4" w:name="_Toc86841661"/>
-      <w:bookmarkStart w:id="5" w:name="_Hlk59636057"/>
-    </w:p>
-    <w:p>
-      <w:pPr>
-        <w:pStyle w:val="Kop2"/>
+      <w:bookmarkStart w:id="4" w:name="_Hlk59636057"/>
+    </w:p>
+    <w:p>
+      <w:pPr>
+        <w:pStyle w:val="Heading2"/>
         <w:jc w:val="both"/>
         <w:rPr>
           <w:color w:val="005BE7"/>
         </w:rPr>
       </w:pPr>
+      <w:bookmarkStart w:id="5" w:name="_Toc104546266"/>
       <w:r>
         <w:rPr>
           <w:color w:val="005BE7"/>
         </w:rPr>
-        <w:t xml:space="preserve">2.1 </w:t>
+        <w:t>2.</w:t>
       </w:r>
       <w:r>
         <w:rPr>
           <w:color w:val="005BE7"/>
         </w:rPr>
+        <w:t>1</w:t>
+      </w:r>
+      <w:r>
+        <w:rPr>
+          <w:color w:val="005BE7"/>
+        </w:rPr>
+        <w:t xml:space="preserve"> </w:t>
+      </w:r>
+      <w:r>
+        <w:rPr>
+          <w:color w:val="005BE7"/>
+        </w:rPr>
         <w:t>BGT</w:t>
       </w:r>
       <w:r>
@@ -3834,7 +3290,7 @@
         </w:rPr>
         <w:t>ophalen</w:t>
       </w:r>
-      <w:bookmarkEnd w:id="4"/>
+      <w:bookmarkEnd w:id="5"/>
     </w:p>
     <w:p>
       <w:pPr>
@@ -3858,25 +3314,10 @@
         <w:t>§</w:t>
       </w:r>
       <w:r>
-        <w:t xml:space="preserve"> </w:t>
-      </w:r>
-      <w:r>
-        <w:fldChar w:fldCharType="begin"/>
-      </w:r>
-      <w:r>
-        <w:instrText xml:space="preserve"> REF _Ref86674283 \r \h </w:instrText>
-      </w:r>
-      <w:r>
-        <w:instrText xml:space="preserve"> \* MERGEFORMAT </w:instrText>
-      </w:r>
-      <w:r>
-        <w:fldChar w:fldCharType="separate"/>
-      </w:r>
-      <w:r>
+        <w:rPr>
+          <w:rFonts w:cstheme="minorHAnsi"/>
+        </w:rPr>
         <w:t>3.1</w:t>
-      </w:r>
-      <w:r>
-        <w:fldChar w:fldCharType="end"/>
       </w:r>
       <w:r>
         <w:t>.</w:t>
@@ -3918,7 +3359,7 @@
       <w:r>
         <w:t xml:space="preserve"> en download alle standaard aangevinkte lagen (allesbehalve plaatsbepalingspunten).</w:t>
       </w:r>
-      <w:bookmarkEnd w:id="5"/>
+      <w:bookmarkEnd w:id="4"/>
       <w:bookmarkEnd w:id="6"/>
     </w:p>
     <w:p>
@@ -3928,25 +3369,27 @@
     </w:p>
     <w:p>
       <w:pPr>
-        <w:pStyle w:val="Kop2"/>
-        <w:numPr>
-          <w:ilvl w:val="1"/>
-          <w:numId w:val="15"/>
-        </w:numPr>
+        <w:pStyle w:val="Heading2"/>
         <w:jc w:val="both"/>
         <w:rPr>
           <w:color w:val="005BE7"/>
         </w:rPr>
       </w:pPr>
-      <w:bookmarkStart w:id="7" w:name="_Toc86841662"/>
+      <w:bookmarkStart w:id="7" w:name="_Toc104546267"/>
       <w:r>
         <w:rPr>
           <w:color w:val="005BE7"/>
         </w:rPr>
+        <w:t xml:space="preserve">2.2 </w:t>
+      </w:r>
+      <w:r>
+        <w:rPr>
+          <w:color w:val="005BE7"/>
+        </w:rPr>
         <w:t>GWSW-data ophalen</w:t>
       </w:r>
-    </w:p>
-    <w:bookmarkEnd w:id="7"/>
+      <w:bookmarkEnd w:id="7"/>
+    </w:p>
     <w:p>
       <w:pPr>
         <w:jc w:val="both"/>
@@ -4049,10 +3492,7 @@
         </w:drawing>
       </w:r>
       <w:r>
-        <w:t>Selec</w:t>
-      </w:r>
-      <w:r>
-        <w:t xml:space="preserve">teer de menuoptie “GWSW </w:t>
+        <w:t xml:space="preserve">Selecteer de menuoptie “GWSW </w:t>
       </w:r>
       <w:proofErr w:type="spellStart"/>
       <w:r>
@@ -4083,150 +3523,20 @@
       <w:pPr>
         <w:jc w:val="both"/>
       </w:pPr>
-      <w:r>
-        <w:rPr>
-          <w:noProof/>
-        </w:rPr>
-        <mc:AlternateContent>
-          <mc:Choice Requires="wpg">
-            <w:drawing>
-              <wp:anchor distT="0" distB="0" distL="114300" distR="114300" simplePos="0" relativeHeight="251779072" behindDoc="0" locked="0" layoutInCell="1" allowOverlap="1" wp14:anchorId="3097016B" wp14:editId="73ECDC8D">
-                <wp:simplePos x="0" y="0"/>
-                <wp:positionH relativeFrom="margin">
-                  <wp:posOffset>-1190625</wp:posOffset>
-                </wp:positionH>
-                <wp:positionV relativeFrom="paragraph">
-                  <wp:posOffset>3928111</wp:posOffset>
-                </wp:positionV>
-                <wp:extent cx="6419850" cy="149860"/>
-                <wp:effectExtent l="0" t="19050" r="19050" b="21590"/>
-                <wp:wrapNone/>
-                <wp:docPr id="161" name="Groep 161"/>
-                <wp:cNvGraphicFramePr/>
-                <a:graphic xmlns:a="http://schemas.openxmlformats.org/drawingml/2006/main">
-                  <a:graphicData uri="http://schemas.microsoft.com/office/word/2010/wordprocessingGroup">
-                    <wpg:wgp>
-                      <wpg:cNvGrpSpPr/>
-                      <wpg:grpSpPr>
-                        <a:xfrm>
-                          <a:off x="0" y="0"/>
-                          <a:ext cx="6419850" cy="149860"/>
-                          <a:chOff x="0" y="3780292"/>
-                          <a:chExt cx="6419850" cy="150264"/>
-                        </a:xfrm>
-                      </wpg:grpSpPr>
-                      <wps:wsp>
-                        <wps:cNvPr id="162" name="Rechte verbindingslijn 162"/>
-                        <wps:cNvCnPr/>
-                        <wps:spPr>
-                          <a:xfrm>
-                            <a:off x="0" y="3780292"/>
-                            <a:ext cx="6419238" cy="0"/>
-                          </a:xfrm>
-                          <a:prstGeom prst="line">
-                            <a:avLst/>
-                          </a:prstGeom>
-                          <a:ln w="28575">
-                            <a:solidFill>
-                              <a:schemeClr val="accent1"/>
-                            </a:solidFill>
-                          </a:ln>
-                        </wps:spPr>
-                        <wps:style>
-                          <a:lnRef idx="1">
-                            <a:schemeClr val="accent1"/>
-                          </a:lnRef>
-                          <a:fillRef idx="0">
-                            <a:schemeClr val="accent1"/>
-                          </a:fillRef>
-                          <a:effectRef idx="0">
-                            <a:schemeClr val="accent1"/>
-                          </a:effectRef>
-                          <a:fontRef idx="minor">
-                            <a:schemeClr val="tx1"/>
-                          </a:fontRef>
-                        </wps:style>
-                        <wps:bodyPr/>
-                      </wps:wsp>
-                      <wps:wsp>
-                        <wps:cNvPr id="163" name="Rechte verbindingslijn 163"/>
-                        <wps:cNvCnPr/>
-                        <wps:spPr>
-                          <a:xfrm rot="10800000" flipV="1">
-                            <a:off x="19050" y="3930556"/>
-                            <a:ext cx="6400800" cy="0"/>
-                          </a:xfrm>
-                          <a:prstGeom prst="line">
-                            <a:avLst/>
-                          </a:prstGeom>
-                          <a:ln w="28575">
-                            <a:solidFill>
-                              <a:schemeClr val="accent2"/>
-                            </a:solidFill>
-                          </a:ln>
-                        </wps:spPr>
-                        <wps:style>
-                          <a:lnRef idx="1">
-                            <a:schemeClr val="accent1"/>
-                          </a:lnRef>
-                          <a:fillRef idx="0">
-                            <a:schemeClr val="accent1"/>
-                          </a:fillRef>
-                          <a:effectRef idx="0">
-                            <a:schemeClr val="accent1"/>
-                          </a:effectRef>
-                          <a:fontRef idx="minor">
-                            <a:schemeClr val="tx1"/>
-                          </a:fontRef>
-                        </wps:style>
-                        <wps:bodyPr/>
-                      </wps:wsp>
-                    </wpg:wgp>
-                  </a:graphicData>
-                </a:graphic>
-                <wp14:sizeRelH relativeFrom="margin">
-                  <wp14:pctWidth>0</wp14:pctWidth>
-                </wp14:sizeRelH>
-                <wp14:sizeRelV relativeFrom="margin">
-                  <wp14:pctHeight>0</wp14:pctHeight>
-                </wp14:sizeRelV>
-              </wp:anchor>
-            </w:drawing>
-          </mc:Choice>
-          <mc:Fallback>
-            <w:pict>
-              <v:group w14:anchorId="406279E4" id="Groep 161" o:spid="_x0000_s1026" style="position:absolute;margin-left:-93.75pt;margin-top:309.3pt;width:505.5pt;height:11.8pt;z-index:251779072;mso-position-horizontal-relative:margin;mso-width-relative:margin;mso-height-relative:margin" coordorigin=",37802" coordsize="64198,1502" o:gfxdata="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">
-                <v:line id="Rechte verbindingslijn 162" o:spid="_x0000_s1027" style="position:absolute;visibility:visible;mso-wrap-style:square" from="0,37802" to="64192,37802" o:connectortype="straight" o:gfxdata="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" strokecolor="#4472c4 [3204]" strokeweight="2.25pt">
-                  <v:stroke joinstyle="miter"/>
-                </v:line>
-                <v:line id="Rechte verbindingslijn 163" o:spid="_x0000_s1028" style="position:absolute;rotation:180;flip:y;visibility:visible;mso-wrap-style:square" from="190,39305" to="64198,39305" o:connectortype="straight" o:gfxdata="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" strokecolor="#ed7d31 [3205]" strokeweight="2.25pt">
-                  <v:stroke joinstyle="miter"/>
-                </v:line>
-                <w10:wrap anchorx="margin"/>
-              </v:group>
-            </w:pict>
-          </mc:Fallback>
-        </mc:AlternateContent>
-      </w:r>
     </w:p>
     <w:p>
       <w:pPr>
         <w:jc w:val="both"/>
       </w:pPr>
-      <w:bookmarkStart w:id="8" w:name="_Toc86841663"/>
-    </w:p>
-    <w:bookmarkEnd w:id="8"/>
-    <w:p>
-      <w:pPr>
-        <w:pStyle w:val="Kop2"/>
-        <w:jc w:val="both"/>
+    </w:p>
+    <w:p>
+      <w:pPr>
         <w:rPr>
           <w:color w:val="005BE7"/>
         </w:rPr>
       </w:pPr>
       <w:r>
         <w:rPr>
-          <w:rFonts w:cstheme="minorHAnsi"/>
           <w:noProof/>
         </w:rPr>
         <mc:AlternateContent>
@@ -4439,7 +3749,7 @@
                               </w:rPr>
                               <w:t xml:space="preserve">. </w:t>
                             </w:r>
-                            <w:bookmarkStart w:id="9" w:name="_Hlk86841344"/>
+                            <w:bookmarkStart w:id="8" w:name="_Hlk86841344"/>
                             <w:r>
                               <w:rPr>
                                 <w:rFonts w:cstheme="minorHAnsi"/>
@@ -4489,7 +3799,7 @@
                               </w:rPr>
                               <w:t>om uw dataset conform het GWSW te maken, te uploaden en te valideren via de GWSW-nulmeting.</w:t>
                             </w:r>
-                            <w:bookmarkEnd w:id="9"/>
+                            <w:bookmarkEnd w:id="8"/>
                           </w:p>
                           <w:p>
                             <w:r>
@@ -4518,7 +3828,7 @@
           </mc:Choice>
           <mc:Fallback>
             <w:pict>
-              <v:shape w14:anchorId="36BF8603" id="Tekstvak 26" o:spid="_x0000_s1028" type="#_x0000_t202" style="position:absolute;left:0;text-align:left;margin-left:0;margin-top:16.8pt;width:433.85pt;height:197.25pt;z-index:251752448;visibility:visible;mso-wrap-style:square;mso-width-percent:0;mso-height-percent:0;mso-wrap-distance-left:9pt;mso-wrap-distance-top:0;mso-wrap-distance-right:9pt;mso-wrap-distance-bottom:0;mso-position-horizontal:left;mso-position-horizontal-relative:margin;mso-position-vertical:absolute;mso-position-vertical-relative:text;mso-width-percent:0;mso-height-percent:0;mso-width-relative:margin;mso-height-relative:margin;v-text-anchor:top" o:gfxdata="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" fillcolor="white [3201]" strokecolor="#ed7d31 [3205]" strokeweight=".5pt">
+              <v:shape w14:anchorId="36BF8603" id="Tekstvak 26" o:spid="_x0000_s1028" type="#_x0000_t202" style="position:absolute;margin-left:0;margin-top:16.8pt;width:433.85pt;height:197.25pt;z-index:251752448;visibility:visible;mso-wrap-style:square;mso-width-percent:0;mso-height-percent:0;mso-wrap-distance-left:9pt;mso-wrap-distance-top:0;mso-wrap-distance-right:9pt;mso-wrap-distance-bottom:0;mso-position-horizontal:left;mso-position-horizontal-relative:margin;mso-position-vertical:absolute;mso-position-vertical-relative:text;mso-width-percent:0;mso-height-percent:0;mso-width-relative:margin;mso-height-relative:margin;v-text-anchor:top" o:gfxdata="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" fillcolor="white [3201]" strokecolor="#ed7d31 [3205]" strokeweight=".5pt">
                 <v:textbox>
                   <w:txbxContent>
                     <w:p>
@@ -4692,7 +4002,7 @@
                         </w:rPr>
                         <w:t xml:space="preserve">. </w:t>
                       </w:r>
-                      <w:bookmarkStart w:id="10" w:name="_Hlk86841344"/>
+                      <w:bookmarkStart w:id="9" w:name="_Hlk86841344"/>
                       <w:r>
                         <w:rPr>
                           <w:rFonts w:cstheme="minorHAnsi"/>
@@ -4742,7 +4052,7 @@
                         </w:rPr>
                         <w:t>om uw dataset conform het GWSW te maken, te uploaden en te valideren via de GWSW-nulmeting.</w:t>
                       </w:r>
-                      <w:bookmarkEnd w:id="10"/>
+                      <w:bookmarkEnd w:id="9"/>
                     </w:p>
                     <w:p>
                       <w:r>
@@ -4765,13 +4075,14 @@
     </w:p>
     <w:p>
       <w:pPr>
-        <w:pStyle w:val="Kop2"/>
+        <w:pStyle w:val="Heading2"/>
         <w:jc w:val="both"/>
         <w:rPr>
           <w:color w:val="005BE7"/>
         </w:rPr>
       </w:pPr>
-      <w:bookmarkStart w:id="11" w:name="_Hlk103163405"/>
+      <w:bookmarkStart w:id="10" w:name="_Hlk103163405"/>
+      <w:bookmarkStart w:id="11" w:name="_Toc104546268"/>
       <w:r>
         <w:rPr>
           <w:color w:val="005BE7"/>
@@ -4796,8 +4107,9 @@
         </w:rPr>
         <w:t>ophalen</w:t>
       </w:r>
-    </w:p>
-    <w:bookmarkEnd w:id="11"/>
+      <w:bookmarkEnd w:id="11"/>
+    </w:p>
+    <w:bookmarkEnd w:id="10"/>
     <w:p>
       <w:pPr>
         <w:jc w:val="both"/>
@@ -4880,7 +4192,7 @@
       </w:r>
       <w:r>
         <w:rPr>
-          <w:rStyle w:val="Voetnootmarkering"/>
+          <w:rStyle w:val="FootnoteReference"/>
         </w:rPr>
         <w:footnoteReference w:id="1"/>
       </w:r>
@@ -4915,131 +4227,6 @@
       <w:pPr>
         <w:spacing w:before="0"/>
       </w:pPr>
-      <w:r>
-        <w:rPr>
-          <w:noProof/>
-        </w:rPr>
-        <mc:AlternateContent>
-          <mc:Choice Requires="wpg">
-            <w:drawing>
-              <wp:anchor distT="0" distB="0" distL="114300" distR="114300" simplePos="0" relativeHeight="251730944" behindDoc="0" locked="0" layoutInCell="1" allowOverlap="1" wp14:anchorId="3492C400" wp14:editId="2A92FE63">
-                <wp:simplePos x="0" y="0"/>
-                <wp:positionH relativeFrom="margin">
-                  <wp:posOffset>-1238250</wp:posOffset>
-                </wp:positionH>
-                <wp:positionV relativeFrom="paragraph">
-                  <wp:posOffset>1322070</wp:posOffset>
-                </wp:positionV>
-                <wp:extent cx="6419850" cy="149860"/>
-                <wp:effectExtent l="0" t="19050" r="19050" b="21590"/>
-                <wp:wrapNone/>
-                <wp:docPr id="170" name="Groep 170"/>
-                <wp:cNvGraphicFramePr/>
-                <a:graphic xmlns:a="http://schemas.openxmlformats.org/drawingml/2006/main">
-                  <a:graphicData uri="http://schemas.microsoft.com/office/word/2010/wordprocessingGroup">
-                    <wpg:wgp>
-                      <wpg:cNvGrpSpPr/>
-                      <wpg:grpSpPr>
-                        <a:xfrm>
-                          <a:off x="0" y="0"/>
-                          <a:ext cx="6419850" cy="149860"/>
-                          <a:chOff x="0" y="3780292"/>
-                          <a:chExt cx="6419850" cy="150264"/>
-                        </a:xfrm>
-                      </wpg:grpSpPr>
-                      <wps:wsp>
-                        <wps:cNvPr id="171" name="Rechte verbindingslijn 171"/>
-                        <wps:cNvCnPr/>
-                        <wps:spPr>
-                          <a:xfrm>
-                            <a:off x="0" y="3780292"/>
-                            <a:ext cx="6419238" cy="0"/>
-                          </a:xfrm>
-                          <a:prstGeom prst="line">
-                            <a:avLst/>
-                          </a:prstGeom>
-                          <a:ln w="28575">
-                            <a:solidFill>
-                              <a:schemeClr val="accent1"/>
-                            </a:solidFill>
-                          </a:ln>
-                        </wps:spPr>
-                        <wps:style>
-                          <a:lnRef idx="1">
-                            <a:schemeClr val="accent1"/>
-                          </a:lnRef>
-                          <a:fillRef idx="0">
-                            <a:schemeClr val="accent1"/>
-                          </a:fillRef>
-                          <a:effectRef idx="0">
-                            <a:schemeClr val="accent1"/>
-                          </a:effectRef>
-                          <a:fontRef idx="minor">
-                            <a:schemeClr val="tx1"/>
-                          </a:fontRef>
-                        </wps:style>
-                        <wps:bodyPr/>
-                      </wps:wsp>
-                      <wps:wsp>
-                        <wps:cNvPr id="172" name="Rechte verbindingslijn 172"/>
-                        <wps:cNvCnPr/>
-                        <wps:spPr>
-                          <a:xfrm rot="10800000" flipV="1">
-                            <a:off x="19050" y="3930556"/>
-                            <a:ext cx="6400800" cy="0"/>
-                          </a:xfrm>
-                          <a:prstGeom prst="line">
-                            <a:avLst/>
-                          </a:prstGeom>
-                          <a:ln w="28575">
-                            <a:solidFill>
-                              <a:schemeClr val="accent2"/>
-                            </a:solidFill>
-                          </a:ln>
-                        </wps:spPr>
-                        <wps:style>
-                          <a:lnRef idx="1">
-                            <a:schemeClr val="accent1"/>
-                          </a:lnRef>
-                          <a:fillRef idx="0">
-                            <a:schemeClr val="accent1"/>
-                          </a:fillRef>
-                          <a:effectRef idx="0">
-                            <a:schemeClr val="accent1"/>
-                          </a:effectRef>
-                          <a:fontRef idx="minor">
-                            <a:schemeClr val="tx1"/>
-                          </a:fontRef>
-                        </wps:style>
-                        <wps:bodyPr/>
-                      </wps:wsp>
-                    </wpg:wgp>
-                  </a:graphicData>
-                </a:graphic>
-                <wp14:sizeRelH relativeFrom="margin">
-                  <wp14:pctWidth>0</wp14:pctWidth>
-                </wp14:sizeRelH>
-                <wp14:sizeRelV relativeFrom="margin">
-                  <wp14:pctHeight>0</wp14:pctHeight>
-                </wp14:sizeRelV>
-              </wp:anchor>
-            </w:drawing>
-          </mc:Choice>
-          <mc:Fallback>
-            <w:pict>
-              <v:group w14:anchorId="3F5EF80C" id="Groep 170" o:spid="_x0000_s1026" style="position:absolute;margin-left:-97.5pt;margin-top:104.1pt;width:505.5pt;height:11.8pt;z-index:251730944;mso-position-horizontal-relative:margin;mso-width-relative:margin;mso-height-relative:margin" coordorigin=",37802" coordsize="64198,1502" o:gfxdata="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">
-                <v:line id="Rechte verbindingslijn 171" o:spid="_x0000_s1027" style="position:absolute;visibility:visible;mso-wrap-style:square" from="0,37802" to="64192,37802" o:connectortype="straight" o:gfxdata="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" strokecolor="#4472c4 [3204]" strokeweight="2.25pt">
-                  <v:stroke joinstyle="miter"/>
-                </v:line>
-                <v:line id="Rechte verbindingslijn 172" o:spid="_x0000_s1028" style="position:absolute;rotation:180;flip:y;visibility:visible;mso-wrap-style:square" from="190,39305" to="64198,39305" o:connectortype="straight" o:gfxdata="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" strokecolor="#ed7d31 [3205]" strokeweight="2.25pt">
-                  <v:stroke joinstyle="miter"/>
-                </v:line>
-                <w10:wrap anchorx="margin"/>
-              </v:group>
-            </w:pict>
-          </mc:Fallback>
-        </mc:AlternateContent>
-      </w:r>
     </w:p>
     <w:p>
       <w:pPr>
@@ -5206,131 +4393,6 @@
       <w:pPr>
         <w:jc w:val="both"/>
       </w:pPr>
-      <w:r>
-        <w:rPr>
-          <w:noProof/>
-        </w:rPr>
-        <mc:AlternateContent>
-          <mc:Choice Requires="wpg">
-            <w:drawing>
-              <wp:anchor distT="0" distB="0" distL="114300" distR="114300" simplePos="0" relativeHeight="251760640" behindDoc="0" locked="0" layoutInCell="1" allowOverlap="1" wp14:anchorId="734B5A13" wp14:editId="2FA64219">
-                <wp:simplePos x="0" y="0"/>
-                <wp:positionH relativeFrom="page">
-                  <wp:posOffset>-146685</wp:posOffset>
-                </wp:positionH>
-                <wp:positionV relativeFrom="paragraph">
-                  <wp:posOffset>309245</wp:posOffset>
-                </wp:positionV>
-                <wp:extent cx="6419850" cy="149860"/>
-                <wp:effectExtent l="0" t="19050" r="19050" b="21590"/>
-                <wp:wrapNone/>
-                <wp:docPr id="38" name="Groep 38"/>
-                <wp:cNvGraphicFramePr/>
-                <a:graphic xmlns:a="http://schemas.openxmlformats.org/drawingml/2006/main">
-                  <a:graphicData uri="http://schemas.microsoft.com/office/word/2010/wordprocessingGroup">
-                    <wpg:wgp>
-                      <wpg:cNvGrpSpPr/>
-                      <wpg:grpSpPr>
-                        <a:xfrm>
-                          <a:off x="0" y="0"/>
-                          <a:ext cx="6419850" cy="149860"/>
-                          <a:chOff x="0" y="3780292"/>
-                          <a:chExt cx="6419850" cy="150264"/>
-                        </a:xfrm>
-                      </wpg:grpSpPr>
-                      <wps:wsp>
-                        <wps:cNvPr id="39" name="Rechte verbindingslijn 39"/>
-                        <wps:cNvCnPr/>
-                        <wps:spPr>
-                          <a:xfrm>
-                            <a:off x="0" y="3780292"/>
-                            <a:ext cx="6419238" cy="0"/>
-                          </a:xfrm>
-                          <a:prstGeom prst="line">
-                            <a:avLst/>
-                          </a:prstGeom>
-                          <a:ln w="28575">
-                            <a:solidFill>
-                              <a:schemeClr val="accent1"/>
-                            </a:solidFill>
-                          </a:ln>
-                        </wps:spPr>
-                        <wps:style>
-                          <a:lnRef idx="1">
-                            <a:schemeClr val="accent1"/>
-                          </a:lnRef>
-                          <a:fillRef idx="0">
-                            <a:schemeClr val="accent1"/>
-                          </a:fillRef>
-                          <a:effectRef idx="0">
-                            <a:schemeClr val="accent1"/>
-                          </a:effectRef>
-                          <a:fontRef idx="minor">
-                            <a:schemeClr val="tx1"/>
-                          </a:fontRef>
-                        </wps:style>
-                        <wps:bodyPr/>
-                      </wps:wsp>
-                      <wps:wsp>
-                        <wps:cNvPr id="41" name="Rechte verbindingslijn 41"/>
-                        <wps:cNvCnPr/>
-                        <wps:spPr>
-                          <a:xfrm rot="10800000" flipV="1">
-                            <a:off x="19050" y="3930556"/>
-                            <a:ext cx="6400800" cy="0"/>
-                          </a:xfrm>
-                          <a:prstGeom prst="line">
-                            <a:avLst/>
-                          </a:prstGeom>
-                          <a:ln w="28575">
-                            <a:solidFill>
-                              <a:schemeClr val="accent2"/>
-                            </a:solidFill>
-                          </a:ln>
-                        </wps:spPr>
-                        <wps:style>
-                          <a:lnRef idx="1">
-                            <a:schemeClr val="accent1"/>
-                          </a:lnRef>
-                          <a:fillRef idx="0">
-                            <a:schemeClr val="accent1"/>
-                          </a:fillRef>
-                          <a:effectRef idx="0">
-                            <a:schemeClr val="accent1"/>
-                          </a:effectRef>
-                          <a:fontRef idx="minor">
-                            <a:schemeClr val="tx1"/>
-                          </a:fontRef>
-                        </wps:style>
-                        <wps:bodyPr/>
-                      </wps:wsp>
-                    </wpg:wgp>
-                  </a:graphicData>
-                </a:graphic>
-                <wp14:sizeRelH relativeFrom="margin">
-                  <wp14:pctWidth>0</wp14:pctWidth>
-                </wp14:sizeRelH>
-                <wp14:sizeRelV relativeFrom="margin">
-                  <wp14:pctHeight>0</wp14:pctHeight>
-                </wp14:sizeRelV>
-              </wp:anchor>
-            </w:drawing>
-          </mc:Choice>
-          <mc:Fallback>
-            <w:pict>
-              <v:group w14:anchorId="267C50CD" id="Groep 38" o:spid="_x0000_s1026" style="position:absolute;margin-left:-11.55pt;margin-top:24.35pt;width:505.5pt;height:11.8pt;z-index:251760640;mso-position-horizontal-relative:page;mso-width-relative:margin;mso-height-relative:margin" coordorigin=",37802" coordsize="64198,1502" o:gfxdata="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">
-                <v:line id="Rechte verbindingslijn 39" o:spid="_x0000_s1027" style="position:absolute;visibility:visible;mso-wrap-style:square" from="0,37802" to="64192,37802" o:connectortype="straight" o:gfxdata="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" strokecolor="#4472c4 [3204]" strokeweight="2.25pt">
-                  <v:stroke joinstyle="miter"/>
-                </v:line>
-                <v:line id="Rechte verbindingslijn 41" o:spid="_x0000_s1028" style="position:absolute;rotation:180;flip:y;visibility:visible;mso-wrap-style:square" from="190,39305" to="64198,39305" o:connectortype="straight" o:gfxdata="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" strokecolor="#ed7d31 [3205]" strokeweight="2.25pt">
-                  <v:stroke joinstyle="miter"/>
-                </v:line>
-                <w10:wrap anchorx="page"/>
-              </v:group>
-            </w:pict>
-          </mc:Fallback>
-        </mc:AlternateContent>
-      </w:r>
     </w:p>
     <w:p>
       <w:pPr>
@@ -5657,52 +4719,48 @@
     </w:p>
     <w:p>
       <w:pPr>
-        <w:pStyle w:val="Titel"/>
-        <w:jc w:val="both"/>
-      </w:pPr>
-      <w:r>
-        <w:rPr>
-          <w:color w:val="005BE7"/>
-        </w:rPr>
+        <w:pStyle w:val="Heading1"/>
+      </w:pPr>
+      <w:bookmarkStart w:id="12" w:name="_Toc104546269"/>
+      <w:r>
         <w:lastRenderedPageBreak/>
         <w:t>3</w:t>
       </w:r>
       <w:r>
+        <w:t xml:space="preserve"> </w:t>
+      </w:r>
+      <w:r>
+        <w:t>BGT Inlooptool draaien</w:t>
+      </w:r>
+      <w:bookmarkEnd w:id="12"/>
+    </w:p>
+    <w:p>
+      <w:pPr>
+        <w:pStyle w:val="Heading2"/>
+        <w:jc w:val="both"/>
         <w:rPr>
           <w:color w:val="005BE7"/>
         </w:rPr>
-        <w:t xml:space="preserve"> </w:t>
-      </w:r>
-      <w:r>
+      </w:pPr>
+    </w:p>
+    <w:p>
+      <w:pPr>
+        <w:pStyle w:val="Heading2"/>
+        <w:jc w:val="both"/>
         <w:rPr>
           <w:color w:val="005BE7"/>
         </w:rPr>
-        <w:t>BGT Inlooptool draaien</w:t>
-      </w:r>
-    </w:p>
-    <w:p>
-      <w:pPr>
-        <w:pStyle w:val="Kop2"/>
-        <w:jc w:val="both"/>
+      </w:pPr>
+      <w:bookmarkStart w:id="13" w:name="_Ref104546015"/>
+      <w:bookmarkStart w:id="14" w:name="_Toc104546270"/>
+      <w:r>
         <w:rPr>
           <w:color w:val="005BE7"/>
         </w:rPr>
-      </w:pPr>
-    </w:p>
-    <w:p>
-      <w:pPr>
-        <w:pStyle w:val="Kop2"/>
-        <w:jc w:val="both"/>
-        <w:rPr>
-          <w:color w:val="005BE7"/>
-        </w:rPr>
-      </w:pPr>
-      <w:r>
-        <w:rPr>
-          <w:color w:val="005BE7"/>
-        </w:rPr>
         <w:t>3.1 Start BGT Inlooptool</w:t>
       </w:r>
+      <w:bookmarkEnd w:id="13"/>
+      <w:bookmarkEnd w:id="14"/>
     </w:p>
     <w:p>
       <w:pPr>
@@ -5858,132 +4916,7 @@
         <mc:AlternateContent>
           <mc:Choice Requires="wpg">
             <w:drawing>
-              <wp:anchor distT="0" distB="0" distL="114300" distR="114300" simplePos="0" relativeHeight="251768832" behindDoc="0" locked="0" layoutInCell="1" allowOverlap="1" wp14:anchorId="297E736E" wp14:editId="7F67E3AD">
-                <wp:simplePos x="0" y="0"/>
-                <wp:positionH relativeFrom="page">
-                  <wp:posOffset>-82682</wp:posOffset>
-                </wp:positionH>
-                <wp:positionV relativeFrom="paragraph">
-                  <wp:posOffset>2684145</wp:posOffset>
-                </wp:positionV>
-                <wp:extent cx="6419850" cy="149860"/>
-                <wp:effectExtent l="0" t="19050" r="19050" b="21590"/>
-                <wp:wrapNone/>
-                <wp:docPr id="44" name="Groep 44"/>
-                <wp:cNvGraphicFramePr/>
-                <a:graphic xmlns:a="http://schemas.openxmlformats.org/drawingml/2006/main">
-                  <a:graphicData uri="http://schemas.microsoft.com/office/word/2010/wordprocessingGroup">
-                    <wpg:wgp>
-                      <wpg:cNvGrpSpPr/>
-                      <wpg:grpSpPr>
-                        <a:xfrm>
-                          <a:off x="0" y="0"/>
-                          <a:ext cx="6419850" cy="149860"/>
-                          <a:chOff x="0" y="3780292"/>
-                          <a:chExt cx="6419850" cy="150264"/>
-                        </a:xfrm>
-                      </wpg:grpSpPr>
-                      <wps:wsp>
-                        <wps:cNvPr id="45" name="Rechte verbindingslijn 45"/>
-                        <wps:cNvCnPr/>
-                        <wps:spPr>
-                          <a:xfrm>
-                            <a:off x="0" y="3780292"/>
-                            <a:ext cx="6419238" cy="0"/>
-                          </a:xfrm>
-                          <a:prstGeom prst="line">
-                            <a:avLst/>
-                          </a:prstGeom>
-                          <a:ln w="28575">
-                            <a:solidFill>
-                              <a:schemeClr val="accent1"/>
-                            </a:solidFill>
-                          </a:ln>
-                        </wps:spPr>
-                        <wps:style>
-                          <a:lnRef idx="1">
-                            <a:schemeClr val="accent1"/>
-                          </a:lnRef>
-                          <a:fillRef idx="0">
-                            <a:schemeClr val="accent1"/>
-                          </a:fillRef>
-                          <a:effectRef idx="0">
-                            <a:schemeClr val="accent1"/>
-                          </a:effectRef>
-                          <a:fontRef idx="minor">
-                            <a:schemeClr val="tx1"/>
-                          </a:fontRef>
-                        </wps:style>
-                        <wps:bodyPr/>
-                      </wps:wsp>
-                      <wps:wsp>
-                        <wps:cNvPr id="46" name="Rechte verbindingslijn 46"/>
-                        <wps:cNvCnPr/>
-                        <wps:spPr>
-                          <a:xfrm rot="10800000" flipV="1">
-                            <a:off x="19050" y="3930556"/>
-                            <a:ext cx="6400800" cy="0"/>
-                          </a:xfrm>
-                          <a:prstGeom prst="line">
-                            <a:avLst/>
-                          </a:prstGeom>
-                          <a:ln w="28575">
-                            <a:solidFill>
-                              <a:schemeClr val="accent2"/>
-                            </a:solidFill>
-                          </a:ln>
-                        </wps:spPr>
-                        <wps:style>
-                          <a:lnRef idx="1">
-                            <a:schemeClr val="accent1"/>
-                          </a:lnRef>
-                          <a:fillRef idx="0">
-                            <a:schemeClr val="accent1"/>
-                          </a:fillRef>
-                          <a:effectRef idx="0">
-                            <a:schemeClr val="accent1"/>
-                          </a:effectRef>
-                          <a:fontRef idx="minor">
-                            <a:schemeClr val="tx1"/>
-                          </a:fontRef>
-                        </wps:style>
-                        <wps:bodyPr/>
-                      </wps:wsp>
-                    </wpg:wgp>
-                  </a:graphicData>
-                </a:graphic>
-                <wp14:sizeRelH relativeFrom="margin">
-                  <wp14:pctWidth>0</wp14:pctWidth>
-                </wp14:sizeRelH>
-                <wp14:sizeRelV relativeFrom="margin">
-                  <wp14:pctHeight>0</wp14:pctHeight>
-                </wp14:sizeRelV>
-              </wp:anchor>
-            </w:drawing>
-          </mc:Choice>
-          <mc:Fallback>
-            <w:pict>
-              <v:group w14:anchorId="3404D4EE" id="Groep 44" o:spid="_x0000_s1026" style="position:absolute;margin-left:-6.5pt;margin-top:211.35pt;width:505.5pt;height:11.8pt;z-index:251768832;mso-position-horizontal-relative:page;mso-width-relative:margin;mso-height-relative:margin" coordorigin=",37802" coordsize="64198,1502" o:gfxdata="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">
-                <v:line id="Rechte verbindingslijn 45" o:spid="_x0000_s1027" style="position:absolute;visibility:visible;mso-wrap-style:square" from="0,37802" to="64192,37802" o:connectortype="straight" o:gfxdata="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" strokecolor="#4472c4 [3204]" strokeweight="2.25pt">
-                  <v:stroke joinstyle="miter"/>
-                </v:line>
-                <v:line id="Rechte verbindingslijn 46" o:spid="_x0000_s1028" style="position:absolute;rotation:180;flip:y;visibility:visible;mso-wrap-style:square" from="190,39305" to="64198,39305" o:connectortype="straight" o:gfxdata="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" strokecolor="#ed7d31 [3205]" strokeweight="2.25pt">
-                  <v:stroke joinstyle="miter"/>
-                </v:line>
-                <w10:wrap anchorx="page"/>
-              </v:group>
-            </w:pict>
-          </mc:Fallback>
-        </mc:AlternateContent>
-      </w:r>
-      <w:r>
-        <w:rPr>
-          <w:noProof/>
-        </w:rPr>
-        <mc:AlternateContent>
-          <mc:Choice Requires="wpg">
-            <w:drawing>
-              <wp:anchor distT="0" distB="0" distL="114300" distR="114300" simplePos="0" relativeHeight="251732992" behindDoc="0" locked="0" layoutInCell="1" allowOverlap="1" wp14:anchorId="4C4CA924" wp14:editId="551368F8">
+              <wp:anchor distT="0" distB="0" distL="114300" distR="114300" simplePos="0" relativeHeight="251732992" behindDoc="0" locked="0" layoutInCell="1" allowOverlap="1" wp14:anchorId="4C4CA924" wp14:editId="0026E6D7">
                 <wp:simplePos x="0" y="0"/>
                 <wp:positionH relativeFrom="margin">
                   <wp:posOffset>-817303</wp:posOffset>
@@ -6088,7 +5021,7 @@
           </mc:Choice>
           <mc:Fallback>
             <w:pict>
-              <v:group w14:anchorId="51EB83EC" id="Groep 173" o:spid="_x0000_s1026" style="position:absolute;margin-left:-64.35pt;margin-top:330.15pt;width:505.5pt;height:11.8pt;z-index:251732992;mso-position-horizontal-relative:margin;mso-width-relative:margin;mso-height-relative:margin" coordorigin=",37802" coordsize="64198,1502" o:gfxdata="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">
+              <v:group w14:anchorId="4F3AA867" id="Groep 173" o:spid="_x0000_s1026" style="position:absolute;margin-left:-64.35pt;margin-top:330.15pt;width:505.5pt;height:11.8pt;z-index:251732992;mso-position-horizontal-relative:margin;mso-width-relative:margin;mso-height-relative:margin" coordorigin=",37802" coordsize="64198,1502" o:gfxdata="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">
                 <v:line id="Rechte verbindingslijn 174" o:spid="_x0000_s1027" style="position:absolute;visibility:visible;mso-wrap-style:square" from="0,37802" to="64192,37802" o:connectortype="straight" o:gfxdata="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" strokecolor="#4472c4 [3204]" strokeweight="2.25pt">
                   <v:stroke joinstyle="miter"/>
                 </v:line>
@@ -6113,13 +5046,13 @@
     </w:p>
     <w:p>
       <w:pPr>
-        <w:pStyle w:val="Kop2"/>
+        <w:pStyle w:val="Heading2"/>
         <w:jc w:val="both"/>
         <w:rPr>
           <w:color w:val="005BE7"/>
         </w:rPr>
       </w:pPr>
-      <w:bookmarkStart w:id="12" w:name="_Toc86841666"/>
+      <w:bookmarkStart w:id="15" w:name="_Toc104546271"/>
       <w:r>
         <w:rPr>
           <w:color w:val="005BE7"/>
@@ -6127,8 +5060,8 @@
         <w:lastRenderedPageBreak/>
         <w:t>3.1 Instellingen BGT-inlooptool</w:t>
       </w:r>
-    </w:p>
-    <w:bookmarkEnd w:id="12"/>
+      <w:bookmarkEnd w:id="15"/>
+    </w:p>
     <w:p>
       <w:pPr>
         <w:jc w:val="both"/>
@@ -6157,8 +5090,13 @@
         <w:fldChar w:fldCharType="separate"/>
       </w:r>
       <w:r>
-        <w:t>Bijlage 1 Stroomdiagram</w:t>
-      </w:r>
+        <w:t xml:space="preserve">Bijlage </w:t>
+      </w:r>
+      <w:proofErr w:type="spellStart"/>
+      <w:r>
+        <w:t>Stroomdiagr</w:t>
+      </w:r>
+      <w:proofErr w:type="spellEnd"/>
       <w:r>
         <w:fldChar w:fldCharType="end"/>
       </w:r>
@@ -6341,7 +5279,7 @@
         </w:rPr>
         <w:t>Maximale afstand drievoudig stelsel</w:t>
       </w:r>
-      <w:bookmarkStart w:id="13" w:name="_Hlk86841379"/>
+      <w:bookmarkStart w:id="16" w:name="_Hlk86841379"/>
       <w:r>
         <w:br/>
       </w:r>
@@ -6372,7 +5310,7 @@
       <w:r>
         <w:t>ongeveer 2005.</w:t>
       </w:r>
-      <w:bookmarkEnd w:id="13"/>
+      <w:bookmarkEnd w:id="16"/>
     </w:p>
     <w:p>
       <w:r>
@@ -6470,131 +5408,6 @@
       </w:pPr>
       <w:r>
         <w:rPr>
-          <w:noProof/>
-        </w:rPr>
-        <mc:AlternateContent>
-          <mc:Choice Requires="wpg">
-            <w:drawing>
-              <wp:anchor distT="0" distB="0" distL="114300" distR="114300" simplePos="0" relativeHeight="251781120" behindDoc="0" locked="0" layoutInCell="1" allowOverlap="1" wp14:anchorId="66A33CE3" wp14:editId="549EDC0D">
-                <wp:simplePos x="0" y="0"/>
-                <wp:positionH relativeFrom="margin">
-                  <wp:posOffset>-1104900</wp:posOffset>
-                </wp:positionH>
-                <wp:positionV relativeFrom="paragraph">
-                  <wp:posOffset>571499</wp:posOffset>
-                </wp:positionV>
-                <wp:extent cx="6419850" cy="149860"/>
-                <wp:effectExtent l="0" t="19050" r="19050" b="21590"/>
-                <wp:wrapNone/>
-                <wp:docPr id="9" name="Groep 9"/>
-                <wp:cNvGraphicFramePr/>
-                <a:graphic xmlns:a="http://schemas.openxmlformats.org/drawingml/2006/main">
-                  <a:graphicData uri="http://schemas.microsoft.com/office/word/2010/wordprocessingGroup">
-                    <wpg:wgp>
-                      <wpg:cNvGrpSpPr/>
-                      <wpg:grpSpPr>
-                        <a:xfrm>
-                          <a:off x="0" y="0"/>
-                          <a:ext cx="6419850" cy="149860"/>
-                          <a:chOff x="0" y="3780292"/>
-                          <a:chExt cx="6419850" cy="150264"/>
-                        </a:xfrm>
-                      </wpg:grpSpPr>
-                      <wps:wsp>
-                        <wps:cNvPr id="10" name="Rechte verbindingslijn 10"/>
-                        <wps:cNvCnPr/>
-                        <wps:spPr>
-                          <a:xfrm>
-                            <a:off x="0" y="3780292"/>
-                            <a:ext cx="6419238" cy="0"/>
-                          </a:xfrm>
-                          <a:prstGeom prst="line">
-                            <a:avLst/>
-                          </a:prstGeom>
-                          <a:ln w="28575">
-                            <a:solidFill>
-                              <a:schemeClr val="accent1"/>
-                            </a:solidFill>
-                          </a:ln>
-                        </wps:spPr>
-                        <wps:style>
-                          <a:lnRef idx="1">
-                            <a:schemeClr val="accent1"/>
-                          </a:lnRef>
-                          <a:fillRef idx="0">
-                            <a:schemeClr val="accent1"/>
-                          </a:fillRef>
-                          <a:effectRef idx="0">
-                            <a:schemeClr val="accent1"/>
-                          </a:effectRef>
-                          <a:fontRef idx="minor">
-                            <a:schemeClr val="tx1"/>
-                          </a:fontRef>
-                        </wps:style>
-                        <wps:bodyPr/>
-                      </wps:wsp>
-                      <wps:wsp>
-                        <wps:cNvPr id="11" name="Rechte verbindingslijn 11"/>
-                        <wps:cNvCnPr/>
-                        <wps:spPr>
-                          <a:xfrm rot="10800000" flipV="1">
-                            <a:off x="19050" y="3930556"/>
-                            <a:ext cx="6400800" cy="0"/>
-                          </a:xfrm>
-                          <a:prstGeom prst="line">
-                            <a:avLst/>
-                          </a:prstGeom>
-                          <a:ln w="28575">
-                            <a:solidFill>
-                              <a:schemeClr val="accent2"/>
-                            </a:solidFill>
-                          </a:ln>
-                        </wps:spPr>
-                        <wps:style>
-                          <a:lnRef idx="1">
-                            <a:schemeClr val="accent1"/>
-                          </a:lnRef>
-                          <a:fillRef idx="0">
-                            <a:schemeClr val="accent1"/>
-                          </a:fillRef>
-                          <a:effectRef idx="0">
-                            <a:schemeClr val="accent1"/>
-                          </a:effectRef>
-                          <a:fontRef idx="minor">
-                            <a:schemeClr val="tx1"/>
-                          </a:fontRef>
-                        </wps:style>
-                        <wps:bodyPr/>
-                      </wps:wsp>
-                    </wpg:wgp>
-                  </a:graphicData>
-                </a:graphic>
-                <wp14:sizeRelH relativeFrom="margin">
-                  <wp14:pctWidth>0</wp14:pctWidth>
-                </wp14:sizeRelH>
-                <wp14:sizeRelV relativeFrom="margin">
-                  <wp14:pctHeight>0</wp14:pctHeight>
-                </wp14:sizeRelV>
-              </wp:anchor>
-            </w:drawing>
-          </mc:Choice>
-          <mc:Fallback>
-            <w:pict>
-              <v:group w14:anchorId="3032DD9E" id="Groep 9" o:spid="_x0000_s1026" style="position:absolute;margin-left:-87pt;margin-top:45pt;width:505.5pt;height:11.8pt;z-index:251781120;mso-position-horizontal-relative:margin;mso-width-relative:margin;mso-height-relative:margin" coordorigin=",37802" coordsize="64198,1502" o:gfxdata="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">
-                <v:line id="Rechte verbindingslijn 10" o:spid="_x0000_s1027" style="position:absolute;visibility:visible;mso-wrap-style:square" from="0,37802" to="64192,37802" o:connectortype="straight" o:gfxdata="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" strokecolor="#4472c4 [3204]" strokeweight="2.25pt">
-                  <v:stroke joinstyle="miter"/>
-                </v:line>
-                <v:line id="Rechte verbindingslijn 11" o:spid="_x0000_s1028" style="position:absolute;rotation:180;flip:y;visibility:visible;mso-wrap-style:square" from="190,39305" to="64198,39305" o:connectortype="straight" o:gfxdata="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" strokecolor="#ed7d31 [3205]" strokeweight="2.25pt">
-                  <v:stroke joinstyle="miter"/>
-                </v:line>
-                <w10:wrap anchorx="margin"/>
-              </v:group>
-            </w:pict>
-          </mc:Fallback>
-        </mc:AlternateContent>
-      </w:r>
-      <w:r>
-        <w:rPr>
           <w:i/>
           <w:iCs/>
           <w:color w:val="005BE7"/>
@@ -6618,7 +5431,7 @@
         </w:rPr>
         <w:t xml:space="preserve"> </w:t>
       </w:r>
-      <w:bookmarkStart w:id="14" w:name="_Hlk86841389"/>
+      <w:bookmarkStart w:id="17" w:name="_Hlk86841389"/>
       <w:r>
         <w:br/>
       </w:r>
@@ -6639,23 +5452,25 @@
       <w:r>
         <w:t xml:space="preserve"> voorziening binnen X meter van het gemengde riool aanwezig is.</w:t>
       </w:r>
-      <w:bookmarkEnd w:id="14"/>
+      <w:bookmarkEnd w:id="17"/>
     </w:p>
     <w:p/>
     <w:p>
       <w:pPr>
-        <w:pStyle w:val="Kop2"/>
+        <w:pStyle w:val="Heading2"/>
         <w:jc w:val="both"/>
         <w:rPr>
           <w:color w:val="005BE7"/>
         </w:rPr>
       </w:pPr>
+      <w:bookmarkStart w:id="18" w:name="_Toc104546272"/>
       <w:r>
         <w:rPr>
           <w:color w:val="005BE7"/>
         </w:rPr>
         <w:t>3.2 Resultaat BGT Inlooptool</w:t>
       </w:r>
+      <w:bookmarkEnd w:id="18"/>
     </w:p>
     <w:p>
       <w:pPr>
@@ -6770,131 +5585,6 @@
         <w:jc w:val="both"/>
       </w:pPr>
       <w:r>
-        <w:rPr>
-          <w:noProof/>
-        </w:rPr>
-        <mc:AlternateContent>
-          <mc:Choice Requires="wpg">
-            <w:drawing>
-              <wp:anchor distT="0" distB="0" distL="114300" distR="114300" simplePos="0" relativeHeight="251772928" behindDoc="0" locked="0" layoutInCell="1" allowOverlap="1" wp14:anchorId="1E98F4CA" wp14:editId="0F6A2C1B">
-                <wp:simplePos x="0" y="0"/>
-                <wp:positionH relativeFrom="page">
-                  <wp:posOffset>-259715</wp:posOffset>
-                </wp:positionH>
-                <wp:positionV relativeFrom="paragraph">
-                  <wp:posOffset>4048760</wp:posOffset>
-                </wp:positionV>
-                <wp:extent cx="6419850" cy="149860"/>
-                <wp:effectExtent l="0" t="19050" r="19050" b="21590"/>
-                <wp:wrapNone/>
-                <wp:docPr id="51" name="Groep 51"/>
-                <wp:cNvGraphicFramePr/>
-                <a:graphic xmlns:a="http://schemas.openxmlformats.org/drawingml/2006/main">
-                  <a:graphicData uri="http://schemas.microsoft.com/office/word/2010/wordprocessingGroup">
-                    <wpg:wgp>
-                      <wpg:cNvGrpSpPr/>
-                      <wpg:grpSpPr>
-                        <a:xfrm>
-                          <a:off x="0" y="0"/>
-                          <a:ext cx="6419850" cy="149860"/>
-                          <a:chOff x="0" y="3780292"/>
-                          <a:chExt cx="6419850" cy="150264"/>
-                        </a:xfrm>
-                      </wpg:grpSpPr>
-                      <wps:wsp>
-                        <wps:cNvPr id="52" name="Rechte verbindingslijn 52"/>
-                        <wps:cNvCnPr/>
-                        <wps:spPr>
-                          <a:xfrm>
-                            <a:off x="0" y="3780292"/>
-                            <a:ext cx="6419238" cy="0"/>
-                          </a:xfrm>
-                          <a:prstGeom prst="line">
-                            <a:avLst/>
-                          </a:prstGeom>
-                          <a:ln w="28575">
-                            <a:solidFill>
-                              <a:schemeClr val="accent1"/>
-                            </a:solidFill>
-                          </a:ln>
-                        </wps:spPr>
-                        <wps:style>
-                          <a:lnRef idx="1">
-                            <a:schemeClr val="accent1"/>
-                          </a:lnRef>
-                          <a:fillRef idx="0">
-                            <a:schemeClr val="accent1"/>
-                          </a:fillRef>
-                          <a:effectRef idx="0">
-                            <a:schemeClr val="accent1"/>
-                          </a:effectRef>
-                          <a:fontRef idx="minor">
-                            <a:schemeClr val="tx1"/>
-                          </a:fontRef>
-                        </wps:style>
-                        <wps:bodyPr/>
-                      </wps:wsp>
-                      <wps:wsp>
-                        <wps:cNvPr id="53" name="Rechte verbindingslijn 53"/>
-                        <wps:cNvCnPr/>
-                        <wps:spPr>
-                          <a:xfrm rot="10800000" flipV="1">
-                            <a:off x="19050" y="3930556"/>
-                            <a:ext cx="6400800" cy="0"/>
-                          </a:xfrm>
-                          <a:prstGeom prst="line">
-                            <a:avLst/>
-                          </a:prstGeom>
-                          <a:ln w="28575">
-                            <a:solidFill>
-                              <a:schemeClr val="accent2"/>
-                            </a:solidFill>
-                          </a:ln>
-                        </wps:spPr>
-                        <wps:style>
-                          <a:lnRef idx="1">
-                            <a:schemeClr val="accent1"/>
-                          </a:lnRef>
-                          <a:fillRef idx="0">
-                            <a:schemeClr val="accent1"/>
-                          </a:fillRef>
-                          <a:effectRef idx="0">
-                            <a:schemeClr val="accent1"/>
-                          </a:effectRef>
-                          <a:fontRef idx="minor">
-                            <a:schemeClr val="tx1"/>
-                          </a:fontRef>
-                        </wps:style>
-                        <wps:bodyPr/>
-                      </wps:wsp>
-                    </wpg:wgp>
-                  </a:graphicData>
-                </a:graphic>
-                <wp14:sizeRelH relativeFrom="margin">
-                  <wp14:pctWidth>0</wp14:pctWidth>
-                </wp14:sizeRelH>
-                <wp14:sizeRelV relativeFrom="margin">
-                  <wp14:pctHeight>0</wp14:pctHeight>
-                </wp14:sizeRelV>
-              </wp:anchor>
-            </w:drawing>
-          </mc:Choice>
-          <mc:Fallback>
-            <w:pict>
-              <v:group w14:anchorId="7BFB7A52" id="Groep 51" o:spid="_x0000_s1026" style="position:absolute;margin-left:-20.45pt;margin-top:318.8pt;width:505.5pt;height:11.8pt;z-index:251772928;mso-position-horizontal-relative:page;mso-width-relative:margin;mso-height-relative:margin" coordorigin=",37802" coordsize="64198,1502" o:gfxdata="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">
-                <v:line id="Rechte verbindingslijn 52" o:spid="_x0000_s1027" style="position:absolute;visibility:visible;mso-wrap-style:square" from="0,37802" to="64192,37802" o:connectortype="straight" o:gfxdata="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" strokecolor="#4472c4 [3204]" strokeweight="2.25pt">
-                  <v:stroke joinstyle="miter"/>
-                </v:line>
-                <v:line id="Rechte verbindingslijn 53" o:spid="_x0000_s1028" style="position:absolute;rotation:180;flip:y;visibility:visible;mso-wrap-style:square" from="190,39305" to="64198,39305" o:connectortype="straight" o:gfxdata="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" strokecolor="#ed7d31 [3205]" strokeweight="2.25pt">
-                  <v:stroke joinstyle="miter"/>
-                </v:line>
-                <w10:wrap anchorx="page"/>
-              </v:group>
-            </w:pict>
-          </mc:Fallback>
-        </mc:AlternateContent>
-      </w:r>
-      <w:r>
         <w:t>Het resultaat van de BGT Inlooptool is een gevulde BGT Inlooptabel. In deze tabel heeft elk vlak een unieke code van de BGT meegekregen (</w:t>
       </w:r>
       <w:proofErr w:type="spellStart"/>
@@ -6970,132 +5660,7 @@
         <mc:AlternateContent>
           <mc:Choice Requires="wpg">
             <w:drawing>
-              <wp:anchor distT="0" distB="0" distL="114300" distR="114300" simplePos="0" relativeHeight="251737088" behindDoc="0" locked="0" layoutInCell="1" allowOverlap="1" wp14:anchorId="7CB3A757" wp14:editId="4D6C9A94">
-                <wp:simplePos x="0" y="0"/>
-                <wp:positionH relativeFrom="page">
-                  <wp:posOffset>-201295</wp:posOffset>
-                </wp:positionH>
-                <wp:positionV relativeFrom="paragraph">
-                  <wp:posOffset>9453310</wp:posOffset>
-                </wp:positionV>
-                <wp:extent cx="6419850" cy="149860"/>
-                <wp:effectExtent l="0" t="19050" r="19050" b="21590"/>
-                <wp:wrapNone/>
-                <wp:docPr id="179" name="Groep 179"/>
-                <wp:cNvGraphicFramePr/>
-                <a:graphic xmlns:a="http://schemas.openxmlformats.org/drawingml/2006/main">
-                  <a:graphicData uri="http://schemas.microsoft.com/office/word/2010/wordprocessingGroup">
-                    <wpg:wgp>
-                      <wpg:cNvGrpSpPr/>
-                      <wpg:grpSpPr>
-                        <a:xfrm>
-                          <a:off x="0" y="0"/>
-                          <a:ext cx="6419850" cy="149860"/>
-                          <a:chOff x="0" y="3780292"/>
-                          <a:chExt cx="6419850" cy="150264"/>
-                        </a:xfrm>
-                      </wpg:grpSpPr>
-                      <wps:wsp>
-                        <wps:cNvPr id="180" name="Rechte verbindingslijn 180"/>
-                        <wps:cNvCnPr/>
-                        <wps:spPr>
-                          <a:xfrm>
-                            <a:off x="0" y="3780292"/>
-                            <a:ext cx="6419238" cy="0"/>
-                          </a:xfrm>
-                          <a:prstGeom prst="line">
-                            <a:avLst/>
-                          </a:prstGeom>
-                          <a:ln w="28575">
-                            <a:solidFill>
-                              <a:schemeClr val="accent1"/>
-                            </a:solidFill>
-                          </a:ln>
-                        </wps:spPr>
-                        <wps:style>
-                          <a:lnRef idx="1">
-                            <a:schemeClr val="accent1"/>
-                          </a:lnRef>
-                          <a:fillRef idx="0">
-                            <a:schemeClr val="accent1"/>
-                          </a:fillRef>
-                          <a:effectRef idx="0">
-                            <a:schemeClr val="accent1"/>
-                          </a:effectRef>
-                          <a:fontRef idx="minor">
-                            <a:schemeClr val="tx1"/>
-                          </a:fontRef>
-                        </wps:style>
-                        <wps:bodyPr/>
-                      </wps:wsp>
-                      <wps:wsp>
-                        <wps:cNvPr id="181" name="Rechte verbindingslijn 181"/>
-                        <wps:cNvCnPr/>
-                        <wps:spPr>
-                          <a:xfrm rot="10800000" flipV="1">
-                            <a:off x="19050" y="3930556"/>
-                            <a:ext cx="6400800" cy="0"/>
-                          </a:xfrm>
-                          <a:prstGeom prst="line">
-                            <a:avLst/>
-                          </a:prstGeom>
-                          <a:ln w="28575">
-                            <a:solidFill>
-                              <a:schemeClr val="accent2"/>
-                            </a:solidFill>
-                          </a:ln>
-                        </wps:spPr>
-                        <wps:style>
-                          <a:lnRef idx="1">
-                            <a:schemeClr val="accent1"/>
-                          </a:lnRef>
-                          <a:fillRef idx="0">
-                            <a:schemeClr val="accent1"/>
-                          </a:fillRef>
-                          <a:effectRef idx="0">
-                            <a:schemeClr val="accent1"/>
-                          </a:effectRef>
-                          <a:fontRef idx="minor">
-                            <a:schemeClr val="tx1"/>
-                          </a:fontRef>
-                        </wps:style>
-                        <wps:bodyPr/>
-                      </wps:wsp>
-                    </wpg:wgp>
-                  </a:graphicData>
-                </a:graphic>
-                <wp14:sizeRelH relativeFrom="margin">
-                  <wp14:pctWidth>0</wp14:pctWidth>
-                </wp14:sizeRelH>
-                <wp14:sizeRelV relativeFrom="margin">
-                  <wp14:pctHeight>0</wp14:pctHeight>
-                </wp14:sizeRelV>
-              </wp:anchor>
-            </w:drawing>
-          </mc:Choice>
-          <mc:Fallback>
-            <w:pict>
-              <v:group w14:anchorId="22DBF848" id="Groep 179" o:spid="_x0000_s1026" style="position:absolute;margin-left:-15.85pt;margin-top:744.35pt;width:505.5pt;height:11.8pt;z-index:251737088;mso-position-horizontal-relative:page;mso-width-relative:margin;mso-height-relative:margin" coordorigin=",37802" coordsize="64198,1502" o:gfxdata="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">
-                <v:line id="Rechte verbindingslijn 180" o:spid="_x0000_s1027" style="position:absolute;visibility:visible;mso-wrap-style:square" from="0,37802" to="64192,37802" o:connectortype="straight" o:gfxdata="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" strokecolor="#4472c4 [3204]" strokeweight="2.25pt">
-                  <v:stroke joinstyle="miter"/>
-                </v:line>
-                <v:line id="Rechte verbindingslijn 181" o:spid="_x0000_s1028" style="position:absolute;rotation:180;flip:y;visibility:visible;mso-wrap-style:square" from="190,39305" to="64198,39305" o:connectortype="straight" o:gfxdata="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" strokecolor="#ed7d31 [3205]" strokeweight="2.25pt">
-                  <v:stroke joinstyle="miter"/>
-                </v:line>
-                <w10:wrap anchorx="page"/>
-              </v:group>
-            </w:pict>
-          </mc:Fallback>
-        </mc:AlternateContent>
-      </w:r>
-      <w:r>
-        <w:rPr>
-          <w:noProof/>
-        </w:rPr>
-        <mc:AlternateContent>
-          <mc:Choice Requires="wpg">
-            <w:drawing>
-              <wp:inline distT="0" distB="0" distL="0" distR="0" wp14:anchorId="79FAC9A5" wp14:editId="1E1F33AA">
+              <wp:inline distT="0" distB="0" distL="0" distR="0" wp14:anchorId="79FAC9A5" wp14:editId="2221C501">
                 <wp:extent cx="5759450" cy="5055235"/>
                 <wp:effectExtent l="0" t="0" r="0" b="12065"/>
                 <wp:docPr id="48" name="Groep 48"/>
@@ -7192,7 +5757,7 @@
           </mc:Choice>
           <mc:Fallback>
             <w:pict>
-              <v:group w14:anchorId="7E5B1931" id="Groep 48" o:spid="_x0000_s1026" style="width:453.5pt;height:398.05pt;mso-position-horizontal-relative:char;mso-position-vertical-relative:line" coordsize="57594,50552" o:gfxdata="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">
+              <v:group w14:anchorId="429B9154" id="Groep 48" o:spid="_x0000_s1026" style="width:453.5pt;height:398.05pt;mso-position-horizontal-relative:char;mso-position-vertical-relative:line" coordsize="57594,50552" o:gfxdata="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">
                 <v:shapetype id="_x0000_t13" coordsize="21600,21600" o:spt="13" adj="16200,5400" path="m@0,l@0@1,0@1,0@2@0@2@0,21600,21600,10800xe">
                   <v:stroke joinstyle="miter"/>
                   <v:formulas>
@@ -7210,6 +5775,25 @@
                   </v:handles>
                 </v:shapetype>
                 <v:shape id="Pijl: rechts 49" o:spid="_x0000_s1027" type="#_x0000_t13" style="position:absolute;left:53530;top:47472;width:4039;height:2121;rotation:-90;visibility:visible;mso-wrap-style:square;v-text-anchor:middle" o:gfxdata="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" adj="15928" fillcolor="#05e920" strokecolor="#05e920" strokeweight="1pt"/>
+                <v:shapetype id="_x0000_t75" coordsize="21600,21600" o:spt="75" o:preferrelative="t" path="m@4@5l@4@11@9@11@9@5xe" filled="f" stroked="f">
+                  <v:stroke joinstyle="miter"/>
+                  <v:formulas>
+                    <v:f eqn="if lineDrawn pixelLineWidth 0"/>
+                    <v:f eqn="sum @0 1 0"/>
+                    <v:f eqn="sum 0 0 @1"/>
+                    <v:f eqn="prod @2 1 2"/>
+                    <v:f eqn="prod @3 21600 pixelWidth"/>
+                    <v:f eqn="prod @3 21600 pixelHeight"/>
+                    <v:f eqn="sum @0 0 1"/>
+                    <v:f eqn="prod @6 1 2"/>
+                    <v:f eqn="prod @7 21600 pixelWidth"/>
+                    <v:f eqn="sum @8 21600 0"/>
+                    <v:f eqn="prod @7 21600 pixelHeight"/>
+                    <v:f eqn="sum @10 21600 0"/>
+                  </v:formulas>
+                  <v:path o:extrusionok="f" gradientshapeok="t" o:connecttype="rect"/>
+                  <o:lock v:ext="edit" aspectratio="t"/>
+                </v:shapetype>
                 <v:shape id="Afbeelding 50" o:spid="_x0000_s1028" type="#_x0000_t75" style="position:absolute;width:57594;height:46494;visibility:visible;mso-wrap-style:square" o:gfxdata="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">
                   <v:imagedata r:id="rId38" o:title=""/>
                 </v:shape>
@@ -7219,13 +5803,81 @@
           </mc:Fallback>
         </mc:AlternateContent>
       </w:r>
+    </w:p>
+    <w:p>
+      <w:pPr>
+        <w:pStyle w:val="Heading2"/>
+      </w:pPr>
+      <w:bookmarkStart w:id="19" w:name="_Toc104546273"/>
+      <w:r>
+        <w:t xml:space="preserve">3.4 </w:t>
+      </w:r>
+      <w:proofErr w:type="spellStart"/>
+      <w:r>
+        <w:t>Known</w:t>
+      </w:r>
+      <w:proofErr w:type="spellEnd"/>
+      <w:r>
+        <w:t xml:space="preserve"> issues</w:t>
+      </w:r>
+      <w:bookmarkEnd w:id="19"/>
+    </w:p>
+    <w:p>
+      <w:r>
+        <w:rPr>
+          <w:b/>
+          <w:bCs/>
+        </w:rPr>
+        <w:t>Mac-gebruikers</w:t>
+      </w:r>
+      <w:r>
+        <w:br/>
+        <w:t xml:space="preserve">In QGIS heeft de BGT-Inlooptool momenteel problemen, waardoor deze niet geïnstalleerd wordt. Helaas hebben wij bij het ontwikkelteam momenteel niet de mogelijkheden om op een </w:t>
+      </w:r>
+      <w:proofErr w:type="spellStart"/>
+      <w:r>
+        <w:t>mac</w:t>
+      </w:r>
+      <w:proofErr w:type="spellEnd"/>
+      <w:r>
+        <w:t xml:space="preserve"> te testen. Bent u een </w:t>
+      </w:r>
+      <w:proofErr w:type="spellStart"/>
+      <w:r>
+        <w:t>mac</w:t>
+      </w:r>
+      <w:proofErr w:type="spellEnd"/>
+      <w:r>
+        <w:t xml:space="preserve">-gebruiker en weet u een oplossing, neem dan gerust contact met ons op. </w:t>
+      </w:r>
+    </w:p>
+    <w:p>
+      <w:r>
+        <w:t xml:space="preserve">In andere gevallen bevelen wij het aan om een </w:t>
+      </w:r>
+      <w:proofErr w:type="spellStart"/>
+      <w:r>
+        <w:t>windows</w:t>
+      </w:r>
+      <w:proofErr w:type="spellEnd"/>
+      <w:r>
+        <w:t xml:space="preserve">-computer te gebruiken om de tool te draaien. Deze resultaten op te slaan eventueel met styling en vervolgens deze te openen op uw </w:t>
+      </w:r>
+      <w:proofErr w:type="spellStart"/>
+      <w:r>
+        <w:t>mac</w:t>
+      </w:r>
+      <w:proofErr w:type="spellEnd"/>
+      <w:r>
+        <w:t>-computer.</w:t>
+      </w:r>
       <w:r>
         <w:br w:type="page"/>
       </w:r>
     </w:p>
     <w:p>
       <w:pPr>
-        <w:pStyle w:val="Kop1"/>
+        <w:pStyle w:val="Heading1"/>
         <w:ind w:left="426"/>
         <w:jc w:val="both"/>
         <w:rPr>
@@ -7248,37 +5900,27 @@
     </w:p>
     <w:p>
       <w:pPr>
-        <w:pStyle w:val="Kop1"/>
-        <w:jc w:val="both"/>
-        <w:rPr>
-          <w:color w:val="005BE7"/>
-        </w:rPr>
-      </w:pPr>
-      <w:bookmarkStart w:id="15" w:name="_Ref60220246"/>
-      <w:bookmarkStart w:id="16" w:name="_Ref60220255"/>
-      <w:bookmarkStart w:id="17" w:name="_Toc86841668"/>
-      <w:r>
-        <w:rPr>
-          <w:color w:val="005BE7"/>
-        </w:rPr>
+        <w:pStyle w:val="Heading1"/>
+      </w:pPr>
+      <w:bookmarkStart w:id="20" w:name="_Ref60220246"/>
+      <w:bookmarkStart w:id="21" w:name="_Ref60220255"/>
+      <w:bookmarkStart w:id="22" w:name="_Toc104546274"/>
+      <w:r>
         <w:lastRenderedPageBreak/>
         <w:t>Bijlage</w:t>
       </w:r>
       <w:r>
-        <w:rPr>
-          <w:color w:val="005BE7"/>
-        </w:rPr>
-        <w:t xml:space="preserve"> Stroomdiagr</w:t>
-      </w:r>
-      <w:bookmarkEnd w:id="15"/>
-      <w:bookmarkEnd w:id="16"/>
-      <w:r>
-        <w:rPr>
-          <w:color w:val="005BE7"/>
-        </w:rPr>
+        <w:t xml:space="preserve"> </w:t>
+      </w:r>
+      <w:r>
+        <w:t>Stroomdiagr</w:t>
+      </w:r>
+      <w:bookmarkEnd w:id="20"/>
+      <w:bookmarkEnd w:id="21"/>
+      <w:r>
         <w:t>am</w:t>
       </w:r>
-      <w:bookmarkEnd w:id="17"/>
+      <w:bookmarkEnd w:id="22"/>
     </w:p>
     <w:p>
       <w:pPr>
@@ -7538,9 +6180,134 @@
     <w:sdtContent>
       <w:p>
         <w:pPr>
-          <w:pStyle w:val="Voettekst"/>
+          <w:pStyle w:val="Footer"/>
           <w:jc w:val="right"/>
         </w:pPr>
+        <w:r>
+          <w:rPr>
+            <w:noProof/>
+          </w:rPr>
+          <mc:AlternateContent>
+            <mc:Choice Requires="wpg">
+              <w:drawing>
+                <wp:anchor distT="0" distB="0" distL="114300" distR="114300" simplePos="0" relativeHeight="251659264" behindDoc="0" locked="0" layoutInCell="1" allowOverlap="1" wp14:anchorId="0D431826" wp14:editId="16133715">
+                  <wp:simplePos x="0" y="0"/>
+                  <wp:positionH relativeFrom="page">
+                    <wp:align>left</wp:align>
+                  </wp:positionH>
+                  <wp:positionV relativeFrom="paragraph">
+                    <wp:posOffset>42269</wp:posOffset>
+                  </wp:positionV>
+                  <wp:extent cx="6419850" cy="150259"/>
+                  <wp:effectExtent l="0" t="19050" r="19050" b="21590"/>
+                  <wp:wrapNone/>
+                  <wp:docPr id="5" name="Groep 5"/>
+                  <wp:cNvGraphicFramePr/>
+                  <a:graphic xmlns:a="http://schemas.openxmlformats.org/drawingml/2006/main">
+                    <a:graphicData uri="http://schemas.microsoft.com/office/word/2010/wordprocessingGroup">
+                      <wpg:wgp>
+                        <wpg:cNvGrpSpPr/>
+                        <wpg:grpSpPr>
+                          <a:xfrm>
+                            <a:off x="0" y="0"/>
+                            <a:ext cx="6419850" cy="150259"/>
+                            <a:chOff x="0" y="3780292"/>
+                            <a:chExt cx="6419850" cy="150264"/>
+                          </a:xfrm>
+                        </wpg:grpSpPr>
+                        <wps:wsp>
+                          <wps:cNvPr id="6" name="Rechte verbindingslijn 6"/>
+                          <wps:cNvCnPr/>
+                          <wps:spPr>
+                            <a:xfrm>
+                              <a:off x="0" y="3780292"/>
+                              <a:ext cx="6419238" cy="0"/>
+                            </a:xfrm>
+                            <a:prstGeom prst="line">
+                              <a:avLst/>
+                            </a:prstGeom>
+                            <a:ln w="28575">
+                              <a:solidFill>
+                                <a:schemeClr val="accent1"/>
+                              </a:solidFill>
+                            </a:ln>
+                          </wps:spPr>
+                          <wps:style>
+                            <a:lnRef idx="1">
+                              <a:schemeClr val="accent1"/>
+                            </a:lnRef>
+                            <a:fillRef idx="0">
+                              <a:schemeClr val="accent1"/>
+                            </a:fillRef>
+                            <a:effectRef idx="0">
+                              <a:schemeClr val="accent1"/>
+                            </a:effectRef>
+                            <a:fontRef idx="minor">
+                              <a:schemeClr val="tx1"/>
+                            </a:fontRef>
+                          </wps:style>
+                          <wps:bodyPr/>
+                        </wps:wsp>
+                        <wps:wsp>
+                          <wps:cNvPr id="8" name="Rechte verbindingslijn 8"/>
+                          <wps:cNvCnPr/>
+                          <wps:spPr>
+                            <a:xfrm rot="10800000" flipV="1">
+                              <a:off x="19050" y="3930556"/>
+                              <a:ext cx="6400800" cy="0"/>
+                            </a:xfrm>
+                            <a:prstGeom prst="line">
+                              <a:avLst/>
+                            </a:prstGeom>
+                            <a:ln w="28575">
+                              <a:solidFill>
+                                <a:schemeClr val="accent2"/>
+                              </a:solidFill>
+                            </a:ln>
+                          </wps:spPr>
+                          <wps:style>
+                            <a:lnRef idx="1">
+                              <a:schemeClr val="accent1"/>
+                            </a:lnRef>
+                            <a:fillRef idx="0">
+                              <a:schemeClr val="accent1"/>
+                            </a:fillRef>
+                            <a:effectRef idx="0">
+                              <a:schemeClr val="accent1"/>
+                            </a:effectRef>
+                            <a:fontRef idx="minor">
+                              <a:schemeClr val="tx1"/>
+                            </a:fontRef>
+                          </wps:style>
+                          <wps:bodyPr/>
+                        </wps:wsp>
+                      </wpg:wgp>
+                    </a:graphicData>
+                  </a:graphic>
+                  <wp14:sizeRelH relativeFrom="margin">
+                    <wp14:pctWidth>0</wp14:pctWidth>
+                  </wp14:sizeRelH>
+                  <wp14:sizeRelV relativeFrom="margin">
+                    <wp14:pctHeight>0</wp14:pctHeight>
+                  </wp14:sizeRelV>
+                </wp:anchor>
+              </w:drawing>
+            </mc:Choice>
+            <mc:Fallback>
+              <w:pict>
+                <v:group w14:anchorId="4BFF8698" id="Groep 5" o:spid="_x0000_s1026" style="position:absolute;margin-left:0;margin-top:3.35pt;width:505.5pt;height:11.85pt;z-index:251659264;mso-position-horizontal:left;mso-position-horizontal-relative:page;mso-width-relative:margin;mso-height-relative:margin" coordorigin=",37802" coordsize="64198,1502" o:gfxdata="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">
+                  <v:line id="Rechte verbindingslijn 6" o:spid="_x0000_s1027" style="position:absolute;visibility:visible;mso-wrap-style:square" from="0,37802" to="64192,37802" o:connectortype="straight" o:gfxdata="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" strokecolor="#4472c4 [3204]" strokeweight="2.25pt">
+                    <v:stroke joinstyle="miter"/>
+                  </v:line>
+                  <v:line id="Rechte verbindingslijn 8" o:spid="_x0000_s1028" style="position:absolute;rotation:180;flip:y;visibility:visible;mso-wrap-style:square" from="190,39305" to="64198,39305" o:connectortype="straight" o:gfxdata="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" strokecolor="#ed7d31 [3205]" strokeweight="2.25pt">
+                    <v:stroke joinstyle="miter"/>
+                  </v:line>
+                  <w10:wrap anchorx="page"/>
+                </v:group>
+              </w:pict>
+            </mc:Fallback>
+          </mc:AlternateContent>
+        </w:r>
         <w:r>
           <w:fldChar w:fldCharType="begin"/>
         </w:r>
@@ -7561,7 +6328,7 @@
   </w:sdt>
   <w:p>
     <w:pPr>
-      <w:pStyle w:val="Voettekst"/>
+      <w:pStyle w:val="Footer"/>
     </w:pPr>
   </w:p>
 </w:ftr>
@@ -7599,7 +6366,7 @@
       </w:pPr>
       <w:r>
         <w:rPr>
-          <w:rStyle w:val="Voetnootmarkering"/>
+          <w:rStyle w:val="FootnoteReference"/>
           <w:sz w:val="20"/>
           <w:szCs w:val="20"/>
         </w:rPr>
@@ -7615,7 +6382,7 @@
     </w:p>
     <w:p>
       <w:pPr>
-        <w:pStyle w:val="Voetnoottekst"/>
+        <w:pStyle w:val="FootnoteText"/>
         <w:rPr>
           <w:rFonts w:ascii="Arial" w:hAnsi="Arial" w:cs="Arial"/>
         </w:rPr>
@@ -7629,12 +6396,12 @@
 <w:hdr xmlns:wpc="http://schemas.microsoft.com/office/word/2010/wordprocessingCanvas" xmlns:cx="http://schemas.microsoft.com/office/drawing/2014/chartex" xmlns:cx1="http://schemas.microsoft.com/office/drawing/2015/9/8/chartex" xmlns:cx2="http://schemas.microsoft.com/office/drawing/2015/10/21/chartex" xmlns:cx3="http://schemas.microsoft.com/office/drawing/2016/5/9/chartex" xmlns:cx4="http://schemas.microsoft.com/office/drawing/2016/5/10/chartex" xmlns:cx5="http://schemas.microsoft.com/office/drawing/2016/5/11/chartex" xmlns:cx6="http://schemas.microsoft.com/office/drawing/2016/5/12/chartex" xmlns:cx7="http://schemas.microsoft.com/office/drawing/2016/5/13/chartex" xmlns:cx8="http://schemas.microsoft.com/office/drawing/2016/5/14/chartex" xmlns:mc="http://schemas.openxmlformats.org/markup-compatibility/2006" xmlns:aink="http://schemas.microsoft.com/office/drawing/2016/ink" xmlns:am3d="http://schemas.microsoft.com/office/drawing/2017/model3d" xmlns:o="urn:schemas-microsoft-com:office:office" xmlns:oel="http://schemas.microsoft.com/office/2019/extlst" xmlns:r="http://schemas.openxmlformats.org/officeDocument/2006/relationships" xmlns:m="http://schemas.openxmlformats.org/officeDocument/2006/math" xmlns:v="urn:schemas-microsoft-com:vml" xmlns:wp14="http://schemas.microsoft.com/office/word/2010/wordprocessingDrawing" xmlns:wp="http://schemas.openxmlformats.org/drawingml/2006/wordprocessingDrawing" xmlns:w10="urn:schemas-microsoft-com:office:word" xmlns:w="http://schemas.openxmlformats.org/wordprocessingml/2006/main" xmlns:w14="http://schemas.microsoft.com/office/word/2010/wordml" xmlns:w15="http://schemas.microsoft.com/office/word/2012/wordml" xmlns:w16cex="http://schemas.microsoft.com/office/word/2018/wordml/cex" xmlns:w16cid="http://schemas.microsoft.com/office/word/2016/wordml/cid" xmlns:w16="http://schemas.microsoft.com/office/word/2018/wordml" xmlns:w16sdtdh="http://schemas.microsoft.com/office/word/2020/wordml/sdtdatahash" xmlns:w16se="http://schemas.microsoft.com/office/word/2015/wordml/symex" xmlns:wpg="http://schemas.microsoft.com/office/word/2010/wordprocessingGroup" xmlns:wpi="http://schemas.microsoft.com/office/word/2010/wordprocessingInk" xmlns:wne="http://schemas.microsoft.com/office/word/2006/wordml" xmlns:wps="http://schemas.microsoft.com/office/word/2010/wordprocessingShape" mc:Ignorable="w14 w15 w16se w16cid w16 w16cex w16sdtdh wp14">
   <w:p>
     <w:pPr>
-      <w:pStyle w:val="Koptekst"/>
+      <w:pStyle w:val="Header"/>
     </w:pPr>
   </w:p>
   <w:p>
     <w:pPr>
-      <w:pStyle w:val="Koptekst"/>
+      <w:pStyle w:val="Header"/>
     </w:pPr>
   </w:p>
 </w:hdr>
@@ -9751,7 +8518,7 @@
     <w:lsdException w:name="Unresolved Mention" w:semiHidden="1" w:unhideWhenUsed="1"/>
     <w:lsdException w:name="Smart Link" w:semiHidden="1" w:unhideWhenUsed="1"/>
   </w:latentStyles>
-  <w:style w:type="paragraph" w:default="1" w:styleId="Standaard">
+  <w:style w:type="paragraph" w:default="1" w:styleId="Normal">
     <w:name w:val="Normal"/>
     <w:qFormat/>
     <w:rsid w:val="00BD1B42"/>
@@ -9759,11 +8526,11 @@
       <w:spacing w:before="120"/>
     </w:pPr>
   </w:style>
-  <w:style w:type="paragraph" w:styleId="Kop1">
+  <w:style w:type="paragraph" w:styleId="Heading1">
     <w:name w:val="heading 1"/>
-    <w:basedOn w:val="Standaard"/>
-    <w:next w:val="Standaard"/>
-    <w:link w:val="Kop1Char"/>
+    <w:basedOn w:val="Normal"/>
+    <w:next w:val="Normal"/>
+    <w:link w:val="Heading1Char"/>
     <w:uiPriority w:val="9"/>
     <w:qFormat/>
     <w:rsid w:val="00BD1B42"/>
@@ -9780,11 +8547,11 @@
       <w:szCs w:val="32"/>
     </w:rPr>
   </w:style>
-  <w:style w:type="paragraph" w:styleId="Kop2">
+  <w:style w:type="paragraph" w:styleId="Heading2">
     <w:name w:val="heading 2"/>
-    <w:basedOn w:val="Standaard"/>
-    <w:next w:val="Standaard"/>
-    <w:link w:val="Kop2Char"/>
+    <w:basedOn w:val="Normal"/>
+    <w:next w:val="Normal"/>
+    <w:link w:val="Heading2Char"/>
     <w:uiPriority w:val="9"/>
     <w:unhideWhenUsed/>
     <w:qFormat/>
@@ -9802,11 +8569,11 @@
       <w:szCs w:val="26"/>
     </w:rPr>
   </w:style>
-  <w:style w:type="paragraph" w:styleId="Kop3">
+  <w:style w:type="paragraph" w:styleId="Heading3">
     <w:name w:val="heading 3"/>
-    <w:basedOn w:val="Standaard"/>
-    <w:next w:val="Standaard"/>
-    <w:link w:val="Kop3Char"/>
+    <w:basedOn w:val="Normal"/>
+    <w:next w:val="Normal"/>
+    <w:link w:val="Heading3Char"/>
     <w:uiPriority w:val="9"/>
     <w:semiHidden/>
     <w:unhideWhenUsed/>
@@ -9825,13 +8592,13 @@
       <w:szCs w:val="24"/>
     </w:rPr>
   </w:style>
-  <w:style w:type="character" w:default="1" w:styleId="Standaardalinea-lettertype">
+  <w:style w:type="character" w:default="1" w:styleId="DefaultParagraphFont">
     <w:name w:val="Default Paragraph Font"/>
     <w:uiPriority w:val="1"/>
     <w:semiHidden/>
     <w:unhideWhenUsed/>
   </w:style>
-  <w:style w:type="table" w:default="1" w:styleId="Standaardtabel">
+  <w:style w:type="table" w:default="1" w:styleId="TableNormal">
     <w:name w:val="Normal Table"/>
     <w:uiPriority w:val="99"/>
     <w:semiHidden/>
@@ -9846,16 +8613,16 @@
       </w:tblCellMar>
     </w:tblPr>
   </w:style>
-  <w:style w:type="numbering" w:default="1" w:styleId="Geenlijst">
+  <w:style w:type="numbering" w:default="1" w:styleId="NoList">
     <w:name w:val="No List"/>
     <w:uiPriority w:val="99"/>
     <w:semiHidden/>
     <w:unhideWhenUsed/>
   </w:style>
-  <w:style w:type="paragraph" w:styleId="Koptekst">
+  <w:style w:type="paragraph" w:styleId="Header">
     <w:name w:val="header"/>
-    <w:basedOn w:val="Standaard"/>
-    <w:link w:val="KoptekstChar"/>
+    <w:basedOn w:val="Normal"/>
+    <w:link w:val="HeaderChar"/>
     <w:uiPriority w:val="99"/>
     <w:unhideWhenUsed/>
     <w:rsid w:val="00C47861"/>
@@ -9867,17 +8634,17 @@
       <w:spacing w:after="0" w:line="240" w:lineRule="auto"/>
     </w:pPr>
   </w:style>
-  <w:style w:type="character" w:customStyle="1" w:styleId="KoptekstChar">
-    <w:name w:val="Koptekst Char"/>
-    <w:basedOn w:val="Standaardalinea-lettertype"/>
-    <w:link w:val="Koptekst"/>
+  <w:style w:type="character" w:customStyle="1" w:styleId="HeaderChar">
+    <w:name w:val="Header Char"/>
+    <w:basedOn w:val="DefaultParagraphFont"/>
+    <w:link w:val="Header"/>
     <w:uiPriority w:val="99"/>
     <w:rsid w:val="00C47861"/>
   </w:style>
-  <w:style w:type="paragraph" w:styleId="Voettekst">
+  <w:style w:type="paragraph" w:styleId="Footer">
     <w:name w:val="footer"/>
-    <w:basedOn w:val="Standaard"/>
-    <w:link w:val="VoettekstChar"/>
+    <w:basedOn w:val="Normal"/>
+    <w:link w:val="FooterChar"/>
     <w:uiPriority w:val="99"/>
     <w:unhideWhenUsed/>
     <w:rsid w:val="00C47861"/>
@@ -9889,17 +8656,17 @@
       <w:spacing w:after="0" w:line="240" w:lineRule="auto"/>
     </w:pPr>
   </w:style>
-  <w:style w:type="character" w:customStyle="1" w:styleId="VoettekstChar">
-    <w:name w:val="Voettekst Char"/>
-    <w:basedOn w:val="Standaardalinea-lettertype"/>
-    <w:link w:val="Voettekst"/>
+  <w:style w:type="character" w:customStyle="1" w:styleId="FooterChar">
+    <w:name w:val="Footer Char"/>
+    <w:basedOn w:val="DefaultParagraphFont"/>
+    <w:link w:val="Footer"/>
     <w:uiPriority w:val="99"/>
     <w:rsid w:val="00C47861"/>
   </w:style>
-  <w:style w:type="character" w:customStyle="1" w:styleId="Kop1Char">
-    <w:name w:val="Kop 1 Char"/>
-    <w:basedOn w:val="Standaardalinea-lettertype"/>
-    <w:link w:val="Kop1"/>
+  <w:style w:type="character" w:customStyle="1" w:styleId="Heading1Char">
+    <w:name w:val="Heading 1 Char"/>
+    <w:basedOn w:val="DefaultParagraphFont"/>
+    <w:link w:val="Heading1"/>
     <w:uiPriority w:val="9"/>
     <w:rsid w:val="00BD1B42"/>
     <w:rPr>
@@ -9909,10 +8676,10 @@
       <w:szCs w:val="32"/>
     </w:rPr>
   </w:style>
-  <w:style w:type="paragraph" w:styleId="Kopvaninhoudsopgave">
+  <w:style w:type="paragraph" w:styleId="TOCHeading">
     <w:name w:val="TOC Heading"/>
-    <w:basedOn w:val="Kop1"/>
-    <w:next w:val="Standaard"/>
+    <w:basedOn w:val="Heading1"/>
+    <w:next w:val="Normal"/>
     <w:uiPriority w:val="39"/>
     <w:unhideWhenUsed/>
     <w:qFormat/>
@@ -9924,10 +8691,10 @@
       <w:lang w:eastAsia="nl-NL"/>
     </w:rPr>
   </w:style>
-  <w:style w:type="character" w:customStyle="1" w:styleId="Kop2Char">
-    <w:name w:val="Kop 2 Char"/>
-    <w:basedOn w:val="Standaardalinea-lettertype"/>
-    <w:link w:val="Kop2"/>
+  <w:style w:type="character" w:customStyle="1" w:styleId="Heading2Char">
+    <w:name w:val="Heading 2 Char"/>
+    <w:basedOn w:val="DefaultParagraphFont"/>
+    <w:link w:val="Heading2"/>
     <w:uiPriority w:val="9"/>
     <w:rsid w:val="00A861A4"/>
     <w:rPr>
@@ -9937,10 +8704,10 @@
       <w:szCs w:val="26"/>
     </w:rPr>
   </w:style>
-  <w:style w:type="paragraph" w:styleId="Inhopg1">
+  <w:style w:type="paragraph" w:styleId="TOC1">
     <w:name w:val="toc 1"/>
-    <w:basedOn w:val="Standaard"/>
-    <w:next w:val="Standaard"/>
+    <w:basedOn w:val="Normal"/>
+    <w:next w:val="Normal"/>
     <w:autoRedefine/>
     <w:uiPriority w:val="39"/>
     <w:unhideWhenUsed/>
@@ -9951,7 +8718,7 @@
   </w:style>
   <w:style w:type="character" w:styleId="Hyperlink">
     <w:name w:val="Hyperlink"/>
-    <w:basedOn w:val="Standaardalinea-lettertype"/>
+    <w:basedOn w:val="DefaultParagraphFont"/>
     <w:uiPriority w:val="99"/>
     <w:unhideWhenUsed/>
     <w:rsid w:val="00A861A4"/>
@@ -9960,10 +8727,10 @@
       <w:u w:val="single"/>
     </w:rPr>
   </w:style>
-  <w:style w:type="character" w:customStyle="1" w:styleId="Kop3Char">
-    <w:name w:val="Kop 3 Char"/>
-    <w:basedOn w:val="Standaardalinea-lettertype"/>
-    <w:link w:val="Kop3"/>
+  <w:style w:type="character" w:customStyle="1" w:styleId="Heading3Char">
+    <w:name w:val="Heading 3 Char"/>
+    <w:basedOn w:val="DefaultParagraphFont"/>
+    <w:link w:val="Heading3"/>
     <w:uiPriority w:val="9"/>
     <w:semiHidden/>
     <w:rsid w:val="00AE3EC6"/>
@@ -9974,9 +8741,9 @@
       <w:szCs w:val="24"/>
     </w:rPr>
   </w:style>
-  <w:style w:type="paragraph" w:styleId="Lijstalinea">
+  <w:style w:type="paragraph" w:styleId="ListParagraph">
     <w:name w:val="List Paragraph"/>
-    <w:basedOn w:val="Standaard"/>
+    <w:basedOn w:val="Normal"/>
     <w:uiPriority w:val="34"/>
     <w:qFormat/>
     <w:rsid w:val="00D13641"/>
@@ -9985,9 +8752,9 @@
       <w:contextualSpacing/>
     </w:pPr>
   </w:style>
-  <w:style w:type="character" w:styleId="Onopgelostemelding">
+  <w:style w:type="character" w:styleId="UnresolvedMention">
     <w:name w:val="Unresolved Mention"/>
-    <w:basedOn w:val="Standaardalinea-lettertype"/>
+    <w:basedOn w:val="DefaultParagraphFont"/>
     <w:uiPriority w:val="99"/>
     <w:semiHidden/>
     <w:unhideWhenUsed/>
@@ -9997,9 +8764,9 @@
       <w:shd w:val="clear" w:color="auto" w:fill="E1DFDD"/>
     </w:rPr>
   </w:style>
-  <w:style w:type="character" w:styleId="Verwijzingopmerking">
+  <w:style w:type="character" w:styleId="CommentReference">
     <w:name w:val="annotation reference"/>
-    <w:basedOn w:val="Standaardalinea-lettertype"/>
+    <w:basedOn w:val="DefaultParagraphFont"/>
     <w:uiPriority w:val="99"/>
     <w:semiHidden/>
     <w:unhideWhenUsed/>
@@ -10009,10 +8776,10 @@
       <w:szCs w:val="16"/>
     </w:rPr>
   </w:style>
-  <w:style w:type="paragraph" w:styleId="Tekstopmerking">
+  <w:style w:type="paragraph" w:styleId="CommentText">
     <w:name w:val="annotation text"/>
-    <w:basedOn w:val="Standaard"/>
-    <w:link w:val="TekstopmerkingChar"/>
+    <w:basedOn w:val="Normal"/>
+    <w:link w:val="CommentTextChar"/>
     <w:uiPriority w:val="99"/>
     <w:semiHidden/>
     <w:unhideWhenUsed/>
@@ -10025,10 +8792,10 @@
       <w:szCs w:val="20"/>
     </w:rPr>
   </w:style>
-  <w:style w:type="character" w:customStyle="1" w:styleId="TekstopmerkingChar">
-    <w:name w:val="Tekst opmerking Char"/>
-    <w:basedOn w:val="Standaardalinea-lettertype"/>
-    <w:link w:val="Tekstopmerking"/>
+  <w:style w:type="character" w:customStyle="1" w:styleId="CommentTextChar">
+    <w:name w:val="Comment Text Char"/>
+    <w:basedOn w:val="DefaultParagraphFont"/>
+    <w:link w:val="CommentText"/>
     <w:uiPriority w:val="99"/>
     <w:semiHidden/>
     <w:rsid w:val="009A7040"/>
@@ -10037,11 +8804,11 @@
       <w:szCs w:val="20"/>
     </w:rPr>
   </w:style>
-  <w:style w:type="paragraph" w:styleId="Onderwerpvanopmerking">
+  <w:style w:type="paragraph" w:styleId="CommentSubject">
     <w:name w:val="annotation subject"/>
-    <w:basedOn w:val="Tekstopmerking"/>
-    <w:next w:val="Tekstopmerking"/>
-    <w:link w:val="OnderwerpvanopmerkingChar"/>
+    <w:basedOn w:val="CommentText"/>
+    <w:next w:val="CommentText"/>
+    <w:link w:val="CommentSubjectChar"/>
     <w:uiPriority w:val="99"/>
     <w:semiHidden/>
     <w:unhideWhenUsed/>
@@ -10051,10 +8818,10 @@
       <w:bCs/>
     </w:rPr>
   </w:style>
-  <w:style w:type="character" w:customStyle="1" w:styleId="OnderwerpvanopmerkingChar">
-    <w:name w:val="Onderwerp van opmerking Char"/>
-    <w:basedOn w:val="TekstopmerkingChar"/>
-    <w:link w:val="Onderwerpvanopmerking"/>
+  <w:style w:type="character" w:customStyle="1" w:styleId="CommentSubjectChar">
+    <w:name w:val="Comment Subject Char"/>
+    <w:basedOn w:val="CommentTextChar"/>
+    <w:link w:val="CommentSubject"/>
     <w:uiPriority w:val="99"/>
     <w:semiHidden/>
     <w:rsid w:val="009A7040"/>
@@ -10065,7 +8832,7 @@
       <w:szCs w:val="20"/>
     </w:rPr>
   </w:style>
-  <w:style w:type="paragraph" w:styleId="Revisie">
+  <w:style w:type="paragraph" w:styleId="Revision">
     <w:name w:val="Revision"/>
     <w:hidden/>
     <w:uiPriority w:val="99"/>
@@ -10075,10 +8842,10 @@
       <w:spacing w:after="0" w:line="240" w:lineRule="auto"/>
     </w:pPr>
   </w:style>
-  <w:style w:type="paragraph" w:styleId="Ballontekst">
+  <w:style w:type="paragraph" w:styleId="BalloonText">
     <w:name w:val="Balloon Text"/>
-    <w:basedOn w:val="Standaard"/>
-    <w:link w:val="BallontekstChar"/>
+    <w:basedOn w:val="Normal"/>
+    <w:link w:val="BalloonTextChar"/>
     <w:uiPriority w:val="99"/>
     <w:semiHidden/>
     <w:unhideWhenUsed/>
@@ -10092,10 +8859,10 @@
       <w:szCs w:val="18"/>
     </w:rPr>
   </w:style>
-  <w:style w:type="character" w:customStyle="1" w:styleId="BallontekstChar">
-    <w:name w:val="Ballontekst Char"/>
-    <w:basedOn w:val="Standaardalinea-lettertype"/>
-    <w:link w:val="Ballontekst"/>
+  <w:style w:type="character" w:customStyle="1" w:styleId="BalloonTextChar">
+    <w:name w:val="Balloon Text Char"/>
+    <w:basedOn w:val="DefaultParagraphFont"/>
+    <w:link w:val="BalloonText"/>
     <w:uiPriority w:val="99"/>
     <w:semiHidden/>
     <w:rsid w:val="009A7040"/>
@@ -10105,10 +8872,10 @@
       <w:szCs w:val="18"/>
     </w:rPr>
   </w:style>
-  <w:style w:type="paragraph" w:styleId="Voetnoottekst">
+  <w:style w:type="paragraph" w:styleId="FootnoteText">
     <w:name w:val="footnote text"/>
-    <w:basedOn w:val="Standaard"/>
-    <w:link w:val="VoetnoottekstChar"/>
+    <w:basedOn w:val="Normal"/>
+    <w:link w:val="FootnoteTextChar"/>
     <w:uiPriority w:val="99"/>
     <w:semiHidden/>
     <w:unhideWhenUsed/>
@@ -10121,10 +8888,10 @@
       <w:szCs w:val="20"/>
     </w:rPr>
   </w:style>
-  <w:style w:type="character" w:customStyle="1" w:styleId="VoetnoottekstChar">
-    <w:name w:val="Voetnoottekst Char"/>
-    <w:basedOn w:val="Standaardalinea-lettertype"/>
-    <w:link w:val="Voetnoottekst"/>
+  <w:style w:type="character" w:customStyle="1" w:styleId="FootnoteTextChar">
+    <w:name w:val="Footnote Text Char"/>
+    <w:basedOn w:val="DefaultParagraphFont"/>
+    <w:link w:val="FootnoteText"/>
     <w:uiPriority w:val="99"/>
     <w:semiHidden/>
     <w:rsid w:val="00E818CD"/>
@@ -10133,9 +8900,9 @@
       <w:szCs w:val="20"/>
     </w:rPr>
   </w:style>
-  <w:style w:type="character" w:styleId="Voetnootmarkering">
+  <w:style w:type="character" w:styleId="FootnoteReference">
     <w:name w:val="footnote reference"/>
-    <w:basedOn w:val="Standaardalinea-lettertype"/>
+    <w:basedOn w:val="DefaultParagraphFont"/>
     <w:uiPriority w:val="99"/>
     <w:semiHidden/>
     <w:unhideWhenUsed/>
@@ -10144,9 +8911,9 @@
       <w:vertAlign w:val="superscript"/>
     </w:rPr>
   </w:style>
-  <w:style w:type="character" w:styleId="GevolgdeHyperlink">
+  <w:style w:type="character" w:styleId="FollowedHyperlink">
     <w:name w:val="FollowedHyperlink"/>
-    <w:basedOn w:val="Standaardalinea-lettertype"/>
+    <w:basedOn w:val="DefaultParagraphFont"/>
     <w:uiPriority w:val="99"/>
     <w:semiHidden/>
     <w:unhideWhenUsed/>
@@ -10156,9 +8923,9 @@
       <w:u w:val="single"/>
     </w:rPr>
   </w:style>
-  <w:style w:type="paragraph" w:styleId="Geenafstand">
+  <w:style w:type="paragraph" w:styleId="NoSpacing">
     <w:name w:val="No Spacing"/>
-    <w:link w:val="GeenafstandChar"/>
+    <w:link w:val="NoSpacingChar"/>
     <w:uiPriority w:val="1"/>
     <w:qFormat/>
     <w:rsid w:val="009B0C3E"/>
@@ -10170,10 +8937,10 @@
       <w:lang w:eastAsia="nl-NL"/>
     </w:rPr>
   </w:style>
-  <w:style w:type="character" w:customStyle="1" w:styleId="GeenafstandChar">
-    <w:name w:val="Geen afstand Char"/>
-    <w:basedOn w:val="Standaardalinea-lettertype"/>
-    <w:link w:val="Geenafstand"/>
+  <w:style w:type="character" w:customStyle="1" w:styleId="NoSpacingChar">
+    <w:name w:val="No Spacing Char"/>
+    <w:basedOn w:val="DefaultParagraphFont"/>
+    <w:link w:val="NoSpacing"/>
     <w:uiPriority w:val="1"/>
     <w:rsid w:val="009B0C3E"/>
     <w:rPr>
@@ -10181,11 +8948,11 @@
       <w:lang w:eastAsia="nl-NL"/>
     </w:rPr>
   </w:style>
-  <w:style w:type="paragraph" w:styleId="Titel">
+  <w:style w:type="paragraph" w:styleId="Title">
     <w:name w:val="Title"/>
-    <w:basedOn w:val="Standaard"/>
-    <w:next w:val="Standaard"/>
-    <w:link w:val="TitelChar"/>
+    <w:basedOn w:val="Normal"/>
+    <w:next w:val="Normal"/>
+    <w:link w:val="TitleChar"/>
     <w:uiPriority w:val="10"/>
     <w:qFormat/>
     <w:rsid w:val="004424DB"/>
@@ -10201,10 +8968,10 @@
       <w:szCs w:val="56"/>
     </w:rPr>
   </w:style>
-  <w:style w:type="character" w:customStyle="1" w:styleId="TitelChar">
-    <w:name w:val="Titel Char"/>
-    <w:basedOn w:val="Standaardalinea-lettertype"/>
-    <w:link w:val="Titel"/>
+  <w:style w:type="character" w:customStyle="1" w:styleId="TitleChar">
+    <w:name w:val="Title Char"/>
+    <w:basedOn w:val="DefaultParagraphFont"/>
+    <w:link w:val="Title"/>
     <w:uiPriority w:val="10"/>
     <w:rsid w:val="004424DB"/>
     <w:rPr>
@@ -10215,10 +8982,10 @@
       <w:szCs w:val="56"/>
     </w:rPr>
   </w:style>
-  <w:style w:type="paragraph" w:styleId="Inhopg2">
+  <w:style w:type="paragraph" w:styleId="TOC2">
     <w:name w:val="toc 2"/>
-    <w:basedOn w:val="Standaard"/>
-    <w:next w:val="Standaard"/>
+    <w:basedOn w:val="Normal"/>
+    <w:next w:val="Normal"/>
     <w:autoRedefine/>
     <w:uiPriority w:val="39"/>
     <w:unhideWhenUsed/>
@@ -10228,9 +8995,9 @@
       <w:ind w:left="220"/>
     </w:pPr>
   </w:style>
-  <w:style w:type="paragraph" w:styleId="Normaalweb">
+  <w:style w:type="paragraph" w:styleId="NormalWeb">
     <w:name w:val="Normal (Web)"/>
-    <w:basedOn w:val="Standaard"/>
+    <w:basedOn w:val="Normal"/>
     <w:uiPriority w:val="99"/>
     <w:semiHidden/>
     <w:unhideWhenUsed/>
@@ -10245,9 +9012,9 @@
       <w:lang w:eastAsia="nl-NL"/>
     </w:rPr>
   </w:style>
-  <w:style w:type="table" w:styleId="Tabelraster">
+  <w:style w:type="table" w:styleId="TableGrid">
     <w:name w:val="Table Grid"/>
-    <w:basedOn w:val="Standaardtabel"/>
+    <w:basedOn w:val="TableNormal"/>
     <w:uiPriority w:val="39"/>
     <w:rsid w:val="00CC27E0"/>
     <w:pPr>
@@ -10264,9 +9031,9 @@
       </w:tblBorders>
     </w:tblPr>
   </w:style>
-  <w:style w:type="table" w:styleId="Onopgemaaktetabel4">
+  <w:style w:type="table" w:styleId="PlainTable4">
     <w:name w:val="Plain Table 4"/>
-    <w:basedOn w:val="Standaardtabel"/>
+    <w:basedOn w:val="TableNormal"/>
     <w:uiPriority w:val="44"/>
     <w:rsid w:val="0004365E"/>
     <w:pPr>

</xml_diff>

<commit_message>
Update Documentatie door stichting RIONED
</commit_message>
<xml_diff>
--- a/docs/Handleiding BGT-inlooptool QGIS.docx
+++ b/docs/Handleiding BGT-inlooptool QGIS.docx
@@ -1,6 +1,6 @@
 
 <file path=word/document.xml><?xml version="1.0" encoding="utf-8"?>
-<w:document xmlns:wpc="http://schemas.microsoft.com/office/word/2010/wordprocessingCanvas" xmlns:cx="http://schemas.microsoft.com/office/drawing/2014/chartex" xmlns:cx1="http://schemas.microsoft.com/office/drawing/2015/9/8/chartex" xmlns:cx2="http://schemas.microsoft.com/office/drawing/2015/10/21/chartex" xmlns:cx3="http://schemas.microsoft.com/office/drawing/2016/5/9/chartex" xmlns:cx4="http://schemas.microsoft.com/office/drawing/2016/5/10/chartex" xmlns:cx5="http://schemas.microsoft.com/office/drawing/2016/5/11/chartex" xmlns:cx6="http://schemas.microsoft.com/office/drawing/2016/5/12/chartex" xmlns:cx7="http://schemas.microsoft.com/office/drawing/2016/5/13/chartex" xmlns:cx8="http://schemas.microsoft.com/office/drawing/2016/5/14/chartex" xmlns:mc="http://schemas.openxmlformats.org/markup-compatibility/2006" xmlns:aink="http://schemas.microsoft.com/office/drawing/2016/ink" xmlns:am3d="http://schemas.microsoft.com/office/drawing/2017/model3d" xmlns:o="urn:schemas-microsoft-com:office:office" xmlns:oel="http://schemas.microsoft.com/office/2019/extlst" xmlns:r="http://schemas.openxmlformats.org/officeDocument/2006/relationships" xmlns:m="http://schemas.openxmlformats.org/officeDocument/2006/math" xmlns:v="urn:schemas-microsoft-com:vml" xmlns:wp14="http://schemas.microsoft.com/office/word/2010/wordprocessingDrawing" xmlns:wp="http://schemas.openxmlformats.org/drawingml/2006/wordprocessingDrawing" xmlns:w10="urn:schemas-microsoft-com:office:word" xmlns:w="http://schemas.openxmlformats.org/wordprocessingml/2006/main" xmlns:w14="http://schemas.microsoft.com/office/word/2010/wordml" xmlns:w15="http://schemas.microsoft.com/office/word/2012/wordml" xmlns:w16cex="http://schemas.microsoft.com/office/word/2018/wordml/cex" xmlns:w16cid="http://schemas.microsoft.com/office/word/2016/wordml/cid" xmlns:w16="http://schemas.microsoft.com/office/word/2018/wordml" xmlns:w16sdtdh="http://schemas.microsoft.com/office/word/2020/wordml/sdtdatahash" xmlns:w16se="http://schemas.microsoft.com/office/word/2015/wordml/symex" xmlns:wpg="http://schemas.microsoft.com/office/word/2010/wordprocessingGroup" xmlns:wpi="http://schemas.microsoft.com/office/word/2010/wordprocessingInk" xmlns:wne="http://schemas.microsoft.com/office/word/2006/wordml" xmlns:wps="http://schemas.microsoft.com/office/word/2010/wordprocessingShape" mc:Ignorable="w14 w15 w16se w16cid w16 w16cex w16sdtdh wp14">
+<w:document xmlns:wpc="http://schemas.microsoft.com/office/word/2010/wordprocessingCanvas" xmlns:cx="http://schemas.microsoft.com/office/drawing/2014/chartex" xmlns:cx1="http://schemas.microsoft.com/office/drawing/2015/9/8/chartex" xmlns:cx2="http://schemas.microsoft.com/office/drawing/2015/10/21/chartex" xmlns:cx3="http://schemas.microsoft.com/office/drawing/2016/5/9/chartex" xmlns:cx4="http://schemas.microsoft.com/office/drawing/2016/5/10/chartex" xmlns:cx5="http://schemas.microsoft.com/office/drawing/2016/5/11/chartex" xmlns:cx6="http://schemas.microsoft.com/office/drawing/2016/5/12/chartex" xmlns:cx7="http://schemas.microsoft.com/office/drawing/2016/5/13/chartex" xmlns:cx8="http://schemas.microsoft.com/office/drawing/2016/5/14/chartex" xmlns:mc="http://schemas.openxmlformats.org/markup-compatibility/2006" xmlns:aink="http://schemas.microsoft.com/office/drawing/2016/ink" xmlns:am3d="http://schemas.microsoft.com/office/drawing/2017/model3d" xmlns:o="urn:schemas-microsoft-com:office:office" xmlns:r="http://schemas.openxmlformats.org/officeDocument/2006/relationships" xmlns:m="http://schemas.openxmlformats.org/officeDocument/2006/math" xmlns:v="urn:schemas-microsoft-com:vml" xmlns:wp14="http://schemas.microsoft.com/office/word/2010/wordprocessingDrawing" xmlns:wp="http://schemas.openxmlformats.org/drawingml/2006/wordprocessingDrawing" xmlns:w10="urn:schemas-microsoft-com:office:word" xmlns:w="http://schemas.openxmlformats.org/wordprocessingml/2006/main" xmlns:w14="http://schemas.microsoft.com/office/word/2010/wordml" xmlns:w15="http://schemas.microsoft.com/office/word/2012/wordml" xmlns:w16cex="http://schemas.microsoft.com/office/word/2018/wordml/cex" xmlns:w16cid="http://schemas.microsoft.com/office/word/2016/wordml/cid" xmlns:w16="http://schemas.microsoft.com/office/word/2018/wordml" xmlns:w16sdtdh="http://schemas.microsoft.com/office/word/2020/wordml/sdtdatahash" xmlns:w16se="http://schemas.microsoft.com/office/word/2015/wordml/symex" xmlns:wpg="http://schemas.microsoft.com/office/word/2010/wordprocessingGroup" xmlns:wpi="http://schemas.microsoft.com/office/word/2010/wordprocessingInk" xmlns:wne="http://schemas.microsoft.com/office/word/2006/wordml" xmlns:wps="http://schemas.microsoft.com/office/word/2010/wordprocessingShape" mc:Ignorable="w14 w15 w16se w16cid w16 w16cex w16sdtdh wp14">
   <w:body>
     <w:p>
       <w:pPr>
@@ -92,7 +92,17 @@
                                 <w:sz w:val="72"/>
                                 <w:szCs w:val="72"/>
                               </w:rPr>
-                              <w:t>BGT-INLOOPTOOL</w:t>
+                              <w:t>BGT-I</w:t>
+                            </w:r>
+                            <w:r>
+                              <w:rPr>
+                                <w:b/>
+                                <w:bCs/>
+                                <w:color w:val="005BE7"/>
+                                <w:sz w:val="72"/>
+                                <w:szCs w:val="72"/>
+                              </w:rPr>
+                              <w:t>nlooptool</w:t>
                             </w:r>
                             <w:r>
                               <w:rPr>
@@ -132,7 +142,7 @@
                 <v:stroke joinstyle="miter"/>
                 <v:path gradientshapeok="t" o:connecttype="rect"/>
               </v:shapetype>
-              <v:shape id="Tekstvak 13" o:spid="_x0000_s1026" type="#_x0000_t202" style="position:absolute;left:0;text-align:left;margin-left:-51.4pt;margin-top:494.4pt;width:409.35pt;height:168.75pt;z-index:251684864;visibility:visible;mso-wrap-style:square;mso-width-percent:0;mso-height-percent:0;mso-wrap-distance-left:9pt;mso-wrap-distance-top:0;mso-wrap-distance-right:9pt;mso-wrap-distance-bottom:0;mso-position-horizontal:absolute;mso-position-horizontal-relative:margin;mso-position-vertical:absolute;mso-position-vertical-relative:text;mso-width-percent:0;mso-height-percent:0;mso-width-relative:margin;mso-height-relative:margin;v-text-anchor:top" o:gfxdata="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" fillcolor="white [3201]" stroked="f" strokeweight=".5pt">
+              <v:shape id="Tekstvak 13" o:spid="_x0000_s1026" type="#_x0000_t202" style="position:absolute;left:0;text-align:left;margin-left:-51.4pt;margin-top:494.4pt;width:409.35pt;height:168.75pt;z-index:251684864;visibility:visible;mso-wrap-style:square;mso-width-percent:0;mso-height-percent:0;mso-wrap-distance-left:9pt;mso-wrap-distance-top:0;mso-wrap-distance-right:9pt;mso-wrap-distance-bottom:0;mso-position-horizontal:absolute;mso-position-horizontal-relative:margin;mso-position-vertical:absolute;mso-position-vertical-relative:text;mso-width-percent:0;mso-height-percent:0;mso-width-relative:margin;mso-height-relative:margin;v-text-anchor:top" o:gfxdata="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" fillcolor="white [3201]" stroked="f" strokeweight=".5pt">
                 <v:textbox>
                   <w:txbxContent>
                     <w:p>
@@ -173,7 +183,17 @@
                           <w:sz w:val="72"/>
                           <w:szCs w:val="72"/>
                         </w:rPr>
-                        <w:t>BGT-INLOOPTOOL</w:t>
+                        <w:t>BGT-I</w:t>
+                      </w:r>
+                      <w:r>
+                        <w:rPr>
+                          <w:b/>
+                          <w:bCs/>
+                          <w:color w:val="005BE7"/>
+                          <w:sz w:val="72"/>
+                          <w:szCs w:val="72"/>
+                        </w:rPr>
+                        <w:t>nlooptool</w:t>
                       </w:r>
                       <w:r>
                         <w:rPr>
@@ -396,7 +416,7 @@
               </wp:anchor>
             </w:drawing>
           </mc:Choice>
-          <mc:Fallback>
+          <mc:Fallback xmlns:oel="http://schemas.microsoft.com/office/2019/extlst">
             <w:pict>
               <v:line w14:anchorId="02A18E3F" id="Rechte verbindingslijn 16" o:spid="_x0000_s1026" style="position:absolute;flip:y;z-index:251687936;visibility:visible;mso-wrap-style:square;mso-width-percent:0;mso-height-percent:0;mso-wrap-distance-left:9pt;mso-wrap-distance-top:0;mso-wrap-distance-right:9pt;mso-wrap-distance-bottom:0;mso-position-horizontal:absolute;mso-position-horizontal-relative:text;mso-position-vertical:absolute;mso-position-vertical-relative:text;mso-width-percent:0;mso-height-percent:0;mso-width-relative:margin;mso-height-relative:margin" from="371.2pt,512.6pt" to="372.35pt,812.05pt" o:gfxdata="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" strokecolor="#4472c4 [3204]" strokeweight="2.25pt">
                 <v:stroke joinstyle="miter"/>
@@ -591,7 +611,7 @@
                                     <w:sz w:val="20"/>
                                     <w:szCs w:val="20"/>
                                   </w:rPr>
-                                  <w:t>27</w:t>
+                                  <w:t xml:space="preserve">Juni </w:t>
                                 </w:r>
                                 <w:r>
                                   <w:rPr>
@@ -600,7 +620,7 @@
                                     <w:sz w:val="20"/>
                                     <w:szCs w:val="20"/>
                                   </w:rPr>
-                                  <w:t xml:space="preserve"> april 2022</w:t>
+                                  <w:t>2022</w:t>
                                 </w:r>
                               </w:p>
                               <w:p>
@@ -629,7 +649,7 @@
               </mc:Choice>
               <mc:Fallback>
                 <w:pict>
-                  <v:shape w14:anchorId="3DC9438E" id="Tekstvak 19" o:spid="_x0000_s1027" type="#_x0000_t202" style="position:absolute;left:0;text-align:left;margin-left:386.3pt;margin-top:750.55pt;width:125.3pt;height:60.8pt;z-index:251688960;visibility:visible;mso-wrap-style:square;mso-height-percent:0;mso-wrap-distance-left:9pt;mso-wrap-distance-top:0;mso-wrap-distance-right:9pt;mso-wrap-distance-bottom:0;mso-position-horizontal:absolute;mso-position-horizontal-relative:text;mso-position-vertical:absolute;mso-position-vertical-relative:text;mso-height-percent:0;mso-height-relative:margin;v-text-anchor:top" o:gfxdata="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" fillcolor="white [3201]" stroked="f" strokeweight=".5pt">
+                  <v:shape w14:anchorId="3DC9438E" id="Tekstvak 19" o:spid="_x0000_s1027" type="#_x0000_t202" style="position:absolute;left:0;text-align:left;margin-left:386.3pt;margin-top:750.55pt;width:125.3pt;height:60.8pt;z-index:251688960;visibility:visible;mso-wrap-style:square;mso-height-percent:0;mso-wrap-distance-left:9pt;mso-wrap-distance-top:0;mso-wrap-distance-right:9pt;mso-wrap-distance-bottom:0;mso-position-horizontal:absolute;mso-position-horizontal-relative:text;mso-position-vertical:absolute;mso-position-vertical-relative:text;mso-height-percent:0;mso-height-relative:margin;v-text-anchor:top" o:gfxdata="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" fillcolor="white [3201]" stroked="f" strokeweight=".5pt">
                     <v:textbox>
                       <w:txbxContent>
                         <w:p>
@@ -694,7 +714,7 @@
                               <w:sz w:val="20"/>
                               <w:szCs w:val="20"/>
                             </w:rPr>
-                            <w:t>27</w:t>
+                            <w:t xml:space="preserve">Juni </w:t>
                           </w:r>
                           <w:r>
                             <w:rPr>
@@ -703,7 +723,7 @@
                               <w:sz w:val="20"/>
                               <w:szCs w:val="20"/>
                             </w:rPr>
-                            <w:t xml:space="preserve"> april 2022</w:t>
+                            <w:t>2022</w:t>
                           </w:r>
                         </w:p>
                         <w:p>
@@ -785,7 +805,7 @@
                   </wp:anchor>
                 </w:drawing>
               </mc:Choice>
-              <mc:Fallback>
+              <mc:Fallback xmlns:oel="http://schemas.microsoft.com/office/2019/extlst">
                 <w:pict>
                   <v:line w14:anchorId="398C90D8" id="Rechte verbindingslijn 15" o:spid="_x0000_s1026" style="position:absolute;flip:y;z-index:251685888;visibility:visible;mso-wrap-style:square;mso-width-percent:0;mso-height-percent:0;mso-wrap-distance-left:9pt;mso-wrap-distance-top:0;mso-wrap-distance-right:9pt;mso-wrap-distance-bottom:0;mso-position-horizontal:absolute;mso-position-horizontal-relative:text;mso-position-vertical:absolute;mso-position-vertical-relative:text;mso-width-percent:0;mso-height-percent:0;mso-width-relative:margin;mso-height-relative:margin" from="357pt,512.1pt" to="358.15pt,813.15pt" o:gfxdata="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" strokecolor="#ed7d31 [3205]" strokeweight="2.25pt">
                     <v:stroke joinstyle="miter"/>
@@ -875,7 +895,7 @@
     </w:p>
     <w:p>
       <w:pPr>
-        <w:pStyle w:val="Title"/>
+        <w:pStyle w:val="Titel"/>
         <w:jc w:val="both"/>
         <w:rPr>
           <w:color w:val="2F5496" w:themeColor="accent1" w:themeShade="BF"/>
@@ -895,7 +915,7 @@
     </w:p>
     <w:p>
       <w:pPr>
-        <w:pStyle w:val="Title"/>
+        <w:pStyle w:val="Titel"/>
         <w:jc w:val="both"/>
         <w:rPr>
           <w:b/>
@@ -942,13 +962,11 @@
       <w:r>
         <w:t xml:space="preserve">Om het inventariseren van de oppervlakken die afvoeren op rioleringssystemen middels de </w:t>
       </w:r>
-      <w:proofErr w:type="spellStart"/>
-      <w:r>
-        <w:t>BGTInlooptabel</w:t>
-      </w:r>
-      <w:proofErr w:type="spellEnd"/>
-      <w:r>
-        <w:t xml:space="preserve"> eenvoudiger en sneller te maken, hebben STOWA en Stichting RIONED de BGT-inlooptool ontwikkeld. De BGT-inlooptool is een plug-in voor GIS-softwarepakketten, die geautomatiseerd een </w:t>
+      <w:r>
+        <w:t>BGT-inloop</w:t>
+      </w:r>
+      <w:r>
+        <w:t xml:space="preserve">tabel eenvoudiger en sneller te maken, hebben STOWA en Stichting RIONED de BGT-inlooptool ontwikkeld. De BGT-inlooptool is een plug-in voor GIS-softwarepakketten, die geautomatiseerd een </w:t>
       </w:r>
       <w:r>
         <w:t>goede eerste inschatting (80</w:t>
@@ -966,7 +984,19 @@
         <w:t xml:space="preserve">welke oppervlakken naar welk riool afstromen, op basis van data uit basisregistraties en </w:t>
       </w:r>
       <w:r>
-        <w:t>uit de eigen rioleringsbeheerdata. De basisdata die hieruit volgt over de afstroming(sverdeling), kan gebruikt worden voor modellen, analyses, afvalwaterprognoses en kaarten.</w:t>
+        <w:t>uit de eigen rioleringsbeheerdata. De basisdata die hieruit volg</w:t>
+      </w:r>
+      <w:r>
+        <w:t>en</w:t>
+      </w:r>
+      <w:r>
+        <w:t xml:space="preserve"> over de afstroming(sverdeling), k</w:t>
+      </w:r>
+      <w:r>
+        <w:t>unne</w:t>
+      </w:r>
+      <w:r>
+        <w:t>n gebruikt worden voor modellen, analyses, afvalwaterprognoses en kaarten.</w:t>
       </w:r>
     </w:p>
     <w:p>
@@ -975,7 +1005,19 @@
         <w:jc w:val="both"/>
       </w:pPr>
       <w:r>
-        <w:t>De BGT-inlooptool is ontwikkeld een ontwikkelteam en door een begeleidingscommissie.</w:t>
+        <w:t xml:space="preserve">De BGT-inlooptool is ontwikkeld </w:t>
+      </w:r>
+      <w:r>
+        <w:t xml:space="preserve">in </w:t>
+      </w:r>
+      <w:r>
+        <w:t xml:space="preserve">een ontwikkelteam </w:t>
+      </w:r>
+      <w:r>
+        <w:t xml:space="preserve">bijgestaan </w:t>
+      </w:r>
+      <w:r>
+        <w:t>door een begeleidingscommissie.</w:t>
       </w:r>
     </w:p>
     <w:p>
@@ -1004,7 +1046,7 @@
     </w:p>
     <w:tbl>
       <w:tblPr>
-        <w:tblStyle w:val="TableGrid"/>
+        <w:tblStyle w:val="Tabelraster"/>
         <w:tblW w:w="0" w:type="auto"/>
         <w:tblBorders>
           <w:top w:val="none" w:sz="0" w:space="0" w:color="auto"/>
@@ -1153,13 +1195,8 @@
               <w:spacing w:before="0"/>
               <w:jc w:val="both"/>
             </w:pPr>
-            <w:proofErr w:type="spellStart"/>
-            <w:r>
-              <w:t>Jafeth</w:t>
-            </w:r>
-            <w:proofErr w:type="spellEnd"/>
-            <w:r>
-              <w:t xml:space="preserve"> Heining</w:t>
+            <w:r>
+              <w:t>Jafeth Heining</w:t>
             </w:r>
           </w:p>
         </w:tc>
@@ -1172,13 +1209,8 @@
               <w:spacing w:before="0"/>
               <w:jc w:val="both"/>
             </w:pPr>
-            <w:proofErr w:type="spellStart"/>
-            <w:r>
-              <w:t>Jafeth</w:t>
-            </w:r>
-            <w:proofErr w:type="spellEnd"/>
-            <w:r>
-              <w:t xml:space="preserve"> Heining Stedelijk Water</w:t>
+            <w:r>
+              <w:t>Jafeth Heining Stedelijk Water</w:t>
             </w:r>
           </w:p>
         </w:tc>
@@ -1246,7 +1278,7 @@
     </w:p>
     <w:tbl>
       <w:tblPr>
-        <w:tblStyle w:val="TableGrid"/>
+        <w:tblStyle w:val="Tabelraster"/>
         <w:tblW w:w="0" w:type="auto"/>
         <w:tblBorders>
           <w:top w:val="none" w:sz="0" w:space="0" w:color="auto"/>
@@ -1366,13 +1398,8 @@
               <w:jc w:val="both"/>
             </w:pPr>
             <w:r>
-              <w:t xml:space="preserve">Albert </w:t>
-            </w:r>
-            <w:proofErr w:type="spellStart"/>
-            <w:r>
-              <w:t>Kemeling</w:t>
-            </w:r>
-            <w:proofErr w:type="spellEnd"/>
+              <w:t>Albert Kemeling</w:t>
+            </w:r>
           </w:p>
         </w:tc>
         <w:tc>
@@ -1403,13 +1430,8 @@
               <w:spacing w:before="0"/>
               <w:jc w:val="both"/>
             </w:pPr>
-            <w:proofErr w:type="spellStart"/>
-            <w:r>
-              <w:t>Siebrand</w:t>
-            </w:r>
-            <w:proofErr w:type="spellEnd"/>
-            <w:r>
-              <w:t xml:space="preserve"> van der Hoeven</w:t>
+            <w:r>
+              <w:t>Siebrand van der Hoeven</w:t>
             </w:r>
           </w:p>
         </w:tc>
@@ -1452,13 +1474,8 @@
               <w:spacing w:before="0"/>
               <w:jc w:val="both"/>
             </w:pPr>
-            <w:proofErr w:type="spellStart"/>
-            <w:r>
-              <w:t>Waterschapsbedrijf</w:t>
-            </w:r>
-            <w:proofErr w:type="spellEnd"/>
-            <w:r>
-              <w:t xml:space="preserve"> Limburg</w:t>
+            <w:r>
+              <w:t>Waterschapsbedrijf Limburg</w:t>
             </w:r>
           </w:p>
         </w:tc>
@@ -1571,17 +1588,26 @@
           <w:rPr>
             <w:rStyle w:val="Hyperlink"/>
           </w:rPr>
-          <w:t>bgtinlooptool@nelen-schuurmans.nl</w:t>
+          <w:t>BGT-inlooptool@nelen-schuurmans.nl</w:t>
         </w:r>
       </w:hyperlink>
       <w:r>
-        <w:rPr>
-          <w:rStyle w:val="Hyperlink"/>
-        </w:rPr>
-        <w:t xml:space="preserve">. </w:t>
-      </w:r>
-      <w:r>
-        <w:t>Voor algemene  vragen over het project en de BGT Inlooptabel en -tool kunt u contact opnemen met Stichting RIONED via</w:t>
+        <w:t>. V</w:t>
+      </w:r>
+      <w:r>
+        <w:t>oor algemene</w:t>
+      </w:r>
+      <w:r>
+        <w:t xml:space="preserve"> </w:t>
+      </w:r>
+      <w:r>
+        <w:t xml:space="preserve">vragen over het project en de </w:t>
+      </w:r>
+      <w:r>
+        <w:t>BGT-inloop</w:t>
+      </w:r>
+      <w:r>
+        <w:t>tabel en -tool kunt u contact opnemen met Stichting RIONED via</w:t>
       </w:r>
       <w:r>
         <w:rPr>
@@ -1598,7 +1624,10 @@
         </w:r>
       </w:hyperlink>
       <w:r>
-        <w:t xml:space="preserve">.  </w:t>
+        <w:t>.</w:t>
+      </w:r>
+      <w:r>
+        <w:t xml:space="preserve"> </w:t>
       </w:r>
     </w:p>
     <w:p>
@@ -1610,7 +1639,7 @@
     <w:bookmarkEnd w:id="0"/>
     <w:p>
       <w:pPr>
-        <w:pStyle w:val="Title"/>
+        <w:pStyle w:val="Titel"/>
         <w:jc w:val="both"/>
         <w:rPr>
           <w:color w:val="005BE7"/>
@@ -1619,7 +1648,7 @@
     </w:p>
     <w:p>
       <w:pPr>
-        <w:pStyle w:val="Title"/>
+        <w:pStyle w:val="Titel"/>
         <w:jc w:val="both"/>
         <w:rPr>
           <w:color w:val="005BE7"/>
@@ -1654,7 +1683,7 @@
         </w:p>
         <w:p>
           <w:pPr>
-            <w:pStyle w:val="TOC1"/>
+            <w:pStyle w:val="Inhopg1"/>
             <w:tabs>
               <w:tab w:val="right" w:leader="dot" w:pos="9060"/>
             </w:tabs>
@@ -1733,7 +1762,7 @@
         </w:p>
         <w:p>
           <w:pPr>
-            <w:pStyle w:val="TOC1"/>
+            <w:pStyle w:val="Inhopg1"/>
             <w:tabs>
               <w:tab w:val="right" w:leader="dot" w:pos="9060"/>
             </w:tabs>
@@ -1803,7 +1832,7 @@
         </w:p>
         <w:p>
           <w:pPr>
-            <w:pStyle w:val="TOC2"/>
+            <w:pStyle w:val="Inhopg2"/>
             <w:tabs>
               <w:tab w:val="right" w:leader="dot" w:pos="9060"/>
             </w:tabs>
@@ -1873,7 +1902,7 @@
         </w:p>
         <w:p>
           <w:pPr>
-            <w:pStyle w:val="TOC2"/>
+            <w:pStyle w:val="Inhopg2"/>
             <w:tabs>
               <w:tab w:val="right" w:leader="dot" w:pos="9060"/>
             </w:tabs>
@@ -1943,7 +1972,7 @@
         </w:p>
         <w:p>
           <w:pPr>
-            <w:pStyle w:val="TOC2"/>
+            <w:pStyle w:val="Inhopg2"/>
             <w:tabs>
               <w:tab w:val="right" w:leader="dot" w:pos="9060"/>
             </w:tabs>
@@ -2013,7 +2042,7 @@
         </w:p>
         <w:p>
           <w:pPr>
-            <w:pStyle w:val="TOC1"/>
+            <w:pStyle w:val="Inhopg1"/>
             <w:tabs>
               <w:tab w:val="right" w:leader="dot" w:pos="9060"/>
             </w:tabs>
@@ -2029,7 +2058,21 @@
                 <w:rStyle w:val="Hyperlink"/>
                 <w:noProof/>
               </w:rPr>
-              <w:t>3 BGT Inlooptool draaien</w:t>
+              <w:t xml:space="preserve">3 </w:t>
+            </w:r>
+            <w:r>
+              <w:rPr>
+                <w:rStyle w:val="Hyperlink"/>
+                <w:noProof/>
+              </w:rPr>
+              <w:t>BGT-inloop</w:t>
+            </w:r>
+            <w:r>
+              <w:rPr>
+                <w:rStyle w:val="Hyperlink"/>
+                <w:noProof/>
+              </w:rPr>
+              <w:t>tool draaien</w:t>
             </w:r>
             <w:r>
               <w:rPr>
@@ -2083,7 +2126,7 @@
         </w:p>
         <w:p>
           <w:pPr>
-            <w:pStyle w:val="TOC2"/>
+            <w:pStyle w:val="Inhopg2"/>
             <w:tabs>
               <w:tab w:val="right" w:leader="dot" w:pos="9060"/>
             </w:tabs>
@@ -2099,7 +2142,21 @@
                 <w:rStyle w:val="Hyperlink"/>
                 <w:noProof/>
               </w:rPr>
-              <w:t>3.1 Start BGT Inlooptool</w:t>
+              <w:t xml:space="preserve">3.1 Start </w:t>
+            </w:r>
+            <w:r>
+              <w:rPr>
+                <w:rStyle w:val="Hyperlink"/>
+                <w:noProof/>
+              </w:rPr>
+              <w:t>BGT-inloop</w:t>
+            </w:r>
+            <w:r>
+              <w:rPr>
+                <w:rStyle w:val="Hyperlink"/>
+                <w:noProof/>
+              </w:rPr>
+              <w:t>tool</w:t>
             </w:r>
             <w:r>
               <w:rPr>
@@ -2153,7 +2210,7 @@
         </w:p>
         <w:p>
           <w:pPr>
-            <w:pStyle w:val="TOC2"/>
+            <w:pStyle w:val="Inhopg2"/>
             <w:tabs>
               <w:tab w:val="right" w:leader="dot" w:pos="9060"/>
             </w:tabs>
@@ -2223,7 +2280,7 @@
         </w:p>
         <w:p>
           <w:pPr>
-            <w:pStyle w:val="TOC2"/>
+            <w:pStyle w:val="Inhopg2"/>
             <w:tabs>
               <w:tab w:val="right" w:leader="dot" w:pos="9060"/>
             </w:tabs>
@@ -2239,7 +2296,21 @@
                 <w:rStyle w:val="Hyperlink"/>
                 <w:noProof/>
               </w:rPr>
-              <w:t>3.2 Resultaat BGT Inlooptool</w:t>
+              <w:t xml:space="preserve">3.2 Resultaat </w:t>
+            </w:r>
+            <w:r>
+              <w:rPr>
+                <w:rStyle w:val="Hyperlink"/>
+                <w:noProof/>
+              </w:rPr>
+              <w:t>BGT-inloop</w:t>
+            </w:r>
+            <w:r>
+              <w:rPr>
+                <w:rStyle w:val="Hyperlink"/>
+                <w:noProof/>
+              </w:rPr>
+              <w:t>tool</w:t>
             </w:r>
             <w:r>
               <w:rPr>
@@ -2293,7 +2364,7 @@
         </w:p>
         <w:p>
           <w:pPr>
-            <w:pStyle w:val="TOC2"/>
+            <w:pStyle w:val="Inhopg2"/>
             <w:tabs>
               <w:tab w:val="right" w:leader="dot" w:pos="9060"/>
             </w:tabs>
@@ -2363,7 +2434,7 @@
         </w:p>
         <w:p>
           <w:pPr>
-            <w:pStyle w:val="TOC1"/>
+            <w:pStyle w:val="Inhopg1"/>
             <w:tabs>
               <w:tab w:val="right" w:leader="dot" w:pos="9060"/>
             </w:tabs>
@@ -2469,7 +2540,7 @@
     </w:p>
     <w:p>
       <w:pPr>
-        <w:pStyle w:val="Heading1"/>
+        <w:pStyle w:val="Kop1"/>
       </w:pPr>
       <w:bookmarkStart w:id="1" w:name="_Toc104546264"/>
       <w:r>
@@ -2507,15 +2578,7 @@
         <w:t>Voor het installeren van de BGT-inlooptool</w:t>
       </w:r>
       <w:r>
-        <w:t xml:space="preserve"> in QGIS dient de </w:t>
-      </w:r>
-      <w:proofErr w:type="spellStart"/>
-      <w:r>
-        <w:t>Plugin</w:t>
-      </w:r>
-      <w:proofErr w:type="spellEnd"/>
-      <w:r>
-        <w:t xml:space="preserve"> Manager te worden gebruikt. Deze vindt u in de bovenste zoekbalk van uw QGIS omgeving. </w:t>
+        <w:t xml:space="preserve"> in QGIS dient de Plugin Manager te worden gebruikt. Deze vindt u in de bovenste zoekbalk van uw QGIS omgeving.</w:t>
       </w:r>
       <w:r>
         <w:t xml:space="preserve"> </w:t>
@@ -2595,11 +2658,9 @@
       <w:r>
         <w:t>‘</w:t>
       </w:r>
-      <w:proofErr w:type="spellStart"/>
       <w:r>
         <w:t>bgt</w:t>
       </w:r>
-      <w:proofErr w:type="spellEnd"/>
       <w:r>
         <w:t>’</w:t>
       </w:r>
@@ -2786,7 +2847,7 @@
               </wp:anchor>
             </w:drawing>
           </mc:Choice>
-          <mc:Fallback>
+          <mc:Fallback xmlns:oel="http://schemas.microsoft.com/office/2019/extlst">
             <w:pict>
               <v:group w14:anchorId="1F8EFA5D" id="Groep 18" o:spid="_x0000_s1026" style="position:absolute;margin-left:2pt;margin-top:32.85pt;width:338.25pt;height:252pt;z-index:251746304;mso-position-horizontal-relative:margin;mso-width-relative:margin;mso-height-relative:margin" coordsize="46291,33756" o:gfxdata="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">
                 <v:shapetype id="_x0000_t75" coordsize="21600,21600" o:spt="75" o:preferrelative="t" path="m@4@5l@4@11@9@11@9@5xe" filled="f" stroked="f">
@@ -2821,48 +2882,31 @@
         </mc:AlternateContent>
       </w:r>
       <w:r>
-        <w:t>Door op BGT-</w:t>
-      </w:r>
-      <w:proofErr w:type="spellStart"/>
-      <w:r>
-        <w:t>inlooptool</w:t>
-      </w:r>
-      <w:proofErr w:type="spellEnd"/>
-      <w:r>
-        <w:t xml:space="preserve"> en </w:t>
+        <w:t xml:space="preserve">Door op BGT-inlooptool en </w:t>
       </w:r>
       <w:r>
         <w:t>‘</w:t>
       </w:r>
-      <w:proofErr w:type="spellStart"/>
-      <w:r>
-        <w:t>Install</w:t>
-      </w:r>
-      <w:proofErr w:type="spellEnd"/>
-      <w:r>
-        <w:t xml:space="preserve"> </w:t>
-      </w:r>
-      <w:proofErr w:type="spellStart"/>
-      <w:r>
-        <w:t>Plugin</w:t>
-      </w:r>
-      <w:proofErr w:type="spellEnd"/>
+      <w:r>
+        <w:t>Instal</w:t>
+      </w:r>
+      <w:r>
+        <w:t>l</w:t>
+      </w:r>
+      <w:r>
+        <w:t xml:space="preserve"> Plugin</w:t>
+      </w:r>
       <w:r>
         <w:t>’</w:t>
       </w:r>
       <w:r>
         <w:t xml:space="preserve"> te klikken wordt de </w:t>
       </w:r>
-      <w:proofErr w:type="spellStart"/>
       <w:r>
         <w:t>P</w:t>
       </w:r>
       <w:r>
-        <w:t>lugin</w:t>
-      </w:r>
-      <w:proofErr w:type="spellEnd"/>
-      <w:r>
-        <w:t xml:space="preserve"> in QGIS geïnstalleerd.</w:t>
+        <w:t>lugin in QGIS geïnstalleerd.</w:t>
       </w:r>
     </w:p>
     <w:p/>
@@ -2877,24 +2921,11 @@
         <w:t xml:space="preserve">Na installatie wordt het icoontje zichtbaar door de </w:t>
       </w:r>
       <w:r>
-        <w:t>‘</w:t>
-      </w:r>
-      <w:proofErr w:type="spellStart"/>
-      <w:r>
-        <w:t>P</w:t>
-      </w:r>
-      <w:r>
-        <w:t>lugin</w:t>
-      </w:r>
-      <w:proofErr w:type="spellEnd"/>
-      <w:r>
-        <w:t xml:space="preserve"> </w:t>
-      </w:r>
-      <w:proofErr w:type="spellStart"/>
-      <w:r>
-        <w:t>toolbar</w:t>
-      </w:r>
-      <w:proofErr w:type="spellEnd"/>
+        <w:t>‘P</w:t>
+      </w:r>
+      <w:r>
+        <w:t>lugin toolbar</w:t>
+      </w:r>
       <w:r>
         <w:t xml:space="preserve">’ </w:t>
       </w:r>
@@ -2923,7 +2954,6 @@
         </w:rPr>
         <w:t xml:space="preserve">NB: De </w:t>
       </w:r>
-      <w:proofErr w:type="spellStart"/>
       <w:r>
         <w:rPr>
           <w:i/>
@@ -2936,31 +2966,21 @@
           <w:i/>
           <w:iCs/>
         </w:rPr>
-        <w:t>lugin</w:t>
-      </w:r>
-      <w:proofErr w:type="spellEnd"/>
+        <w:t xml:space="preserve">lugin is ook beschikbaar via het hoofdmenu: Plugins &gt; </w:t>
+      </w:r>
       <w:r>
         <w:rPr>
           <w:i/>
           <w:iCs/>
         </w:rPr>
-        <w:t xml:space="preserve"> is ook beschikbaar via het hoofdmenu: </w:t>
-      </w:r>
-      <w:proofErr w:type="spellStart"/>
+        <w:t>BGT-inloop</w:t>
+      </w:r>
       <w:r>
         <w:rPr>
           <w:i/>
           <w:iCs/>
         </w:rPr>
-        <w:t>Plugins</w:t>
-      </w:r>
-      <w:proofErr w:type="spellEnd"/>
-      <w:r>
-        <w:rPr>
-          <w:i/>
-          <w:iCs/>
-        </w:rPr>
-        <w:t xml:space="preserve"> &gt; BGT Inlooptool &gt; Afwaterings-kenmerken BGT vlakken.</w:t>
+        <w:t>tool &gt; Afwaterings-kenmerken BGT vlakken.</w:t>
       </w:r>
     </w:p>
     <w:p>
@@ -3054,7 +3074,7 @@
     </w:p>
     <w:p>
       <w:pPr>
-        <w:pStyle w:val="Heading1"/>
+        <w:pStyle w:val="Kop1"/>
       </w:pPr>
       <w:bookmarkStart w:id="3" w:name="_Toc104546265"/>
       <w:r>
@@ -3069,7 +3089,13 @@
         <w:jc w:val="both"/>
       </w:pPr>
       <w:r>
-        <w:t xml:space="preserve">Voor het draaien van de BGT inlooptool </w:t>
+        <w:t xml:space="preserve">Voor het draaien van de </w:t>
+      </w:r>
+      <w:r>
+        <w:t>BGT-inloop</w:t>
+      </w:r>
+      <w:r>
+        <w:t xml:space="preserve">tool </w:t>
       </w:r>
       <w:r>
         <w:t xml:space="preserve">in </w:t>
@@ -3092,7 +3118,7 @@
     </w:p>
     <w:p>
       <w:pPr>
-        <w:pStyle w:val="ListParagraph"/>
+        <w:pStyle w:val="Lijstalinea"/>
         <w:numPr>
           <w:ilvl w:val="0"/>
           <w:numId w:val="16"/>
@@ -3100,20 +3126,12 @@
         <w:jc w:val="both"/>
       </w:pPr>
       <w:r>
-        <w:t xml:space="preserve">Basisregistratie Grootschalige Topografie (BGT; downloadoptie in de </w:t>
-      </w:r>
-      <w:proofErr w:type="spellStart"/>
-      <w:r>
-        <w:t>plugin</w:t>
-      </w:r>
-      <w:proofErr w:type="spellEnd"/>
-      <w:r>
-        <w:t xml:space="preserve"> beschikbaar) </w:t>
-      </w:r>
-    </w:p>
-    <w:p>
-      <w:pPr>
-        <w:pStyle w:val="ListParagraph"/>
+        <w:t xml:space="preserve">Basisregistratie Grootschalige Topografie (BGT; downloadoptie in de plugin beschikbaar) </w:t>
+      </w:r>
+    </w:p>
+    <w:p>
+      <w:pPr>
+        <w:pStyle w:val="Lijstalinea"/>
         <w:numPr>
           <w:ilvl w:val="0"/>
           <w:numId w:val="16"/>
@@ -3126,7 +3144,7 @@
     </w:p>
     <w:p>
       <w:pPr>
-        <w:pStyle w:val="ListParagraph"/>
+        <w:pStyle w:val="Lijstalinea"/>
         <w:numPr>
           <w:ilvl w:val="0"/>
           <w:numId w:val="16"/>
@@ -3134,178 +3152,83 @@
         <w:jc w:val="both"/>
       </w:pPr>
       <w:r>
-        <w:t>Basisregistratie Adressen en Gebouwen (BAG)</w:t>
+        <w:t xml:space="preserve">Basisregistratie </w:t>
+      </w:r>
+      <w:r>
+        <w:t>Adressen en Gebouwen (BAG)</w:t>
       </w:r>
     </w:p>
     <w:p>
       <w:pPr>
         <w:jc w:val="both"/>
-        <w:rPr>
-          <w:lang w:val="de-DE"/>
-        </w:rPr>
-      </w:pPr>
-      <w:r>
-        <w:rPr>
-          <w:lang w:val="de-DE"/>
-        </w:rPr>
-        <w:t xml:space="preserve">Het </w:t>
-      </w:r>
-      <w:proofErr w:type="spellStart"/>
-      <w:r>
-        <w:rPr>
-          <w:lang w:val="de-DE"/>
+      </w:pPr>
+      <w:r>
+        <w:t xml:space="preserve">Het ophalen van de data wordt in onderstaande paragrafen beschreven. </w:t>
+      </w:r>
+    </w:p>
+    <w:p>
+      <w:pPr>
+        <w:pStyle w:val="Kop2"/>
+        <w:jc w:val="both"/>
+        <w:rPr>
+          <w:color w:val="005BE7"/>
+        </w:rPr>
+      </w:pPr>
+      <w:bookmarkStart w:id="4" w:name="_Hlk59636057"/>
+    </w:p>
+    <w:p>
+      <w:pPr>
+        <w:pStyle w:val="Kop2"/>
+        <w:jc w:val="both"/>
+        <w:rPr>
+          <w:color w:val="005BE7"/>
+        </w:rPr>
+      </w:pPr>
+      <w:bookmarkStart w:id="5" w:name="_Toc104546266"/>
+      <w:r>
+        <w:rPr>
+          <w:color w:val="005BE7"/>
+        </w:rPr>
+        <w:t>2.</w:t>
+      </w:r>
+      <w:r>
+        <w:rPr>
+          <w:color w:val="005BE7"/>
+        </w:rPr>
+        <w:t>1</w:t>
+      </w:r>
+      <w:r>
+        <w:rPr>
+          <w:color w:val="005BE7"/>
+        </w:rPr>
+        <w:t xml:space="preserve"> </w:t>
+      </w:r>
+      <w:r>
+        <w:rPr>
+          <w:color w:val="005BE7"/>
+        </w:rPr>
+        <w:t>BGT</w:t>
+      </w:r>
+      <w:r>
+        <w:rPr>
+          <w:color w:val="005BE7"/>
+        </w:rPr>
+        <w:t xml:space="preserve">-data </w:t>
+      </w:r>
+      <w:r>
+        <w:rPr>
+          <w:color w:val="005BE7"/>
         </w:rPr>
         <w:t>ophalen</w:t>
       </w:r>
-      <w:proofErr w:type="spellEnd"/>
-      <w:r>
-        <w:rPr>
-          <w:lang w:val="de-DE"/>
-        </w:rPr>
-        <w:t xml:space="preserve"> van de </w:t>
-      </w:r>
-      <w:proofErr w:type="spellStart"/>
-      <w:r>
-        <w:rPr>
-          <w:lang w:val="de-DE"/>
-        </w:rPr>
-        <w:t>data</w:t>
-      </w:r>
-      <w:proofErr w:type="spellEnd"/>
-      <w:r>
-        <w:rPr>
-          <w:lang w:val="de-DE"/>
-        </w:rPr>
-        <w:t xml:space="preserve"> </w:t>
-      </w:r>
-      <w:proofErr w:type="spellStart"/>
-      <w:r>
-        <w:rPr>
-          <w:lang w:val="de-DE"/>
-        </w:rPr>
-        <w:t>wordt</w:t>
-      </w:r>
-      <w:proofErr w:type="spellEnd"/>
-      <w:r>
-        <w:rPr>
-          <w:lang w:val="de-DE"/>
-        </w:rPr>
-        <w:t xml:space="preserve"> in </w:t>
-      </w:r>
-      <w:proofErr w:type="spellStart"/>
-      <w:r>
-        <w:rPr>
-          <w:lang w:val="de-DE"/>
-        </w:rPr>
-        <w:t>onderstaande</w:t>
-      </w:r>
-      <w:proofErr w:type="spellEnd"/>
-      <w:r>
-        <w:rPr>
-          <w:lang w:val="de-DE"/>
-        </w:rPr>
-        <w:t xml:space="preserve"> </w:t>
-      </w:r>
-      <w:proofErr w:type="spellStart"/>
-      <w:r>
-        <w:rPr>
-          <w:lang w:val="de-DE"/>
-        </w:rPr>
-        <w:t>paragrafen</w:t>
-      </w:r>
-      <w:proofErr w:type="spellEnd"/>
-      <w:r>
-        <w:rPr>
-          <w:lang w:val="de-DE"/>
-        </w:rPr>
-        <w:t xml:space="preserve"> </w:t>
-      </w:r>
-      <w:proofErr w:type="spellStart"/>
-      <w:r>
-        <w:rPr>
-          <w:lang w:val="de-DE"/>
-        </w:rPr>
-        <w:t>beschreven</w:t>
-      </w:r>
-      <w:proofErr w:type="spellEnd"/>
-      <w:r>
-        <w:rPr>
-          <w:lang w:val="de-DE"/>
-        </w:rPr>
-        <w:t xml:space="preserve">. </w:t>
-      </w:r>
-    </w:p>
-    <w:p>
-      <w:pPr>
-        <w:pStyle w:val="Heading2"/>
+      <w:bookmarkEnd w:id="5"/>
+    </w:p>
+    <w:p>
+      <w:pPr>
         <w:jc w:val="both"/>
-        <w:rPr>
-          <w:color w:val="005BE7"/>
-        </w:rPr>
-      </w:pPr>
-      <w:bookmarkStart w:id="4" w:name="_Hlk59636057"/>
-    </w:p>
-    <w:p>
-      <w:pPr>
-        <w:pStyle w:val="Heading2"/>
-        <w:jc w:val="both"/>
-        <w:rPr>
-          <w:color w:val="005BE7"/>
-        </w:rPr>
-      </w:pPr>
-      <w:bookmarkStart w:id="5" w:name="_Toc104546266"/>
-      <w:r>
-        <w:rPr>
-          <w:color w:val="005BE7"/>
-        </w:rPr>
-        <w:t>2.</w:t>
-      </w:r>
-      <w:r>
-        <w:rPr>
-          <w:color w:val="005BE7"/>
-        </w:rPr>
-        <w:t>1</w:t>
-      </w:r>
-      <w:r>
-        <w:rPr>
-          <w:color w:val="005BE7"/>
-        </w:rPr>
-        <w:t xml:space="preserve"> </w:t>
-      </w:r>
-      <w:r>
-        <w:rPr>
-          <w:color w:val="005BE7"/>
-        </w:rPr>
-        <w:t>BGT</w:t>
-      </w:r>
-      <w:r>
-        <w:rPr>
-          <w:color w:val="005BE7"/>
-        </w:rPr>
-        <w:t xml:space="preserve">-data </w:t>
-      </w:r>
-      <w:r>
-        <w:rPr>
-          <w:color w:val="005BE7"/>
-        </w:rPr>
-        <w:t>ophalen</w:t>
-      </w:r>
-      <w:bookmarkEnd w:id="5"/>
-    </w:p>
-    <w:p>
-      <w:pPr>
-        <w:jc w:val="both"/>
-      </w:pPr>
-      <w:r>
-        <w:t xml:space="preserve">Het wordt sterk aanbevolen de BGT te downloaden met de downloadoptie in de </w:t>
-      </w:r>
-      <w:proofErr w:type="spellStart"/>
-      <w:r>
-        <w:t>plugin</w:t>
-      </w:r>
-      <w:proofErr w:type="spellEnd"/>
-      <w:r>
-        <w:t xml:space="preserve"> zelf, zie </w:t>
+      </w:pPr>
+      <w:r>
+        <w:t xml:space="preserve">Het wordt sterk aanbevolen de BGT te downloaden met de downloadoptie in de plugin zelf, zie </w:t>
       </w:r>
       <w:r>
         <w:rPr>
@@ -3348,11 +3271,12 @@
       <w:r>
         <w:t>‘</w:t>
       </w:r>
-      <w:proofErr w:type="spellStart"/>
-      <w:r>
-        <w:t>gmllight</w:t>
-      </w:r>
-      <w:proofErr w:type="spellEnd"/>
+      <w:r>
+        <w:t>GMLL</w:t>
+      </w:r>
+      <w:r>
+        <w:t>ight</w:t>
+      </w:r>
       <w:r>
         <w:t>’</w:t>
       </w:r>
@@ -3369,7 +3293,7 @@
     </w:p>
     <w:p>
       <w:pPr>
-        <w:pStyle w:val="Heading2"/>
+        <w:pStyle w:val="Kop2"/>
         <w:jc w:val="both"/>
         <w:rPr>
           <w:color w:val="005BE7"/>
@@ -3492,31 +3416,7 @@
         </w:drawing>
       </w:r>
       <w:r>
-        <w:t xml:space="preserve">Selecteer de menuoptie “GWSW </w:t>
-      </w:r>
-      <w:proofErr w:type="spellStart"/>
-      <w:r>
-        <w:t>Geo</w:t>
-      </w:r>
-      <w:proofErr w:type="spellEnd"/>
-      <w:r>
-        <w:t xml:space="preserve">”. Geef de naam van de dataset (de gemeentenaam), kies het type </w:t>
-      </w:r>
-      <w:proofErr w:type="spellStart"/>
-      <w:r>
-        <w:t>GeoPackage</w:t>
-      </w:r>
-      <w:proofErr w:type="spellEnd"/>
-      <w:r>
-        <w:t xml:space="preserve"> en “download </w:t>
-      </w:r>
-      <w:proofErr w:type="spellStart"/>
-      <w:r>
-        <w:t>geo</w:t>
-      </w:r>
-      <w:proofErr w:type="spellEnd"/>
-      <w:r>
-        <w:t xml:space="preserve">-bestand”. </w:t>
+        <w:t xml:space="preserve">Selecteer de menuoptie “GWSW Geo”. Geef de naam van de dataset (de gemeentenaam), kies het type GeoPackage en “download geo-bestand”. </w:t>
       </w:r>
     </w:p>
     <w:p>
@@ -3655,23 +3555,14 @@
                                 <w:rFonts w:cstheme="minorHAnsi"/>
                                 <w:shd w:val="clear" w:color="auto" w:fill="FFFFFF"/>
                               </w:rPr>
-                              <w:t>in het GWSW-formaat (</w:t>
+                              <w:t xml:space="preserve">in het GWSW-formaat </w:t>
                             </w:r>
-                            <w:proofErr w:type="spellStart"/>
                             <w:r>
                               <w:rPr>
                                 <w:rFonts w:cstheme="minorHAnsi"/>
                                 <w:shd w:val="clear" w:color="auto" w:fill="FFFFFF"/>
                               </w:rPr>
-                              <w:t>OroX</w:t>
-                            </w:r>
-                            <w:proofErr w:type="spellEnd"/>
-                            <w:r>
-                              <w:rPr>
-                                <w:rFonts w:cstheme="minorHAnsi"/>
-                                <w:shd w:val="clear" w:color="auto" w:fill="FFFFFF"/>
-                              </w:rPr>
-                              <w:t xml:space="preserve">) </w:t>
+                              <w:t xml:space="preserve">(OroX) </w:t>
                             </w:r>
                             <w:r>
                               <w:rPr>
@@ -3828,7 +3719,7 @@
           </mc:Choice>
           <mc:Fallback>
             <w:pict>
-              <v:shape w14:anchorId="36BF8603" id="Tekstvak 26" o:spid="_x0000_s1028" type="#_x0000_t202" style="position:absolute;margin-left:0;margin-top:16.8pt;width:433.85pt;height:197.25pt;z-index:251752448;visibility:visible;mso-wrap-style:square;mso-width-percent:0;mso-height-percent:0;mso-wrap-distance-left:9pt;mso-wrap-distance-top:0;mso-wrap-distance-right:9pt;mso-wrap-distance-bottom:0;mso-position-horizontal:left;mso-position-horizontal-relative:margin;mso-position-vertical:absolute;mso-position-vertical-relative:text;mso-width-percent:0;mso-height-percent:0;mso-width-relative:margin;mso-height-relative:margin;v-text-anchor:top" o:gfxdata="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" fillcolor="white [3201]" strokecolor="#ed7d31 [3205]" strokeweight=".5pt">
+              <v:shape w14:anchorId="36BF8603" id="Tekstvak 26" o:spid="_x0000_s1028" type="#_x0000_t202" style="position:absolute;margin-left:0;margin-top:16.8pt;width:433.85pt;height:197.25pt;z-index:251752448;visibility:visible;mso-wrap-style:square;mso-width-percent:0;mso-height-percent:0;mso-wrap-distance-left:9pt;mso-wrap-distance-top:0;mso-wrap-distance-right:9pt;mso-wrap-distance-bottom:0;mso-position-horizontal:left;mso-position-horizontal-relative:margin;mso-position-vertical:absolute;mso-position-vertical-relative:text;mso-width-percent:0;mso-height-percent:0;mso-width-relative:margin;mso-height-relative:margin;v-text-anchor:top" o:gfxdata="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" fillcolor="white [3201]" strokecolor="#ed7d31 [3205]" strokeweight=".5pt">
                 <v:textbox>
                   <w:txbxContent>
                     <w:p>
@@ -3908,23 +3799,14 @@
                           <w:rFonts w:cstheme="minorHAnsi"/>
                           <w:shd w:val="clear" w:color="auto" w:fill="FFFFFF"/>
                         </w:rPr>
-                        <w:t>in het GWSW-formaat (</w:t>
+                        <w:t xml:space="preserve">in het GWSW-formaat </w:t>
                       </w:r>
-                      <w:proofErr w:type="spellStart"/>
                       <w:r>
                         <w:rPr>
                           <w:rFonts w:cstheme="minorHAnsi"/>
                           <w:shd w:val="clear" w:color="auto" w:fill="FFFFFF"/>
                         </w:rPr>
-                        <w:t>OroX</w:t>
-                      </w:r>
-                      <w:proofErr w:type="spellEnd"/>
-                      <w:r>
-                        <w:rPr>
-                          <w:rFonts w:cstheme="minorHAnsi"/>
-                          <w:shd w:val="clear" w:color="auto" w:fill="FFFFFF"/>
-                        </w:rPr>
-                        <w:t xml:space="preserve">) </w:t>
+                        <w:t xml:space="preserve">(OroX) </w:t>
                       </w:r>
                       <w:r>
                         <w:rPr>
@@ -4075,14 +3957,14 @@
     </w:p>
     <w:p>
       <w:pPr>
-        <w:pStyle w:val="Heading2"/>
+        <w:pStyle w:val="Kop2"/>
         <w:jc w:val="both"/>
         <w:rPr>
           <w:color w:val="005BE7"/>
         </w:rPr>
       </w:pPr>
-      <w:bookmarkStart w:id="10" w:name="_Hlk103163405"/>
-      <w:bookmarkStart w:id="11" w:name="_Toc104546268"/>
+      <w:bookmarkStart w:id="10" w:name="_Toc104546268"/>
+      <w:bookmarkStart w:id="11" w:name="_Hlk103163405"/>
       <w:r>
         <w:rPr>
           <w:color w:val="005BE7"/>
@@ -4107,9 +3989,9 @@
         </w:rPr>
         <w:t>ophalen</w:t>
       </w:r>
-      <w:bookmarkEnd w:id="11"/>
-    </w:p>
-    <w:bookmarkEnd w:id="10"/>
+      <w:bookmarkEnd w:id="10"/>
+    </w:p>
+    <w:bookmarkEnd w:id="11"/>
     <w:p>
       <w:pPr>
         <w:jc w:val="both"/>
@@ -4192,7 +4074,7 @@
       </w:r>
       <w:r>
         <w:rPr>
-          <w:rStyle w:val="FootnoteReference"/>
+          <w:rStyle w:val="Voetnootmarkering"/>
         </w:rPr>
         <w:footnoteReference w:id="1"/>
       </w:r>
@@ -4462,11 +4344,9 @@
       <w:r>
         <w:t xml:space="preserve">Vervolgens kan het betreffende deel van de WFS worden geselecteerd en opgeslagen als </w:t>
       </w:r>
-      <w:proofErr w:type="spellStart"/>
-      <w:r>
-        <w:t>Geopackage</w:t>
-      </w:r>
-      <w:proofErr w:type="spellEnd"/>
+      <w:r>
+        <w:t>GeoPackage</w:t>
+      </w:r>
       <w:r>
         <w:t>.</w:t>
       </w:r>
@@ -4541,23 +4421,7 @@
         </w:drawing>
       </w:r>
       <w:r>
-        <w:t xml:space="preserve">Vergeet niet ‘save </w:t>
-      </w:r>
-      <w:proofErr w:type="spellStart"/>
-      <w:r>
-        <w:t>only</w:t>
-      </w:r>
-      <w:proofErr w:type="spellEnd"/>
-      <w:r>
-        <w:t xml:space="preserve"> </w:t>
-      </w:r>
-      <w:proofErr w:type="spellStart"/>
-      <w:r>
-        <w:t>selected</w:t>
-      </w:r>
-      <w:proofErr w:type="spellEnd"/>
-      <w:r>
-        <w:t xml:space="preserve"> features’ aan te vinken, anders worden alle panden opgeslagen. </w:t>
+        <w:t xml:space="preserve">Vergeet niet ‘save only selected features’ aan te vinken, anders worden alle panden opgeslagen. </w:t>
       </w:r>
     </w:p>
     <w:p>
@@ -4695,7 +4559,7 @@
               </wp:anchor>
             </w:drawing>
           </mc:Choice>
-          <mc:Fallback>
+          <mc:Fallback xmlns:oel="http://schemas.microsoft.com/office/2019/extlst">
             <w:pict>
               <v:group w14:anchorId="23CDA8F1" id="Groep 54" o:spid="_x0000_s1026" style="position:absolute;margin-left:-9.5pt;margin-top:173.15pt;width:505.5pt;height:11.8pt;z-index:251774976;mso-position-horizontal-relative:page;mso-width-relative:margin;mso-height-relative:margin" coordorigin=",37802" coordsize="64198,1502" o:gfxdata="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">
                 <v:line id="Rechte verbindingslijn 55" o:spid="_x0000_s1027" style="position:absolute;visibility:visible;mso-wrap-style:square" from="0,37802" to="64192,37802" o:connectortype="straight" o:gfxdata="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" strokecolor="#4472c4 [3204]" strokeweight="2.25pt">
@@ -4719,7 +4583,7 @@
     </w:p>
     <w:p>
       <w:pPr>
-        <w:pStyle w:val="Heading1"/>
+        <w:pStyle w:val="Kop1"/>
       </w:pPr>
       <w:bookmarkStart w:id="12" w:name="_Toc104546269"/>
       <w:r>
@@ -4730,13 +4594,16 @@
         <w:t xml:space="preserve"> </w:t>
       </w:r>
       <w:r>
-        <w:t>BGT Inlooptool draaien</w:t>
+        <w:t>BGT-inloop</w:t>
+      </w:r>
+      <w:r>
+        <w:t>tool draaien</w:t>
       </w:r>
       <w:bookmarkEnd w:id="12"/>
     </w:p>
     <w:p>
       <w:pPr>
-        <w:pStyle w:val="Heading2"/>
+        <w:pStyle w:val="Kop2"/>
         <w:jc w:val="both"/>
         <w:rPr>
           <w:color w:val="005BE7"/>
@@ -4745,7 +4612,7 @@
     </w:p>
     <w:p>
       <w:pPr>
-        <w:pStyle w:val="Heading2"/>
+        <w:pStyle w:val="Kop2"/>
         <w:jc w:val="both"/>
         <w:rPr>
           <w:color w:val="005BE7"/>
@@ -4757,7 +4624,19 @@
         <w:rPr>
           <w:color w:val="005BE7"/>
         </w:rPr>
-        <w:t>3.1 Start BGT Inlooptool</w:t>
+        <w:t xml:space="preserve">3.1 Start </w:t>
+      </w:r>
+      <w:r>
+        <w:rPr>
+          <w:color w:val="005BE7"/>
+        </w:rPr>
+        <w:t>BGT-inloop</w:t>
+      </w:r>
+      <w:r>
+        <w:rPr>
+          <w:color w:val="005BE7"/>
+        </w:rPr>
+        <w:t>tool</w:t>
       </w:r>
       <w:bookmarkEnd w:id="13"/>
       <w:bookmarkEnd w:id="14"/>
@@ -4865,13 +4744,14 @@
         </w:drawing>
       </w:r>
       <w:r>
-        <w:t xml:space="preserve">Start de BGT Inlooptool via het </w:t>
-      </w:r>
-      <w:proofErr w:type="spellStart"/>
-      <w:r>
-        <w:t>Plugin</w:t>
-      </w:r>
-      <w:proofErr w:type="spellEnd"/>
+        <w:t xml:space="preserve">Start de </w:t>
+      </w:r>
+      <w:r>
+        <w:t>BGT-inloop</w:t>
+      </w:r>
+      <w:r>
+        <w:t>tool via het Plugin</w:t>
+      </w:r>
       <w:r>
         <w:t>-</w:t>
       </w:r>
@@ -5019,7 +4899,7 @@
               </wp:anchor>
             </w:drawing>
           </mc:Choice>
-          <mc:Fallback>
+          <mc:Fallback xmlns:oel="http://schemas.microsoft.com/office/2019/extlst">
             <w:pict>
               <v:group w14:anchorId="4F3AA867" id="Groep 173" o:spid="_x0000_s1026" style="position:absolute;margin-left:-64.35pt;margin-top:330.15pt;width:505.5pt;height:11.8pt;z-index:251732992;mso-position-horizontal-relative:margin;mso-width-relative:margin;mso-height-relative:margin" coordorigin=",37802" coordsize="64198,1502" o:gfxdata="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">
                 <v:line id="Rechte verbindingslijn 174" o:spid="_x0000_s1027" style="position:absolute;visibility:visible;mso-wrap-style:square" from="0,37802" to="64192,37802" o:connectortype="straight" o:gfxdata="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" strokecolor="#4472c4 [3204]" strokeweight="2.25pt">
@@ -5046,7 +4926,7 @@
     </w:p>
     <w:p>
       <w:pPr>
-        <w:pStyle w:val="Heading2"/>
+        <w:pStyle w:val="Kop2"/>
         <w:jc w:val="both"/>
         <w:rPr>
           <w:color w:val="005BE7"/>
@@ -5067,15 +4947,7 @@
         <w:jc w:val="both"/>
       </w:pPr>
       <w:r>
-        <w:t xml:space="preserve">De BGT-inlooptool maakt bij de start onderscheid in niet-aangesloten (met name onverhard) en aangesloten vlakken. De typeringen “begroeid terreindeel”, “waterdeel”, “ondersteunend waterdeel” en “overbruggingsdeel” vallen doorgaans onder niet-aangesloten oppervlakken. Aangesloten vlakken zijn doorgaans vlakken met verhardingstype “gesloten verharding”, “open verharding”, “half verhard” en panden en bouwwerken die in de nabijheid van een </w:t>
-      </w:r>
-      <w:proofErr w:type="spellStart"/>
-      <w:r>
-        <w:t>hemelwaterontvangende</w:t>
-      </w:r>
-      <w:proofErr w:type="spellEnd"/>
-      <w:r>
-        <w:t xml:space="preserve"> voorziening liggen. Onderstaand </w:t>
+        <w:t xml:space="preserve">De BGT-inlooptool maakt bij de start onderscheid in niet-aangesloten (met name onverhard) en aangesloten vlakken. De typeringen “begroeid terreindeel”, “waterdeel”, “ondersteunend waterdeel” en “overbruggingsdeel” vallen doorgaans onder niet-aangesloten oppervlakken. Aangesloten vlakken zijn doorgaans vlakken met verhardingstype “gesloten verharding”, “open verharding”, “half verhard” en panden en bouwwerken die in de nabijheid van een hemelwaterontvangende voorziening liggen. Onderstaand </w:t>
       </w:r>
       <w:r>
         <w:t xml:space="preserve">wordt omschreven hoe de instellingen grotendeels werken. In </w:t>
@@ -5092,13 +4964,14 @@
       <w:r>
         <w:t xml:space="preserve">Bijlage </w:t>
       </w:r>
-      <w:proofErr w:type="spellStart"/>
       <w:r>
         <w:t>Stroomdiagr</w:t>
       </w:r>
-      <w:proofErr w:type="spellEnd"/>
       <w:r>
         <w:fldChar w:fldCharType="end"/>
+      </w:r>
+      <w:r>
+        <w:t>am</w:t>
       </w:r>
       <w:r>
         <w:t xml:space="preserve"> is de volledige beslisboom opgenomen.</w:t>
@@ -5129,15 +5002,7 @@
         <w:t xml:space="preserve">van een </w:t>
       </w:r>
       <w:r>
-        <w:t xml:space="preserve">“vlak” tot een </w:t>
-      </w:r>
-      <w:proofErr w:type="spellStart"/>
-      <w:r>
-        <w:t>hemelwaterontvangende</w:t>
-      </w:r>
-      <w:proofErr w:type="spellEnd"/>
-      <w:r>
-        <w:t xml:space="preserve"> voorziening (meestal riolering). Is de afstand van het vlak tot een voorziening groter dan </w:t>
+        <w:t xml:space="preserve">“vlak” tot een hemelwaterontvangende voorziening (meestal riolering). Is de afstand van het vlak tot een voorziening groter dan </w:t>
       </w:r>
       <w:r>
         <w:t xml:space="preserve">de </w:t>
@@ -5442,22 +5307,14 @@
         <w:t xml:space="preserve">behandeld als </w:t>
       </w:r>
       <w:r>
-        <w:t xml:space="preserve">afgekoppeld. Dit gebeurt zodra er naast het gemengde riool ook een ander </w:t>
-      </w:r>
-      <w:proofErr w:type="spellStart"/>
-      <w:r>
-        <w:t>hemelwaterontvangende</w:t>
-      </w:r>
-      <w:proofErr w:type="spellEnd"/>
-      <w:r>
-        <w:t xml:space="preserve"> voorziening binnen X meter van het gemengde riool aanwezig is.</w:t>
+        <w:t>afgekoppeld. Dit gebeurt zodra er naast het gemengde riool ook een ander hemelwaterontvangende voorziening binnen X meter van het gemengde riool aanwezig is.</w:t>
       </w:r>
       <w:bookmarkEnd w:id="17"/>
     </w:p>
     <w:p/>
     <w:p>
       <w:pPr>
-        <w:pStyle w:val="Heading2"/>
+        <w:pStyle w:val="Kop2"/>
         <w:jc w:val="both"/>
         <w:rPr>
           <w:color w:val="005BE7"/>
@@ -5468,7 +5325,19 @@
         <w:rPr>
           <w:color w:val="005BE7"/>
         </w:rPr>
-        <w:t>3.2 Resultaat BGT Inlooptool</w:t>
+        <w:t xml:space="preserve">3.2 Resultaat </w:t>
+      </w:r>
+      <w:r>
+        <w:rPr>
+          <w:color w:val="005BE7"/>
+        </w:rPr>
+        <w:t>BGT-inloop</w:t>
+      </w:r>
+      <w:r>
+        <w:rPr>
+          <w:color w:val="005BE7"/>
+        </w:rPr>
+        <w:t>tool</w:t>
       </w:r>
       <w:bookmarkEnd w:id="18"/>
     </w:p>
@@ -5552,7 +5421,10 @@
         <w:t xml:space="preserve"> van het resultaat</w:t>
       </w:r>
       <w:r>
-        <w:t xml:space="preserve"> van de BGT Inloop</w:t>
+        <w:t xml:space="preserve"> van de </w:t>
+      </w:r>
+      <w:r>
+        <w:t>BGT-inloop</w:t>
       </w:r>
       <w:r>
         <w:t>t</w:t>
@@ -5585,39 +5457,19 @@
         <w:jc w:val="both"/>
       </w:pPr>
       <w:r>
-        <w:t>Het resultaat van de BGT Inlooptool is een gevulde BGT Inlooptabel. In deze tabel heeft elk vlak een unieke code van de BGT meegekregen (</w:t>
-      </w:r>
-      <w:proofErr w:type="spellStart"/>
-      <w:r>
-        <w:t>bgt</w:t>
-      </w:r>
-      <w:proofErr w:type="spellEnd"/>
-      <w:r>
-        <w:t xml:space="preserve"> _identificatie) zodat de link met de BGT mogelijk is. Daarnaast is elk vlak in percentages (0%, 50% of 100%) verdeelt over vijf categorieën (conform de nieuwe standaard inlooptabel). Een totaaloverzicht van de eigenschappen van een vlak zijn weer te geven door met de </w:t>
-      </w:r>
-      <w:proofErr w:type="spellStart"/>
-      <w:r>
-        <w:t>Identify</w:t>
-      </w:r>
-      <w:proofErr w:type="spellEnd"/>
-      <w:r>
-        <w:t xml:space="preserve">-tool op een vlak te klikken of door het vlak in de </w:t>
-      </w:r>
-      <w:proofErr w:type="spellStart"/>
-      <w:r>
-        <w:t>Attribute</w:t>
-      </w:r>
-      <w:proofErr w:type="spellEnd"/>
-      <w:r>
-        <w:t xml:space="preserve"> </w:t>
-      </w:r>
-      <w:proofErr w:type="spellStart"/>
-      <w:r>
-        <w:t>Table</w:t>
-      </w:r>
-      <w:proofErr w:type="spellEnd"/>
-      <w:r>
-        <w:t xml:space="preserve"> op te zoeken en deze in </w:t>
+        <w:t xml:space="preserve">Het resultaat van de </w:t>
+      </w:r>
+      <w:r>
+        <w:t>BGT-inloop</w:t>
+      </w:r>
+      <w:r>
+        <w:t xml:space="preserve">tool is een gevulde </w:t>
+      </w:r>
+      <w:r>
+        <w:t>BGT-inloop</w:t>
+      </w:r>
+      <w:r>
+        <w:t xml:space="preserve">tabel. In deze tabel heeft elk vlak een unieke code van de BGT meegekregen (bgt_identificatie) zodat de link met de BGT mogelijk is. Daarnaast is elk vlak in percentages (0%, 50% of 100%) verdeelt over vijf categorieën (conform de nieuwe standaard inlooptabel). Een totaaloverzicht van de eigenschappen van een vlak zijn weer te geven door met de Identify-tool op een vlak te klikken of door het vlak in de Attribute Table op te zoeken en deze in </w:t>
       </w:r>
       <w:r>
         <w:t>‘</w:t>
@@ -5629,23 +5481,7 @@
         <w:t>’</w:t>
       </w:r>
       <w:r>
-        <w:t xml:space="preserve"> modus weer te geven. Gebruik hiervoor het knopje rechts onderin het </w:t>
-      </w:r>
-      <w:proofErr w:type="spellStart"/>
-      <w:r>
-        <w:t>Attribute</w:t>
-      </w:r>
-      <w:proofErr w:type="spellEnd"/>
-      <w:r>
-        <w:t xml:space="preserve"> </w:t>
-      </w:r>
-      <w:proofErr w:type="spellStart"/>
-      <w:r>
-        <w:t>Table</w:t>
-      </w:r>
-      <w:proofErr w:type="spellEnd"/>
-      <w:r>
-        <w:t xml:space="preserve"> scherm:</w:t>
+        <w:t xml:space="preserve"> modus weer te geven. Gebruik hiervoor het knopje rechts onderin het Attribute Table scherm:</w:t>
       </w:r>
     </w:p>
     <w:p>
@@ -5755,7 +5591,7 @@
               </wp:inline>
             </w:drawing>
           </mc:Choice>
-          <mc:Fallback>
+          <mc:Fallback xmlns:oel="http://schemas.microsoft.com/office/2019/extlst">
             <w:pict>
               <v:group w14:anchorId="429B9154" id="Groep 48" o:spid="_x0000_s1026" style="width:453.5pt;height:398.05pt;mso-position-horizontal-relative:char;mso-position-vertical-relative:line" coordsize="57594,50552" o:gfxdata="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">
                 <v:shapetype id="_x0000_t13" coordsize="21600,21600" o:spt="13" adj="16200,5400" path="m@0,l@0@1,0@1,0@2@0@2@0,21600,21600,10800xe">
@@ -5806,19 +5642,11 @@
     </w:p>
     <w:p>
       <w:pPr>
-        <w:pStyle w:val="Heading2"/>
+        <w:pStyle w:val="Kop2"/>
       </w:pPr>
       <w:bookmarkStart w:id="19" w:name="_Toc104546273"/>
       <w:r>
-        <w:t xml:space="preserve">3.4 </w:t>
-      </w:r>
-      <w:proofErr w:type="spellStart"/>
-      <w:r>
-        <w:t>Known</w:t>
-      </w:r>
-      <w:proofErr w:type="spellEnd"/>
-      <w:r>
-        <w:t xml:space="preserve"> issues</w:t>
+        <w:t>3.4 Known issues</w:t>
       </w:r>
       <w:bookmarkEnd w:id="19"/>
     </w:p>
@@ -5834,42 +5662,78 @@
         <w:br/>
         <w:t xml:space="preserve">In QGIS heeft de BGT-Inlooptool momenteel problemen, waardoor deze niet geïnstalleerd wordt. Helaas hebben wij bij het ontwikkelteam momenteel niet de mogelijkheden om op een </w:t>
       </w:r>
-      <w:proofErr w:type="spellStart"/>
-      <w:r>
-        <w:t>mac</w:t>
-      </w:r>
-      <w:proofErr w:type="spellEnd"/>
-      <w:r>
-        <w:t xml:space="preserve"> te testen. Bent u een </w:t>
-      </w:r>
-      <w:proofErr w:type="spellStart"/>
-      <w:r>
-        <w:t>mac</w:t>
-      </w:r>
-      <w:proofErr w:type="spellEnd"/>
-      <w:r>
-        <w:t xml:space="preserve">-gebruiker en weet u een oplossing, neem dan gerust contact met ons op. </w:t>
+      <w:r>
+        <w:t>Apple/M</w:t>
+      </w:r>
+      <w:r>
+        <w:t xml:space="preserve">ac te testen. Bent u een </w:t>
+      </w:r>
+      <w:r>
+        <w:t>Apple</w:t>
+      </w:r>
+      <w:r>
+        <w:t xml:space="preserve">-gebruiker en weet u een oplossing, neem </w:t>
+      </w:r>
+      <w:r>
+        <w:t xml:space="preserve">nodigen we u graag uit </w:t>
+      </w:r>
+      <w:r>
+        <w:t>contact met ons op</w:t>
+      </w:r>
+      <w:r>
+        <w:t xml:space="preserve"> te nemen via </w:t>
+      </w:r>
+      <w:hyperlink r:id="rId39" w:history="1">
+        <w:r>
+          <w:rPr>
+            <w:rStyle w:val="Hyperlink"/>
+          </w:rPr>
+          <w:t>BGT-inloop</w:t>
+        </w:r>
+        <w:r>
+          <w:rPr>
+            <w:rStyle w:val="Hyperlink"/>
+          </w:rPr>
+          <w:t>tool@nelen-schuurmans.nl</w:t>
+        </w:r>
+      </w:hyperlink>
+      <w:r>
+        <w:t xml:space="preserve">. </w:t>
       </w:r>
     </w:p>
     <w:p>
       <w:r>
         <w:t xml:space="preserve">In andere gevallen bevelen wij het aan om een </w:t>
       </w:r>
-      <w:proofErr w:type="spellStart"/>
-      <w:r>
-        <w:t>windows</w:t>
-      </w:r>
-      <w:proofErr w:type="spellEnd"/>
-      <w:r>
-        <w:t xml:space="preserve">-computer te gebruiken om de tool te draaien. Deze resultaten op te slaan eventueel met styling en vervolgens deze te openen op uw </w:t>
-      </w:r>
-      <w:proofErr w:type="spellStart"/>
-      <w:r>
-        <w:t>mac</w:t>
-      </w:r>
-      <w:proofErr w:type="spellEnd"/>
-      <w:r>
-        <w:t>-computer.</w:t>
+      <w:r>
+        <w:t>MS W</w:t>
+      </w:r>
+      <w:r>
+        <w:t xml:space="preserve">indows-computer te gebruiken om de tool te draaien. </w:t>
+      </w:r>
+      <w:r>
+        <w:t>U kunt dan d</w:t>
+      </w:r>
+      <w:r>
+        <w:t xml:space="preserve">e resultaten opslaan </w:t>
+      </w:r>
+      <w:r>
+        <w:t>(</w:t>
+      </w:r>
+      <w:r>
+        <w:t>eventueel met styling</w:t>
+      </w:r>
+      <w:r>
+        <w:t>)</w:t>
+      </w:r>
+      <w:r>
+        <w:t xml:space="preserve"> en vervolgens deze openen op uw </w:t>
+      </w:r>
+      <w:r>
+        <w:t xml:space="preserve">Apple </w:t>
+      </w:r>
+      <w:r>
+        <w:t>computer.</w:t>
       </w:r>
       <w:r>
         <w:br w:type="page"/>
@@ -5877,7 +5741,7 @@
     </w:p>
     <w:p>
       <w:pPr>
-        <w:pStyle w:val="Heading1"/>
+        <w:pStyle w:val="Kop1"/>
         <w:ind w:left="426"/>
         <w:jc w:val="both"/>
         <w:rPr>
@@ -5887,8 +5751,8 @@
           <w:szCs w:val="24"/>
         </w:rPr>
         <w:sectPr>
-          <w:headerReference w:type="default" r:id="rId39"/>
-          <w:footerReference w:type="default" r:id="rId40"/>
+          <w:headerReference w:type="default" r:id="rId40"/>
+          <w:footerReference w:type="default" r:id="rId41"/>
           <w:pgSz w:w="11906" w:h="16838" w:code="9"/>
           <w:pgMar w:top="567" w:right="1418" w:bottom="567" w:left="1418" w:header="567" w:footer="0" w:gutter="0"/>
           <w:pgNumType w:start="0"/>
@@ -5900,7 +5764,7 @@
     </w:p>
     <w:p>
       <w:pPr>
-        <w:pStyle w:val="Heading1"/>
+        <w:pStyle w:val="Kop1"/>
       </w:pPr>
       <w:bookmarkStart w:id="20" w:name="_Ref60220246"/>
       <w:bookmarkStart w:id="21" w:name="_Ref60220255"/>
@@ -5962,7 +5826,7 @@
                     <pic:cNvPicPr/>
                   </pic:nvPicPr>
                   <pic:blipFill>
-                    <a:blip r:embed="rId41" cstate="print">
+                    <a:blip r:embed="rId42" cstate="print">
                       <a:extLst>
                         <a:ext uri="{28A0092B-C50C-407E-A947-70E740481C1C}">
                           <a14:useLocalDpi xmlns:a14="http://schemas.microsoft.com/office/drawing/2010/main" val="0"/>
@@ -6114,7 +5978,7 @@
               </wp:anchor>
             </w:drawing>
           </mc:Choice>
-          <mc:Fallback>
+          <mc:Fallback xmlns:oel="http://schemas.microsoft.com/office/2019/extlst">
             <w:pict>
               <v:group w14:anchorId="01EF6461" id="Groep 182" o:spid="_x0000_s1026" style="position:absolute;margin-left:-1.85pt;margin-top:474.05pt;width:862.15pt;height:9.7pt;z-index:251739136;mso-position-horizontal-relative:page;mso-width-relative:margin;mso-height-relative:margin" coordorigin=",37802" coordsize="64198,1502" o:gfxdata="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">
                 <v:line id="Rechte verbindingslijn 183" o:spid="_x0000_s1027" style="position:absolute;visibility:visible;mso-wrap-style:square" from="0,37802" to="64192,37802" o:connectortype="straight" o:gfxdata="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" strokecolor="#4472c4 [3204]" strokeweight="2.25pt">
@@ -6142,7 +6006,7 @@
 </file>
 
 <file path=word/endnotes.xml><?xml version="1.0" encoding="utf-8"?>
-<w:endnotes xmlns:wpc="http://schemas.microsoft.com/office/word/2010/wordprocessingCanvas" xmlns:cx="http://schemas.microsoft.com/office/drawing/2014/chartex" xmlns:cx1="http://schemas.microsoft.com/office/drawing/2015/9/8/chartex" xmlns:cx2="http://schemas.microsoft.com/office/drawing/2015/10/21/chartex" xmlns:cx3="http://schemas.microsoft.com/office/drawing/2016/5/9/chartex" xmlns:cx4="http://schemas.microsoft.com/office/drawing/2016/5/10/chartex" xmlns:cx5="http://schemas.microsoft.com/office/drawing/2016/5/11/chartex" xmlns:cx6="http://schemas.microsoft.com/office/drawing/2016/5/12/chartex" xmlns:cx7="http://schemas.microsoft.com/office/drawing/2016/5/13/chartex" xmlns:cx8="http://schemas.microsoft.com/office/drawing/2016/5/14/chartex" xmlns:mc="http://schemas.openxmlformats.org/markup-compatibility/2006" xmlns:aink="http://schemas.microsoft.com/office/drawing/2016/ink" xmlns:am3d="http://schemas.microsoft.com/office/drawing/2017/model3d" xmlns:o="urn:schemas-microsoft-com:office:office" xmlns:oel="http://schemas.microsoft.com/office/2019/extlst" xmlns:r="http://schemas.openxmlformats.org/officeDocument/2006/relationships" xmlns:m="http://schemas.openxmlformats.org/officeDocument/2006/math" xmlns:v="urn:schemas-microsoft-com:vml" xmlns:wp14="http://schemas.microsoft.com/office/word/2010/wordprocessingDrawing" xmlns:wp="http://schemas.openxmlformats.org/drawingml/2006/wordprocessingDrawing" xmlns:w10="urn:schemas-microsoft-com:office:word" xmlns:w="http://schemas.openxmlformats.org/wordprocessingml/2006/main" xmlns:w14="http://schemas.microsoft.com/office/word/2010/wordml" xmlns:w15="http://schemas.microsoft.com/office/word/2012/wordml" xmlns:w16cex="http://schemas.microsoft.com/office/word/2018/wordml/cex" xmlns:w16cid="http://schemas.microsoft.com/office/word/2016/wordml/cid" xmlns:w16="http://schemas.microsoft.com/office/word/2018/wordml" xmlns:w16sdtdh="http://schemas.microsoft.com/office/word/2020/wordml/sdtdatahash" xmlns:w16se="http://schemas.microsoft.com/office/word/2015/wordml/symex" xmlns:wpg="http://schemas.microsoft.com/office/word/2010/wordprocessingGroup" xmlns:wpi="http://schemas.microsoft.com/office/word/2010/wordprocessingInk" xmlns:wne="http://schemas.microsoft.com/office/word/2006/wordml" xmlns:wps="http://schemas.microsoft.com/office/word/2010/wordprocessingShape" mc:Ignorable="w14 w15 w16se w16cid w16 w16cex w16sdtdh wp14">
+<w:endnotes xmlns:wpc="http://schemas.microsoft.com/office/word/2010/wordprocessingCanvas" xmlns:cx="http://schemas.microsoft.com/office/drawing/2014/chartex" xmlns:cx1="http://schemas.microsoft.com/office/drawing/2015/9/8/chartex" xmlns:cx2="http://schemas.microsoft.com/office/drawing/2015/10/21/chartex" xmlns:cx3="http://schemas.microsoft.com/office/drawing/2016/5/9/chartex" xmlns:cx4="http://schemas.microsoft.com/office/drawing/2016/5/10/chartex" xmlns:cx5="http://schemas.microsoft.com/office/drawing/2016/5/11/chartex" xmlns:cx6="http://schemas.microsoft.com/office/drawing/2016/5/12/chartex" xmlns:cx7="http://schemas.microsoft.com/office/drawing/2016/5/13/chartex" xmlns:cx8="http://schemas.microsoft.com/office/drawing/2016/5/14/chartex" xmlns:mc="http://schemas.openxmlformats.org/markup-compatibility/2006" xmlns:aink="http://schemas.microsoft.com/office/drawing/2016/ink" xmlns:am3d="http://schemas.microsoft.com/office/drawing/2017/model3d" xmlns:o="urn:schemas-microsoft-com:office:office" xmlns:r="http://schemas.openxmlformats.org/officeDocument/2006/relationships" xmlns:m="http://schemas.openxmlformats.org/officeDocument/2006/math" xmlns:v="urn:schemas-microsoft-com:vml" xmlns:wp14="http://schemas.microsoft.com/office/word/2010/wordprocessingDrawing" xmlns:wp="http://schemas.openxmlformats.org/drawingml/2006/wordprocessingDrawing" xmlns:w10="urn:schemas-microsoft-com:office:word" xmlns:w="http://schemas.openxmlformats.org/wordprocessingml/2006/main" xmlns:w14="http://schemas.microsoft.com/office/word/2010/wordml" xmlns:w15="http://schemas.microsoft.com/office/word/2012/wordml" xmlns:w16cex="http://schemas.microsoft.com/office/word/2018/wordml/cex" xmlns:w16cid="http://schemas.microsoft.com/office/word/2016/wordml/cid" xmlns:w16="http://schemas.microsoft.com/office/word/2018/wordml" xmlns:w16sdtdh="http://schemas.microsoft.com/office/word/2020/wordml/sdtdatahash" xmlns:w16se="http://schemas.microsoft.com/office/word/2015/wordml/symex" xmlns:wpg="http://schemas.microsoft.com/office/word/2010/wordprocessingGroup" xmlns:wpi="http://schemas.microsoft.com/office/word/2010/wordprocessingInk" xmlns:wne="http://schemas.microsoft.com/office/word/2006/wordml" xmlns:wps="http://schemas.microsoft.com/office/word/2010/wordprocessingShape" mc:Ignorable="w14 w15 w16se w16cid w16 w16cex w16sdtdh wp14">
   <w:endnote w:type="separator" w:id="-1">
     <w:p>
       <w:pPr>
@@ -6167,7 +6031,7 @@
 </file>
 
 <file path=word/footer1.xml><?xml version="1.0" encoding="utf-8"?>
-<w:ftr xmlns:wpc="http://schemas.microsoft.com/office/word/2010/wordprocessingCanvas" xmlns:cx="http://schemas.microsoft.com/office/drawing/2014/chartex" xmlns:cx1="http://schemas.microsoft.com/office/drawing/2015/9/8/chartex" xmlns:cx2="http://schemas.microsoft.com/office/drawing/2015/10/21/chartex" xmlns:cx3="http://schemas.microsoft.com/office/drawing/2016/5/9/chartex" xmlns:cx4="http://schemas.microsoft.com/office/drawing/2016/5/10/chartex" xmlns:cx5="http://schemas.microsoft.com/office/drawing/2016/5/11/chartex" xmlns:cx6="http://schemas.microsoft.com/office/drawing/2016/5/12/chartex" xmlns:cx7="http://schemas.microsoft.com/office/drawing/2016/5/13/chartex" xmlns:cx8="http://schemas.microsoft.com/office/drawing/2016/5/14/chartex" xmlns:mc="http://schemas.openxmlformats.org/markup-compatibility/2006" xmlns:aink="http://schemas.microsoft.com/office/drawing/2016/ink" xmlns:am3d="http://schemas.microsoft.com/office/drawing/2017/model3d" xmlns:o="urn:schemas-microsoft-com:office:office" xmlns:oel="http://schemas.microsoft.com/office/2019/extlst" xmlns:r="http://schemas.openxmlformats.org/officeDocument/2006/relationships" xmlns:m="http://schemas.openxmlformats.org/officeDocument/2006/math" xmlns:v="urn:schemas-microsoft-com:vml" xmlns:wp14="http://schemas.microsoft.com/office/word/2010/wordprocessingDrawing" xmlns:wp="http://schemas.openxmlformats.org/drawingml/2006/wordprocessingDrawing" xmlns:w10="urn:schemas-microsoft-com:office:word" xmlns:w="http://schemas.openxmlformats.org/wordprocessingml/2006/main" xmlns:w14="http://schemas.microsoft.com/office/word/2010/wordml" xmlns:w15="http://schemas.microsoft.com/office/word/2012/wordml" xmlns:w16cex="http://schemas.microsoft.com/office/word/2018/wordml/cex" xmlns:w16cid="http://schemas.microsoft.com/office/word/2016/wordml/cid" xmlns:w16="http://schemas.microsoft.com/office/word/2018/wordml" xmlns:w16sdtdh="http://schemas.microsoft.com/office/word/2020/wordml/sdtdatahash" xmlns:w16se="http://schemas.microsoft.com/office/word/2015/wordml/symex" xmlns:wpg="http://schemas.microsoft.com/office/word/2010/wordprocessingGroup" xmlns:wpi="http://schemas.microsoft.com/office/word/2010/wordprocessingInk" xmlns:wne="http://schemas.microsoft.com/office/word/2006/wordml" xmlns:wps="http://schemas.microsoft.com/office/word/2010/wordprocessingShape" mc:Ignorable="w14 w15 w16se w16cid w16 w16cex w16sdtdh wp14">
+<w:ftr xmlns:wpc="http://schemas.microsoft.com/office/word/2010/wordprocessingCanvas" xmlns:cx="http://schemas.microsoft.com/office/drawing/2014/chartex" xmlns:cx1="http://schemas.microsoft.com/office/drawing/2015/9/8/chartex" xmlns:cx2="http://schemas.microsoft.com/office/drawing/2015/10/21/chartex" xmlns:cx3="http://schemas.microsoft.com/office/drawing/2016/5/9/chartex" xmlns:cx4="http://schemas.microsoft.com/office/drawing/2016/5/10/chartex" xmlns:cx5="http://schemas.microsoft.com/office/drawing/2016/5/11/chartex" xmlns:cx6="http://schemas.microsoft.com/office/drawing/2016/5/12/chartex" xmlns:cx7="http://schemas.microsoft.com/office/drawing/2016/5/13/chartex" xmlns:cx8="http://schemas.microsoft.com/office/drawing/2016/5/14/chartex" xmlns:mc="http://schemas.openxmlformats.org/markup-compatibility/2006" xmlns:aink="http://schemas.microsoft.com/office/drawing/2016/ink" xmlns:am3d="http://schemas.microsoft.com/office/drawing/2017/model3d" xmlns:o="urn:schemas-microsoft-com:office:office" xmlns:r="http://schemas.openxmlformats.org/officeDocument/2006/relationships" xmlns:m="http://schemas.openxmlformats.org/officeDocument/2006/math" xmlns:v="urn:schemas-microsoft-com:vml" xmlns:wp14="http://schemas.microsoft.com/office/word/2010/wordprocessingDrawing" xmlns:wp="http://schemas.openxmlformats.org/drawingml/2006/wordprocessingDrawing" xmlns:w10="urn:schemas-microsoft-com:office:word" xmlns:w="http://schemas.openxmlformats.org/wordprocessingml/2006/main" xmlns:w14="http://schemas.microsoft.com/office/word/2010/wordml" xmlns:w15="http://schemas.microsoft.com/office/word/2012/wordml" xmlns:w16cex="http://schemas.microsoft.com/office/word/2018/wordml/cex" xmlns:w16cid="http://schemas.microsoft.com/office/word/2016/wordml/cid" xmlns:w16="http://schemas.microsoft.com/office/word/2018/wordml" xmlns:w16sdtdh="http://schemas.microsoft.com/office/word/2020/wordml/sdtdatahash" xmlns:w16se="http://schemas.microsoft.com/office/word/2015/wordml/symex" xmlns:wpg="http://schemas.microsoft.com/office/word/2010/wordprocessingGroup" xmlns:wpi="http://schemas.microsoft.com/office/word/2010/wordprocessingInk" xmlns:wne="http://schemas.microsoft.com/office/word/2006/wordml" xmlns:wps="http://schemas.microsoft.com/office/word/2010/wordprocessingShape" mc:Ignorable="w14 w15 w16se w16cid w16 w16cex w16sdtdh wp14">
   <w:sdt>
     <w:sdtPr>
       <w:id w:val="1266044372"/>
@@ -6180,7 +6044,7 @@
     <w:sdtContent>
       <w:p>
         <w:pPr>
-          <w:pStyle w:val="Footer"/>
+          <w:pStyle w:val="Voettekst"/>
           <w:jc w:val="right"/>
         </w:pPr>
         <w:r>
@@ -6293,7 +6157,7 @@
                 </wp:anchor>
               </w:drawing>
             </mc:Choice>
-            <mc:Fallback>
+            <mc:Fallback xmlns:oel="http://schemas.microsoft.com/office/2019/extlst">
               <w:pict>
                 <v:group w14:anchorId="4BFF8698" id="Groep 5" o:spid="_x0000_s1026" style="position:absolute;margin-left:0;margin-top:3.35pt;width:505.5pt;height:11.85pt;z-index:251659264;mso-position-horizontal:left;mso-position-horizontal-relative:page;mso-width-relative:margin;mso-height-relative:margin" coordorigin=",37802" coordsize="64198,1502" o:gfxdata="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">
                   <v:line id="Rechte verbindingslijn 6" o:spid="_x0000_s1027" style="position:absolute;visibility:visible;mso-wrap-style:square" from="0,37802" to="64192,37802" o:connectortype="straight" o:gfxdata="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" strokecolor="#4472c4 [3204]" strokeweight="2.25pt">
@@ -6328,14 +6192,14 @@
   </w:sdt>
   <w:p>
     <w:pPr>
-      <w:pStyle w:val="Footer"/>
+      <w:pStyle w:val="Voettekst"/>
     </w:pPr>
   </w:p>
 </w:ftr>
 </file>
 
 <file path=word/footnotes.xml><?xml version="1.0" encoding="utf-8"?>
-<w:footnotes xmlns:wpc="http://schemas.microsoft.com/office/word/2010/wordprocessingCanvas" xmlns:cx="http://schemas.microsoft.com/office/drawing/2014/chartex" xmlns:cx1="http://schemas.microsoft.com/office/drawing/2015/9/8/chartex" xmlns:cx2="http://schemas.microsoft.com/office/drawing/2015/10/21/chartex" xmlns:cx3="http://schemas.microsoft.com/office/drawing/2016/5/9/chartex" xmlns:cx4="http://schemas.microsoft.com/office/drawing/2016/5/10/chartex" xmlns:cx5="http://schemas.microsoft.com/office/drawing/2016/5/11/chartex" xmlns:cx6="http://schemas.microsoft.com/office/drawing/2016/5/12/chartex" xmlns:cx7="http://schemas.microsoft.com/office/drawing/2016/5/13/chartex" xmlns:cx8="http://schemas.microsoft.com/office/drawing/2016/5/14/chartex" xmlns:mc="http://schemas.openxmlformats.org/markup-compatibility/2006" xmlns:aink="http://schemas.microsoft.com/office/drawing/2016/ink" xmlns:am3d="http://schemas.microsoft.com/office/drawing/2017/model3d" xmlns:o="urn:schemas-microsoft-com:office:office" xmlns:oel="http://schemas.microsoft.com/office/2019/extlst" xmlns:r="http://schemas.openxmlformats.org/officeDocument/2006/relationships" xmlns:m="http://schemas.openxmlformats.org/officeDocument/2006/math" xmlns:v="urn:schemas-microsoft-com:vml" xmlns:wp14="http://schemas.microsoft.com/office/word/2010/wordprocessingDrawing" xmlns:wp="http://schemas.openxmlformats.org/drawingml/2006/wordprocessingDrawing" xmlns:w10="urn:schemas-microsoft-com:office:word" xmlns:w="http://schemas.openxmlformats.org/wordprocessingml/2006/main" xmlns:w14="http://schemas.microsoft.com/office/word/2010/wordml" xmlns:w15="http://schemas.microsoft.com/office/word/2012/wordml" xmlns:w16cex="http://schemas.microsoft.com/office/word/2018/wordml/cex" xmlns:w16cid="http://schemas.microsoft.com/office/word/2016/wordml/cid" xmlns:w16="http://schemas.microsoft.com/office/word/2018/wordml" xmlns:w16sdtdh="http://schemas.microsoft.com/office/word/2020/wordml/sdtdatahash" xmlns:w16se="http://schemas.microsoft.com/office/word/2015/wordml/symex" xmlns:wpg="http://schemas.microsoft.com/office/word/2010/wordprocessingGroup" xmlns:wpi="http://schemas.microsoft.com/office/word/2010/wordprocessingInk" xmlns:wne="http://schemas.microsoft.com/office/word/2006/wordml" xmlns:wps="http://schemas.microsoft.com/office/word/2010/wordprocessingShape" mc:Ignorable="w14 w15 w16se w16cid w16 w16cex w16sdtdh wp14">
+<w:footnotes xmlns:wpc="http://schemas.microsoft.com/office/word/2010/wordprocessingCanvas" xmlns:cx="http://schemas.microsoft.com/office/drawing/2014/chartex" xmlns:cx1="http://schemas.microsoft.com/office/drawing/2015/9/8/chartex" xmlns:cx2="http://schemas.microsoft.com/office/drawing/2015/10/21/chartex" xmlns:cx3="http://schemas.microsoft.com/office/drawing/2016/5/9/chartex" xmlns:cx4="http://schemas.microsoft.com/office/drawing/2016/5/10/chartex" xmlns:cx5="http://schemas.microsoft.com/office/drawing/2016/5/11/chartex" xmlns:cx6="http://schemas.microsoft.com/office/drawing/2016/5/12/chartex" xmlns:cx7="http://schemas.microsoft.com/office/drawing/2016/5/13/chartex" xmlns:cx8="http://schemas.microsoft.com/office/drawing/2016/5/14/chartex" xmlns:mc="http://schemas.openxmlformats.org/markup-compatibility/2006" xmlns:aink="http://schemas.microsoft.com/office/drawing/2016/ink" xmlns:am3d="http://schemas.microsoft.com/office/drawing/2017/model3d" xmlns:o="urn:schemas-microsoft-com:office:office" xmlns:r="http://schemas.openxmlformats.org/officeDocument/2006/relationships" xmlns:m="http://schemas.openxmlformats.org/officeDocument/2006/math" xmlns:v="urn:schemas-microsoft-com:vml" xmlns:wp14="http://schemas.microsoft.com/office/word/2010/wordprocessingDrawing" xmlns:wp="http://schemas.openxmlformats.org/drawingml/2006/wordprocessingDrawing" xmlns:w10="urn:schemas-microsoft-com:office:word" xmlns:w="http://schemas.openxmlformats.org/wordprocessingml/2006/main" xmlns:w14="http://schemas.microsoft.com/office/word/2010/wordml" xmlns:w15="http://schemas.microsoft.com/office/word/2012/wordml" xmlns:w16cex="http://schemas.microsoft.com/office/word/2018/wordml/cex" xmlns:w16cid="http://schemas.microsoft.com/office/word/2016/wordml/cid" xmlns:w16="http://schemas.microsoft.com/office/word/2018/wordml" xmlns:w16sdtdh="http://schemas.microsoft.com/office/word/2020/wordml/sdtdatahash" xmlns:w16se="http://schemas.microsoft.com/office/word/2015/wordml/symex" xmlns:wpg="http://schemas.microsoft.com/office/word/2010/wordprocessingGroup" xmlns:wpi="http://schemas.microsoft.com/office/word/2010/wordprocessingInk" xmlns:wne="http://schemas.microsoft.com/office/word/2006/wordml" xmlns:wps="http://schemas.microsoft.com/office/word/2010/wordprocessingShape" mc:Ignorable="w14 w15 w16se w16cid w16 w16cex w16sdtdh wp14">
   <w:footnote w:type="separator" w:id="-1">
     <w:p>
       <w:pPr>
@@ -6366,7 +6230,7 @@
       </w:pPr>
       <w:r>
         <w:rPr>
-          <w:rStyle w:val="FootnoteReference"/>
+          <w:rStyle w:val="Voetnootmarkering"/>
           <w:sz w:val="20"/>
           <w:szCs w:val="20"/>
         </w:rPr>
@@ -6382,7 +6246,7 @@
     </w:p>
     <w:p>
       <w:pPr>
-        <w:pStyle w:val="FootnoteText"/>
+        <w:pStyle w:val="Voetnoottekst"/>
         <w:rPr>
           <w:rFonts w:ascii="Arial" w:hAnsi="Arial" w:cs="Arial"/>
         </w:rPr>
@@ -6393,22 +6257,22 @@
 </file>
 
 <file path=word/header1.xml><?xml version="1.0" encoding="utf-8"?>
-<w:hdr xmlns:wpc="http://schemas.microsoft.com/office/word/2010/wordprocessingCanvas" xmlns:cx="http://schemas.microsoft.com/office/drawing/2014/chartex" xmlns:cx1="http://schemas.microsoft.com/office/drawing/2015/9/8/chartex" xmlns:cx2="http://schemas.microsoft.com/office/drawing/2015/10/21/chartex" xmlns:cx3="http://schemas.microsoft.com/office/drawing/2016/5/9/chartex" xmlns:cx4="http://schemas.microsoft.com/office/drawing/2016/5/10/chartex" xmlns:cx5="http://schemas.microsoft.com/office/drawing/2016/5/11/chartex" xmlns:cx6="http://schemas.microsoft.com/office/drawing/2016/5/12/chartex" xmlns:cx7="http://schemas.microsoft.com/office/drawing/2016/5/13/chartex" xmlns:cx8="http://schemas.microsoft.com/office/drawing/2016/5/14/chartex" xmlns:mc="http://schemas.openxmlformats.org/markup-compatibility/2006" xmlns:aink="http://schemas.microsoft.com/office/drawing/2016/ink" xmlns:am3d="http://schemas.microsoft.com/office/drawing/2017/model3d" xmlns:o="urn:schemas-microsoft-com:office:office" xmlns:oel="http://schemas.microsoft.com/office/2019/extlst" xmlns:r="http://schemas.openxmlformats.org/officeDocument/2006/relationships" xmlns:m="http://schemas.openxmlformats.org/officeDocument/2006/math" xmlns:v="urn:schemas-microsoft-com:vml" xmlns:wp14="http://schemas.microsoft.com/office/word/2010/wordprocessingDrawing" xmlns:wp="http://schemas.openxmlformats.org/drawingml/2006/wordprocessingDrawing" xmlns:w10="urn:schemas-microsoft-com:office:word" xmlns:w="http://schemas.openxmlformats.org/wordprocessingml/2006/main" xmlns:w14="http://schemas.microsoft.com/office/word/2010/wordml" xmlns:w15="http://schemas.microsoft.com/office/word/2012/wordml" xmlns:w16cex="http://schemas.microsoft.com/office/word/2018/wordml/cex" xmlns:w16cid="http://schemas.microsoft.com/office/word/2016/wordml/cid" xmlns:w16="http://schemas.microsoft.com/office/word/2018/wordml" xmlns:w16sdtdh="http://schemas.microsoft.com/office/word/2020/wordml/sdtdatahash" xmlns:w16se="http://schemas.microsoft.com/office/word/2015/wordml/symex" xmlns:wpg="http://schemas.microsoft.com/office/word/2010/wordprocessingGroup" xmlns:wpi="http://schemas.microsoft.com/office/word/2010/wordprocessingInk" xmlns:wne="http://schemas.microsoft.com/office/word/2006/wordml" xmlns:wps="http://schemas.microsoft.com/office/word/2010/wordprocessingShape" mc:Ignorable="w14 w15 w16se w16cid w16 w16cex w16sdtdh wp14">
+<w:hdr xmlns:wpc="http://schemas.microsoft.com/office/word/2010/wordprocessingCanvas" xmlns:cx="http://schemas.microsoft.com/office/drawing/2014/chartex" xmlns:cx1="http://schemas.microsoft.com/office/drawing/2015/9/8/chartex" xmlns:cx2="http://schemas.microsoft.com/office/drawing/2015/10/21/chartex" xmlns:cx3="http://schemas.microsoft.com/office/drawing/2016/5/9/chartex" xmlns:cx4="http://schemas.microsoft.com/office/drawing/2016/5/10/chartex" xmlns:cx5="http://schemas.microsoft.com/office/drawing/2016/5/11/chartex" xmlns:cx6="http://schemas.microsoft.com/office/drawing/2016/5/12/chartex" xmlns:cx7="http://schemas.microsoft.com/office/drawing/2016/5/13/chartex" xmlns:cx8="http://schemas.microsoft.com/office/drawing/2016/5/14/chartex" xmlns:mc="http://schemas.openxmlformats.org/markup-compatibility/2006" xmlns:aink="http://schemas.microsoft.com/office/drawing/2016/ink" xmlns:am3d="http://schemas.microsoft.com/office/drawing/2017/model3d" xmlns:o="urn:schemas-microsoft-com:office:office" xmlns:r="http://schemas.openxmlformats.org/officeDocument/2006/relationships" xmlns:m="http://schemas.openxmlformats.org/officeDocument/2006/math" xmlns:v="urn:schemas-microsoft-com:vml" xmlns:wp14="http://schemas.microsoft.com/office/word/2010/wordprocessingDrawing" xmlns:wp="http://schemas.openxmlformats.org/drawingml/2006/wordprocessingDrawing" xmlns:w10="urn:schemas-microsoft-com:office:word" xmlns:w="http://schemas.openxmlformats.org/wordprocessingml/2006/main" xmlns:w14="http://schemas.microsoft.com/office/word/2010/wordml" xmlns:w15="http://schemas.microsoft.com/office/word/2012/wordml" xmlns:w16cex="http://schemas.microsoft.com/office/word/2018/wordml/cex" xmlns:w16cid="http://schemas.microsoft.com/office/word/2016/wordml/cid" xmlns:w16="http://schemas.microsoft.com/office/word/2018/wordml" xmlns:w16sdtdh="http://schemas.microsoft.com/office/word/2020/wordml/sdtdatahash" xmlns:w16se="http://schemas.microsoft.com/office/word/2015/wordml/symex" xmlns:wpg="http://schemas.microsoft.com/office/word/2010/wordprocessingGroup" xmlns:wpi="http://schemas.microsoft.com/office/word/2010/wordprocessingInk" xmlns:wne="http://schemas.microsoft.com/office/word/2006/wordml" xmlns:wps="http://schemas.microsoft.com/office/word/2010/wordprocessingShape" mc:Ignorable="w14 w15 w16se w16cid w16 w16cex w16sdtdh wp14">
   <w:p>
     <w:pPr>
-      <w:pStyle w:val="Header"/>
+      <w:pStyle w:val="Koptekst"/>
     </w:pPr>
   </w:p>
   <w:p>
     <w:pPr>
-      <w:pStyle w:val="Header"/>
+      <w:pStyle w:val="Koptekst"/>
     </w:pPr>
   </w:p>
 </w:hdr>
 </file>
 
 <file path=word/numbering.xml><?xml version="1.0" encoding="utf-8"?>
-<w:numbering xmlns:wpc="http://schemas.microsoft.com/office/word/2010/wordprocessingCanvas" xmlns:cx="http://schemas.microsoft.com/office/drawing/2014/chartex" xmlns:cx1="http://schemas.microsoft.com/office/drawing/2015/9/8/chartex" xmlns:cx2="http://schemas.microsoft.com/office/drawing/2015/10/21/chartex" xmlns:cx3="http://schemas.microsoft.com/office/drawing/2016/5/9/chartex" xmlns:cx4="http://schemas.microsoft.com/office/drawing/2016/5/10/chartex" xmlns:cx5="http://schemas.microsoft.com/office/drawing/2016/5/11/chartex" xmlns:cx6="http://schemas.microsoft.com/office/drawing/2016/5/12/chartex" xmlns:cx7="http://schemas.microsoft.com/office/drawing/2016/5/13/chartex" xmlns:cx8="http://schemas.microsoft.com/office/drawing/2016/5/14/chartex" xmlns:mc="http://schemas.openxmlformats.org/markup-compatibility/2006" xmlns:aink="http://schemas.microsoft.com/office/drawing/2016/ink" xmlns:am3d="http://schemas.microsoft.com/office/drawing/2017/model3d" xmlns:o="urn:schemas-microsoft-com:office:office" xmlns:oel="http://schemas.microsoft.com/office/2019/extlst" xmlns:r="http://schemas.openxmlformats.org/officeDocument/2006/relationships" xmlns:m="http://schemas.openxmlformats.org/officeDocument/2006/math" xmlns:v="urn:schemas-microsoft-com:vml" xmlns:wp14="http://schemas.microsoft.com/office/word/2010/wordprocessingDrawing" xmlns:wp="http://schemas.openxmlformats.org/drawingml/2006/wordprocessingDrawing" xmlns:w10="urn:schemas-microsoft-com:office:word" xmlns:w="http://schemas.openxmlformats.org/wordprocessingml/2006/main" xmlns:w14="http://schemas.microsoft.com/office/word/2010/wordml" xmlns:w15="http://schemas.microsoft.com/office/word/2012/wordml" xmlns:w16cex="http://schemas.microsoft.com/office/word/2018/wordml/cex" xmlns:w16cid="http://schemas.microsoft.com/office/word/2016/wordml/cid" xmlns:w16="http://schemas.microsoft.com/office/word/2018/wordml" xmlns:w16sdtdh="http://schemas.microsoft.com/office/word/2020/wordml/sdtdatahash" xmlns:w16se="http://schemas.microsoft.com/office/word/2015/wordml/symex" xmlns:wpg="http://schemas.microsoft.com/office/word/2010/wordprocessingGroup" xmlns:wpi="http://schemas.microsoft.com/office/word/2010/wordprocessingInk" xmlns:wne="http://schemas.microsoft.com/office/word/2006/wordml" xmlns:wps="http://schemas.microsoft.com/office/word/2010/wordprocessingShape" mc:Ignorable="w14 w15 w16se w16cid w16 w16cex w16sdtdh wp14">
+<w:numbering xmlns:wpc="http://schemas.microsoft.com/office/word/2010/wordprocessingCanvas" xmlns:cx="http://schemas.microsoft.com/office/drawing/2014/chartex" xmlns:cx1="http://schemas.microsoft.com/office/drawing/2015/9/8/chartex" xmlns:cx2="http://schemas.microsoft.com/office/drawing/2015/10/21/chartex" xmlns:cx3="http://schemas.microsoft.com/office/drawing/2016/5/9/chartex" xmlns:cx4="http://schemas.microsoft.com/office/drawing/2016/5/10/chartex" xmlns:cx5="http://schemas.microsoft.com/office/drawing/2016/5/11/chartex" xmlns:cx6="http://schemas.microsoft.com/office/drawing/2016/5/12/chartex" xmlns:cx7="http://schemas.microsoft.com/office/drawing/2016/5/13/chartex" xmlns:cx8="http://schemas.microsoft.com/office/drawing/2016/5/14/chartex" xmlns:mc="http://schemas.openxmlformats.org/markup-compatibility/2006" xmlns:aink="http://schemas.microsoft.com/office/drawing/2016/ink" xmlns:am3d="http://schemas.microsoft.com/office/drawing/2017/model3d" xmlns:o="urn:schemas-microsoft-com:office:office" xmlns:r="http://schemas.openxmlformats.org/officeDocument/2006/relationships" xmlns:m="http://schemas.openxmlformats.org/officeDocument/2006/math" xmlns:v="urn:schemas-microsoft-com:vml" xmlns:wp14="http://schemas.microsoft.com/office/word/2010/wordprocessingDrawing" xmlns:wp="http://schemas.openxmlformats.org/drawingml/2006/wordprocessingDrawing" xmlns:w10="urn:schemas-microsoft-com:office:word" xmlns:w="http://schemas.openxmlformats.org/wordprocessingml/2006/main" xmlns:w14="http://schemas.microsoft.com/office/word/2010/wordml" xmlns:w15="http://schemas.microsoft.com/office/word/2012/wordml" xmlns:w16cex="http://schemas.microsoft.com/office/word/2018/wordml/cex" xmlns:w16cid="http://schemas.microsoft.com/office/word/2016/wordml/cid" xmlns:w16="http://schemas.microsoft.com/office/word/2018/wordml" xmlns:w16sdtdh="http://schemas.microsoft.com/office/word/2020/wordml/sdtdatahash" xmlns:w16se="http://schemas.microsoft.com/office/word/2015/wordml/symex" xmlns:wpg="http://schemas.microsoft.com/office/word/2010/wordprocessingGroup" xmlns:wpi="http://schemas.microsoft.com/office/word/2010/wordprocessingInk" xmlns:wne="http://schemas.microsoft.com/office/word/2006/wordml" xmlns:wps="http://schemas.microsoft.com/office/word/2010/wordprocessingShape" mc:Ignorable="w14 w15 w16se w16cid w16 w16cex w16sdtdh wp14">
   <w:abstractNum w:abstractNumId="0" w15:restartNumberingAfterBreak="0">
     <w:nsid w:val="12C30226"/>
     <w:multiLevelType w:val="hybridMultilevel"/>
@@ -8072,52 +7936,52 @@
       </w:rPr>
     </w:lvl>
   </w:abstractNum>
-  <w:num w:numId="1" w16cid:durableId="1188837757">
+  <w:num w:numId="1">
     <w:abstractNumId w:val="13"/>
   </w:num>
-  <w:num w:numId="2" w16cid:durableId="1972129657">
+  <w:num w:numId="2">
     <w:abstractNumId w:val="6"/>
   </w:num>
-  <w:num w:numId="3" w16cid:durableId="1935045518">
+  <w:num w:numId="3">
     <w:abstractNumId w:val="10"/>
   </w:num>
-  <w:num w:numId="4" w16cid:durableId="1385254349">
+  <w:num w:numId="4">
     <w:abstractNumId w:val="14"/>
   </w:num>
-  <w:num w:numId="5" w16cid:durableId="607660626">
+  <w:num w:numId="5">
     <w:abstractNumId w:val="3"/>
   </w:num>
-  <w:num w:numId="6" w16cid:durableId="770860486">
+  <w:num w:numId="6">
     <w:abstractNumId w:val="12"/>
   </w:num>
-  <w:num w:numId="7" w16cid:durableId="1552107854">
+  <w:num w:numId="7">
     <w:abstractNumId w:val="11"/>
   </w:num>
-  <w:num w:numId="8" w16cid:durableId="1605385394">
+  <w:num w:numId="8">
     <w:abstractNumId w:val="4"/>
   </w:num>
-  <w:num w:numId="9" w16cid:durableId="360397850">
+  <w:num w:numId="9">
     <w:abstractNumId w:val="1"/>
   </w:num>
-  <w:num w:numId="10" w16cid:durableId="1517882486">
+  <w:num w:numId="10">
     <w:abstractNumId w:val="2"/>
   </w:num>
-  <w:num w:numId="11" w16cid:durableId="1099374645">
+  <w:num w:numId="11">
     <w:abstractNumId w:val="5"/>
   </w:num>
-  <w:num w:numId="12" w16cid:durableId="1003317117">
+  <w:num w:numId="12">
     <w:abstractNumId w:val="9"/>
   </w:num>
-  <w:num w:numId="13" w16cid:durableId="1100104817">
+  <w:num w:numId="13">
     <w:abstractNumId w:val="15"/>
   </w:num>
-  <w:num w:numId="14" w16cid:durableId="2055536684">
+  <w:num w:numId="14">
     <w:abstractNumId w:val="7"/>
   </w:num>
-  <w:num w:numId="15" w16cid:durableId="2036924488">
+  <w:num w:numId="15">
     <w:abstractNumId w:val="8"/>
   </w:num>
-  <w:num w:numId="16" w16cid:durableId="357631678">
+  <w:num w:numId="16">
     <w:abstractNumId w:val="0"/>
   </w:num>
 </w:numbering>
@@ -8518,7 +8382,7 @@
     <w:lsdException w:name="Unresolved Mention" w:semiHidden="1" w:unhideWhenUsed="1"/>
     <w:lsdException w:name="Smart Link" w:semiHidden="1" w:unhideWhenUsed="1"/>
   </w:latentStyles>
-  <w:style w:type="paragraph" w:default="1" w:styleId="Normal">
+  <w:style w:type="paragraph" w:default="1" w:styleId="Standaard">
     <w:name w:val="Normal"/>
     <w:qFormat/>
     <w:rsid w:val="00BD1B42"/>
@@ -8526,11 +8390,11 @@
       <w:spacing w:before="120"/>
     </w:pPr>
   </w:style>
-  <w:style w:type="paragraph" w:styleId="Heading1">
+  <w:style w:type="paragraph" w:styleId="Kop1">
     <w:name w:val="heading 1"/>
-    <w:basedOn w:val="Normal"/>
-    <w:next w:val="Normal"/>
-    <w:link w:val="Heading1Char"/>
+    <w:basedOn w:val="Standaard"/>
+    <w:next w:val="Standaard"/>
+    <w:link w:val="Kop1Char"/>
     <w:uiPriority w:val="9"/>
     <w:qFormat/>
     <w:rsid w:val="00BD1B42"/>
@@ -8547,11 +8411,11 @@
       <w:szCs w:val="32"/>
     </w:rPr>
   </w:style>
-  <w:style w:type="paragraph" w:styleId="Heading2">
+  <w:style w:type="paragraph" w:styleId="Kop2">
     <w:name w:val="heading 2"/>
-    <w:basedOn w:val="Normal"/>
-    <w:next w:val="Normal"/>
-    <w:link w:val="Heading2Char"/>
+    <w:basedOn w:val="Standaard"/>
+    <w:next w:val="Standaard"/>
+    <w:link w:val="Kop2Char"/>
     <w:uiPriority w:val="9"/>
     <w:unhideWhenUsed/>
     <w:qFormat/>
@@ -8569,11 +8433,11 @@
       <w:szCs w:val="26"/>
     </w:rPr>
   </w:style>
-  <w:style w:type="paragraph" w:styleId="Heading3">
+  <w:style w:type="paragraph" w:styleId="Kop3">
     <w:name w:val="heading 3"/>
-    <w:basedOn w:val="Normal"/>
-    <w:next w:val="Normal"/>
-    <w:link w:val="Heading3Char"/>
+    <w:basedOn w:val="Standaard"/>
+    <w:next w:val="Standaard"/>
+    <w:link w:val="Kop3Char"/>
     <w:uiPriority w:val="9"/>
     <w:semiHidden/>
     <w:unhideWhenUsed/>
@@ -8592,13 +8456,13 @@
       <w:szCs w:val="24"/>
     </w:rPr>
   </w:style>
-  <w:style w:type="character" w:default="1" w:styleId="DefaultParagraphFont">
+  <w:style w:type="character" w:default="1" w:styleId="Standaardalinea-lettertype">
     <w:name w:val="Default Paragraph Font"/>
     <w:uiPriority w:val="1"/>
     <w:semiHidden/>
     <w:unhideWhenUsed/>
   </w:style>
-  <w:style w:type="table" w:default="1" w:styleId="TableNormal">
+  <w:style w:type="table" w:default="1" w:styleId="Standaardtabel">
     <w:name w:val="Normal Table"/>
     <w:uiPriority w:val="99"/>
     <w:semiHidden/>
@@ -8613,16 +8477,16 @@
       </w:tblCellMar>
     </w:tblPr>
   </w:style>
-  <w:style w:type="numbering" w:default="1" w:styleId="NoList">
+  <w:style w:type="numbering" w:default="1" w:styleId="Geenlijst">
     <w:name w:val="No List"/>
     <w:uiPriority w:val="99"/>
     <w:semiHidden/>
     <w:unhideWhenUsed/>
   </w:style>
-  <w:style w:type="paragraph" w:styleId="Header">
+  <w:style w:type="paragraph" w:styleId="Koptekst">
     <w:name w:val="header"/>
-    <w:basedOn w:val="Normal"/>
-    <w:link w:val="HeaderChar"/>
+    <w:basedOn w:val="Standaard"/>
+    <w:link w:val="KoptekstChar"/>
     <w:uiPriority w:val="99"/>
     <w:unhideWhenUsed/>
     <w:rsid w:val="00C47861"/>
@@ -8634,17 +8498,17 @@
       <w:spacing w:after="0" w:line="240" w:lineRule="auto"/>
     </w:pPr>
   </w:style>
-  <w:style w:type="character" w:customStyle="1" w:styleId="HeaderChar">
-    <w:name w:val="Header Char"/>
-    <w:basedOn w:val="DefaultParagraphFont"/>
-    <w:link w:val="Header"/>
+  <w:style w:type="character" w:customStyle="1" w:styleId="KoptekstChar">
+    <w:name w:val="Koptekst Char"/>
+    <w:basedOn w:val="Standaardalinea-lettertype"/>
+    <w:link w:val="Koptekst"/>
     <w:uiPriority w:val="99"/>
     <w:rsid w:val="00C47861"/>
   </w:style>
-  <w:style w:type="paragraph" w:styleId="Footer">
+  <w:style w:type="paragraph" w:styleId="Voettekst">
     <w:name w:val="footer"/>
-    <w:basedOn w:val="Normal"/>
-    <w:link w:val="FooterChar"/>
+    <w:basedOn w:val="Standaard"/>
+    <w:link w:val="VoettekstChar"/>
     <w:uiPriority w:val="99"/>
     <w:unhideWhenUsed/>
     <w:rsid w:val="00C47861"/>
@@ -8656,17 +8520,17 @@
       <w:spacing w:after="0" w:line="240" w:lineRule="auto"/>
     </w:pPr>
   </w:style>
-  <w:style w:type="character" w:customStyle="1" w:styleId="FooterChar">
-    <w:name w:val="Footer Char"/>
-    <w:basedOn w:val="DefaultParagraphFont"/>
-    <w:link w:val="Footer"/>
+  <w:style w:type="character" w:customStyle="1" w:styleId="VoettekstChar">
+    <w:name w:val="Voettekst Char"/>
+    <w:basedOn w:val="Standaardalinea-lettertype"/>
+    <w:link w:val="Voettekst"/>
     <w:uiPriority w:val="99"/>
     <w:rsid w:val="00C47861"/>
   </w:style>
-  <w:style w:type="character" w:customStyle="1" w:styleId="Heading1Char">
-    <w:name w:val="Heading 1 Char"/>
-    <w:basedOn w:val="DefaultParagraphFont"/>
-    <w:link w:val="Heading1"/>
+  <w:style w:type="character" w:customStyle="1" w:styleId="Kop1Char">
+    <w:name w:val="Kop 1 Char"/>
+    <w:basedOn w:val="Standaardalinea-lettertype"/>
+    <w:link w:val="Kop1"/>
     <w:uiPriority w:val="9"/>
     <w:rsid w:val="00BD1B42"/>
     <w:rPr>
@@ -8676,10 +8540,10 @@
       <w:szCs w:val="32"/>
     </w:rPr>
   </w:style>
-  <w:style w:type="paragraph" w:styleId="TOCHeading">
+  <w:style w:type="paragraph" w:styleId="Kopvaninhoudsopgave">
     <w:name w:val="TOC Heading"/>
-    <w:basedOn w:val="Heading1"/>
-    <w:next w:val="Normal"/>
+    <w:basedOn w:val="Kop1"/>
+    <w:next w:val="Standaard"/>
     <w:uiPriority w:val="39"/>
     <w:unhideWhenUsed/>
     <w:qFormat/>
@@ -8691,10 +8555,10 @@
       <w:lang w:eastAsia="nl-NL"/>
     </w:rPr>
   </w:style>
-  <w:style w:type="character" w:customStyle="1" w:styleId="Heading2Char">
-    <w:name w:val="Heading 2 Char"/>
-    <w:basedOn w:val="DefaultParagraphFont"/>
-    <w:link w:val="Heading2"/>
+  <w:style w:type="character" w:customStyle="1" w:styleId="Kop2Char">
+    <w:name w:val="Kop 2 Char"/>
+    <w:basedOn w:val="Standaardalinea-lettertype"/>
+    <w:link w:val="Kop2"/>
     <w:uiPriority w:val="9"/>
     <w:rsid w:val="00A861A4"/>
     <w:rPr>
@@ -8704,10 +8568,10 @@
       <w:szCs w:val="26"/>
     </w:rPr>
   </w:style>
-  <w:style w:type="paragraph" w:styleId="TOC1">
+  <w:style w:type="paragraph" w:styleId="Inhopg1">
     <w:name w:val="toc 1"/>
-    <w:basedOn w:val="Normal"/>
-    <w:next w:val="Normal"/>
+    <w:basedOn w:val="Standaard"/>
+    <w:next w:val="Standaard"/>
     <w:autoRedefine/>
     <w:uiPriority w:val="39"/>
     <w:unhideWhenUsed/>
@@ -8718,7 +8582,7 @@
   </w:style>
   <w:style w:type="character" w:styleId="Hyperlink">
     <w:name w:val="Hyperlink"/>
-    <w:basedOn w:val="DefaultParagraphFont"/>
+    <w:basedOn w:val="Standaardalinea-lettertype"/>
     <w:uiPriority w:val="99"/>
     <w:unhideWhenUsed/>
     <w:rsid w:val="00A861A4"/>
@@ -8727,10 +8591,10 @@
       <w:u w:val="single"/>
     </w:rPr>
   </w:style>
-  <w:style w:type="character" w:customStyle="1" w:styleId="Heading3Char">
-    <w:name w:val="Heading 3 Char"/>
-    <w:basedOn w:val="DefaultParagraphFont"/>
-    <w:link w:val="Heading3"/>
+  <w:style w:type="character" w:customStyle="1" w:styleId="Kop3Char">
+    <w:name w:val="Kop 3 Char"/>
+    <w:basedOn w:val="Standaardalinea-lettertype"/>
+    <w:link w:val="Kop3"/>
     <w:uiPriority w:val="9"/>
     <w:semiHidden/>
     <w:rsid w:val="00AE3EC6"/>
@@ -8741,9 +8605,9 @@
       <w:szCs w:val="24"/>
     </w:rPr>
   </w:style>
-  <w:style w:type="paragraph" w:styleId="ListParagraph">
+  <w:style w:type="paragraph" w:styleId="Lijstalinea">
     <w:name w:val="List Paragraph"/>
-    <w:basedOn w:val="Normal"/>
+    <w:basedOn w:val="Standaard"/>
     <w:uiPriority w:val="34"/>
     <w:qFormat/>
     <w:rsid w:val="00D13641"/>
@@ -8752,9 +8616,9 @@
       <w:contextualSpacing/>
     </w:pPr>
   </w:style>
-  <w:style w:type="character" w:styleId="UnresolvedMention">
+  <w:style w:type="character" w:styleId="Onopgelostemelding">
     <w:name w:val="Unresolved Mention"/>
-    <w:basedOn w:val="DefaultParagraphFont"/>
+    <w:basedOn w:val="Standaardalinea-lettertype"/>
     <w:uiPriority w:val="99"/>
     <w:semiHidden/>
     <w:unhideWhenUsed/>
@@ -8764,9 +8628,9 @@
       <w:shd w:val="clear" w:color="auto" w:fill="E1DFDD"/>
     </w:rPr>
   </w:style>
-  <w:style w:type="character" w:styleId="CommentReference">
+  <w:style w:type="character" w:styleId="Verwijzingopmerking">
     <w:name w:val="annotation reference"/>
-    <w:basedOn w:val="DefaultParagraphFont"/>
+    <w:basedOn w:val="Standaardalinea-lettertype"/>
     <w:uiPriority w:val="99"/>
     <w:semiHidden/>
     <w:unhideWhenUsed/>
@@ -8776,10 +8640,10 @@
       <w:szCs w:val="16"/>
     </w:rPr>
   </w:style>
-  <w:style w:type="paragraph" w:styleId="CommentText">
+  <w:style w:type="paragraph" w:styleId="Tekstopmerking">
     <w:name w:val="annotation text"/>
-    <w:basedOn w:val="Normal"/>
-    <w:link w:val="CommentTextChar"/>
+    <w:basedOn w:val="Standaard"/>
+    <w:link w:val="TekstopmerkingChar"/>
     <w:uiPriority w:val="99"/>
     <w:semiHidden/>
     <w:unhideWhenUsed/>
@@ -8792,10 +8656,10 @@
       <w:szCs w:val="20"/>
     </w:rPr>
   </w:style>
-  <w:style w:type="character" w:customStyle="1" w:styleId="CommentTextChar">
-    <w:name w:val="Comment Text Char"/>
-    <w:basedOn w:val="DefaultParagraphFont"/>
-    <w:link w:val="CommentText"/>
+  <w:style w:type="character" w:customStyle="1" w:styleId="TekstopmerkingChar">
+    <w:name w:val="Tekst opmerking Char"/>
+    <w:basedOn w:val="Standaardalinea-lettertype"/>
+    <w:link w:val="Tekstopmerking"/>
     <w:uiPriority w:val="99"/>
     <w:semiHidden/>
     <w:rsid w:val="009A7040"/>
@@ -8804,11 +8668,11 @@
       <w:szCs w:val="20"/>
     </w:rPr>
   </w:style>
-  <w:style w:type="paragraph" w:styleId="CommentSubject">
+  <w:style w:type="paragraph" w:styleId="Onderwerpvanopmerking">
     <w:name w:val="annotation subject"/>
-    <w:basedOn w:val="CommentText"/>
-    <w:next w:val="CommentText"/>
-    <w:link w:val="CommentSubjectChar"/>
+    <w:basedOn w:val="Tekstopmerking"/>
+    <w:next w:val="Tekstopmerking"/>
+    <w:link w:val="OnderwerpvanopmerkingChar"/>
     <w:uiPriority w:val="99"/>
     <w:semiHidden/>
     <w:unhideWhenUsed/>
@@ -8818,10 +8682,10 @@
       <w:bCs/>
     </w:rPr>
   </w:style>
-  <w:style w:type="character" w:customStyle="1" w:styleId="CommentSubjectChar">
-    <w:name w:val="Comment Subject Char"/>
-    <w:basedOn w:val="CommentTextChar"/>
-    <w:link w:val="CommentSubject"/>
+  <w:style w:type="character" w:customStyle="1" w:styleId="OnderwerpvanopmerkingChar">
+    <w:name w:val="Onderwerp van opmerking Char"/>
+    <w:basedOn w:val="TekstopmerkingChar"/>
+    <w:link w:val="Onderwerpvanopmerking"/>
     <w:uiPriority w:val="99"/>
     <w:semiHidden/>
     <w:rsid w:val="009A7040"/>
@@ -8832,7 +8696,7 @@
       <w:szCs w:val="20"/>
     </w:rPr>
   </w:style>
-  <w:style w:type="paragraph" w:styleId="Revision">
+  <w:style w:type="paragraph" w:styleId="Revisie">
     <w:name w:val="Revision"/>
     <w:hidden/>
     <w:uiPriority w:val="99"/>
@@ -8842,10 +8706,10 @@
       <w:spacing w:after="0" w:line="240" w:lineRule="auto"/>
     </w:pPr>
   </w:style>
-  <w:style w:type="paragraph" w:styleId="BalloonText">
+  <w:style w:type="paragraph" w:styleId="Ballontekst">
     <w:name w:val="Balloon Text"/>
-    <w:basedOn w:val="Normal"/>
-    <w:link w:val="BalloonTextChar"/>
+    <w:basedOn w:val="Standaard"/>
+    <w:link w:val="BallontekstChar"/>
     <w:uiPriority w:val="99"/>
     <w:semiHidden/>
     <w:unhideWhenUsed/>
@@ -8859,10 +8723,10 @@
       <w:szCs w:val="18"/>
     </w:rPr>
   </w:style>
-  <w:style w:type="character" w:customStyle="1" w:styleId="BalloonTextChar">
-    <w:name w:val="Balloon Text Char"/>
-    <w:basedOn w:val="DefaultParagraphFont"/>
-    <w:link w:val="BalloonText"/>
+  <w:style w:type="character" w:customStyle="1" w:styleId="BallontekstChar">
+    <w:name w:val="Ballontekst Char"/>
+    <w:basedOn w:val="Standaardalinea-lettertype"/>
+    <w:link w:val="Ballontekst"/>
     <w:uiPriority w:val="99"/>
     <w:semiHidden/>
     <w:rsid w:val="009A7040"/>
@@ -8872,10 +8736,10 @@
       <w:szCs w:val="18"/>
     </w:rPr>
   </w:style>
-  <w:style w:type="paragraph" w:styleId="FootnoteText">
+  <w:style w:type="paragraph" w:styleId="Voetnoottekst">
     <w:name w:val="footnote text"/>
-    <w:basedOn w:val="Normal"/>
-    <w:link w:val="FootnoteTextChar"/>
+    <w:basedOn w:val="Standaard"/>
+    <w:link w:val="VoetnoottekstChar"/>
     <w:uiPriority w:val="99"/>
     <w:semiHidden/>
     <w:unhideWhenUsed/>
@@ -8888,10 +8752,10 @@
       <w:szCs w:val="20"/>
     </w:rPr>
   </w:style>
-  <w:style w:type="character" w:customStyle="1" w:styleId="FootnoteTextChar">
-    <w:name w:val="Footnote Text Char"/>
-    <w:basedOn w:val="DefaultParagraphFont"/>
-    <w:link w:val="FootnoteText"/>
+  <w:style w:type="character" w:customStyle="1" w:styleId="VoetnoottekstChar">
+    <w:name w:val="Voetnoottekst Char"/>
+    <w:basedOn w:val="Standaardalinea-lettertype"/>
+    <w:link w:val="Voetnoottekst"/>
     <w:uiPriority w:val="99"/>
     <w:semiHidden/>
     <w:rsid w:val="00E818CD"/>
@@ -8900,9 +8764,9 @@
       <w:szCs w:val="20"/>
     </w:rPr>
   </w:style>
-  <w:style w:type="character" w:styleId="FootnoteReference">
+  <w:style w:type="character" w:styleId="Voetnootmarkering">
     <w:name w:val="footnote reference"/>
-    <w:basedOn w:val="DefaultParagraphFont"/>
+    <w:basedOn w:val="Standaardalinea-lettertype"/>
     <w:uiPriority w:val="99"/>
     <w:semiHidden/>
     <w:unhideWhenUsed/>
@@ -8911,9 +8775,9 @@
       <w:vertAlign w:val="superscript"/>
     </w:rPr>
   </w:style>
-  <w:style w:type="character" w:styleId="FollowedHyperlink">
+  <w:style w:type="character" w:styleId="GevolgdeHyperlink">
     <w:name w:val="FollowedHyperlink"/>
-    <w:basedOn w:val="DefaultParagraphFont"/>
+    <w:basedOn w:val="Standaardalinea-lettertype"/>
     <w:uiPriority w:val="99"/>
     <w:semiHidden/>
     <w:unhideWhenUsed/>
@@ -8923,9 +8787,9 @@
       <w:u w:val="single"/>
     </w:rPr>
   </w:style>
-  <w:style w:type="paragraph" w:styleId="NoSpacing">
+  <w:style w:type="paragraph" w:styleId="Geenafstand">
     <w:name w:val="No Spacing"/>
-    <w:link w:val="NoSpacingChar"/>
+    <w:link w:val="GeenafstandChar"/>
     <w:uiPriority w:val="1"/>
     <w:qFormat/>
     <w:rsid w:val="009B0C3E"/>
@@ -8937,10 +8801,10 @@
       <w:lang w:eastAsia="nl-NL"/>
     </w:rPr>
   </w:style>
-  <w:style w:type="character" w:customStyle="1" w:styleId="NoSpacingChar">
-    <w:name w:val="No Spacing Char"/>
-    <w:basedOn w:val="DefaultParagraphFont"/>
-    <w:link w:val="NoSpacing"/>
+  <w:style w:type="character" w:customStyle="1" w:styleId="GeenafstandChar">
+    <w:name w:val="Geen afstand Char"/>
+    <w:basedOn w:val="Standaardalinea-lettertype"/>
+    <w:link w:val="Geenafstand"/>
     <w:uiPriority w:val="1"/>
     <w:rsid w:val="009B0C3E"/>
     <w:rPr>
@@ -8948,11 +8812,11 @@
       <w:lang w:eastAsia="nl-NL"/>
     </w:rPr>
   </w:style>
-  <w:style w:type="paragraph" w:styleId="Title">
+  <w:style w:type="paragraph" w:styleId="Titel">
     <w:name w:val="Title"/>
-    <w:basedOn w:val="Normal"/>
-    <w:next w:val="Normal"/>
-    <w:link w:val="TitleChar"/>
+    <w:basedOn w:val="Standaard"/>
+    <w:next w:val="Standaard"/>
+    <w:link w:val="TitelChar"/>
     <w:uiPriority w:val="10"/>
     <w:qFormat/>
     <w:rsid w:val="004424DB"/>
@@ -8968,10 +8832,10 @@
       <w:szCs w:val="56"/>
     </w:rPr>
   </w:style>
-  <w:style w:type="character" w:customStyle="1" w:styleId="TitleChar">
-    <w:name w:val="Title Char"/>
-    <w:basedOn w:val="DefaultParagraphFont"/>
-    <w:link w:val="Title"/>
+  <w:style w:type="character" w:customStyle="1" w:styleId="TitelChar">
+    <w:name w:val="Titel Char"/>
+    <w:basedOn w:val="Standaardalinea-lettertype"/>
+    <w:link w:val="Titel"/>
     <w:uiPriority w:val="10"/>
     <w:rsid w:val="004424DB"/>
     <w:rPr>
@@ -8982,10 +8846,10 @@
       <w:szCs w:val="56"/>
     </w:rPr>
   </w:style>
-  <w:style w:type="paragraph" w:styleId="TOC2">
+  <w:style w:type="paragraph" w:styleId="Inhopg2">
     <w:name w:val="toc 2"/>
-    <w:basedOn w:val="Normal"/>
-    <w:next w:val="Normal"/>
+    <w:basedOn w:val="Standaard"/>
+    <w:next w:val="Standaard"/>
     <w:autoRedefine/>
     <w:uiPriority w:val="39"/>
     <w:unhideWhenUsed/>
@@ -8995,9 +8859,9 @@
       <w:ind w:left="220"/>
     </w:pPr>
   </w:style>
-  <w:style w:type="paragraph" w:styleId="NormalWeb">
+  <w:style w:type="paragraph" w:styleId="Normaalweb">
     <w:name w:val="Normal (Web)"/>
-    <w:basedOn w:val="Normal"/>
+    <w:basedOn w:val="Standaard"/>
     <w:uiPriority w:val="99"/>
     <w:semiHidden/>
     <w:unhideWhenUsed/>
@@ -9012,9 +8876,9 @@
       <w:lang w:eastAsia="nl-NL"/>
     </w:rPr>
   </w:style>
-  <w:style w:type="table" w:styleId="TableGrid">
+  <w:style w:type="table" w:styleId="Tabelraster">
     <w:name w:val="Table Grid"/>
-    <w:basedOn w:val="TableNormal"/>
+    <w:basedOn w:val="Standaardtabel"/>
     <w:uiPriority w:val="39"/>
     <w:rsid w:val="00CC27E0"/>
     <w:pPr>
@@ -9031,9 +8895,9 @@
       </w:tblBorders>
     </w:tblPr>
   </w:style>
-  <w:style w:type="table" w:styleId="PlainTable4">
+  <w:style w:type="table" w:styleId="Onopgemaaktetabel4">
     <w:name w:val="Plain Table 4"/>
-    <w:basedOn w:val="TableNormal"/>
+    <w:basedOn w:val="Standaardtabel"/>
     <w:uiPriority w:val="44"/>
     <w:rsid w:val="0004365E"/>
     <w:pPr>

</xml_diff>